<commit_message>
agrego parte de los ejercicios del TP3 de matematicas
</commit_message>
<xml_diff>
--- a/matematica/tp3_parte1/tp3_matrices_determinantes_sel.docx
+++ b/matematica/tp3_parte1/tp3_matrices_determinantes_sel.docx
@@ -28,7 +28,7 @@
             <o:lock v:ext="edit" aspectratio="t"/>
           </v:shapetype>
           <v:shape id="_x0000_s1326" type="#_x0000_t75" style="position:absolute;margin-left:281.4pt;margin-top:139.2pt;width:7.8pt;height:10.8pt;z-index:-251653632;mso-position-horizontal-relative:page;mso-position-vertical-relative:page">
-            <v:imagedata r:id="rId5" o:title=""/>
+            <v:imagedata r:id="rId6" o:title=""/>
             <w10:wrap anchorx="page" anchory="page"/>
           </v:shape>
         </w:pict>
@@ -36,7 +36,7 @@
       <w:r>
         <w:pict>
           <v:shape id="_x0000_s1325" type="#_x0000_t75" style="position:absolute;margin-left:199.2pt;margin-top:274.2pt;width:7.8pt;height:10.8pt;z-index:-251652608;mso-position-horizontal-relative:page;mso-position-vertical-relative:page">
-            <v:imagedata r:id="rId6" o:title=""/>
+            <v:imagedata r:id="rId7" o:title=""/>
             <w10:wrap anchorx="page" anchory="page"/>
           </v:shape>
         </w:pict>
@@ -44,7 +44,7 @@
       <w:r>
         <w:pict>
           <v:shape id="_x0000_s1324" type="#_x0000_t75" style="position:absolute;margin-left:235.2pt;margin-top:636pt;width:9pt;height:26.4pt;z-index:-251651584;mso-position-horizontal-relative:page;mso-position-vertical-relative:page">
-            <v:imagedata r:id="rId7" o:title=""/>
+            <v:imagedata r:id="rId8" o:title=""/>
             <w10:wrap anchorx="page" anchory="page"/>
           </v:shape>
         </w:pict>
@@ -52,7 +52,7 @@
       <w:r>
         <w:pict>
           <v:shape id="_x0000_s1323" type="#_x0000_t75" style="position:absolute;margin-left:208.2pt;margin-top:643.2pt;width:9pt;height:10.8pt;z-index:-251650560;mso-position-horizontal-relative:page;mso-position-vertical-relative:page">
-            <v:imagedata r:id="rId8" o:title=""/>
+            <v:imagedata r:id="rId9" o:title=""/>
             <w10:wrap anchorx="page" anchory="page"/>
           </v:shape>
         </w:pict>
@@ -60,7 +60,7 @@
       <w:r>
         <w:pict>
           <v:shape id="_x0000_s1322" type="#_x0000_t75" style="position:absolute;margin-left:192pt;margin-top:636pt;width:8.4pt;height:26.4pt;z-index:-251649536;mso-position-horizontal-relative:page;mso-position-vertical-relative:page">
-            <v:imagedata r:id="rId9" o:title=""/>
+            <v:imagedata r:id="rId10" o:title=""/>
             <w10:wrap anchorx="page" anchory="page"/>
           </v:shape>
         </w:pict>
@@ -68,7 +68,7 @@
       <w:r>
         <w:pict>
           <v:shape id="_x0000_s1321" type="#_x0000_t75" style="position:absolute;margin-left:285pt;margin-top:604.2pt;width:7.2pt;height:13.8pt;z-index:251530752;mso-position-horizontal-relative:page;mso-position-vertical-relative:page">
-            <v:imagedata r:id="rId10" o:title=""/>
+            <v:imagedata r:id="rId11" o:title=""/>
             <w10:wrap anchorx="page" anchory="page"/>
           </v:shape>
         </w:pict>
@@ -76,7 +76,7 @@
       <w:r>
         <w:pict>
           <v:shape id="_x0000_s1320" type="#_x0000_t75" style="position:absolute;margin-left:245.4pt;margin-top:604.2pt;width:12pt;height:13.2pt;z-index:-251648512;mso-position-horizontal-relative:page;mso-position-vertical-relative:page">
-            <v:imagedata r:id="rId11" o:title=""/>
+            <v:imagedata r:id="rId12" o:title=""/>
             <w10:wrap anchorx="page" anchory="page"/>
           </v:shape>
         </w:pict>
@@ -84,7 +84,7 @@
       <w:r>
         <w:pict>
           <v:shape id="_x0000_s1319" type="#_x0000_t75" style="position:absolute;margin-left:214.2pt;margin-top:611.4pt;width:4.8pt;height:6pt;z-index:-251647488;mso-position-horizontal-relative:page;mso-position-vertical-relative:page">
-            <v:imagedata r:id="rId12" o:title=""/>
+            <v:imagedata r:id="rId13" o:title=""/>
             <w10:wrap anchorx="page" anchory="page"/>
           </v:shape>
         </w:pict>
@@ -92,7 +92,7 @@
       <w:r>
         <w:pict>
           <v:shape id="_x0000_s1318" type="#_x0000_t75" style="position:absolute;margin-left:332.4pt;margin-top:551.4pt;width:9pt;height:24.6pt;z-index:-251646464;mso-position-horizontal-relative:page;mso-position-vertical-relative:page">
-            <v:imagedata r:id="rId13" o:title=""/>
+            <v:imagedata r:id="rId14" o:title=""/>
             <w10:wrap anchorx="page" anchory="page"/>
           </v:shape>
         </w:pict>
@@ -100,7 +100,7 @@
       <w:r>
         <w:pict>
           <v:shape id="_x0000_s1317" type="#_x0000_t75" style="position:absolute;margin-left:463.2pt;margin-top:429pt;width:10.2pt;height:10.2pt;z-index:251531776;mso-position-horizontal-relative:page;mso-position-vertical-relative:page">
-            <v:imagedata r:id="rId14" o:title=""/>
+            <v:imagedata r:id="rId15" o:title=""/>
             <w10:wrap anchorx="page" anchory="page"/>
           </v:shape>
         </w:pict>
@@ -108,7 +108,7 @@
       <w:r>
         <w:pict>
           <v:shape id="_x0000_s1316" type="#_x0000_t75" style="position:absolute;margin-left:443.4pt;margin-top:430.2pt;width:9.6pt;height:12pt;z-index:251532800;mso-position-horizontal-relative:page;mso-position-vertical-relative:page">
-            <v:imagedata r:id="rId15" o:title=""/>
+            <v:imagedata r:id="rId16" o:title=""/>
             <w10:wrap anchorx="page" anchory="page"/>
           </v:shape>
         </w:pict>
@@ -116,7 +116,7 @@
       <w:r>
         <w:pict>
           <v:shape id="_x0000_s1315" type="#_x0000_t75" style="position:absolute;margin-left:423pt;margin-top:429pt;width:9pt;height:10.2pt;z-index:251533824;mso-position-horizontal-relative:page;mso-position-vertical-relative:page">
-            <v:imagedata r:id="rId16" o:title=""/>
+            <v:imagedata r:id="rId17" o:title=""/>
             <w10:wrap anchorx="page" anchory="page"/>
           </v:shape>
         </w:pict>
@@ -124,7 +124,7 @@
       <w:r>
         <w:pict>
           <v:shape id="_x0000_s1314" type="#_x0000_t75" style="position:absolute;margin-left:316.2pt;margin-top:388.2pt;width:19.2pt;height:13.8pt;z-index:251534848;mso-position-horizontal-relative:page;mso-position-vertical-relative:page">
-            <v:imagedata r:id="rId17" o:title=""/>
+            <v:imagedata r:id="rId18" o:title=""/>
             <w10:wrap anchorx="page" anchory="page"/>
           </v:shape>
         </w:pict>
@@ -132,7 +132,7 @@
       <w:r>
         <w:pict>
           <v:shape id="_x0000_s1313" type="#_x0000_t75" style="position:absolute;margin-left:289.2pt;margin-top:391.2pt;width:13.2pt;height:10.8pt;z-index:251535872;mso-position-horizontal-relative:page;mso-position-vertical-relative:page">
-            <v:imagedata r:id="rId18" o:title=""/>
+            <v:imagedata r:id="rId19" o:title=""/>
             <w10:wrap anchorx="page" anchory="page"/>
           </v:shape>
         </w:pict>
@@ -140,7 +140,7 @@
       <w:r>
         <w:pict>
           <v:shape id="_x0000_s1312" type="#_x0000_t75" style="position:absolute;margin-left:272.4pt;margin-top:389.4pt;width:9.6pt;height:10.8pt;z-index:251536896;mso-position-horizontal-relative:page;mso-position-vertical-relative:page">
-            <v:imagedata r:id="rId19" o:title=""/>
+            <v:imagedata r:id="rId20" o:title=""/>
             <w10:wrap anchorx="page" anchory="page"/>
           </v:shape>
         </w:pict>
@@ -148,7 +148,7 @@
       <w:r>
         <w:pict>
           <v:shape id="_x0000_s1311" type="#_x0000_t75" style="position:absolute;margin-left:251.4pt;margin-top:388.2pt;width:18.6pt;height:13.8pt;z-index:251537920;mso-position-horizontal-relative:page;mso-position-vertical-relative:page">
-            <v:imagedata r:id="rId20" o:title=""/>
+            <v:imagedata r:id="rId21" o:title=""/>
             <w10:wrap anchorx="page" anchory="page"/>
           </v:shape>
         </w:pict>
@@ -156,7 +156,7 @@
       <w:r>
         <w:pict>
           <v:shape id="_x0000_s1310" type="#_x0000_t75" style="position:absolute;margin-left:350.4pt;margin-top:374.4pt;width:7.8pt;height:10.8pt;z-index:251538944;mso-position-horizontal-relative:page;mso-position-vertical-relative:page">
-            <v:imagedata r:id="rId21" o:title=""/>
+            <v:imagedata r:id="rId22" o:title=""/>
             <w10:wrap anchorx="page" anchory="page"/>
           </v:shape>
         </w:pict>
@@ -164,7 +164,7 @@
       <w:r>
         <w:pict>
           <v:shape id="_x0000_s1309" type="#_x0000_t75" style="position:absolute;margin-left:316.2pt;margin-top:374.4pt;width:19.2pt;height:13.8pt;z-index:251539968;mso-position-horizontal-relative:page;mso-position-vertical-relative:page">
-            <v:imagedata r:id="rId22" o:title=""/>
+            <v:imagedata r:id="rId23" o:title=""/>
             <w10:wrap anchorx="page" anchory="page"/>
           </v:shape>
         </w:pict>
@@ -172,7 +172,7 @@
       <w:r>
         <w:pict>
           <v:shape id="_x0000_s1308" type="#_x0000_t75" style="position:absolute;margin-left:312pt;margin-top:276pt;width:13.2pt;height:12pt;z-index:251540992;mso-position-horizontal-relative:page;mso-position-vertical-relative:page">
-            <v:imagedata r:id="rId23" o:title=""/>
+            <v:imagedata r:id="rId24" o:title=""/>
             <w10:wrap anchorx="page" anchory="page"/>
           </v:shape>
         </w:pict>
@@ -180,7 +180,7 @@
       <w:r>
         <w:pict>
           <v:shape id="_x0000_s1307" type="#_x0000_t75" style="position:absolute;margin-left:272.4pt;margin-top:375pt;width:9.6pt;height:10.2pt;z-index:251542016;mso-position-horizontal-relative:page;mso-position-vertical-relative:page">
-            <v:imagedata r:id="rId24" o:title=""/>
+            <v:imagedata r:id="rId25" o:title=""/>
             <w10:wrap anchorx="page" anchory="page"/>
           </v:shape>
         </w:pict>
@@ -188,7 +188,7 @@
       <w:r>
         <w:pict>
           <v:shape id="_x0000_s1306" type="#_x0000_t75" style="position:absolute;margin-left:251.4pt;margin-top:374.4pt;width:18.6pt;height:13.8pt;z-index:251543040;mso-position-horizontal-relative:page;mso-position-vertical-relative:page">
-            <v:imagedata r:id="rId25" o:title=""/>
+            <v:imagedata r:id="rId26" o:title=""/>
             <w10:wrap anchorx="page" anchory="page"/>
           </v:shape>
         </w:pict>
@@ -196,7 +196,7 @@
       <w:r>
         <w:pict>
           <v:shape id="_x0000_s1305" type="#_x0000_t75" style="position:absolute;margin-left:309pt;margin-top:5in;width:20.4pt;height:13.2pt;z-index:251544064;mso-position-horizontal-relative:page;mso-position-vertical-relative:page">
-            <v:imagedata r:id="rId26" o:title=""/>
+            <v:imagedata r:id="rId27" o:title=""/>
             <w10:wrap anchorx="page" anchory="page"/>
           </v:shape>
         </w:pict>
@@ -204,7 +204,7 @@
       <w:r>
         <w:pict>
           <v:shape id="_x0000_s1304" type="#_x0000_t75" style="position:absolute;margin-left:297pt;margin-top:361.2pt;width:11.4pt;height:10.2pt;z-index:251545088;mso-position-horizontal-relative:page;mso-position-vertical-relative:page">
-            <v:imagedata r:id="rId27" o:title=""/>
+            <v:imagedata r:id="rId28" o:title=""/>
             <w10:wrap anchorx="page" anchory="page"/>
           </v:shape>
         </w:pict>
@@ -212,7 +212,7 @@
       <w:r>
         <w:pict>
           <v:shape id="_x0000_s1303" type="#_x0000_t75" style="position:absolute;margin-left:283.2pt;margin-top:362.4pt;width:13.2pt;height:10.8pt;z-index:251546112;mso-position-horizontal-relative:page;mso-position-vertical-relative:page">
-            <v:imagedata r:id="rId28" o:title=""/>
+            <v:imagedata r:id="rId29" o:title=""/>
             <w10:wrap anchorx="page" anchory="page"/>
           </v:shape>
         </w:pict>
@@ -220,7 +220,7 @@
       <w:r>
         <w:pict>
           <v:shape id="_x0000_s1302" type="#_x0000_t75" style="position:absolute;margin-left:272.4pt;margin-top:361.2pt;width:9.6pt;height:10.2pt;z-index:251547136;mso-position-horizontal-relative:page;mso-position-vertical-relative:page">
-            <v:imagedata r:id="rId29" o:title=""/>
+            <v:imagedata r:id="rId30" o:title=""/>
             <w10:wrap anchorx="page" anchory="page"/>
           </v:shape>
         </w:pict>
@@ -228,7 +228,7 @@
       <w:r>
         <w:pict>
           <v:shape id="_x0000_s1301" type="#_x0000_t75" style="position:absolute;margin-left:257.4pt;margin-top:362.4pt;width:12.6pt;height:10.8pt;z-index:251548160;mso-position-horizontal-relative:page;mso-position-vertical-relative:page">
-            <v:imagedata r:id="rId30" o:title=""/>
+            <v:imagedata r:id="rId31" o:title=""/>
             <w10:wrap anchorx="page" anchory="page"/>
           </v:shape>
         </w:pict>
@@ -236,7 +236,7 @@
       <w:r>
         <w:pict>
           <v:shape id="_x0000_s1300" type="#_x0000_t75" style="position:absolute;margin-left:395.4pt;margin-top:275.4pt;width:6.6pt;height:9.6pt;z-index:251549184;mso-position-horizontal-relative:page;mso-position-vertical-relative:page">
-            <v:imagedata r:id="rId31" o:title=""/>
+            <v:imagedata r:id="rId32" o:title=""/>
             <w10:wrap anchorx="page" anchory="page"/>
           </v:shape>
         </w:pict>
@@ -244,7 +244,7 @@
       <w:r>
         <w:pict>
           <v:shape id="_x0000_s1299" type="#_x0000_t75" style="position:absolute;margin-left:367.2pt;margin-top:276pt;width:13.2pt;height:12pt;z-index:251550208;mso-position-horizontal-relative:page;mso-position-vertical-relative:page">
-            <v:imagedata r:id="rId32" o:title=""/>
+            <v:imagedata r:id="rId33" o:title=""/>
             <w10:wrap anchorx="page" anchory="page"/>
           </v:shape>
         </w:pict>
@@ -252,7 +252,7 @@
       <w:r>
         <w:pict>
           <v:shape id="_x0000_s1298" type="#_x0000_t75" style="position:absolute;margin-left:348pt;margin-top:276pt;width:9pt;height:12pt;z-index:251551232;mso-position-horizontal-relative:page;mso-position-vertical-relative:page">
-            <v:imagedata r:id="rId33" o:title=""/>
+            <v:imagedata r:id="rId34" o:title=""/>
             <w10:wrap anchorx="page" anchory="page"/>
           </v:shape>
         </w:pict>
@@ -260,7 +260,7 @@
       <w:r>
         <w:pict>
           <v:shape id="_x0000_s1297" type="#_x0000_t75" style="position:absolute;margin-left:96pt;margin-top:141pt;width:9pt;height:9pt;z-index:-251645440;mso-position-horizontal-relative:page;mso-position-vertical-relative:page">
-            <v:imagedata r:id="rId34" o:title=""/>
+            <v:imagedata r:id="rId35" o:title=""/>
             <w10:wrap anchorx="page" anchory="page"/>
           </v:shape>
         </w:pict>
@@ -268,7 +268,7 @@
       <w:r>
         <w:pict>
           <v:shape id="_x0000_s1296" type="#_x0000_t75" style="position:absolute;margin-left:106.2pt;margin-top:140.4pt;width:10.8pt;height:9.6pt;z-index:-251644416;mso-position-horizontal-relative:page;mso-position-vertical-relative:page">
-            <v:imagedata r:id="rId35" o:title=""/>
+            <v:imagedata r:id="rId36" o:title=""/>
             <w10:wrap anchorx="page" anchory="page"/>
           </v:shape>
         </w:pict>
@@ -276,7 +276,7 @@
       <w:r>
         <w:pict>
           <v:shape id="_x0000_s1295" type="#_x0000_t75" style="position:absolute;margin-left:118.2pt;margin-top:139.2pt;width:15pt;height:13.8pt;z-index:-251643392;mso-position-horizontal-relative:page;mso-position-vertical-relative:page">
-            <v:imagedata r:id="rId36" o:title=""/>
+            <v:imagedata r:id="rId37" o:title=""/>
             <w10:wrap anchorx="page" anchory="page"/>
           </v:shape>
         </w:pict>
@@ -284,7 +284,7 @@
       <w:r>
         <w:pict>
           <v:shape id="_x0000_s1294" type="#_x0000_t75" style="position:absolute;margin-left:147pt;margin-top:139.2pt;width:8.4pt;height:10.8pt;z-index:-251642368;mso-position-horizontal-relative:page;mso-position-vertical-relative:page">
-            <v:imagedata r:id="rId37" o:title=""/>
+            <v:imagedata r:id="rId38" o:title=""/>
             <w10:wrap anchorx="page" anchory="page"/>
           </v:shape>
         </w:pict>
@@ -292,7 +292,7 @@
       <w:r>
         <w:pict>
           <v:shape id="_x0000_s1293" type="#_x0000_t75" style="position:absolute;margin-left:224.4pt;margin-top:142.2pt;width:9pt;height:7.8pt;z-index:-251641344;mso-position-horizontal-relative:page;mso-position-vertical-relative:page">
-            <v:imagedata r:id="rId38" o:title=""/>
+            <v:imagedata r:id="rId39" o:title=""/>
             <w10:wrap anchorx="page" anchory="page"/>
           </v:shape>
         </w:pict>
@@ -300,7 +300,7 @@
       <w:r>
         <w:pict>
           <v:shape id="_x0000_s1292" type="#_x0000_t75" style="position:absolute;margin-left:235.2pt;margin-top:140.4pt;width:10.2pt;height:10.8pt;z-index:-251640320;mso-position-horizontal-relative:page;mso-position-vertical-relative:page">
-            <v:imagedata r:id="rId39" o:title=""/>
+            <v:imagedata r:id="rId40" o:title=""/>
             <w10:wrap anchorx="page" anchory="page"/>
           </v:shape>
         </w:pict>
@@ -308,7 +308,7 @@
       <w:r>
         <w:pict>
           <v:shape id="_x0000_s1291" type="#_x0000_t75" style="position:absolute;margin-left:246pt;margin-top:138pt;width:21pt;height:15pt;z-index:-251639296;mso-position-horizontal-relative:page;mso-position-vertical-relative:page">
-            <v:imagedata r:id="rId40" o:title=""/>
+            <v:imagedata r:id="rId41" o:title=""/>
             <w10:wrap anchorx="page" anchory="page"/>
           </v:shape>
         </w:pict>
@@ -316,7 +316,7 @@
       <w:r>
         <w:pict>
           <v:shape id="_x0000_s1290" type="#_x0000_t75" style="position:absolute;margin-left:339pt;margin-top:276pt;width:8.4pt;height:9pt;z-index:251552256;mso-position-horizontal-relative:page;mso-position-vertical-relative:page">
-            <v:imagedata r:id="rId41" o:title=""/>
+            <v:imagedata r:id="rId42" o:title=""/>
             <w10:wrap anchorx="page" anchory="page"/>
           </v:shape>
         </w:pict>
@@ -324,7 +324,7 @@
       <w:r>
         <w:pict>
           <v:shape id="_x0000_s1289" type="#_x0000_t75" style="position:absolute;margin-left:354pt;margin-top:141pt;width:9pt;height:12pt;z-index:-251638272;mso-position-horizontal-relative:page;mso-position-vertical-relative:page">
-            <v:imagedata r:id="rId42" o:title=""/>
+            <v:imagedata r:id="rId43" o:title=""/>
             <w10:wrap anchorx="page" anchory="page"/>
           </v:shape>
         </w:pict>
@@ -332,7 +332,7 @@
       <w:r>
         <w:pict>
           <v:shape id="_x0000_s1288" type="#_x0000_t75" style="position:absolute;margin-left:482.4pt;margin-top:2in;width:9.6pt;height:12pt;z-index:-251637248;mso-position-horizontal-relative:page;mso-position-vertical-relative:page">
-            <v:imagedata r:id="rId43" o:title=""/>
+            <v:imagedata r:id="rId44" o:title=""/>
             <w10:wrap anchorx="page" anchory="page"/>
           </v:shape>
         </w:pict>
@@ -340,7 +340,7 @@
       <w:r>
         <w:pict>
           <v:shape id="_x0000_s1287" type="#_x0000_t75" style="position:absolute;margin-left:505.2pt;margin-top:138pt;width:16.2pt;height:21pt;z-index:251553280;mso-position-horizontal-relative:page;mso-position-vertical-relative:page">
-            <v:imagedata r:id="rId44" o:title=""/>
+            <v:imagedata r:id="rId45" o:title=""/>
             <w10:wrap anchorx="page" anchory="page"/>
           </v:shape>
         </w:pict>
@@ -348,7 +348,7 @@
       <w:r>
         <w:pict>
           <v:shape id="_x0000_s1286" type="#_x0000_t75" style="position:absolute;margin-left:522pt;margin-top:143.4pt;width:10.2pt;height:9.6pt;z-index:251554304;mso-position-horizontal-relative:page;mso-position-vertical-relative:page">
-            <v:imagedata r:id="rId45" o:title=""/>
+            <v:imagedata r:id="rId46" o:title=""/>
             <w10:wrap anchorx="page" anchory="page"/>
           </v:shape>
         </w:pict>
@@ -356,7 +356,7 @@
       <w:r>
         <w:pict>
           <v:shape id="_x0000_s1285" type="#_x0000_t75" style="position:absolute;margin-left:533.4pt;margin-top:142.2pt;width:15pt;height:10.8pt;z-index:251555328;mso-position-horizontal-relative:page;mso-position-vertical-relative:page">
-            <v:imagedata r:id="rId46" o:title=""/>
+            <v:imagedata r:id="rId47" o:title=""/>
             <w10:wrap anchorx="page" anchory="page"/>
           </v:shape>
         </w:pict>
@@ -364,7 +364,7 @@
       <w:r>
         <w:pict>
           <v:shape id="_x0000_s1284" type="#_x0000_t75" style="position:absolute;margin-left:550.2pt;margin-top:143.4pt;width:10.2pt;height:9.6pt;z-index:251556352;mso-position-horizontal-relative:page;mso-position-vertical-relative:page">
-            <v:imagedata r:id="rId47" o:title=""/>
+            <v:imagedata r:id="rId48" o:title=""/>
             <w10:wrap anchorx="page" anchory="page"/>
           </v:shape>
         </w:pict>
@@ -372,7 +372,7 @@
       <w:r>
         <w:pict>
           <v:shape id="_x0000_s1283" type="#_x0000_t75" style="position:absolute;margin-left:561pt;margin-top:142.2pt;width:8.4pt;height:10.8pt;z-index:251557376;mso-position-horizontal-relative:page;mso-position-vertical-relative:page">
-            <v:imagedata r:id="rId48" o:title=""/>
+            <v:imagedata r:id="rId49" o:title=""/>
             <w10:wrap anchorx="page" anchory="page"/>
           </v:shape>
         </w:pict>
@@ -380,7 +380,7 @@
       <w:r>
         <w:pict>
           <v:shape id="_x0000_s1282" type="#_x0000_t75" style="position:absolute;margin-left:94.2pt;margin-top:159pt;width:15pt;height:11.4pt;z-index:-251636224;mso-position-horizontal-relative:page;mso-position-vertical-relative:page">
-            <v:imagedata r:id="rId49" o:title=""/>
+            <v:imagedata r:id="rId50" o:title=""/>
             <w10:wrap anchorx="page" anchory="page"/>
           </v:shape>
         </w:pict>
@@ -388,7 +388,7 @@
       <w:r>
         <w:pict>
           <v:shape id="_x0000_s1281" type="#_x0000_t75" style="position:absolute;margin-left:110.4pt;margin-top:160.2pt;width:9.6pt;height:10.8pt;z-index:-251635200;mso-position-horizontal-relative:page;mso-position-vertical-relative:page">
-            <v:imagedata r:id="rId50" o:title=""/>
+            <v:imagedata r:id="rId51" o:title=""/>
             <w10:wrap anchorx="page" anchory="page"/>
           </v:shape>
         </w:pict>
@@ -396,7 +396,7 @@
       <w:r>
         <w:pict>
           <v:shape id="_x0000_s1280" type="#_x0000_t75" style="position:absolute;margin-left:121.2pt;margin-top:159pt;width:16.2pt;height:14.4pt;z-index:-251634176;mso-position-horizontal-relative:page;mso-position-vertical-relative:page">
-            <v:imagedata r:id="rId51" o:title=""/>
+            <v:imagedata r:id="rId52" o:title=""/>
             <w10:wrap anchorx="page" anchory="page"/>
           </v:shape>
         </w:pict>
@@ -404,7 +404,7 @@
       <w:r>
         <w:pict>
           <v:shape id="_x0000_s1279" type="#_x0000_t75" style="position:absolute;margin-left:138pt;margin-top:160.2pt;width:10.2pt;height:10.8pt;z-index:-251633152;mso-position-horizontal-relative:page;mso-position-vertical-relative:page">
-            <v:imagedata r:id="rId52" o:title=""/>
+            <v:imagedata r:id="rId53" o:title=""/>
             <w10:wrap anchorx="page" anchory="page"/>
           </v:shape>
         </w:pict>
@@ -412,7 +412,7 @@
       <w:r>
         <w:pict>
           <v:shape id="_x0000_s1278" type="#_x0000_t75" style="position:absolute;margin-left:219pt;margin-top:162pt;width:14.4pt;height:11.4pt;z-index:-251632128;mso-position-horizontal-relative:page;mso-position-vertical-relative:page">
-            <v:imagedata r:id="rId53" o:title=""/>
+            <v:imagedata r:id="rId54" o:title=""/>
             <w10:wrap anchorx="page" anchory="page"/>
           </v:shape>
         </w:pict>
@@ -420,7 +420,7 @@
       <w:r>
         <w:pict>
           <v:shape id="_x0000_s1277" type="#_x0000_t75" style="position:absolute;margin-left:234pt;margin-top:160.2pt;width:10.2pt;height:10.8pt;z-index:-251631104;mso-position-horizontal-relative:page;mso-position-vertical-relative:page">
-            <v:imagedata r:id="rId54" o:title=""/>
+            <v:imagedata r:id="rId55" o:title=""/>
             <w10:wrap anchorx="page" anchory="page"/>
           </v:shape>
         </w:pict>
@@ -428,7 +428,7 @@
       <w:r>
         <w:pict>
           <v:shape id="_x0000_s1276" type="#_x0000_t75" style="position:absolute;margin-left:245.4pt;margin-top:162pt;width:12.6pt;height:11.4pt;z-index:-251630080;mso-position-horizontal-relative:page;mso-position-vertical-relative:page">
-            <v:imagedata r:id="rId55" o:title=""/>
+            <v:imagedata r:id="rId56" o:title=""/>
             <w10:wrap anchorx="page" anchory="page"/>
           </v:shape>
         </w:pict>
@@ -436,7 +436,7 @@
       <w:r>
         <w:pict>
           <v:shape id="_x0000_s1275" type="#_x0000_t75" style="position:absolute;margin-left:260.4pt;margin-top:160.2pt;width:9.6pt;height:10.8pt;z-index:-251629056;mso-position-horizontal-relative:page;mso-position-vertical-relative:page">
-            <v:imagedata r:id="rId56" o:title=""/>
+            <v:imagedata r:id="rId57" o:title=""/>
             <w10:wrap anchorx="page" anchory="page"/>
           </v:shape>
         </w:pict>
@@ -444,7 +444,7 @@
       <w:r>
         <w:pict>
           <v:shape id="_x0000_s1274" type="#_x0000_t75" style="position:absolute;margin-left:284.4pt;margin-top:160.2pt;width:9.6pt;height:10.8pt;z-index:-251628032;mso-position-horizontal-relative:page;mso-position-vertical-relative:page">
-            <v:imagedata r:id="rId57" o:title=""/>
+            <v:imagedata r:id="rId58" o:title=""/>
             <w10:wrap anchorx="page" anchory="page"/>
           </v:shape>
         </w:pict>
@@ -452,7 +452,7 @@
       <w:r>
         <w:pict>
           <v:shape id="_x0000_s1273" type="#_x0000_t75" style="position:absolute;margin-left:295.2pt;margin-top:162pt;width:15pt;height:11.4pt;z-index:-251627008;mso-position-horizontal-relative:page;mso-position-vertical-relative:page">
-            <v:imagedata r:id="rId58" o:title=""/>
+            <v:imagedata r:id="rId59" o:title=""/>
             <w10:wrap anchorx="page" anchory="page"/>
           </v:shape>
         </w:pict>
@@ -460,7 +460,7 @@
       <w:r>
         <w:pict>
           <v:shape id="_x0000_s1272" type="#_x0000_t75" style="position:absolute;margin-left:324pt;margin-top:159pt;width:8.4pt;height:11.4pt;z-index:-251625984;mso-position-horizontal-relative:page;mso-position-vertical-relative:page">
-            <v:imagedata r:id="rId59" o:title=""/>
+            <v:imagedata r:id="rId60" o:title=""/>
             <w10:wrap anchorx="page" anchory="page"/>
           </v:shape>
         </w:pict>
@@ -468,7 +468,7 @@
       <w:r>
         <w:pict>
           <v:shape id="_x0000_s1271" type="#_x0000_t75" style="position:absolute;margin-left:362.4pt;margin-top:159pt;width:13.8pt;height:13.2pt;z-index:-251624960;mso-position-horizontal-relative:page;mso-position-vertical-relative:page">
-            <v:imagedata r:id="rId60" o:title=""/>
+            <v:imagedata r:id="rId61" o:title=""/>
             <w10:wrap anchorx="page" anchory="page"/>
           </v:shape>
         </w:pict>
@@ -476,7 +476,7 @@
       <w:r>
         <w:pict>
           <v:shape id="_x0000_s1270" type="#_x0000_t75" style="position:absolute;margin-left:376.2pt;margin-top:160.2pt;width:10.8pt;height:10.2pt;z-index:251558400;mso-position-horizontal-relative:page;mso-position-vertical-relative:page">
-            <v:imagedata r:id="rId61" o:title=""/>
+            <v:imagedata r:id="rId62" o:title=""/>
             <w10:wrap anchorx="page" anchory="page"/>
           </v:shape>
         </w:pict>
@@ -484,7 +484,7 @@
       <w:r>
         <w:pict>
           <v:shape id="_x0000_s1269" type="#_x0000_t75" style="position:absolute;margin-left:388.2pt;margin-top:159pt;width:19.2pt;height:13.2pt;z-index:251559424;mso-position-horizontal-relative:page;mso-position-vertical-relative:page">
-            <v:imagedata r:id="rId62" o:title=""/>
+            <v:imagedata r:id="rId63" o:title=""/>
             <w10:wrap anchorx="page" anchory="page"/>
           </v:shape>
         </w:pict>
@@ -492,7 +492,7 @@
       <w:r>
         <w:pict>
           <v:shape id="_x0000_s1268" type="#_x0000_t75" style="position:absolute;margin-left:409.2pt;margin-top:160.2pt;width:10.2pt;height:10.2pt;z-index:251560448;mso-position-horizontal-relative:page;mso-position-vertical-relative:page">
-            <v:imagedata r:id="rId63" o:title=""/>
+            <v:imagedata r:id="rId64" o:title=""/>
             <w10:wrap anchorx="page" anchory="page"/>
           </v:shape>
         </w:pict>
@@ -500,7 +500,7 @@
       <w:r>
         <w:pict>
           <v:shape id="_x0000_s1267" type="#_x0000_t75" style="position:absolute;margin-left:419.4pt;margin-top:161.4pt;width:12.6pt;height:10.8pt;z-index:251561472;mso-position-horizontal-relative:page;mso-position-vertical-relative:page">
-            <v:imagedata r:id="rId64" o:title=""/>
+            <v:imagedata r:id="rId65" o:title=""/>
             <w10:wrap anchorx="page" anchory="page"/>
           </v:shape>
         </w:pict>
@@ -508,7 +508,7 @@
       <w:r>
         <w:pict>
           <v:shape id="_x0000_s1266" type="#_x0000_t75" style="position:absolute;margin-left:447pt;margin-top:159pt;width:7.2pt;height:11.4pt;z-index:251562496;mso-position-horizontal-relative:page;mso-position-vertical-relative:page">
-            <v:imagedata r:id="rId65" o:title=""/>
+            <v:imagedata r:id="rId66" o:title=""/>
             <w10:wrap anchorx="page" anchory="page"/>
           </v:shape>
         </w:pict>
@@ -516,7 +516,7 @@
       <w:r>
         <w:pict>
           <v:shape id="_x0000_s1265" type="#_x0000_t75" style="position:absolute;margin-left:96pt;margin-top:181.2pt;width:14.4pt;height:10.8pt;z-index:251563520;mso-position-horizontal-relative:page;mso-position-vertical-relative:page">
-            <v:imagedata r:id="rId66" o:title=""/>
+            <v:imagedata r:id="rId67" o:title=""/>
             <w10:wrap anchorx="page" anchory="page"/>
           </v:shape>
         </w:pict>
@@ -524,7 +524,7 @@
       <w:r>
         <w:pict>
           <v:shape id="_x0000_s1264" type="#_x0000_t75" style="position:absolute;margin-left:123pt;margin-top:178.2pt;width:19.2pt;height:13.8pt;z-index:251564544;mso-position-horizontal-relative:page;mso-position-vertical-relative:page">
-            <v:imagedata r:id="rId67" o:title=""/>
+            <v:imagedata r:id="rId68" o:title=""/>
             <w10:wrap anchorx="page" anchory="page"/>
           </v:shape>
         </w:pict>
@@ -532,7 +532,7 @@
       <w:r>
         <w:pict>
           <v:shape id="_x0000_s1263" type="#_x0000_t75" style="position:absolute;margin-left:156pt;margin-top:178.2pt;width:19.2pt;height:13.8pt;z-index:251565568;mso-position-horizontal-relative:page;mso-position-vertical-relative:page">
-            <v:imagedata r:id="rId68" o:title=""/>
+            <v:imagedata r:id="rId69" o:title=""/>
             <w10:wrap anchorx="page" anchory="page"/>
           </v:shape>
         </w:pict>
@@ -540,7 +540,7 @@
       <w:r>
         <w:pict>
           <v:shape id="_x0000_s1262" type="#_x0000_t75" style="position:absolute;margin-left:176.4pt;margin-top:179.4pt;width:10.8pt;height:10.8pt;z-index:251566592;mso-position-horizontal-relative:page;mso-position-vertical-relative:page">
-            <v:imagedata r:id="rId69" o:title=""/>
+            <v:imagedata r:id="rId70" o:title=""/>
             <w10:wrap anchorx="page" anchory="page"/>
           </v:shape>
         </w:pict>
@@ -548,7 +548,7 @@
       <w:r>
         <w:pict>
           <v:shape id="_x0000_s1261" type="#_x0000_t75" style="position:absolute;margin-left:3in;margin-top:178.2pt;width:8.4pt;height:10.8pt;z-index:251567616;mso-position-horizontal-relative:page;mso-position-vertical-relative:page">
-            <v:imagedata r:id="rId70" o:title=""/>
+            <v:imagedata r:id="rId71" o:title=""/>
             <w10:wrap anchorx="page" anchory="page"/>
           </v:shape>
         </w:pict>
@@ -556,7 +556,7 @@
       <w:r>
         <w:pict>
           <v:shape id="_x0000_s1260" type="#_x0000_t75" style="position:absolute;margin-left:133.2pt;margin-top:233.4pt;width:16.2pt;height:12.6pt;z-index:-251623936;mso-position-horizontal-relative:page;mso-position-vertical-relative:page">
-            <v:imagedata r:id="rId71" o:title=""/>
+            <v:imagedata r:id="rId72" o:title=""/>
             <w10:wrap anchorx="page" anchory="page"/>
           </v:shape>
         </w:pict>
@@ -564,7 +564,7 @@
       <w:r>
         <w:pict>
           <v:shape id="_x0000_s1259" type="#_x0000_t75" style="position:absolute;margin-left:163.2pt;margin-top:233.4pt;width:7.8pt;height:10.8pt;z-index:-251622912;mso-position-horizontal-relative:page;mso-position-vertical-relative:page">
-            <v:imagedata r:id="rId72" o:title=""/>
+            <v:imagedata r:id="rId73" o:title=""/>
             <w10:wrap anchorx="page" anchory="page"/>
           </v:shape>
         </w:pict>
@@ -572,7 +572,7 @@
       <w:r>
         <w:pict>
           <v:shape id="_x0000_s1258" type="#_x0000_t75" style="position:absolute;margin-left:106.2pt;margin-top:276pt;width:13.2pt;height:12pt;z-index:-251621888;mso-position-horizontal-relative:page;mso-position-vertical-relative:page">
-            <v:imagedata r:id="rId73" o:title=""/>
+            <v:imagedata r:id="rId74" o:title=""/>
             <w10:wrap anchorx="page" anchory="page"/>
           </v:shape>
         </w:pict>
@@ -580,7 +580,7 @@
       <w:r>
         <w:pict>
           <v:shape id="_x0000_s1257" type="#_x0000_t75" style="position:absolute;margin-left:153pt;margin-top:275.4pt;width:10.2pt;height:9.6pt;z-index:-251620864;mso-position-horizontal-relative:page;mso-position-vertical-relative:page">
-            <v:imagedata r:id="rId74" o:title=""/>
+            <v:imagedata r:id="rId75" o:title=""/>
             <w10:wrap anchorx="page" anchory="page"/>
           </v:shape>
         </w:pict>
@@ -588,7 +588,7 @@
       <w:r>
         <w:pict>
           <v:shape id="_x0000_s1256" type="#_x0000_t75" style="position:absolute;margin-left:165pt;margin-top:274.2pt;width:19.2pt;height:13.8pt;z-index:-251619840;mso-position-horizontal-relative:page;mso-position-vertical-relative:page">
-            <v:imagedata r:id="rId75" o:title=""/>
+            <v:imagedata r:id="rId76" o:title=""/>
             <w10:wrap anchorx="page" anchory="page"/>
           </v:shape>
         </w:pict>
@@ -596,7 +596,7 @@
       <w:r>
         <w:pict>
           <v:shape id="_x0000_s1255" type="#_x0000_t75" style="position:absolute;margin-left:134.4pt;margin-top:142.8pt;width:9pt;height:4.2pt;z-index:-251618816;mso-position-horizontal-relative:page;mso-position-vertical-relative:page">
-            <v:imagedata r:id="rId76" o:title=""/>
+            <v:imagedata r:id="rId77" o:title=""/>
             <w10:wrap anchorx="page" anchory="page"/>
           </v:shape>
         </w:pict>
@@ -624,7 +624,7 @@
       <w:r>
         <w:pict>
           <v:shape id="_x0000_s1250" type="#_x0000_t75" style="position:absolute;margin-left:269.4pt;margin-top:142.8pt;width:7.8pt;height:4.2pt;z-index:-251615744;mso-position-horizontal-relative:page;mso-position-vertical-relative:page">
-            <v:imagedata r:id="rId77" o:title=""/>
+            <v:imagedata r:id="rId78" o:title=""/>
             <w10:wrap anchorx="page" anchory="page"/>
           </v:shape>
         </w:pict>
@@ -642,7 +642,7 @@
       <w:r>
         <w:pict>
           <v:shape id="_x0000_s1247" type="#_x0000_t75" style="position:absolute;margin-left:375.6pt;margin-top:141.6pt;width:25.8pt;height:6.6pt;z-index:-251613696;mso-position-horizontal-relative:page;mso-position-vertical-relative:page">
-            <v:imagedata r:id="rId78" o:title=""/>
+            <v:imagedata r:id="rId79" o:title=""/>
             <w10:wrap anchorx="page" anchory="page"/>
           </v:shape>
         </w:pict>
@@ -650,7 +650,7 @@
       <w:r>
         <w:pict>
           <v:shape id="_x0000_s1246" type="#_x0000_t75" style="position:absolute;margin-left:404.4pt;margin-top:142.8pt;width:9pt;height:4.2pt;z-index:-251612672;mso-position-horizontal-relative:page;mso-position-vertical-relative:page">
-            <v:imagedata r:id="rId79" o:title=""/>
+            <v:imagedata r:id="rId80" o:title=""/>
             <w10:wrap anchorx="page" anchory="page"/>
           </v:shape>
         </w:pict>
@@ -668,7 +668,7 @@
       <w:r>
         <w:pict>
           <v:shape id="_x0000_s1243" type="#_x0000_t75" style="position:absolute;margin-left:416.4pt;margin-top:139.8pt;width:6.6pt;height:8.4pt;z-index:-251610624;mso-position-horizontal-relative:page;mso-position-vertical-relative:page">
-            <v:imagedata r:id="rId80" o:title=""/>
+            <v:imagedata r:id="rId81" o:title=""/>
             <w10:wrap anchorx="page" anchory="page"/>
           </v:shape>
         </w:pict>
@@ -676,7 +676,7 @@
       <w:r>
         <w:pict>
           <v:shape id="_x0000_s1242" type="#_x0000_t75" style="position:absolute;margin-left:493.8pt;margin-top:145.8pt;width:8.4pt;height:4.2pt;z-index:251568640;mso-position-horizontal-relative:page;mso-position-vertical-relative:page">
-            <v:imagedata r:id="rId81" o:title=""/>
+            <v:imagedata r:id="rId82" o:title=""/>
             <w10:wrap anchorx="page" anchory="page"/>
           </v:shape>
         </w:pict>
@@ -694,7 +694,7 @@
       <w:r>
         <w:pict>
           <v:shape id="_x0000_s1239" type="#_x0000_t75" style="position:absolute;margin-left:149.4pt;margin-top:161.4pt;width:12.6pt;height:7.8pt;z-index:-251608576;mso-position-horizontal-relative:page;mso-position-vertical-relative:page">
-            <v:imagedata r:id="rId82" o:title=""/>
+            <v:imagedata r:id="rId83" o:title=""/>
             <w10:wrap anchorx="page" anchory="page"/>
           </v:shape>
         </w:pict>
@@ -702,7 +702,7 @@
       <w:r>
         <w:pict>
           <v:shape id="_x0000_s1238" type="#_x0000_t75" style="position:absolute;margin-left:165.6pt;margin-top:162.6pt;width:8.4pt;height:4.8pt;z-index:-251607552;mso-position-horizontal-relative:page;mso-position-vertical-relative:page">
-            <v:imagedata r:id="rId83" o:title=""/>
+            <v:imagedata r:id="rId84" o:title=""/>
             <w10:wrap anchorx="page" anchory="page"/>
           </v:shape>
         </w:pict>
@@ -720,7 +720,7 @@
       <w:r>
         <w:pict>
           <v:shape id="_x0000_s1235" type="#_x0000_t75" style="position:absolute;margin-left:177.6pt;margin-top:159.6pt;width:6.6pt;height:9.6pt;z-index:-251605504;mso-position-horizontal-relative:page;mso-position-vertical-relative:page">
-            <v:imagedata r:id="rId84" o:title=""/>
+            <v:imagedata r:id="rId85" o:title=""/>
             <w10:wrap anchorx="page" anchory="page"/>
           </v:shape>
         </w:pict>
@@ -728,7 +728,7 @@
       <w:r>
         <w:pict>
           <v:shape id="_x0000_s1234" type="#_x0000_t75" style="position:absolute;margin-left:272.4pt;margin-top:163.8pt;width:9.6pt;height:2.4pt;z-index:-251604480;mso-position-horizontal-relative:page;mso-position-vertical-relative:page">
-            <v:imagedata r:id="rId85" o:title=""/>
+            <v:imagedata r:id="rId86" o:title=""/>
             <w10:wrap anchorx="page" anchory="page"/>
           </v:shape>
         </w:pict>
@@ -736,7 +736,7 @@
       <w:r>
         <w:pict>
           <v:shape id="_x0000_s1233" type="#_x0000_t75" style="position:absolute;margin-left:311.4pt;margin-top:162.6pt;width:9pt;height:4.8pt;z-index:-251603456;mso-position-horizontal-relative:page;mso-position-vertical-relative:page">
-            <v:imagedata r:id="rId86" o:title=""/>
+            <v:imagedata r:id="rId87" o:title=""/>
             <w10:wrap anchorx="page" anchory="page"/>
           </v:shape>
         </w:pict>
@@ -744,7 +744,7 @@
       <w:r>
         <w:pict>
           <v:shape id="_x0000_s1232" type="#_x0000_t75" style="position:absolute;margin-left:434.4pt;margin-top:162.6pt;width:9pt;height:4.8pt;z-index:251569664;mso-position-horizontal-relative:page;mso-position-vertical-relative:page">
-            <v:imagedata r:id="rId87" o:title=""/>
+            <v:imagedata r:id="rId88" o:title=""/>
             <w10:wrap anchorx="page" anchory="page"/>
           </v:shape>
         </w:pict>
@@ -782,7 +782,7 @@
       <w:r>
         <w:pict>
           <v:shape id="_x0000_s1225" type="#_x0000_t75" style="position:absolute;margin-left:187.2pt;margin-top:181.2pt;width:12pt;height:9pt;z-index:251570688;mso-position-horizontal-relative:page;mso-position-vertical-relative:page">
-            <v:imagedata r:id="rId88" o:title=""/>
+            <v:imagedata r:id="rId89" o:title=""/>
             <w10:wrap anchorx="page" anchory="page"/>
           </v:shape>
         </w:pict>
@@ -790,7 +790,7 @@
       <w:r>
         <w:pict>
           <v:shape id="_x0000_s1224" type="#_x0000_t75" style="position:absolute;margin-left:203.4pt;margin-top:181.8pt;width:7.8pt;height:4.2pt;z-index:251571712;mso-position-horizontal-relative:page;mso-position-vertical-relative:page">
-            <v:imagedata r:id="rId89" o:title=""/>
+            <v:imagedata r:id="rId90" o:title=""/>
             <w10:wrap anchorx="page" anchory="page"/>
           </v:shape>
         </w:pict>
@@ -808,7 +808,7 @@
       <w:r>
         <w:pict>
           <v:shape id="_x0000_s1221" type="#_x0000_t75" style="position:absolute;margin-left:105.6pt;margin-top:233.4pt;width:15.6pt;height:10.8pt;z-index:-251598336;mso-position-horizontal-relative:page;mso-position-vertical-relative:page">
-            <v:imagedata r:id="rId90" o:title=""/>
+            <v:imagedata r:id="rId91" o:title=""/>
             <w10:wrap anchorx="page" anchory="page"/>
           </v:shape>
         </w:pict>
@@ -826,7 +826,7 @@
       <w:r>
         <w:pict>
           <v:shape id="_x0000_s1218" type="#_x0000_t75" style="position:absolute;margin-left:150.6pt;margin-top:236.4pt;width:8.4pt;height:3.6pt;z-index:-251596288;mso-position-horizontal-relative:page;mso-position-vertical-relative:page">
-            <v:imagedata r:id="rId91" o:title=""/>
+            <v:imagedata r:id="rId92" o:title=""/>
             <w10:wrap anchorx="page" anchory="page"/>
           </v:shape>
         </w:pict>
@@ -854,7 +854,7 @@
       <w:r>
         <w:pict>
           <v:shape id="_x0000_s1213" type="#_x0000_t75" style="position:absolute;margin-left:132.6pt;margin-top:274.8pt;width:19.8pt;height:13.2pt;z-index:-251593216;mso-position-horizontal-relative:page;mso-position-vertical-relative:page">
-            <v:imagedata r:id="rId92" o:title=""/>
+            <v:imagedata r:id="rId93" o:title=""/>
             <w10:wrap anchorx="page" anchory="page"/>
           </v:shape>
         </w:pict>
@@ -862,7 +862,7 @@
       <w:r>
         <w:pict>
           <v:shape id="_x0000_s1212" type="#_x0000_t75" style="position:absolute;margin-left:186.6pt;margin-top:277.8pt;width:8.4pt;height:4.2pt;z-index:-251592192;mso-position-horizontal-relative:page;mso-position-vertical-relative:page">
-            <v:imagedata r:id="rId93" o:title=""/>
+            <v:imagedata r:id="rId94" o:title=""/>
             <w10:wrap anchorx="page" anchory="page"/>
           </v:shape>
         </w:pict>
@@ -880,7 +880,7 @@
       <w:r>
         <w:pict>
           <v:shape id="_x0000_s1209" type="#_x0000_t75" style="position:absolute;margin-left:328.8pt;margin-top:277.8pt;width:8.4pt;height:4.2pt;z-index:251572736;mso-position-horizontal-relative:page;mso-position-vertical-relative:page">
-            <v:imagedata r:id="rId94" o:title=""/>
+            <v:imagedata r:id="rId95" o:title=""/>
             <w10:wrap anchorx="page" anchory="page"/>
           </v:shape>
         </w:pict>
@@ -888,7 +888,7 @@
       <w:r>
         <w:pict>
           <v:shape id="_x0000_s1208" type="#_x0000_t75" style="position:absolute;margin-left:358.8pt;margin-top:276.6pt;width:6.6pt;height:6.6pt;z-index:251573760;mso-position-horizontal-relative:page;mso-position-vertical-relative:page">
-            <v:imagedata r:id="rId95" o:title=""/>
+            <v:imagedata r:id="rId96" o:title=""/>
             <w10:wrap anchorx="page" anchory="page"/>
           </v:shape>
         </w:pict>
@@ -896,7 +896,7 @@
       <w:r>
         <w:pict>
           <v:shape id="_x0000_s1207" type="#_x0000_t75" style="position:absolute;margin-left:383.4pt;margin-top:277.8pt;width:7.8pt;height:4.2pt;z-index:251574784;mso-position-horizontal-relative:page;mso-position-vertical-relative:page">
-            <v:imagedata r:id="rId96" o:title=""/>
+            <v:imagedata r:id="rId97" o:title=""/>
             <w10:wrap anchorx="page" anchory="page"/>
           </v:shape>
         </w:pict>
@@ -924,7 +924,7 @@
       <w:r>
         <w:pict>
           <v:shape id="_x0000_s1202" type="#_x0000_t75" style="position:absolute;margin-left:330.6pt;margin-top:363.6pt;width:8.4pt;height:3.6pt;z-index:251575808;mso-position-horizontal-relative:page;mso-position-vertical-relative:page">
-            <v:imagedata r:id="rId97" o:title=""/>
+            <v:imagedata r:id="rId98" o:title=""/>
             <w10:wrap anchorx="page" anchory="page"/>
           </v:shape>
         </w:pict>
@@ -932,7 +932,7 @@
       <w:r>
         <w:pict>
           <v:shape id="_x0000_s1201" type="#_x0000_t75" style="position:absolute;margin-left:342.6pt;margin-top:360.6pt;width:6.6pt;height:8.4pt;z-index:251576832;mso-position-horizontal-relative:page;mso-position-vertical-relative:page">
-            <v:imagedata r:id="rId98" o:title=""/>
+            <v:imagedata r:id="rId99" o:title=""/>
             <w10:wrap anchorx="page" anchory="page"/>
           </v:shape>
         </w:pict>
@@ -940,7 +940,7 @@
       <w:r>
         <w:pict>
           <v:shape id="_x0000_s1200" type="#_x0000_t75" style="position:absolute;margin-left:282.6pt;margin-top:374.4pt;width:19.8pt;height:13.8pt;z-index:251577856;mso-position-horizontal-relative:page;mso-position-vertical-relative:page">
-            <v:imagedata r:id="rId99" o:title=""/>
+            <v:imagedata r:id="rId100" o:title=""/>
             <w10:wrap anchorx="page" anchory="page"/>
           </v:shape>
         </w:pict>
@@ -958,7 +958,7 @@
       <w:r>
         <w:pict>
           <v:shape id="_x0000_s1197" type="#_x0000_t75" style="position:absolute;margin-left:338.4pt;margin-top:377.4pt;width:7.8pt;height:4.8pt;z-index:251578880;mso-position-horizontal-relative:page;mso-position-vertical-relative:page">
-            <v:imagedata r:id="rId100" o:title=""/>
+            <v:imagedata r:id="rId101" o:title=""/>
             <w10:wrap anchorx="page" anchory="page"/>
           </v:shape>
         </w:pict>
@@ -976,7 +976,7 @@
       <w:r>
         <w:pict>
           <v:shape id="_x0000_s1194" type="#_x0000_t75" style="position:absolute;margin-left:283.8pt;margin-top:388.8pt;width:5.4pt;height:9.6pt;z-index:251579904;mso-position-horizontal-relative:page;mso-position-vertical-relative:page">
-            <v:imagedata r:id="rId101" o:title=""/>
+            <v:imagedata r:id="rId102" o:title=""/>
             <w10:wrap anchorx="page" anchory="page"/>
           </v:shape>
         </w:pict>
@@ -1004,7 +1004,7 @@
       <w:r>
         <w:pict>
           <v:shape id="_x0000_s1189" type="#_x0000_t75" style="position:absolute;margin-left:338.4pt;margin-top:391.8pt;width:7.8pt;height:4.2pt;z-index:251580928;mso-position-horizontal-relative:page;mso-position-vertical-relative:page">
-            <v:imagedata r:id="rId102" o:title=""/>
+            <v:imagedata r:id="rId103" o:title=""/>
             <w10:wrap anchorx="page" anchory="page"/>
           </v:shape>
         </w:pict>
@@ -1012,7 +1012,7 @@
       <w:r>
         <w:pict>
           <v:shape id="_x0000_s1188" type="#_x0000_t75" style="position:absolute;margin-left:350.4pt;margin-top:388.8pt;width:6pt;height:9.6pt;z-index:251581952;mso-position-horizontal-relative:page;mso-position-vertical-relative:page">
-            <v:imagedata r:id="rId103" o:title=""/>
+            <v:imagedata r:id="rId104" o:title=""/>
             <w10:wrap anchorx="page" anchory="page"/>
           </v:shape>
         </w:pict>
@@ -1020,7 +1020,7 @@
       <w:r>
         <w:pict>
           <v:shape id="_x0000_s1187" type="#_x0000_t75" style="position:absolute;margin-left:412.8pt;margin-top:428.4pt;width:8.4pt;height:9.6pt;z-index:251582976;mso-position-horizontal-relative:page;mso-position-vertical-relative:page">
-            <v:imagedata r:id="rId104" o:title=""/>
+            <v:imagedata r:id="rId105" o:title=""/>
             <w10:wrap anchorx="page" anchory="page"/>
           </v:shape>
         </w:pict>
@@ -1028,7 +1028,7 @@
       <w:r>
         <w:pict>
           <v:shape id="_x0000_s1186" type="#_x0000_t75" style="position:absolute;margin-left:432.6pt;margin-top:428.4pt;width:8.4pt;height:9.6pt;z-index:251584000;mso-position-horizontal-relative:page;mso-position-vertical-relative:page">
-            <v:imagedata r:id="rId105" o:title=""/>
+            <v:imagedata r:id="rId106" o:title=""/>
             <w10:wrap anchorx="page" anchory="page"/>
           </v:shape>
         </w:pict>
@@ -1036,7 +1036,7 @@
       <w:r>
         <w:pict>
           <v:shape id="_x0000_s1185" type="#_x0000_t75" style="position:absolute;margin-left:452.4pt;margin-top:428.4pt;width:9pt;height:9.6pt;z-index:251585024;mso-position-horizontal-relative:page;mso-position-vertical-relative:page">
-            <v:imagedata r:id="rId106" o:title=""/>
+            <v:imagedata r:id="rId107" o:title=""/>
             <w10:wrap anchorx="page" anchory="page"/>
           </v:shape>
         </w:pict>
@@ -1044,7 +1044,7 @@
       <w:r>
         <w:pict>
           <v:shape id="_x0000_s1184" type="#_x0000_t75" style="position:absolute;margin-left:473.4pt;margin-top:428.4pt;width:7.8pt;height:9.6pt;z-index:251586048;mso-position-horizontal-relative:page;mso-position-vertical-relative:page">
-            <v:imagedata r:id="rId107" o:title=""/>
+            <v:imagedata r:id="rId108" o:title=""/>
             <w10:wrap anchorx="page" anchory="page"/>
           </v:shape>
         </w:pict>
@@ -1052,7 +1052,7 @@
       <w:r>
         <w:pict>
           <v:shape id="_x0000_s1183" type="#_x0000_t75" style="position:absolute;margin-left:257.4pt;margin-top:557.4pt;width:7.8pt;height:9.6pt;z-index:251587072;mso-position-horizontal-relative:page;mso-position-vertical-relative:page">
-            <v:imagedata r:id="rId108" o:title=""/>
+            <v:imagedata r:id="rId109" o:title=""/>
             <w10:wrap anchorx="page" anchory="page"/>
           </v:shape>
         </w:pict>
@@ -1090,7 +1090,7 @@
       <w:r>
         <w:pict>
           <v:shape id="_x0000_s1176" type="#_x0000_t75" style="position:absolute;margin-left:301.8pt;margin-top:551.4pt;width:20.4pt;height:22.8pt;z-index:-251580928;mso-position-horizontal-relative:page;mso-position-vertical-relative:page">
-            <v:imagedata r:id="rId109" o:title=""/>
+            <v:imagedata r:id="rId110" o:title=""/>
             <w10:wrap anchorx="page" anchory="page"/>
           </v:shape>
         </w:pict>
@@ -1098,7 +1098,7 @@
       <w:r>
         <w:pict>
           <v:shape id="_x0000_s1175" type="#_x0000_t75" style="position:absolute;margin-left:198.6pt;margin-top:604.8pt;width:15.6pt;height:9.6pt;z-index:-251579904;mso-position-horizontal-relative:page;mso-position-vertical-relative:page">
-            <v:imagedata r:id="rId110" o:title=""/>
+            <v:imagedata r:id="rId111" o:title=""/>
             <w10:wrap anchorx="page" anchory="page"/>
           </v:shape>
         </w:pict>
@@ -1106,7 +1106,7 @@
       <w:r>
         <w:pict>
           <v:shape id="_x0000_s1174" type="#_x0000_t75" style="position:absolute;margin-left:223.8pt;margin-top:604.8pt;width:16.2pt;height:9.6pt;z-index:-251578880;mso-position-horizontal-relative:page;mso-position-vertical-relative:page">
-            <v:imagedata r:id="rId111" o:title=""/>
+            <v:imagedata r:id="rId112" o:title=""/>
             <w10:wrap anchorx="page" anchory="page"/>
           </v:shape>
         </w:pict>
@@ -1114,7 +1114,7 @@
       <w:r>
         <w:pict>
           <v:shape id="_x0000_s1173" type="#_x0000_t75" style="position:absolute;margin-left:256.8pt;margin-top:604.8pt;width:8.4pt;height:9.6pt;z-index:251588096;mso-position-horizontal-relative:page;mso-position-vertical-relative:page">
-            <v:imagedata r:id="rId112" o:title=""/>
+            <v:imagedata r:id="rId113" o:title=""/>
             <w10:wrap anchorx="page" anchory="page"/>
           </v:shape>
         </w:pict>
@@ -1122,7 +1122,7 @@
       <w:r>
         <w:pict>
           <v:shape id="_x0000_s1172" type="#_x0000_t75" style="position:absolute;margin-left:265.2pt;margin-top:604.2pt;width:19.8pt;height:13.8pt;z-index:251589120;mso-position-horizontal-relative:page;mso-position-vertical-relative:page">
-            <v:imagedata r:id="rId113" o:title=""/>
+            <v:imagedata r:id="rId114" o:title=""/>
             <w10:wrap anchorx="page" anchory="page"/>
           </v:shape>
         </w:pict>
@@ -1130,7 +1130,7 @@
       <w:r>
         <w:pict>
           <v:shape id="_x0000_s1171" type="#_x0000_t75" style="position:absolute;margin-left:83.4pt;margin-top:642.6pt;width:9pt;height:9.6pt;z-index:251590144;mso-position-horizontal-relative:page;mso-position-vertical-relative:page">
-            <v:imagedata r:id="rId114" o:title=""/>
+            <v:imagedata r:id="rId115" o:title=""/>
             <w10:wrap anchorx="page" anchory="page"/>
           </v:shape>
         </w:pict>
@@ -1158,7 +1158,7 @@
       <w:r>
         <w:pict>
           <v:shape id="_x0000_s1166" type="#_x0000_t75" style="position:absolute;margin-left:129pt;margin-top:629.4pt;width:8.4pt;height:39.6pt;z-index:-251575808;mso-position-horizontal-relative:page;mso-position-vertical-relative:page">
-            <v:imagedata r:id="rId115" o:title=""/>
+            <v:imagedata r:id="rId116" o:title=""/>
             <w10:wrap anchorx="page" anchory="page"/>
           </v:shape>
         </w:pict>
@@ -1166,7 +1166,7 @@
       <w:r>
         <w:pict>
           <v:shape id="_x0000_s1165" type="#_x0000_t75" style="position:absolute;margin-left:114.6pt;margin-top:629.4pt;width:8.4pt;height:37.8pt;z-index:-251574784;mso-position-horizontal-relative:page;mso-position-vertical-relative:page">
-            <v:imagedata r:id="rId116" o:title=""/>
+            <v:imagedata r:id="rId117" o:title=""/>
             <w10:wrap anchorx="page" anchory="page"/>
           </v:shape>
         </w:pict>
@@ -1174,7 +1174,7 @@
       <w:r>
         <w:pict>
           <v:shape id="_x0000_s1164" type="#_x0000_t75" style="position:absolute;margin-left:149.4pt;margin-top:642.6pt;width:7.8pt;height:9.6pt;z-index:-251573760;mso-position-horizontal-relative:page;mso-position-vertical-relative:page">
-            <v:imagedata r:id="rId117" o:title=""/>
+            <v:imagedata r:id="rId118" o:title=""/>
             <w10:wrap anchorx="page" anchory="page"/>
           </v:shape>
         </w:pict>
@@ -1202,7 +1202,7 @@
       <w:r>
         <w:pict>
           <v:shape id="_x0000_s1159" type="#_x0000_t75" style="position:absolute;margin-left:177.6pt;margin-top:636.6pt;width:8.4pt;height:25.8pt;z-index:-251570688;mso-position-horizontal-relative:page;mso-position-vertical-relative:page">
-            <v:imagedata r:id="rId118" o:title=""/>
+            <v:imagedata r:id="rId119" o:title=""/>
             <w10:wrap anchorx="page" anchory="page"/>
           </v:shape>
         </w:pict>
@@ -1230,7 +1230,7 @@
       <w:r>
         <w:pict>
           <v:shape id="_x0000_s1154" type="#_x0000_t75" style="position:absolute;margin-left:249.6pt;margin-top:636.6pt;width:8.4pt;height:25.8pt;z-index:-251567616;mso-position-horizontal-relative:page;mso-position-vertical-relative:page">
-            <v:imagedata r:id="rId119" o:title=""/>
+            <v:imagedata r:id="rId120" o:title=""/>
             <w10:wrap anchorx="page" anchory="page"/>
           </v:shape>
         </w:pict>
@@ -1238,7 +1238,7 @@
       <w:r>
         <w:pict>
           <v:shape id="_x0000_s1153" type="#_x0000_t75" style="position:absolute;margin-left:83.4pt;margin-top:451.8pt;width:235.8pt;height:59.4pt;z-index:251591168;mso-position-horizontal-relative:page;mso-position-vertical-relative:page">
-            <v:imagedata r:id="rId120" o:title=""/>
+            <v:imagedata r:id="rId121" o:title=""/>
             <w10:wrap anchorx="page" anchory="page"/>
           </v:shape>
         </w:pict>
@@ -4217,7 +4217,7 @@
         <w:lastRenderedPageBreak/>
         <w:pict>
           <v:shape id="_x0000_s1152" type="#_x0000_t75" style="position:absolute;margin-left:298.2pt;margin-top:222pt;width:7.8pt;height:11.4pt;z-index:251592192;mso-position-horizontal-relative:page;mso-position-vertical-relative:page">
-            <v:imagedata r:id="rId121" o:title=""/>
+            <v:imagedata r:id="rId122" o:title=""/>
             <w10:wrap anchorx="page" anchory="page"/>
           </v:shape>
         </w:pict>
@@ -4225,7 +4225,7 @@
       <w:r>
         <w:pict>
           <v:shape id="_x0000_s1151" type="#_x0000_t75" style="position:absolute;margin-left:262.2pt;margin-top:578.4pt;width:15pt;height:10.8pt;z-index:251593216;mso-position-horizontal-relative:page;mso-position-vertical-relative:page">
-            <v:imagedata r:id="rId122" o:title=""/>
+            <v:imagedata r:id="rId123" o:title=""/>
             <w10:wrap anchorx="page" anchory="page"/>
           </v:shape>
         </w:pict>
@@ -4233,7 +4233,7 @@
       <w:r>
         <w:pict>
           <v:shape id="_x0000_s1150" type="#_x0000_t75" style="position:absolute;margin-left:278.4pt;margin-top:579pt;width:9.6pt;height:11.4pt;z-index:251594240;mso-position-horizontal-relative:page;mso-position-vertical-relative:page">
-            <v:imagedata r:id="rId123" o:title=""/>
+            <v:imagedata r:id="rId124" o:title=""/>
             <w10:wrap anchorx="page" anchory="page"/>
           </v:shape>
         </w:pict>
@@ -4241,7 +4241,7 @@
       <w:r>
         <w:pict>
           <v:shape id="_x0000_s1149" type="#_x0000_t75" style="position:absolute;margin-left:289.2pt;margin-top:578.4pt;width:16.2pt;height:13.8pt;z-index:251595264;mso-position-horizontal-relative:page;mso-position-vertical-relative:page">
-            <v:imagedata r:id="rId124" o:title=""/>
+            <v:imagedata r:id="rId125" o:title=""/>
             <w10:wrap anchorx="page" anchory="page"/>
           </v:shape>
         </w:pict>
@@ -4249,7 +4249,7 @@
       <w:r>
         <w:pict>
           <v:shape id="_x0000_s1148" type="#_x0000_t75" style="position:absolute;margin-left:333pt;margin-top:538.2pt;width:8.4pt;height:10.8pt;z-index:251596288;mso-position-horizontal-relative:page;mso-position-vertical-relative:page">
-            <v:imagedata r:id="rId125" o:title=""/>
+            <v:imagedata r:id="rId126" o:title=""/>
             <w10:wrap anchorx="page" anchory="page"/>
           </v:shape>
         </w:pict>
@@ -4257,7 +4257,7 @@
       <w:r>
         <w:pict>
           <v:shape id="_x0000_s1147" type="#_x0000_t75" style="position:absolute;margin-left:304.2pt;margin-top:660pt;width:15pt;height:14.4pt;z-index:251597312;mso-position-horizontal-relative:page;mso-position-vertical-relative:page">
-            <v:imagedata r:id="rId126" o:title=""/>
+            <v:imagedata r:id="rId127" o:title=""/>
             <w10:wrap anchorx="page" anchory="page"/>
           </v:shape>
         </w:pict>
@@ -4265,7 +4265,7 @@
       <w:r>
         <w:pict>
           <v:shape id="_x0000_s1146" type="#_x0000_t75" style="position:absolute;margin-left:292.2pt;margin-top:661.2pt;width:10.8pt;height:10.8pt;z-index:251598336;mso-position-horizontal-relative:page;mso-position-vertical-relative:page">
-            <v:imagedata r:id="rId127" o:title=""/>
+            <v:imagedata r:id="rId128" o:title=""/>
             <w10:wrap anchorx="page" anchory="page"/>
           </v:shape>
         </w:pict>
@@ -4273,7 +4273,7 @@
       <w:r>
         <w:pict>
           <v:shape id="_x0000_s1145" type="#_x0000_t75" style="position:absolute;margin-left:276pt;margin-top:660pt;width:15pt;height:12pt;z-index:251599360;mso-position-horizontal-relative:page;mso-position-vertical-relative:page">
-            <v:imagedata r:id="rId128" o:title=""/>
+            <v:imagedata r:id="rId129" o:title=""/>
             <w10:wrap anchorx="page" anchory="page"/>
           </v:shape>
         </w:pict>
@@ -4281,7 +4281,7 @@
       <w:r>
         <w:pict>
           <v:shape id="_x0000_s1144" type="#_x0000_t75" style="position:absolute;margin-left:296.4pt;margin-top:646.2pt;width:15pt;height:13.8pt;z-index:251600384;mso-position-horizontal-relative:page;mso-position-vertical-relative:page">
-            <v:imagedata r:id="rId129" o:title=""/>
+            <v:imagedata r:id="rId130" o:title=""/>
             <w10:wrap anchorx="page" anchory="page"/>
           </v:shape>
         </w:pict>
@@ -4289,7 +4289,7 @@
       <w:r>
         <w:pict>
           <v:shape id="_x0000_s1143" type="#_x0000_t75" style="position:absolute;margin-left:274.2pt;margin-top:649.2pt;width:9pt;height:7.8pt;z-index:251601408;mso-position-horizontal-relative:page;mso-position-vertical-relative:page">
-            <v:imagedata r:id="rId130" o:title=""/>
+            <v:imagedata r:id="rId131" o:title=""/>
             <w10:wrap anchorx="page" anchory="page"/>
           </v:shape>
         </w:pict>
@@ -4297,7 +4297,7 @@
       <w:r>
         <w:pict>
           <v:shape id="_x0000_s1142" type="#_x0000_t75" style="position:absolute;margin-left:310.2pt;margin-top:609pt;width:7.8pt;height:9pt;z-index:251602432;mso-position-horizontal-relative:page;mso-position-vertical-relative:page">
-            <v:imagedata r:id="rId131" o:title=""/>
+            <v:imagedata r:id="rId132" o:title=""/>
             <w10:wrap anchorx="page" anchory="page"/>
           </v:shape>
         </w:pict>
@@ -4305,7 +4305,7 @@
       <w:r>
         <w:pict>
           <v:shape id="_x0000_s1141" type="#_x0000_t75" style="position:absolute;margin-left:299.4pt;margin-top:607.2pt;width:9.6pt;height:10.8pt;z-index:251603456;mso-position-horizontal-relative:page;mso-position-vertical-relative:page">
-            <v:imagedata r:id="rId132" o:title=""/>
+            <v:imagedata r:id="rId133" o:title=""/>
             <w10:wrap anchorx="page" anchory="page"/>
           </v:shape>
         </w:pict>
@@ -4313,7 +4313,7 @@
       <w:r>
         <w:pict>
           <v:shape id="_x0000_s1140" type="#_x0000_t75" style="position:absolute;margin-left:4in;margin-top:609pt;width:10.2pt;height:11.4pt;z-index:251604480;mso-position-horizontal-relative:page;mso-position-vertical-relative:page">
-            <v:imagedata r:id="rId133" o:title=""/>
+            <v:imagedata r:id="rId134" o:title=""/>
             <w10:wrap anchorx="page" anchory="page"/>
           </v:shape>
         </w:pict>
@@ -4321,7 +4321,7 @@
       <w:r>
         <w:pict>
           <v:shape id="_x0000_s1139" type="#_x0000_t75" style="position:absolute;margin-left:306pt;margin-top:579pt;width:10.2pt;height:11.4pt;z-index:251605504;mso-position-horizontal-relative:page;mso-position-vertical-relative:page">
-            <v:imagedata r:id="rId134" o:title=""/>
+            <v:imagedata r:id="rId135" o:title=""/>
             <w10:wrap anchorx="page" anchory="page"/>
           </v:shape>
         </w:pict>
@@ -4329,7 +4329,7 @@
       <w:r>
         <w:pict>
           <v:shape id="_x0000_s1138" type="#_x0000_t75" style="position:absolute;margin-left:278.4pt;margin-top:607.2pt;width:9.6pt;height:10.8pt;z-index:251606528;mso-position-horizontal-relative:page;mso-position-vertical-relative:page">
-            <v:imagedata r:id="rId135" o:title=""/>
+            <v:imagedata r:id="rId136" o:title=""/>
             <w10:wrap anchorx="page" anchory="page"/>
           </v:shape>
         </w:pict>
@@ -4337,7 +4337,7 @@
       <w:r>
         <w:pict>
           <v:shape id="_x0000_s1137" type="#_x0000_t75" style="position:absolute;margin-left:268.2pt;margin-top:609pt;width:9pt;height:9pt;z-index:251607552;mso-position-horizontal-relative:page;mso-position-vertical-relative:page">
-            <v:imagedata r:id="rId136" o:title=""/>
+            <v:imagedata r:id="rId137" o:title=""/>
             <w10:wrap anchorx="page" anchory="page"/>
           </v:shape>
         </w:pict>
@@ -4345,7 +4345,7 @@
       <w:r>
         <w:pict>
           <v:shape id="_x0000_s1136" type="#_x0000_t75" style="position:absolute;margin-left:342pt;margin-top:592.2pt;width:8.4pt;height:10.8pt;z-index:251608576;mso-position-horizontal-relative:page;mso-position-vertical-relative:page">
-            <v:imagedata r:id="rId137" o:title=""/>
+            <v:imagedata r:id="rId138" o:title=""/>
             <w10:wrap anchorx="page" anchory="page"/>
           </v:shape>
         </w:pict>
@@ -4353,7 +4353,7 @@
       <w:r>
         <w:pict>
           <v:shape id="_x0000_s1135" type="#_x0000_t75" style="position:absolute;margin-left:314.4pt;margin-top:592.2pt;width:15pt;height:10.8pt;z-index:251609600;mso-position-horizontal-relative:page;mso-position-vertical-relative:page">
-            <v:imagedata r:id="rId138" o:title=""/>
+            <v:imagedata r:id="rId139" o:title=""/>
             <w10:wrap anchorx="page" anchory="page"/>
           </v:shape>
         </w:pict>
@@ -4361,7 +4361,7 @@
       <w:r>
         <w:pict>
           <v:shape id="_x0000_s1134" type="#_x0000_t75" style="position:absolute;margin-left:302.4pt;margin-top:593.4pt;width:9.6pt;height:10.8pt;z-index:251610624;mso-position-horizontal-relative:page;mso-position-vertical-relative:page">
-            <v:imagedata r:id="rId139" o:title=""/>
+            <v:imagedata r:id="rId140" o:title=""/>
             <w10:wrap anchorx="page" anchory="page"/>
           </v:shape>
         </w:pict>
@@ -4369,7 +4369,7 @@
       <w:r>
         <w:pict>
           <v:shape id="_x0000_s1133" type="#_x0000_t75" style="position:absolute;margin-left:286.2pt;margin-top:592.2pt;width:15pt;height:13.8pt;z-index:251611648;mso-position-horizontal-relative:page;mso-position-vertical-relative:page">
-            <v:imagedata r:id="rId140" o:title=""/>
+            <v:imagedata r:id="rId141" o:title=""/>
             <w10:wrap anchorx="page" anchory="page"/>
           </v:shape>
         </w:pict>
@@ -4377,7 +4377,7 @@
       <w:r>
         <w:pict>
           <v:shape id="_x0000_s1132" type="#_x0000_t75" style="position:absolute;margin-left:274.2pt;margin-top:593.4pt;width:10.8pt;height:10.8pt;z-index:251612672;mso-position-horizontal-relative:page;mso-position-vertical-relative:page">
-            <v:imagedata r:id="rId141" o:title=""/>
+            <v:imagedata r:id="rId142" o:title=""/>
             <w10:wrap anchorx="page" anchory="page"/>
           </v:shape>
         </w:pict>
@@ -4385,7 +4385,7 @@
       <w:r>
         <w:pict>
           <v:shape id="_x0000_s1131" type="#_x0000_t75" style="position:absolute;margin-left:258pt;margin-top:592.2pt;width:15pt;height:10.8pt;z-index:251613696;mso-position-horizontal-relative:page;mso-position-vertical-relative:page">
-            <v:imagedata r:id="rId142" o:title=""/>
+            <v:imagedata r:id="rId143" o:title=""/>
             <w10:wrap anchorx="page" anchory="page"/>
           </v:shape>
         </w:pict>
@@ -4393,7 +4393,7 @@
       <w:r>
         <w:pict>
           <v:shape id="_x0000_s1130" type="#_x0000_t75" style="position:absolute;margin-left:339pt;margin-top:578.4pt;width:8.4pt;height:10.8pt;z-index:251614720;mso-position-horizontal-relative:page;mso-position-vertical-relative:page">
-            <v:imagedata r:id="rId143" o:title=""/>
+            <v:imagedata r:id="rId144" o:title=""/>
             <w10:wrap anchorx="page" anchory="page"/>
           </v:shape>
         </w:pict>
@@ -4401,7 +4401,7 @@
       <w:r>
         <w:pict>
           <v:shape id="_x0000_s1129" type="#_x0000_t75" style="position:absolute;margin-left:298.2pt;margin-top:194.4pt;width:7.8pt;height:10.8pt;z-index:251615744;mso-position-horizontal-relative:page;mso-position-vertical-relative:page">
-            <v:imagedata r:id="rId144" o:title=""/>
+            <v:imagedata r:id="rId145" o:title=""/>
             <w10:wrap anchorx="page" anchory="page"/>
           </v:shape>
         </w:pict>
@@ -4409,7 +4409,7 @@
       <w:r>
         <w:pict>
           <v:shape id="_x0000_s1128" type="#_x0000_t75" style="position:absolute;margin-left:298.2pt;margin-top:208.2pt;width:7.8pt;height:10.8pt;z-index:-251566592;mso-position-horizontal-relative:page;mso-position-vertical-relative:page">
-            <v:imagedata r:id="rId145" o:title=""/>
+            <v:imagedata r:id="rId146" o:title=""/>
             <w10:wrap anchorx="page" anchory="page"/>
           </v:shape>
         </w:pict>
@@ -4417,7 +4417,7 @@
       <w:r>
         <w:pict>
           <v:shape id="_x0000_s1127" type="#_x0000_t75" style="position:absolute;margin-left:313.2pt;margin-top:207pt;width:7.2pt;height:12pt;z-index:-251565568;mso-position-horizontal-relative:page;mso-position-vertical-relative:page">
-            <v:imagedata r:id="rId146" o:title=""/>
+            <v:imagedata r:id="rId147" o:title=""/>
             <w10:wrap anchorx="page" anchory="page"/>
           </v:shape>
         </w:pict>
@@ -4425,7 +4425,7 @@
       <w:r>
         <w:pict>
           <v:shape id="_x0000_s1126" type="#_x0000_t75" style="position:absolute;margin-left:317.4pt;margin-top:581.4pt;width:7.8pt;height:7.8pt;z-index:251616768;mso-position-horizontal-relative:page;mso-position-vertical-relative:page">
-            <v:imagedata r:id="rId147" o:title=""/>
+            <v:imagedata r:id="rId148" o:title=""/>
             <w10:wrap anchorx="page" anchory="page"/>
           </v:shape>
         </w:pict>
@@ -4433,7 +4433,7 @@
       <w:r>
         <w:pict>
           <v:shape id="_x0000_s1125" type="#_x0000_t75" style="position:absolute;margin-left:112.2pt;margin-top:286.2pt;width:7.8pt;height:25.2pt;z-index:-251564544;mso-position-horizontal-relative:page;mso-position-vertical-relative:page">
-            <v:imagedata r:id="rId148" o:title=""/>
+            <v:imagedata r:id="rId149" o:title=""/>
             <w10:wrap anchorx="page" anchory="page"/>
           </v:shape>
         </w:pict>
@@ -4441,7 +4441,7 @@
       <w:r>
         <w:pict>
           <v:shape id="_x0000_s1124" type="#_x0000_t75" style="position:absolute;margin-left:126pt;margin-top:286.2pt;width:9pt;height:25.2pt;z-index:-251563520;mso-position-horizontal-relative:page;mso-position-vertical-relative:page">
-            <v:imagedata r:id="rId149" o:title=""/>
+            <v:imagedata r:id="rId150" o:title=""/>
             <w10:wrap anchorx="page" anchory="page"/>
           </v:shape>
         </w:pict>
@@ -4449,7 +4449,7 @@
       <w:r>
         <w:pict>
           <v:shape id="_x0000_s1123" type="#_x0000_t75" style="position:absolute;margin-left:178.2pt;margin-top:286.2pt;width:7.8pt;height:25.2pt;z-index:-251562496;mso-position-horizontal-relative:page;mso-position-vertical-relative:page">
-            <v:imagedata r:id="rId150" o:title=""/>
+            <v:imagedata r:id="rId151" o:title=""/>
             <w10:wrap anchorx="page" anchory="page"/>
           </v:shape>
         </w:pict>
@@ -4457,7 +4457,7 @@
       <w:r>
         <w:pict>
           <v:shape id="_x0000_s1122" type="#_x0000_t75" style="position:absolute;margin-left:195pt;margin-top:286.2pt;width:8.4pt;height:25.2pt;z-index:-251561472;mso-position-horizontal-relative:page;mso-position-vertical-relative:page">
-            <v:imagedata r:id="rId151" o:title=""/>
+            <v:imagedata r:id="rId152" o:title=""/>
             <w10:wrap anchorx="page" anchory="page"/>
           </v:shape>
         </w:pict>
@@ -4465,7 +4465,7 @@
       <w:r>
         <w:pict>
           <v:shape id="_x0000_s1121" type="#_x0000_t75" style="position:absolute;margin-left:258pt;margin-top:456pt;width:15pt;height:11.4pt;z-index:251617792;mso-position-horizontal-relative:page;mso-position-vertical-relative:page">
-            <v:imagedata r:id="rId152" o:title=""/>
+            <v:imagedata r:id="rId153" o:title=""/>
             <w10:wrap anchorx="page" anchory="page"/>
           </v:shape>
         </w:pict>
@@ -4473,7 +4473,7 @@
       <w:r>
         <w:pict>
           <v:shape id="_x0000_s1120" type="#_x0000_t75" style="position:absolute;margin-left:274.2pt;margin-top:457.2pt;width:10.8pt;height:10.2pt;z-index:251618816;mso-position-horizontal-relative:page;mso-position-vertical-relative:page">
-            <v:imagedata r:id="rId153" o:title=""/>
+            <v:imagedata r:id="rId154" o:title=""/>
             <w10:wrap anchorx="page" anchory="page"/>
           </v:shape>
         </w:pict>
@@ -4481,7 +4481,7 @@
       <w:r>
         <w:pict>
           <v:shape id="_x0000_s1119" type="#_x0000_t75" style="position:absolute;margin-left:286.2pt;margin-top:456pt;width:15pt;height:14.4pt;z-index:251619840;mso-position-horizontal-relative:page;mso-position-vertical-relative:page">
-            <v:imagedata r:id="rId154" o:title=""/>
+            <v:imagedata r:id="rId155" o:title=""/>
             <w10:wrap anchorx="page" anchory="page"/>
           </v:shape>
         </w:pict>
@@ -4489,7 +4489,7 @@
       <w:r>
         <w:pict>
           <v:shape id="_x0000_s1118" type="#_x0000_t75" style="position:absolute;margin-left:313.2pt;margin-top:458.4pt;width:9pt;height:9pt;z-index:251620864;mso-position-horizontal-relative:page;mso-position-vertical-relative:page">
-            <v:imagedata r:id="rId155" o:title=""/>
+            <v:imagedata r:id="rId156" o:title=""/>
             <w10:wrap anchorx="page" anchory="page"/>
           </v:shape>
         </w:pict>
@@ -4497,7 +4497,7 @@
       <w:r>
         <w:pict>
           <v:shape id="_x0000_s1117" type="#_x0000_t75" style="position:absolute;margin-left:261pt;margin-top:473.4pt;width:9pt;height:7.8pt;z-index:251621888;mso-position-horizontal-relative:page;mso-position-vertical-relative:page">
-            <v:imagedata r:id="rId156" o:title=""/>
+            <v:imagedata r:id="rId157" o:title=""/>
             <w10:wrap anchorx="page" anchory="page"/>
           </v:shape>
         </w:pict>
@@ -4505,7 +4505,7 @@
       <w:r>
         <w:pict>
           <v:shape id="_x0000_s1116" type="#_x0000_t75" style="position:absolute;margin-left:282pt;margin-top:473.4pt;width:9pt;height:10.8pt;z-index:251622912;mso-position-horizontal-relative:page;mso-position-vertical-relative:page">
-            <v:imagedata r:id="rId157" o:title=""/>
+            <v:imagedata r:id="rId158" o:title=""/>
             <w10:wrap anchorx="page" anchory="page"/>
           </v:shape>
         </w:pict>
@@ -4513,7 +4513,7 @@
       <w:r>
         <w:pict>
           <v:shape id="_x0000_s1115" type="#_x0000_t75" style="position:absolute;margin-left:292.2pt;margin-top:471pt;width:10.8pt;height:11.4pt;z-index:251623936;mso-position-horizontal-relative:page;mso-position-vertical-relative:page">
-            <v:imagedata r:id="rId158" o:title=""/>
+            <v:imagedata r:id="rId159" o:title=""/>
             <w10:wrap anchorx="page" anchory="page"/>
           </v:shape>
         </w:pict>
@@ -4521,7 +4521,7 @@
       <w:r>
         <w:pict>
           <v:shape id="_x0000_s1114" type="#_x0000_t75" style="position:absolute;margin-left:310.2pt;margin-top:473.4pt;width:7.8pt;height:7.8pt;z-index:251624960;mso-position-horizontal-relative:page;mso-position-vertical-relative:page">
-            <v:imagedata r:id="rId159" o:title=""/>
+            <v:imagedata r:id="rId160" o:title=""/>
             <w10:wrap anchorx="page" anchory="page"/>
           </v:shape>
         </w:pict>
@@ -4529,7 +4529,7 @@
       <w:r>
         <w:pict>
           <v:shape id="_x0000_s1113" type="#_x0000_t75" style="position:absolute;margin-left:262.2pt;margin-top:484.2pt;width:15pt;height:10.8pt;z-index:251625984;mso-position-horizontal-relative:page;mso-position-vertical-relative:page">
-            <v:imagedata r:id="rId160" o:title=""/>
+            <v:imagedata r:id="rId161" o:title=""/>
             <w10:wrap anchorx="page" anchory="page"/>
           </v:shape>
         </w:pict>
@@ -4537,7 +4537,7 @@
       <w:r>
         <w:pict>
           <v:shape id="_x0000_s1112" type="#_x0000_t75" style="position:absolute;margin-left:289.2pt;margin-top:484.2pt;width:16.2pt;height:13.8pt;z-index:251627008;mso-position-horizontal-relative:page;mso-position-vertical-relative:page">
-            <v:imagedata r:id="rId161" o:title=""/>
+            <v:imagedata r:id="rId162" o:title=""/>
             <w10:wrap anchorx="page" anchory="page"/>
           </v:shape>
         </w:pict>
@@ -4545,7 +4545,7 @@
       <w:r>
         <w:pict>
           <v:shape id="_x0000_s1111" type="#_x0000_t75" style="position:absolute;margin-left:306pt;margin-top:485.4pt;width:10.2pt;height:10.8pt;z-index:251628032;mso-position-horizontal-relative:page;mso-position-vertical-relative:page">
-            <v:imagedata r:id="rId162" o:title=""/>
+            <v:imagedata r:id="rId163" o:title=""/>
             <w10:wrap anchorx="page" anchory="page"/>
           </v:shape>
         </w:pict>
@@ -4553,7 +4553,7 @@
       <w:r>
         <w:pict>
           <v:shape id="_x0000_s1110" type="#_x0000_t75" style="position:absolute;margin-left:317.4pt;margin-top:487.2pt;width:7.8pt;height:7.8pt;z-index:251629056;mso-position-horizontal-relative:page;mso-position-vertical-relative:page">
-            <v:imagedata r:id="rId163" o:title=""/>
+            <v:imagedata r:id="rId164" o:title=""/>
             <w10:wrap anchorx="page" anchory="page"/>
           </v:shape>
         </w:pict>
@@ -4561,7 +4561,7 @@
       <w:r>
         <w:pict>
           <v:shape id="_x0000_s1109" type="#_x0000_t75" style="position:absolute;margin-left:277.2pt;margin-top:527.4pt;width:9pt;height:7.8pt;z-index:251630080;mso-position-horizontal-relative:page;mso-position-vertical-relative:page">
-            <v:imagedata r:id="rId164" o:title=""/>
+            <v:imagedata r:id="rId165" o:title=""/>
             <w10:wrap anchorx="page" anchory="page"/>
           </v:shape>
         </w:pict>
@@ -4569,7 +4569,7 @@
       <w:r>
         <w:pict>
           <v:shape id="_x0000_s1108" type="#_x0000_t75" style="position:absolute;margin-left:297pt;margin-top:527.4pt;width:10.2pt;height:10.8pt;z-index:251631104;mso-position-horizontal-relative:page;mso-position-vertical-relative:page">
-            <v:imagedata r:id="rId165" o:title=""/>
+            <v:imagedata r:id="rId166" o:title=""/>
             <w10:wrap anchorx="page" anchory="page"/>
           </v:shape>
         </w:pict>
@@ -4577,7 +4577,7 @@
       <w:r>
         <w:pict>
           <v:shape id="_x0000_s1107" type="#_x0000_t75" style="position:absolute;margin-left:267pt;margin-top:538.2pt;width:15pt;height:10.8pt;z-index:251632128;mso-position-horizontal-relative:page;mso-position-vertical-relative:page">
-            <v:imagedata r:id="rId166" o:title=""/>
+            <v:imagedata r:id="rId167" o:title=""/>
             <w10:wrap anchorx="page" anchory="page"/>
           </v:shape>
         </w:pict>
@@ -4585,7 +4585,7 @@
       <w:r>
         <w:pict>
           <v:shape id="_x0000_s1106" type="#_x0000_t75" style="position:absolute;margin-left:284.4pt;margin-top:539.4pt;width:9.6pt;height:10.8pt;z-index:251633152;mso-position-horizontal-relative:page;mso-position-vertical-relative:page">
-            <v:imagedata r:id="rId167" o:title=""/>
+            <v:imagedata r:id="rId168" o:title=""/>
             <w10:wrap anchorx="page" anchory="page"/>
           </v:shape>
         </w:pict>
@@ -4593,7 +4593,7 @@
       <w:r>
         <w:pict>
           <v:shape id="_x0000_s1105" type="#_x0000_t75" style="position:absolute;margin-left:295.2pt;margin-top:538.2pt;width:15pt;height:13.8pt;z-index:251634176;mso-position-horizontal-relative:page;mso-position-vertical-relative:page">
-            <v:imagedata r:id="rId168" o:title=""/>
+            <v:imagedata r:id="rId169" o:title=""/>
             <w10:wrap anchorx="page" anchory="page"/>
           </v:shape>
         </w:pict>
@@ -4601,7 +4601,7 @@
       <w:r>
         <w:pict>
           <v:shape id="_x0000_s1104" type="#_x0000_t75" style="position:absolute;margin-left:269.4pt;margin-top:207.6pt;width:7.8pt;height:9.6pt;z-index:251635200;mso-position-horizontal-relative:page;mso-position-vertical-relative:page">
-            <v:imagedata r:id="rId169" o:title=""/>
+            <v:imagedata r:id="rId170" o:title=""/>
             <w10:wrap anchorx="page" anchory="page"/>
           </v:shape>
         </w:pict>
@@ -4629,7 +4629,7 @@
       <w:r>
         <w:pict>
           <v:shape id="_x0000_s1099" type="#_x0000_t75" style="position:absolute;margin-left:312.6pt;margin-top:194.4pt;width:6.6pt;height:9.6pt;z-index:251636224;mso-position-horizontal-relative:page;mso-position-vertical-relative:page">
-            <v:imagedata r:id="rId170" o:title=""/>
+            <v:imagedata r:id="rId171" o:title=""/>
             <w10:wrap anchorx="page" anchory="page"/>
           </v:shape>
         </w:pict>
@@ -4637,7 +4637,7 @@
       <w:r>
         <w:pict>
           <v:shape id="_x0000_s1098" type="#_x0000_t75" style="position:absolute;margin-left:327.6pt;margin-top:194.4pt;width:6.6pt;height:9.6pt;z-index:251637248;mso-position-horizontal-relative:page;mso-position-vertical-relative:page">
-            <v:imagedata r:id="rId171" o:title=""/>
+            <v:imagedata r:id="rId172" o:title=""/>
             <w10:wrap anchorx="page" anchory="page"/>
           </v:shape>
         </w:pict>
@@ -4645,7 +4645,7 @@
       <w:r>
         <w:pict>
           <v:shape id="_x0000_s1097" type="#_x0000_t75" style="position:absolute;margin-left:326.4pt;margin-top:207.6pt;width:6.6pt;height:9.6pt;z-index:-251558400;mso-position-horizontal-relative:page;mso-position-vertical-relative:page">
-            <v:imagedata r:id="rId172" o:title=""/>
+            <v:imagedata r:id="rId173" o:title=""/>
             <w10:wrap anchorx="page" anchory="page"/>
           </v:shape>
         </w:pict>
@@ -4653,7 +4653,7 @@
       <w:r>
         <w:pict>
           <v:shape id="_x0000_s1096" type="#_x0000_t75" style="position:absolute;margin-left:312.6pt;margin-top:222.6pt;width:6.6pt;height:9.6pt;z-index:251638272;mso-position-horizontal-relative:page;mso-position-vertical-relative:page">
-            <v:imagedata r:id="rId173" o:title=""/>
+            <v:imagedata r:id="rId174" o:title=""/>
             <w10:wrap anchorx="page" anchory="page"/>
           </v:shape>
         </w:pict>
@@ -4661,7 +4661,7 @@
       <w:r>
         <w:pict>
           <v:shape id="_x0000_s1095" type="#_x0000_t75" style="position:absolute;margin-left:327.6pt;margin-top:222.6pt;width:6.6pt;height:9.6pt;z-index:251639296;mso-position-horizontal-relative:page;mso-position-vertical-relative:page">
-            <v:imagedata r:id="rId174" o:title=""/>
+            <v:imagedata r:id="rId175" o:title=""/>
             <w10:wrap anchorx="page" anchory="page"/>
           </v:shape>
         </w:pict>
@@ -4669,7 +4669,7 @@
       <w:r>
         <w:pict>
           <v:shape id="_x0000_s1094" type="#_x0000_t75" style="position:absolute;margin-left:83.4pt;margin-top:292.8pt;width:9pt;height:8.4pt;z-index:251640320;mso-position-horizontal-relative:page;mso-position-vertical-relative:page">
-            <v:imagedata r:id="rId175" o:title=""/>
+            <v:imagedata r:id="rId176" o:title=""/>
             <w10:wrap anchorx="page" anchory="page"/>
           </v:shape>
         </w:pict>
@@ -4697,7 +4697,7 @@
       <w:r>
         <w:pict>
           <v:shape id="_x0000_s1089" type="#_x0000_t75" style="position:absolute;margin-left:149.4pt;margin-top:292.8pt;width:7.8pt;height:8.4pt;z-index:-251555328;mso-position-horizontal-relative:page;mso-position-vertical-relative:page">
-            <v:imagedata r:id="rId176" o:title=""/>
+            <v:imagedata r:id="rId177" o:title=""/>
             <w10:wrap anchorx="page" anchory="page"/>
           </v:shape>
         </w:pict>
@@ -4725,7 +4725,7 @@
       <w:r>
         <w:pict>
           <v:shape id="_x0000_s1084" type="#_x0000_t75" style="position:absolute;margin-left:221.4pt;margin-top:292.8pt;width:16.8pt;height:8.4pt;z-index:-251552256;mso-position-horizontal-relative:page;mso-position-vertical-relative:page">
-            <v:imagedata r:id="rId177" o:title=""/>
+            <v:imagedata r:id="rId178" o:title=""/>
             <w10:wrap anchorx="page" anchory="page"/>
           </v:shape>
         </w:pict>
@@ -4753,7 +4753,7 @@
       <w:r>
         <w:pict>
           <v:shape id="_x0000_s1079" type="#_x0000_t75" style="position:absolute;margin-left:258pt;margin-top:286.2pt;width:8.4pt;height:22.8pt;z-index:-251549184;mso-position-horizontal-relative:page;mso-position-vertical-relative:page">
-            <v:imagedata r:id="rId178" o:title=""/>
+            <v:imagedata r:id="rId179" o:title=""/>
             <w10:wrap anchorx="page" anchory="page"/>
           </v:shape>
         </w:pict>
@@ -4761,7 +4761,7 @@
       <w:r>
         <w:pict>
           <v:shape id="_x0000_s1078" type="#_x0000_t75" style="position:absolute;margin-left:275.4pt;margin-top:285.6pt;width:6.6pt;height:23.4pt;z-index:-251548160;mso-position-horizontal-relative:page;mso-position-vertical-relative:page">
-            <v:imagedata r:id="rId179" o:title=""/>
+            <v:imagedata r:id="rId180" o:title=""/>
             <w10:wrap anchorx="page" anchory="page"/>
           </v:shape>
         </w:pict>
@@ -4779,7 +4779,7 @@
       <w:r>
         <w:pict>
           <v:shape id="_x0000_s1075" type="#_x0000_t75" style="position:absolute;margin-left:323.4pt;margin-top:459.6pt;width:9pt;height:4.8pt;z-index:251641344;mso-position-horizontal-relative:page;mso-position-vertical-relative:page">
-            <v:imagedata r:id="rId180" o:title=""/>
+            <v:imagedata r:id="rId181" o:title=""/>
             <w10:wrap anchorx="page" anchory="page"/>
           </v:shape>
         </w:pict>
@@ -4787,7 +4787,7 @@
       <w:r>
         <w:pict>
           <v:shape id="_x0000_s1074" type="#_x0000_t75" style="position:absolute;margin-left:335.4pt;margin-top:456.6pt;width:13.8pt;height:9.6pt;z-index:251642368;mso-position-horizontal-relative:page;mso-position-vertical-relative:page">
-            <v:imagedata r:id="rId181" o:title=""/>
+            <v:imagedata r:id="rId182" o:title=""/>
             <w10:wrap anchorx="page" anchory="page"/>
           </v:shape>
         </w:pict>
@@ -4805,7 +4805,7 @@
       <w:r>
         <w:pict>
           <v:shape id="_x0000_s1071" type="#_x0000_t75" style="position:absolute;margin-left:303.6pt;margin-top:470.4pt;width:6.6pt;height:9.6pt;z-index:251643392;mso-position-horizontal-relative:page;mso-position-vertical-relative:page">
-            <v:imagedata r:id="rId182" o:title=""/>
+            <v:imagedata r:id="rId183" o:title=""/>
             <w10:wrap anchorx="page" anchory="page"/>
           </v:shape>
         </w:pict>
@@ -4813,7 +4813,7 @@
       <w:r>
         <w:pict>
           <v:shape id="_x0000_s1070" type="#_x0000_t75" style="position:absolute;margin-left:320.4pt;margin-top:473.4pt;width:7.8pt;height:4.8pt;z-index:251644416;mso-position-horizontal-relative:page;mso-position-vertical-relative:page">
-            <v:imagedata r:id="rId183" o:title=""/>
+            <v:imagedata r:id="rId184" o:title=""/>
             <w10:wrap anchorx="page" anchory="page"/>
           </v:shape>
         </w:pict>
@@ -4831,7 +4831,7 @@
       <w:r>
         <w:pict>
           <v:shape id="_x0000_s1067" type="#_x0000_t75" style="position:absolute;margin-left:332.4pt;margin-top:470.4pt;width:12.6pt;height:9.6pt;z-index:251645440;mso-position-horizontal-relative:page;mso-position-vertical-relative:page">
-            <v:imagedata r:id="rId184" o:title=""/>
+            <v:imagedata r:id="rId185" o:title=""/>
             <w10:wrap anchorx="page" anchory="page"/>
           </v:shape>
         </w:pict>
@@ -4849,7 +4849,7 @@
       <w:r>
         <w:pict>
           <v:shape id="_x0000_s1064" type="#_x0000_t75" style="position:absolute;margin-left:326.4pt;margin-top:487.8pt;width:9pt;height:4.2pt;z-index:251646464;mso-position-horizontal-relative:page;mso-position-vertical-relative:page">
-            <v:imagedata r:id="rId185" o:title=""/>
+            <v:imagedata r:id="rId186" o:title=""/>
             <w10:wrap anchorx="page" anchory="page"/>
           </v:shape>
         </w:pict>
@@ -4857,7 +4857,7 @@
       <w:r>
         <w:pict>
           <v:shape id="_x0000_s1063" type="#_x0000_t75" style="position:absolute;margin-left:339.6pt;margin-top:484.8pt;width:5.4pt;height:9.6pt;z-index:251647488;mso-position-horizontal-relative:page;mso-position-vertical-relative:page">
-            <v:imagedata r:id="rId186" o:title=""/>
+            <v:imagedata r:id="rId187" o:title=""/>
             <w10:wrap anchorx="page" anchory="page"/>
           </v:shape>
         </w:pict>
@@ -4865,7 +4865,7 @@
       <w:r>
         <w:pict>
           <v:shape id="_x0000_s1062" type="#_x0000_t75" style="position:absolute;margin-left:270.6pt;margin-top:524.4pt;width:6.6pt;height:9.6pt;z-index:251648512;mso-position-horizontal-relative:page;mso-position-vertical-relative:page">
-            <v:imagedata r:id="rId187" o:title=""/>
+            <v:imagedata r:id="rId188" o:title=""/>
             <w10:wrap anchorx="page" anchory="page"/>
           </v:shape>
         </w:pict>
@@ -4893,7 +4893,7 @@
       <w:r>
         <w:pict>
           <v:shape id="_x0000_s1057" type="#_x0000_t75" style="position:absolute;margin-left:309.6pt;margin-top:527.4pt;width:8.4pt;height:4.8pt;z-index:251649536;mso-position-horizontal-relative:page;mso-position-vertical-relative:page">
-            <v:imagedata r:id="rId188" o:title=""/>
+            <v:imagedata r:id="rId189" o:title=""/>
             <w10:wrap anchorx="page" anchory="page"/>
           </v:shape>
         </w:pict>
@@ -4911,7 +4911,7 @@
       <w:r>
         <w:pict>
           <v:shape id="_x0000_s1054" type="#_x0000_t75" style="position:absolute;margin-left:329.4pt;margin-top:524.4pt;width:6.6pt;height:9.6pt;z-index:251650560;mso-position-horizontal-relative:page;mso-position-vertical-relative:page">
-            <v:imagedata r:id="rId189" o:title=""/>
+            <v:imagedata r:id="rId190" o:title=""/>
             <w10:wrap anchorx="page" anchory="page"/>
           </v:shape>
         </w:pict>
@@ -4929,7 +4929,7 @@
       <w:r>
         <w:pict>
           <v:shape id="_x0000_s1051" type="#_x0000_t75" style="position:absolute;margin-left:312.6pt;margin-top:541.8pt;width:8.4pt;height:4.2pt;z-index:251651584;mso-position-horizontal-relative:page;mso-position-vertical-relative:page">
-            <v:imagedata r:id="rId190" o:title=""/>
+            <v:imagedata r:id="rId191" o:title=""/>
             <w10:wrap anchorx="page" anchory="page"/>
           </v:shape>
         </w:pict>
@@ -4947,7 +4947,7 @@
       <w:r>
         <w:pict>
           <v:shape id="_x0000_s1048" type="#_x0000_t75" style="position:absolute;margin-left:326.4pt;margin-top:581.4pt;width:9pt;height:4.8pt;z-index:251652608;mso-position-horizontal-relative:page;mso-position-vertical-relative:page">
-            <v:imagedata r:id="rId191" o:title=""/>
+            <v:imagedata r:id="rId192" o:title=""/>
             <w10:wrap anchorx="page" anchory="page"/>
           </v:shape>
         </w:pict>
@@ -4965,7 +4965,7 @@
       <w:r>
         <w:pict>
           <v:shape id="_x0000_s1045" type="#_x0000_t75" style="position:absolute;margin-left:330.6pt;margin-top:595.8pt;width:8.4pt;height:4.2pt;z-index:251653632;mso-position-horizontal-relative:page;mso-position-vertical-relative:page">
-            <v:imagedata r:id="rId190" o:title=""/>
+            <v:imagedata r:id="rId191" o:title=""/>
             <w10:wrap anchorx="page" anchory="page"/>
           </v:shape>
         </w:pict>
@@ -4983,7 +4983,7 @@
       <w:r>
         <w:pict>
           <v:shape id="_x0000_s1042" type="#_x0000_t75" style="position:absolute;margin-left:320.4pt;margin-top:609.6pt;width:7.8pt;height:4.8pt;z-index:251654656;mso-position-horizontal-relative:page;mso-position-vertical-relative:page">
-            <v:imagedata r:id="rId192" o:title=""/>
+            <v:imagedata r:id="rId193" o:title=""/>
             <w10:wrap anchorx="page" anchory="page"/>
           </v:shape>
         </w:pict>
@@ -4991,7 +4991,7 @@
       <w:r>
         <w:pict>
           <v:shape id="_x0000_s1041" type="#_x0000_t75" style="position:absolute;margin-left:332.4pt;margin-top:606.6pt;width:6.6pt;height:9.6pt;z-index:251655680;mso-position-horizontal-relative:page;mso-position-vertical-relative:page">
-            <v:imagedata r:id="rId193" o:title=""/>
+            <v:imagedata r:id="rId194" o:title=""/>
             <w10:wrap anchorx="page" anchory="page"/>
           </v:shape>
         </w:pict>
@@ -5019,7 +5019,7 @@
       <w:r>
         <w:pict>
           <v:shape id="_x0000_s1036" type="#_x0000_t75" style="position:absolute;margin-left:313.8pt;margin-top:649.8pt;width:8.4pt;height:4.2pt;z-index:251656704;mso-position-horizontal-relative:page;mso-position-vertical-relative:page">
-            <v:imagedata r:id="rId190" o:title=""/>
+            <v:imagedata r:id="rId191" o:title=""/>
             <w10:wrap anchorx="page" anchory="page"/>
           </v:shape>
         </w:pict>
@@ -5027,7 +5027,7 @@
       <w:r>
         <w:pict>
           <v:shape id="_x0000_s1035" type="#_x0000_t75" style="position:absolute;margin-left:325.8pt;margin-top:646.8pt;width:6.6pt;height:9.6pt;z-index:251657728;mso-position-horizontal-relative:page;mso-position-vertical-relative:page">
-            <v:imagedata r:id="rId194" o:title=""/>
+            <v:imagedata r:id="rId195" o:title=""/>
             <w10:wrap anchorx="page" anchory="page"/>
           </v:shape>
         </w:pict>
@@ -5055,7 +5055,7 @@
       <w:r>
         <w:pict>
           <v:shape id="_x0000_s1030" type="#_x0000_t75" style="position:absolute;margin-left:321.6pt;margin-top:663.6pt;width:8.4pt;height:4.8pt;z-index:251658752;mso-position-horizontal-relative:page;mso-position-vertical-relative:page">
-            <v:imagedata r:id="rId195" o:title=""/>
+            <v:imagedata r:id="rId196" o:title=""/>
             <w10:wrap anchorx="page" anchory="page"/>
           </v:shape>
         </w:pict>
@@ -5063,7 +5063,7 @@
       <w:r>
         <w:pict>
           <v:shape id="_x0000_s1029" type="#_x0000_t75" style="position:absolute;margin-left:333.6pt;margin-top:660.6pt;width:6.6pt;height:9.6pt;z-index:251659776;mso-position-horizontal-relative:page;mso-position-vertical-relative:page">
-            <v:imagedata r:id="rId196" o:title=""/>
+            <v:imagedata r:id="rId197" o:title=""/>
             <w10:wrap anchorx="page" anchory="page"/>
           </v:shape>
         </w:pict>
@@ -5071,7 +5071,7 @@
       <w:r>
         <w:pict>
           <v:shape id="_x0000_s1028" type="#_x0000_t75" style="position:absolute;margin-left:83.4pt;margin-top:95.4pt;width:180pt;height:61.8pt;z-index:251660800;mso-position-horizontal-relative:page;mso-position-vertical-relative:page">
-            <v:imagedata r:id="rId197" o:title=""/>
+            <v:imagedata r:id="rId198" o:title=""/>
             <w10:wrap anchorx="page" anchory="page"/>
           </v:shape>
         </w:pict>
@@ -5079,7 +5079,7 @@
       <w:r>
         <w:pict>
           <v:shape id="_x0000_s1027" type="#_x0000_t75" style="position:absolute;margin-left:83.4pt;margin-top:347.4pt;width:135pt;height:46.8pt;z-index:251661824;mso-position-horizontal-relative:page;mso-position-vertical-relative:page">
-            <v:imagedata r:id="rId198" o:title=""/>
+            <v:imagedata r:id="rId199" o:title=""/>
             <w10:wrap anchorx="page" anchory="page"/>
           </v:shape>
         </w:pict>
@@ -5087,7 +5087,7 @@
       <w:r>
         <w:pict>
           <v:shape id="_x0000_s1026" type="#_x0000_t75" style="position:absolute;margin-left:240.6pt;margin-top:347.4pt;width:143.4pt;height:55.8pt;z-index:-251531776;mso-position-horizontal-relative:page;mso-position-vertical-relative:page">
-            <v:imagedata r:id="rId199" o:title=""/>
+            <v:imagedata r:id="rId200" o:title=""/>
             <w10:wrap anchorx="page" anchory="page"/>
           </v:shape>
         </w:pict>
@@ -7108,143 +7108,15 @@
         <w:ind w:left="1699"/>
       </w:pPr>
       <w:r>
+        <w:rPr>
+          <w:noProof/>
+          <w:lang w:val="es-ES" w:eastAsia="es-ES"/>
+        </w:rPr>
         <w:drawing>
           <wp:inline distT="0" distB="0" distL="0" distR="0" wp14:anchorId="3E38B763" wp14:editId="20E027E2">
             <wp:extent cx="1228897" cy="266737"/>
             <wp:effectExtent l="0" t="0" r="9525" b="0"/>
             <wp:docPr id="1" name="Imagen 1"/>
-            <wp:cNvGraphicFramePr>
-              <a:graphicFrameLocks xmlns:a="http://schemas.openxmlformats.org/drawingml/2006/main" noChangeAspect="1"/>
-            </wp:cNvGraphicFramePr>
-            <a:graphic xmlns:a="http://schemas.openxmlformats.org/drawingml/2006/main">
-              <a:graphicData uri="http://schemas.openxmlformats.org/drawingml/2006/picture">
-                <pic:pic xmlns:pic="http://schemas.openxmlformats.org/drawingml/2006/picture">
-                  <pic:nvPicPr>
-                    <pic:cNvPr id="0" name=""/>
-                    <pic:cNvPicPr/>
-                  </pic:nvPicPr>
-                  <pic:blipFill>
-                    <a:blip r:embed="rId200"/>
-                    <a:stretch>
-                      <a:fillRect/>
-                    </a:stretch>
-                  </pic:blipFill>
-                  <pic:spPr>
-                    <a:xfrm>
-                      <a:off x="0" y="0"/>
-                      <a:ext cx="1228897" cy="266737"/>
-                    </a:xfrm>
-                    <a:prstGeom prst="rect">
-                      <a:avLst/>
-                    </a:prstGeom>
-                  </pic:spPr>
-                </pic:pic>
-              </a:graphicData>
-            </a:graphic>
-          </wp:inline>
-        </w:drawing>
-      </w:r>
-      <w:proofErr w:type="spellStart"/>
-      <w:proofErr w:type="gramStart"/>
-      <w:r>
-        <w:t>si</w:t>
-      </w:r>
-      <w:proofErr w:type="spellEnd"/>
-      <w:proofErr w:type="gramEnd"/>
-      <w:r>
-        <w:t xml:space="preserve"> </w:t>
-      </w:r>
-      <w:proofErr w:type="spellStart"/>
-      <w:r>
-        <w:t>es</w:t>
-      </w:r>
-      <w:proofErr w:type="spellEnd"/>
-      <w:r>
-        <w:t xml:space="preserve"> un SEL </w:t>
-      </w:r>
-      <w:proofErr w:type="spellStart"/>
-      <w:r>
-        <w:t>porque</w:t>
-      </w:r>
-      <w:proofErr w:type="spellEnd"/>
-      <w:r>
-        <w:t xml:space="preserve"> </w:t>
-      </w:r>
-      <w:proofErr w:type="spellStart"/>
-      <w:r>
-        <w:t>agrupa</w:t>
-      </w:r>
-      <w:proofErr w:type="spellEnd"/>
-      <w:r>
-        <w:t xml:space="preserve"> a </w:t>
-      </w:r>
-      <w:proofErr w:type="spellStart"/>
-      <w:r>
-        <w:t>ecuaciones</w:t>
-      </w:r>
-      <w:proofErr w:type="spellEnd"/>
-      <w:r>
-        <w:t xml:space="preserve"> de primer </w:t>
-      </w:r>
-      <w:proofErr w:type="spellStart"/>
-      <w:r>
-        <w:t>grado</w:t>
-      </w:r>
-      <w:proofErr w:type="spellEnd"/>
-      <w:r>
-        <w:t xml:space="preserve"> </w:t>
-      </w:r>
-      <w:proofErr w:type="spellStart"/>
-      <w:r>
-        <w:t>solamente</w:t>
-      </w:r>
-      <w:proofErr w:type="spellEnd"/>
-      <w:r>
-        <w:t xml:space="preserve">, </w:t>
-      </w:r>
-      <w:proofErr w:type="spellStart"/>
-      <w:r>
-        <w:t>contiene</w:t>
-      </w:r>
-      <w:proofErr w:type="spellEnd"/>
-      <w:r>
-        <w:t xml:space="preserve"> </w:t>
-      </w:r>
-      <w:proofErr w:type="spellStart"/>
-      <w:r>
-        <w:t>una</w:t>
-      </w:r>
-      <w:proofErr w:type="spellEnd"/>
-      <w:r>
-        <w:t xml:space="preserve"> </w:t>
-      </w:r>
-      <w:proofErr w:type="spellStart"/>
-      <w:r>
-        <w:t>ecuación</w:t>
-      </w:r>
-      <w:proofErr w:type="spellEnd"/>
-      <w:r>
-        <w:t xml:space="preserve"> con dos </w:t>
-      </w:r>
-      <w:proofErr w:type="spellStart"/>
-      <w:r>
-        <w:t>incógnitas</w:t>
-      </w:r>
-      <w:proofErr w:type="spellEnd"/>
-      <w:r>
-        <w:t>: X e Y.</w:t>
-      </w:r>
-    </w:p>
-    <w:p>
-      <w:pPr>
-        <w:ind w:left="1699"/>
-      </w:pPr>
-      <w:r>
-        <w:drawing>
-          <wp:inline distT="0" distB="0" distL="0" distR="0" wp14:anchorId="5266D78D" wp14:editId="4E681CE1">
-            <wp:extent cx="1438476" cy="266737"/>
-            <wp:effectExtent l="0" t="0" r="9525" b="0"/>
-            <wp:docPr id="2" name="Imagen 2"/>
             <wp:cNvGraphicFramePr>
               <a:graphicFrameLocks xmlns:a="http://schemas.openxmlformats.org/drawingml/2006/main" noChangeAspect="1"/>
             </wp:cNvGraphicFramePr>
@@ -7264,7 +7136,7 @@
                   <pic:spPr>
                     <a:xfrm>
                       <a:off x="0" y="0"/>
-                      <a:ext cx="1438476" cy="266737"/>
+                      <a:ext cx="1228897" cy="266737"/>
                     </a:xfrm>
                     <a:prstGeom prst="rect">
                       <a:avLst/>
@@ -7276,10 +7148,12 @@
           </wp:inline>
         </w:drawing>
       </w:r>
+      <w:proofErr w:type="spellStart"/>
       <w:proofErr w:type="gramStart"/>
       <w:r>
-        <w:t>no</w:t>
-      </w:r>
+        <w:t>si</w:t>
+      </w:r>
+      <w:proofErr w:type="spellEnd"/>
       <w:proofErr w:type="gramEnd"/>
       <w:r>
         <w:t xml:space="preserve"> </w:t>
@@ -7302,7 +7176,39 @@
       </w:r>
       <w:proofErr w:type="spellStart"/>
       <w:r>
-        <w:t>tiene</w:t>
+        <w:t>agrupa</w:t>
+      </w:r>
+      <w:proofErr w:type="spellEnd"/>
+      <w:r>
+        <w:t xml:space="preserve"> a </w:t>
+      </w:r>
+      <w:proofErr w:type="spellStart"/>
+      <w:r>
+        <w:t>ecuaciones</w:t>
+      </w:r>
+      <w:proofErr w:type="spellEnd"/>
+      <w:r>
+        <w:t xml:space="preserve"> de primer </w:t>
+      </w:r>
+      <w:proofErr w:type="spellStart"/>
+      <w:r>
+        <w:t>grado</w:t>
+      </w:r>
+      <w:proofErr w:type="spellEnd"/>
+      <w:r>
+        <w:t xml:space="preserve"> </w:t>
+      </w:r>
+      <w:proofErr w:type="spellStart"/>
+      <w:r>
+        <w:t>solamente</w:t>
+      </w:r>
+      <w:proofErr w:type="spellEnd"/>
+      <w:r>
+        <w:t xml:space="preserve">, </w:t>
+      </w:r>
+      <w:proofErr w:type="spellStart"/>
+      <w:r>
+        <w:t>contiene</w:t>
       </w:r>
       <w:proofErr w:type="spellEnd"/>
       <w:r>
@@ -7322,56 +7228,31 @@
       </w:r>
       <w:proofErr w:type="spellEnd"/>
       <w:r>
-        <w:t xml:space="preserve"> de Segundo </w:t>
-      </w:r>
-      <w:proofErr w:type="spellStart"/>
-      <w:r>
-        <w:t>grado</w:t>
-      </w:r>
-      <w:proofErr w:type="spellEnd"/>
-      <w:r>
-        <w:t xml:space="preserve"> (la incognita Y </w:t>
-      </w:r>
-      <w:proofErr w:type="spellStart"/>
-      <w:r>
-        <w:t>está</w:t>
-      </w:r>
-      <w:proofErr w:type="spellEnd"/>
-      <w:r>
-        <w:t xml:space="preserve"> </w:t>
-      </w:r>
-      <w:proofErr w:type="spellStart"/>
-      <w:r>
-        <w:t>elevada</w:t>
-      </w:r>
-      <w:proofErr w:type="spellEnd"/>
-      <w:r>
-        <w:t xml:space="preserve"> al </w:t>
-      </w:r>
-      <w:proofErr w:type="spellStart"/>
-      <w:r>
-        <w:t>cuadrado</w:t>
-      </w:r>
-      <w:proofErr w:type="spellEnd"/>
-      <w:r>
-        <w:t>).</w:t>
+        <w:t xml:space="preserve"> con dos </w:t>
+      </w:r>
+      <w:proofErr w:type="spellStart"/>
+      <w:r>
+        <w:t>incógnitas</w:t>
+      </w:r>
+      <w:proofErr w:type="spellEnd"/>
+      <w:r>
+        <w:t>: X e Y.</w:t>
       </w:r>
     </w:p>
     <w:p>
       <w:pPr>
         <w:ind w:left="1699"/>
       </w:pPr>
-    </w:p>
-    <w:p>
-      <w:pPr>
-        <w:ind w:left="1699"/>
-      </w:pPr>
-      <w:r>
+      <w:r>
+        <w:rPr>
+          <w:noProof/>
+          <w:lang w:val="es-ES" w:eastAsia="es-ES"/>
+        </w:rPr>
         <w:drawing>
-          <wp:inline distT="0" distB="0" distL="0" distR="0" wp14:anchorId="0B28C9B8" wp14:editId="36CF537D">
-            <wp:extent cx="1276528" cy="228632"/>
-            <wp:effectExtent l="0" t="0" r="0" b="0"/>
-            <wp:docPr id="3" name="Imagen 3"/>
+          <wp:inline distT="0" distB="0" distL="0" distR="0" wp14:anchorId="5266D78D" wp14:editId="4E681CE1">
+            <wp:extent cx="1438476" cy="266737"/>
+            <wp:effectExtent l="0" t="0" r="9525" b="0"/>
+            <wp:docPr id="2" name="Imagen 2"/>
             <wp:cNvGraphicFramePr>
               <a:graphicFrameLocks xmlns:a="http://schemas.openxmlformats.org/drawingml/2006/main" noChangeAspect="1"/>
             </wp:cNvGraphicFramePr>
@@ -7391,7 +7272,7 @@
                   <pic:spPr>
                     <a:xfrm>
                       <a:off x="0" y="0"/>
-                      <a:ext cx="1276528" cy="228632"/>
+                      <a:ext cx="1438476" cy="266737"/>
                     </a:xfrm>
                     <a:prstGeom prst="rect">
                       <a:avLst/>
@@ -7417,15 +7298,47 @@
       </w:r>
       <w:proofErr w:type="spellEnd"/>
       <w:r>
-        <w:t xml:space="preserve"> SEL </w:t>
-      </w:r>
-      <w:proofErr w:type="spellStart"/>
-      <w:r>
-        <w:t>pporque</w:t>
-      </w:r>
-      <w:proofErr w:type="spellEnd"/>
-      <w:r>
-        <w:t xml:space="preserve"> la incognita X </w:t>
+        <w:t xml:space="preserve"> un SEL </w:t>
+      </w:r>
+      <w:proofErr w:type="spellStart"/>
+      <w:r>
+        <w:t>porque</w:t>
+      </w:r>
+      <w:proofErr w:type="spellEnd"/>
+      <w:r>
+        <w:t xml:space="preserve"> </w:t>
+      </w:r>
+      <w:proofErr w:type="spellStart"/>
+      <w:r>
+        <w:t>tiene</w:t>
+      </w:r>
+      <w:proofErr w:type="spellEnd"/>
+      <w:r>
+        <w:t xml:space="preserve"> </w:t>
+      </w:r>
+      <w:proofErr w:type="spellStart"/>
+      <w:r>
+        <w:t>una</w:t>
+      </w:r>
+      <w:proofErr w:type="spellEnd"/>
+      <w:r>
+        <w:t xml:space="preserve"> </w:t>
+      </w:r>
+      <w:proofErr w:type="spellStart"/>
+      <w:r>
+        <w:t>ecuación</w:t>
+      </w:r>
+      <w:proofErr w:type="spellEnd"/>
+      <w:r>
+        <w:t xml:space="preserve"> de Segundo </w:t>
+      </w:r>
+      <w:proofErr w:type="spellStart"/>
+      <w:r>
+        <w:t>grado</w:t>
+      </w:r>
+      <w:proofErr w:type="spellEnd"/>
+      <w:r>
+        <w:t xml:space="preserve"> (la incognita Y </w:t>
       </w:r>
       <w:proofErr w:type="spellStart"/>
       <w:r>
@@ -7437,43 +7350,19 @@
       </w:r>
       <w:proofErr w:type="spellStart"/>
       <w:r>
-        <w:t>multiplicada</w:t>
-      </w:r>
-      <w:proofErr w:type="spellEnd"/>
-      <w:r>
-        <w:t xml:space="preserve"> con la </w:t>
-      </w:r>
-      <w:proofErr w:type="spellStart"/>
-      <w:r>
-        <w:t>función</w:t>
-      </w:r>
-      <w:proofErr w:type="spellEnd"/>
-      <w:r>
-        <w:t xml:space="preserve"> SEN </w:t>
-      </w:r>
-      <w:proofErr w:type="spellStart"/>
-      <w:r>
-        <w:t>por</w:t>
-      </w:r>
-      <w:proofErr w:type="spellEnd"/>
-      <w:r>
-        <w:t xml:space="preserve"> lo que </w:t>
-      </w:r>
-      <w:proofErr w:type="spellStart"/>
-      <w:r>
-        <w:t>deja</w:t>
-      </w:r>
-      <w:proofErr w:type="spellEnd"/>
-      <w:r>
-        <w:t xml:space="preserve"> de </w:t>
-      </w:r>
-      <w:proofErr w:type="spellStart"/>
-      <w:r>
-        <w:t>ser</w:t>
-      </w:r>
-      <w:proofErr w:type="spellEnd"/>
-      <w:r>
-        <w:t xml:space="preserve"> lineal.</w:t>
+        <w:t>elevada</w:t>
+      </w:r>
+      <w:proofErr w:type="spellEnd"/>
+      <w:r>
+        <w:t xml:space="preserve"> al </w:t>
+      </w:r>
+      <w:proofErr w:type="spellStart"/>
+      <w:r>
+        <w:t>cuadrado</w:t>
+      </w:r>
+      <w:proofErr w:type="spellEnd"/>
+      <w:r>
+        <w:t>).</w:t>
       </w:r>
     </w:p>
     <w:p>
@@ -7486,11 +7375,15 @@
         <w:ind w:left="1699"/>
       </w:pPr>
       <w:r>
+        <w:rPr>
+          <w:noProof/>
+          <w:lang w:val="es-ES" w:eastAsia="es-ES"/>
+        </w:rPr>
         <w:drawing>
-          <wp:inline distT="0" distB="0" distL="0" distR="0" wp14:anchorId="4AC2AC5D" wp14:editId="295B5057">
-            <wp:extent cx="1581371" cy="295316"/>
-            <wp:effectExtent l="0" t="0" r="0" b="9525"/>
-            <wp:docPr id="4" name="Imagen 4"/>
+          <wp:inline distT="0" distB="0" distL="0" distR="0" wp14:anchorId="0B28C9B8" wp14:editId="36CF537D">
+            <wp:extent cx="1276528" cy="228632"/>
+            <wp:effectExtent l="0" t="0" r="0" b="0"/>
+            <wp:docPr id="3" name="Imagen 3"/>
             <wp:cNvGraphicFramePr>
               <a:graphicFrameLocks xmlns:a="http://schemas.openxmlformats.org/drawingml/2006/main" noChangeAspect="1"/>
             </wp:cNvGraphicFramePr>
@@ -7510,7 +7403,7 @@
                   <pic:spPr>
                     <a:xfrm>
                       <a:off x="0" y="0"/>
-                      <a:ext cx="1581371" cy="295316"/>
+                      <a:ext cx="1276528" cy="228632"/>
                     </a:xfrm>
                     <a:prstGeom prst="rect">
                       <a:avLst/>
@@ -7522,79 +7415,77 @@
           </wp:inline>
         </w:drawing>
       </w:r>
-      <w:proofErr w:type="spellStart"/>
       <w:proofErr w:type="gramStart"/>
       <w:r>
+        <w:t>no</w:t>
+      </w:r>
+      <w:proofErr w:type="gramEnd"/>
+      <w:r>
+        <w:t xml:space="preserve"> </w:t>
+      </w:r>
+      <w:proofErr w:type="spellStart"/>
+      <w:r>
         <w:t>es</w:t>
       </w:r>
       <w:proofErr w:type="spellEnd"/>
-      <w:proofErr w:type="gramEnd"/>
-      <w:r>
-        <w:t xml:space="preserve"> un SEL </w:t>
-      </w:r>
-      <w:proofErr w:type="spellStart"/>
-      <w:r>
-        <w:t>porque</w:t>
-      </w:r>
-      <w:proofErr w:type="spellEnd"/>
-      <w:r>
-        <w:t xml:space="preserve"> </w:t>
-      </w:r>
-      <w:proofErr w:type="spellStart"/>
-      <w:r>
-        <w:t>agrupa</w:t>
-      </w:r>
-      <w:proofErr w:type="spellEnd"/>
-      <w:r>
-        <w:t xml:space="preserve"> a </w:t>
-      </w:r>
-      <w:proofErr w:type="spellStart"/>
-      <w:r>
-        <w:t>ecuaciones</w:t>
-      </w:r>
-      <w:proofErr w:type="spellEnd"/>
-      <w:r>
-        <w:t xml:space="preserve"> de primer </w:t>
-      </w:r>
-      <w:proofErr w:type="spellStart"/>
-      <w:r>
-        <w:t>grado</w:t>
-      </w:r>
-      <w:proofErr w:type="spellEnd"/>
-      <w:r>
-        <w:t xml:space="preserve">, </w:t>
-      </w:r>
-      <w:proofErr w:type="spellStart"/>
-      <w:r>
-        <w:t>contiene</w:t>
-      </w:r>
-      <w:proofErr w:type="spellEnd"/>
-      <w:r>
-        <w:t xml:space="preserve"> </w:t>
-      </w:r>
-      <w:proofErr w:type="spellStart"/>
-      <w:r>
-        <w:t>una</w:t>
-      </w:r>
-      <w:proofErr w:type="spellEnd"/>
-      <w:r>
-        <w:t xml:space="preserve"> </w:t>
-      </w:r>
-      <w:proofErr w:type="spellStart"/>
-      <w:r>
-        <w:t>ecuación</w:t>
-      </w:r>
-      <w:proofErr w:type="spellEnd"/>
-      <w:r>
-        <w:t xml:space="preserve"> con </w:t>
-      </w:r>
-      <w:proofErr w:type="spellStart"/>
-      <w:r>
-        <w:t>una</w:t>
-      </w:r>
-      <w:proofErr w:type="spellEnd"/>
-      <w:r>
-        <w:t xml:space="preserve"> incognita (X)</w:t>
+      <w:r>
+        <w:t xml:space="preserve"> SEL </w:t>
+      </w:r>
+      <w:proofErr w:type="spellStart"/>
+      <w:r>
+        <w:t>pporque</w:t>
+      </w:r>
+      <w:proofErr w:type="spellEnd"/>
+      <w:r>
+        <w:t xml:space="preserve"> la incognita X </w:t>
+      </w:r>
+      <w:proofErr w:type="spellStart"/>
+      <w:r>
+        <w:t>está</w:t>
+      </w:r>
+      <w:proofErr w:type="spellEnd"/>
+      <w:r>
+        <w:t xml:space="preserve"> </w:t>
+      </w:r>
+      <w:proofErr w:type="spellStart"/>
+      <w:r>
+        <w:t>multiplicada</w:t>
+      </w:r>
+      <w:proofErr w:type="spellEnd"/>
+      <w:r>
+        <w:t xml:space="preserve"> con la </w:t>
+      </w:r>
+      <w:proofErr w:type="spellStart"/>
+      <w:r>
+        <w:t>función</w:t>
+      </w:r>
+      <w:proofErr w:type="spellEnd"/>
+      <w:r>
+        <w:t xml:space="preserve"> SEN </w:t>
+      </w:r>
+      <w:proofErr w:type="spellStart"/>
+      <w:r>
+        <w:t>por</w:t>
+      </w:r>
+      <w:proofErr w:type="spellEnd"/>
+      <w:r>
+        <w:t xml:space="preserve"> lo que </w:t>
+      </w:r>
+      <w:proofErr w:type="spellStart"/>
+      <w:r>
+        <w:t>deja</w:t>
+      </w:r>
+      <w:proofErr w:type="spellEnd"/>
+      <w:r>
+        <w:t xml:space="preserve"> de </w:t>
+      </w:r>
+      <w:proofErr w:type="spellStart"/>
+      <w:r>
+        <w:t>ser</w:t>
+      </w:r>
+      <w:proofErr w:type="spellEnd"/>
+      <w:r>
+        <w:t xml:space="preserve"> lineal.</w:t>
       </w:r>
     </w:p>
     <w:p>
@@ -7607,11 +7498,15 @@
         <w:ind w:left="1699"/>
       </w:pPr>
       <w:r>
+        <w:rPr>
+          <w:noProof/>
+          <w:lang w:val="es-ES" w:eastAsia="es-ES"/>
+        </w:rPr>
         <w:drawing>
-          <wp:inline distT="0" distB="0" distL="0" distR="0" wp14:anchorId="2F25EA4E" wp14:editId="5C9A7DDD">
-            <wp:extent cx="1771897" cy="219106"/>
+          <wp:inline distT="0" distB="0" distL="0" distR="0" wp14:anchorId="4AC2AC5D" wp14:editId="295B5057">
+            <wp:extent cx="1581371" cy="295316"/>
             <wp:effectExtent l="0" t="0" r="0" b="9525"/>
-            <wp:docPr id="5" name="Imagen 5"/>
+            <wp:docPr id="4" name="Imagen 4"/>
             <wp:cNvGraphicFramePr>
               <a:graphicFrameLocks xmlns:a="http://schemas.openxmlformats.org/drawingml/2006/main" noChangeAspect="1"/>
             </wp:cNvGraphicFramePr>
@@ -7631,7 +7526,7 @@
                   <pic:spPr>
                     <a:xfrm>
                       <a:off x="0" y="0"/>
-                      <a:ext cx="1771897" cy="219106"/>
+                      <a:ext cx="1581371" cy="295316"/>
                     </a:xfrm>
                     <a:prstGeom prst="rect">
                       <a:avLst/>
@@ -7643,29 +7538,79 @@
           </wp:inline>
         </w:drawing>
       </w:r>
+      <w:proofErr w:type="spellStart"/>
       <w:proofErr w:type="gramStart"/>
       <w:r>
-        <w:t>no</w:t>
-      </w:r>
+        <w:t>es</w:t>
+      </w:r>
+      <w:proofErr w:type="spellEnd"/>
       <w:proofErr w:type="gramEnd"/>
       <w:r>
-        <w:t xml:space="preserve"> </w:t>
-      </w:r>
-      <w:proofErr w:type="spellStart"/>
-      <w:r>
-        <w:t>es</w:t>
-      </w:r>
-      <w:proofErr w:type="spellEnd"/>
-      <w:r>
-        <w:t xml:space="preserve"> SEL </w:t>
-      </w:r>
-      <w:proofErr w:type="spellStart"/>
-      <w:r>
-        <w:t>por</w:t>
-      </w:r>
-      <w:proofErr w:type="spellEnd"/>
-      <w:r>
-        <w:t xml:space="preserve"> X.Z</w:t>
+        <w:t xml:space="preserve"> un SEL </w:t>
+      </w:r>
+      <w:proofErr w:type="spellStart"/>
+      <w:r>
+        <w:t>porque</w:t>
+      </w:r>
+      <w:proofErr w:type="spellEnd"/>
+      <w:r>
+        <w:t xml:space="preserve"> </w:t>
+      </w:r>
+      <w:proofErr w:type="spellStart"/>
+      <w:r>
+        <w:t>agrupa</w:t>
+      </w:r>
+      <w:proofErr w:type="spellEnd"/>
+      <w:r>
+        <w:t xml:space="preserve"> a </w:t>
+      </w:r>
+      <w:proofErr w:type="spellStart"/>
+      <w:r>
+        <w:t>ecuaciones</w:t>
+      </w:r>
+      <w:proofErr w:type="spellEnd"/>
+      <w:r>
+        <w:t xml:space="preserve"> de primer </w:t>
+      </w:r>
+      <w:proofErr w:type="spellStart"/>
+      <w:r>
+        <w:t>grado</w:t>
+      </w:r>
+      <w:proofErr w:type="spellEnd"/>
+      <w:r>
+        <w:t xml:space="preserve">, </w:t>
+      </w:r>
+      <w:proofErr w:type="spellStart"/>
+      <w:r>
+        <w:t>contiene</w:t>
+      </w:r>
+      <w:proofErr w:type="spellEnd"/>
+      <w:r>
+        <w:t xml:space="preserve"> </w:t>
+      </w:r>
+      <w:proofErr w:type="spellStart"/>
+      <w:r>
+        <w:t>una</w:t>
+      </w:r>
+      <w:proofErr w:type="spellEnd"/>
+      <w:r>
+        <w:t xml:space="preserve"> </w:t>
+      </w:r>
+      <w:proofErr w:type="spellStart"/>
+      <w:r>
+        <w:t>ecuación</w:t>
+      </w:r>
+      <w:proofErr w:type="spellEnd"/>
+      <w:r>
+        <w:t xml:space="preserve"> con </w:t>
+      </w:r>
+      <w:proofErr w:type="spellStart"/>
+      <w:r>
+        <w:t>una</w:t>
+      </w:r>
+      <w:proofErr w:type="spellEnd"/>
+      <w:r>
+        <w:t xml:space="preserve"> incognita (X)</w:t>
       </w:r>
     </w:p>
     <w:p>
@@ -7678,11 +7623,15 @@
         <w:ind w:left="1699"/>
       </w:pPr>
       <w:r>
+        <w:rPr>
+          <w:noProof/>
+          <w:lang w:val="es-ES" w:eastAsia="es-ES"/>
+        </w:rPr>
         <w:drawing>
-          <wp:inline distT="0" distB="0" distL="0" distR="0" wp14:anchorId="2DDB64B9" wp14:editId="54B3D417">
-            <wp:extent cx="1943371" cy="295316"/>
+          <wp:inline distT="0" distB="0" distL="0" distR="0" wp14:anchorId="2F25EA4E" wp14:editId="5C9A7DDD">
+            <wp:extent cx="1771897" cy="219106"/>
             <wp:effectExtent l="0" t="0" r="0" b="9525"/>
-            <wp:docPr id="6" name="Imagen 6"/>
+            <wp:docPr id="5" name="Imagen 5"/>
             <wp:cNvGraphicFramePr>
               <a:graphicFrameLocks xmlns:a="http://schemas.openxmlformats.org/drawingml/2006/main" noChangeAspect="1"/>
             </wp:cNvGraphicFramePr>
@@ -7702,7 +7651,7 @@
                   <pic:spPr>
                     <a:xfrm>
                       <a:off x="0" y="0"/>
-                      <a:ext cx="1943371" cy="295316"/>
+                      <a:ext cx="1771897" cy="219106"/>
                     </a:xfrm>
                     <a:prstGeom prst="rect">
                       <a:avLst/>
@@ -7714,85 +7663,30 @@
           </wp:inline>
         </w:drawing>
       </w:r>
-      <w:proofErr w:type="spellStart"/>
       <w:proofErr w:type="gramStart"/>
       <w:r>
+        <w:t>no</w:t>
+      </w:r>
+      <w:proofErr w:type="gramEnd"/>
+      <w:r>
+        <w:t xml:space="preserve"> </w:t>
+      </w:r>
+      <w:proofErr w:type="spellStart"/>
+      <w:r>
         <w:t>es</w:t>
       </w:r>
       <w:proofErr w:type="spellEnd"/>
-      <w:proofErr w:type="gramEnd"/>
-      <w:r>
-        <w:t xml:space="preserve"> un SEL </w:t>
-      </w:r>
-      <w:proofErr w:type="spellStart"/>
-      <w:r>
-        <w:t>porque</w:t>
-      </w:r>
-      <w:proofErr w:type="spellEnd"/>
-      <w:r>
-        <w:t xml:space="preserve"> </w:t>
-      </w:r>
-      <w:proofErr w:type="spellStart"/>
-      <w:r>
-        <w:t>agrupa</w:t>
-      </w:r>
-      <w:proofErr w:type="spellEnd"/>
-      <w:r>
-        <w:t xml:space="preserve"> a </w:t>
-      </w:r>
-      <w:proofErr w:type="spellStart"/>
-      <w:r>
-        <w:t>ecuaciones</w:t>
-      </w:r>
-      <w:proofErr w:type="spellEnd"/>
-      <w:r>
-        <w:t xml:space="preserve"> de primer </w:t>
-      </w:r>
-      <w:proofErr w:type="spellStart"/>
-      <w:r>
-        <w:t>grado</w:t>
-      </w:r>
-      <w:proofErr w:type="spellEnd"/>
-      <w:r>
-        <w:t xml:space="preserve">, </w:t>
-      </w:r>
-      <w:proofErr w:type="spellStart"/>
-      <w:r>
-        <w:t>contiene</w:t>
-      </w:r>
-      <w:proofErr w:type="spellEnd"/>
-      <w:r>
-        <w:t xml:space="preserve"> </w:t>
-      </w:r>
-      <w:proofErr w:type="spellStart"/>
-      <w:r>
-        <w:t>una</w:t>
-      </w:r>
-      <w:proofErr w:type="spellEnd"/>
-      <w:r>
-        <w:t xml:space="preserve"> </w:t>
-      </w:r>
-      <w:proofErr w:type="spellStart"/>
-      <w:r>
-        <w:t>ecuación</w:t>
-      </w:r>
-      <w:proofErr w:type="spellEnd"/>
-      <w:r>
-        <w:t xml:space="preserve"> con N </w:t>
-      </w:r>
-      <w:proofErr w:type="spellStart"/>
-      <w:r>
-        <w:t>cantidad</w:t>
-      </w:r>
-      <w:proofErr w:type="spellEnd"/>
-      <w:r>
-        <w:t xml:space="preserve"> de </w:t>
-      </w:r>
-      <w:proofErr w:type="spellStart"/>
-      <w:r>
-        <w:t>incógnitas</w:t>
-      </w:r>
-      <w:proofErr w:type="spellEnd"/>
+      <w:r>
+        <w:t xml:space="preserve"> SEL </w:t>
+      </w:r>
+      <w:proofErr w:type="spellStart"/>
+      <w:r>
+        <w:t>por</w:t>
+      </w:r>
+      <w:proofErr w:type="spellEnd"/>
+      <w:r>
+        <w:t xml:space="preserve"> X.Z</w:t>
+      </w:r>
     </w:p>
     <w:p>
       <w:pPr>
@@ -7804,11 +7698,15 @@
         <w:ind w:left="1699"/>
       </w:pPr>
       <w:r>
+        <w:rPr>
+          <w:noProof/>
+          <w:lang w:val="es-ES" w:eastAsia="es-ES"/>
+        </w:rPr>
         <w:drawing>
-          <wp:inline distT="0" distB="0" distL="0" distR="0" wp14:anchorId="11DC49C1" wp14:editId="4B062AF5">
-            <wp:extent cx="1819529" cy="285790"/>
-            <wp:effectExtent l="0" t="0" r="0" b="0"/>
-            <wp:docPr id="7" name="Imagen 7"/>
+          <wp:inline distT="0" distB="0" distL="0" distR="0" wp14:anchorId="2DDB64B9" wp14:editId="54B3D417">
+            <wp:extent cx="1943371" cy="295316"/>
+            <wp:effectExtent l="0" t="0" r="0" b="9525"/>
+            <wp:docPr id="6" name="Imagen 6"/>
             <wp:cNvGraphicFramePr>
               <a:graphicFrameLocks xmlns:a="http://schemas.openxmlformats.org/drawingml/2006/main" noChangeAspect="1"/>
             </wp:cNvGraphicFramePr>
@@ -7828,7 +7726,7 @@
                   <pic:spPr>
                     <a:xfrm>
                       <a:off x="0" y="0"/>
-                      <a:ext cx="1819529" cy="285790"/>
+                      <a:ext cx="1943371" cy="295316"/>
                     </a:xfrm>
                     <a:prstGeom prst="rect">
                       <a:avLst/>
@@ -7840,21 +7738,15 @@
           </wp:inline>
         </w:drawing>
       </w:r>
+      <w:proofErr w:type="spellStart"/>
       <w:proofErr w:type="gramStart"/>
       <w:r>
-        <w:t>no</w:t>
-      </w:r>
+        <w:t>es</w:t>
+      </w:r>
+      <w:proofErr w:type="spellEnd"/>
       <w:proofErr w:type="gramEnd"/>
       <w:r>
-        <w:t xml:space="preserve"> </w:t>
-      </w:r>
-      <w:proofErr w:type="spellStart"/>
-      <w:r>
-        <w:t>es</w:t>
-      </w:r>
-      <w:proofErr w:type="spellEnd"/>
-      <w:r>
-        <w:t xml:space="preserve"> SEL </w:t>
+        <w:t xml:space="preserve"> un SEL </w:t>
       </w:r>
       <w:proofErr w:type="spellStart"/>
       <w:r>
@@ -7862,63 +7754,15 @@
       </w:r>
       <w:proofErr w:type="spellEnd"/>
       <w:r>
-        <w:t xml:space="preserve"> X1 </w:t>
-      </w:r>
-      <w:proofErr w:type="spellStart"/>
-      <w:r>
-        <w:t>debe</w:t>
-      </w:r>
-      <w:proofErr w:type="spellEnd"/>
-      <w:r>
-        <w:t xml:space="preserve"> </w:t>
-      </w:r>
-      <w:proofErr w:type="spellStart"/>
-      <w:r>
-        <w:t>calcular</w:t>
-      </w:r>
-      <w:proofErr w:type="spellEnd"/>
-      <w:r>
-        <w:t xml:space="preserve"> </w:t>
-      </w:r>
-      <w:proofErr w:type="spellStart"/>
-      <w:r>
-        <w:t>su</w:t>
-      </w:r>
-      <w:proofErr w:type="spellEnd"/>
-      <w:r>
-        <w:t xml:space="preserve"> </w:t>
-      </w:r>
-      <w:proofErr w:type="spellStart"/>
-      <w:r>
-        <w:t>raiz</w:t>
-      </w:r>
-      <w:proofErr w:type="spellEnd"/>
-      <w:r>
-        <w:t xml:space="preserve"> </w:t>
-      </w:r>
-      <w:proofErr w:type="spellStart"/>
-      <w:r>
-        <w:t>cuadrada</w:t>
-      </w:r>
-      <w:proofErr w:type="spellEnd"/>
-      <w:r>
-        <w:t xml:space="preserve">, lo que </w:t>
-      </w:r>
-      <w:proofErr w:type="spellStart"/>
-      <w:r>
-        <w:t>hace</w:t>
-      </w:r>
-      <w:proofErr w:type="spellEnd"/>
-      <w:r>
-        <w:t xml:space="preserve"> que </w:t>
-      </w:r>
-      <w:proofErr w:type="spellStart"/>
-      <w:r>
-        <w:t>sus</w:t>
-      </w:r>
-      <w:proofErr w:type="spellEnd"/>
-      <w:r>
-        <w:t xml:space="preserve"> </w:t>
+        <w:t xml:space="preserve"> </w:t>
+      </w:r>
+      <w:proofErr w:type="spellStart"/>
+      <w:r>
+        <w:t>agrupa</w:t>
+      </w:r>
+      <w:proofErr w:type="spellEnd"/>
+      <w:r>
+        <w:t xml:space="preserve"> a </w:t>
       </w:r>
       <w:proofErr w:type="spellStart"/>
       <w:r>
@@ -7926,22 +7770,6 @@
       </w:r>
       <w:proofErr w:type="spellEnd"/>
       <w:r>
-        <w:t xml:space="preserve"> no </w:t>
-      </w:r>
-      <w:proofErr w:type="spellStart"/>
-      <w:r>
-        <w:t>sean</w:t>
-      </w:r>
-      <w:proofErr w:type="spellEnd"/>
-      <w:r>
-        <w:t xml:space="preserve"> </w:t>
-      </w:r>
-      <w:proofErr w:type="spellStart"/>
-      <w:r>
-        <w:t>todas</w:t>
-      </w:r>
-      <w:proofErr w:type="spellEnd"/>
-      <w:r>
         <w:t xml:space="preserve"> de primer </w:t>
       </w:r>
       <w:proofErr w:type="spellStart"/>
@@ -7949,6 +7777,46 @@
         <w:t>grado</w:t>
       </w:r>
       <w:proofErr w:type="spellEnd"/>
+      <w:r>
+        <w:t xml:space="preserve">, </w:t>
+      </w:r>
+      <w:proofErr w:type="spellStart"/>
+      <w:r>
+        <w:t>contiene</w:t>
+      </w:r>
+      <w:proofErr w:type="spellEnd"/>
+      <w:r>
+        <w:t xml:space="preserve"> </w:t>
+      </w:r>
+      <w:proofErr w:type="spellStart"/>
+      <w:r>
+        <w:t>una</w:t>
+      </w:r>
+      <w:proofErr w:type="spellEnd"/>
+      <w:r>
+        <w:t xml:space="preserve"> </w:t>
+      </w:r>
+      <w:proofErr w:type="spellStart"/>
+      <w:r>
+        <w:t>ecuación</w:t>
+      </w:r>
+      <w:proofErr w:type="spellEnd"/>
+      <w:r>
+        <w:t xml:space="preserve"> con N </w:t>
+      </w:r>
+      <w:proofErr w:type="spellStart"/>
+      <w:r>
+        <w:t>cantidad</w:t>
+      </w:r>
+      <w:proofErr w:type="spellEnd"/>
+      <w:r>
+        <w:t xml:space="preserve"> de </w:t>
+      </w:r>
+      <w:proofErr w:type="spellStart"/>
+      <w:r>
+        <w:t>incógnitas</w:t>
+      </w:r>
+      <w:proofErr w:type="spellEnd"/>
     </w:p>
     <w:p>
       <w:pPr>
@@ -7960,11 +7828,15 @@
         <w:ind w:left="1699"/>
       </w:pPr>
       <w:r>
+        <w:rPr>
+          <w:noProof/>
+          <w:lang w:val="es-ES" w:eastAsia="es-ES"/>
+        </w:rPr>
         <w:drawing>
-          <wp:inline distT="0" distB="0" distL="0" distR="0" wp14:anchorId="46AADB89" wp14:editId="23B4EB24">
-            <wp:extent cx="2267267" cy="228632"/>
+          <wp:inline distT="0" distB="0" distL="0" distR="0" wp14:anchorId="11DC49C1" wp14:editId="4B062AF5">
+            <wp:extent cx="1819529" cy="285790"/>
             <wp:effectExtent l="0" t="0" r="0" b="0"/>
-            <wp:docPr id="8" name="Imagen 8"/>
+            <wp:docPr id="7" name="Imagen 7"/>
             <wp:cNvGraphicFramePr>
               <a:graphicFrameLocks xmlns:a="http://schemas.openxmlformats.org/drawingml/2006/main" noChangeAspect="1"/>
             </wp:cNvGraphicFramePr>
@@ -7984,6 +7856,166 @@
                   <pic:spPr>
                     <a:xfrm>
                       <a:off x="0" y="0"/>
+                      <a:ext cx="1819529" cy="285790"/>
+                    </a:xfrm>
+                    <a:prstGeom prst="rect">
+                      <a:avLst/>
+                    </a:prstGeom>
+                  </pic:spPr>
+                </pic:pic>
+              </a:graphicData>
+            </a:graphic>
+          </wp:inline>
+        </w:drawing>
+      </w:r>
+      <w:proofErr w:type="gramStart"/>
+      <w:r>
+        <w:t>no</w:t>
+      </w:r>
+      <w:proofErr w:type="gramEnd"/>
+      <w:r>
+        <w:t xml:space="preserve"> </w:t>
+      </w:r>
+      <w:proofErr w:type="spellStart"/>
+      <w:r>
+        <w:t>es</w:t>
+      </w:r>
+      <w:proofErr w:type="spellEnd"/>
+      <w:r>
+        <w:t xml:space="preserve"> SEL </w:t>
+      </w:r>
+      <w:proofErr w:type="spellStart"/>
+      <w:r>
+        <w:t>porque</w:t>
+      </w:r>
+      <w:proofErr w:type="spellEnd"/>
+      <w:r>
+        <w:t xml:space="preserve"> X1 </w:t>
+      </w:r>
+      <w:proofErr w:type="spellStart"/>
+      <w:r>
+        <w:t>debe</w:t>
+      </w:r>
+      <w:proofErr w:type="spellEnd"/>
+      <w:r>
+        <w:t xml:space="preserve"> </w:t>
+      </w:r>
+      <w:proofErr w:type="spellStart"/>
+      <w:r>
+        <w:t>calcular</w:t>
+      </w:r>
+      <w:proofErr w:type="spellEnd"/>
+      <w:r>
+        <w:t xml:space="preserve"> </w:t>
+      </w:r>
+      <w:proofErr w:type="spellStart"/>
+      <w:r>
+        <w:t>su</w:t>
+      </w:r>
+      <w:proofErr w:type="spellEnd"/>
+      <w:r>
+        <w:t xml:space="preserve"> </w:t>
+      </w:r>
+      <w:proofErr w:type="spellStart"/>
+      <w:r>
+        <w:t>raiz</w:t>
+      </w:r>
+      <w:proofErr w:type="spellEnd"/>
+      <w:r>
+        <w:t xml:space="preserve"> </w:t>
+      </w:r>
+      <w:proofErr w:type="spellStart"/>
+      <w:r>
+        <w:t>cuadrada</w:t>
+      </w:r>
+      <w:proofErr w:type="spellEnd"/>
+      <w:r>
+        <w:t xml:space="preserve">, lo que </w:t>
+      </w:r>
+      <w:proofErr w:type="spellStart"/>
+      <w:r>
+        <w:t>hace</w:t>
+      </w:r>
+      <w:proofErr w:type="spellEnd"/>
+      <w:r>
+        <w:t xml:space="preserve"> que </w:t>
+      </w:r>
+      <w:proofErr w:type="spellStart"/>
+      <w:r>
+        <w:t>sus</w:t>
+      </w:r>
+      <w:proofErr w:type="spellEnd"/>
+      <w:r>
+        <w:t xml:space="preserve"> </w:t>
+      </w:r>
+      <w:proofErr w:type="spellStart"/>
+      <w:r>
+        <w:t>ecuaciones</w:t>
+      </w:r>
+      <w:proofErr w:type="spellEnd"/>
+      <w:r>
+        <w:t xml:space="preserve"> no </w:t>
+      </w:r>
+      <w:proofErr w:type="spellStart"/>
+      <w:r>
+        <w:t>sean</w:t>
+      </w:r>
+      <w:proofErr w:type="spellEnd"/>
+      <w:r>
+        <w:t xml:space="preserve"> </w:t>
+      </w:r>
+      <w:proofErr w:type="spellStart"/>
+      <w:r>
+        <w:t>todas</w:t>
+      </w:r>
+      <w:proofErr w:type="spellEnd"/>
+      <w:r>
+        <w:t xml:space="preserve"> de primer </w:t>
+      </w:r>
+      <w:proofErr w:type="spellStart"/>
+      <w:r>
+        <w:t>grado</w:t>
+      </w:r>
+      <w:proofErr w:type="spellEnd"/>
+    </w:p>
+    <w:p>
+      <w:pPr>
+        <w:ind w:left="1699"/>
+      </w:pPr>
+    </w:p>
+    <w:p>
+      <w:pPr>
+        <w:ind w:left="1699"/>
+      </w:pPr>
+      <w:r>
+        <w:rPr>
+          <w:noProof/>
+          <w:lang w:val="es-ES" w:eastAsia="es-ES"/>
+        </w:rPr>
+        <w:drawing>
+          <wp:inline distT="0" distB="0" distL="0" distR="0" wp14:anchorId="46AADB89" wp14:editId="23B4EB24">
+            <wp:extent cx="2267267" cy="228632"/>
+            <wp:effectExtent l="0" t="0" r="0" b="0"/>
+            <wp:docPr id="8" name="Imagen 8"/>
+            <wp:cNvGraphicFramePr>
+              <a:graphicFrameLocks xmlns:a="http://schemas.openxmlformats.org/drawingml/2006/main" noChangeAspect="1"/>
+            </wp:cNvGraphicFramePr>
+            <a:graphic xmlns:a="http://schemas.openxmlformats.org/drawingml/2006/main">
+              <a:graphicData uri="http://schemas.openxmlformats.org/drawingml/2006/picture">
+                <pic:pic xmlns:pic="http://schemas.openxmlformats.org/drawingml/2006/picture">
+                  <pic:nvPicPr>
+                    <pic:cNvPr id="0" name=""/>
+                    <pic:cNvPicPr/>
+                  </pic:nvPicPr>
+                  <pic:blipFill>
+                    <a:blip r:embed="rId208"/>
+                    <a:stretch>
+                      <a:fillRect/>
+                    </a:stretch>
+                  </pic:blipFill>
+                  <pic:spPr>
+                    <a:xfrm>
+                      <a:off x="0" y="0"/>
                       <a:ext cx="2267267" cy="228632"/>
                     </a:xfrm>
                     <a:prstGeom prst="rect">
@@ -8150,12 +8182,664 @@
     </w:p>
     <w:p>
       <w:pPr>
+        <w:ind w:left="1276"/>
+      </w:pPr>
+    </w:p>
+    <w:p>
+      <w:pPr>
         <w:ind w:left="1699"/>
         <w:rPr>
           <w:rFonts w:ascii="Times New Roman" w:eastAsia="Times New Roman" w:hAnsi="Times New Roman" w:cs="Times New Roman"/>
           <w:color w:val="000000"/>
         </w:rPr>
       </w:pPr>
+      <w:proofErr w:type="spellStart"/>
+      <w:r>
+        <w:rPr>
+          <w:rFonts w:ascii="Times New Roman" w:eastAsia="Times New Roman" w:hAnsi="Times New Roman" w:cs="Times New Roman"/>
+          <w:color w:val="000000"/>
+        </w:rPr>
+        <w:lastRenderedPageBreak/>
+        <w:t>Matriz</w:t>
+      </w:r>
+      <w:proofErr w:type="spellEnd"/>
+      <w:r>
+        <w:rPr>
+          <w:rFonts w:ascii="Times New Roman" w:eastAsia="Times New Roman" w:hAnsi="Times New Roman" w:cs="Times New Roman"/>
+          <w:color w:val="000000"/>
+        </w:rPr>
+        <w:t xml:space="preserve"> </w:t>
+      </w:r>
+      <w:proofErr w:type="spellStart"/>
+      <w:r>
+        <w:rPr>
+          <w:rFonts w:ascii="Times New Roman" w:eastAsia="Times New Roman" w:hAnsi="Times New Roman" w:cs="Times New Roman"/>
+          <w:color w:val="000000"/>
+        </w:rPr>
+        <w:t>correspondiente</w:t>
+      </w:r>
+      <w:proofErr w:type="spellEnd"/>
+      <w:r>
+        <w:rPr>
+          <w:rFonts w:ascii="Times New Roman" w:eastAsia="Times New Roman" w:hAnsi="Times New Roman" w:cs="Times New Roman"/>
+          <w:color w:val="000000"/>
+        </w:rPr>
+        <w:t xml:space="preserve"> a </w:t>
+      </w:r>
+      <w:proofErr w:type="spellStart"/>
+      <w:r>
+        <w:rPr>
+          <w:rFonts w:ascii="Times New Roman" w:eastAsia="Times New Roman" w:hAnsi="Times New Roman" w:cs="Times New Roman"/>
+          <w:color w:val="000000"/>
+        </w:rPr>
+        <w:t>los</w:t>
+      </w:r>
+      <w:proofErr w:type="spellEnd"/>
+      <w:r>
+        <w:rPr>
+          <w:rFonts w:ascii="Times New Roman" w:eastAsia="Times New Roman" w:hAnsi="Times New Roman" w:cs="Times New Roman"/>
+          <w:color w:val="000000"/>
+        </w:rPr>
+        <w:t xml:space="preserve"> </w:t>
+      </w:r>
+      <w:proofErr w:type="spellStart"/>
+      <w:r>
+        <w:rPr>
+          <w:rFonts w:ascii="Times New Roman" w:eastAsia="Times New Roman" w:hAnsi="Times New Roman" w:cs="Times New Roman"/>
+          <w:color w:val="000000"/>
+        </w:rPr>
+        <w:t>coeficientes</w:t>
+      </w:r>
+      <w:proofErr w:type="spellEnd"/>
+      <w:r>
+        <w:rPr>
+          <w:rFonts w:ascii="Times New Roman" w:eastAsia="Times New Roman" w:hAnsi="Times New Roman" w:cs="Times New Roman"/>
+          <w:color w:val="000000"/>
+        </w:rPr>
+        <w:t>:</w:t>
+      </w:r>
+    </w:p>
+    <w:p>
+      <w:pPr>
+        <w:ind w:left="1699"/>
+        <w:rPr>
+          <w:rFonts w:ascii="Times New Roman" w:eastAsia="Times New Roman" w:hAnsi="Times New Roman" w:cs="Times New Roman"/>
+          <w:color w:val="000000"/>
+        </w:rPr>
+      </w:pPr>
+      <w:r>
+        <w:rPr>
+          <w:rFonts w:ascii="Times New Roman" w:eastAsia="Times New Roman" w:hAnsi="Times New Roman" w:cs="Times New Roman"/>
+          <w:color w:val="000000"/>
+        </w:rPr>
+        <w:t xml:space="preserve">          1   1   2</w:t>
+      </w:r>
+    </w:p>
+    <w:p>
+      <w:pPr>
+        <w:ind w:left="1699"/>
+        <w:rPr>
+          <w:rFonts w:ascii="Times New Roman" w:eastAsia="Times New Roman" w:hAnsi="Times New Roman" w:cs="Times New Roman"/>
+          <w:color w:val="000000"/>
+        </w:rPr>
+      </w:pPr>
+      <w:r>
+        <w:rPr>
+          <w:rFonts w:ascii="Times New Roman" w:eastAsia="Times New Roman" w:hAnsi="Times New Roman" w:cs="Times New Roman"/>
+          <w:color w:val="000000"/>
+        </w:rPr>
+        <w:t xml:space="preserve">C = </w:t>
+      </w:r>
+      <w:proofErr w:type="gramStart"/>
+      <w:r>
+        <w:rPr>
+          <w:rFonts w:ascii="Times New Roman" w:eastAsia="Times New Roman" w:hAnsi="Times New Roman" w:cs="Times New Roman"/>
+          <w:color w:val="000000"/>
+        </w:rPr>
+        <w:t>[  2</w:t>
+      </w:r>
+      <w:proofErr w:type="gramEnd"/>
+      <w:r>
+        <w:rPr>
+          <w:rFonts w:ascii="Times New Roman" w:eastAsia="Times New Roman" w:hAnsi="Times New Roman" w:cs="Times New Roman"/>
+          <w:color w:val="000000"/>
+        </w:rPr>
+        <w:t xml:space="preserve">  4  -3   ]</w:t>
+      </w:r>
+    </w:p>
+    <w:p>
+      <w:pPr>
+        <w:ind w:left="1699"/>
+        <w:rPr>
+          <w:rFonts w:ascii="Times New Roman" w:eastAsia="Times New Roman" w:hAnsi="Times New Roman" w:cs="Times New Roman"/>
+          <w:color w:val="000000"/>
+        </w:rPr>
+      </w:pPr>
+      <w:r>
+        <w:rPr>
+          <w:rFonts w:ascii="Times New Roman" w:eastAsia="Times New Roman" w:hAnsi="Times New Roman" w:cs="Times New Roman"/>
+          <w:color w:val="000000"/>
+        </w:rPr>
+        <w:t xml:space="preserve">          </w:t>
+      </w:r>
+      <w:proofErr w:type="gramStart"/>
+      <w:r>
+        <w:rPr>
+          <w:rFonts w:ascii="Times New Roman" w:eastAsia="Times New Roman" w:hAnsi="Times New Roman" w:cs="Times New Roman"/>
+          <w:color w:val="000000"/>
+        </w:rPr>
+        <w:t>3  6</w:t>
+      </w:r>
+      <w:proofErr w:type="gramEnd"/>
+      <w:r>
+        <w:rPr>
+          <w:rFonts w:ascii="Times New Roman" w:eastAsia="Times New Roman" w:hAnsi="Times New Roman" w:cs="Times New Roman"/>
+          <w:color w:val="000000"/>
+        </w:rPr>
+        <w:t xml:space="preserve">  -5</w:t>
+      </w:r>
+    </w:p>
+    <w:p>
+      <w:pPr>
+        <w:ind w:left="1699"/>
+        <w:rPr>
+          <w:rFonts w:ascii="Times New Roman" w:eastAsia="Times New Roman" w:hAnsi="Times New Roman" w:cs="Times New Roman"/>
+          <w:color w:val="000000"/>
+        </w:rPr>
+      </w:pPr>
+    </w:p>
+    <w:p>
+      <w:pPr>
+        <w:ind w:left="1699"/>
+        <w:rPr>
+          <w:rFonts w:ascii="Times New Roman" w:eastAsia="Times New Roman" w:hAnsi="Times New Roman" w:cs="Times New Roman"/>
+          <w:color w:val="000000"/>
+        </w:rPr>
+      </w:pPr>
+      <w:proofErr w:type="spellStart"/>
+      <w:r>
+        <w:rPr>
+          <w:rFonts w:ascii="Times New Roman" w:eastAsia="Times New Roman" w:hAnsi="Times New Roman" w:cs="Times New Roman"/>
+          <w:color w:val="000000"/>
+        </w:rPr>
+        <w:t>Matriz</w:t>
+      </w:r>
+      <w:proofErr w:type="spellEnd"/>
+      <w:r>
+        <w:rPr>
+          <w:rFonts w:ascii="Times New Roman" w:eastAsia="Times New Roman" w:hAnsi="Times New Roman" w:cs="Times New Roman"/>
+          <w:color w:val="000000"/>
+        </w:rPr>
+        <w:t xml:space="preserve"> </w:t>
+      </w:r>
+      <w:proofErr w:type="spellStart"/>
+      <w:r>
+        <w:rPr>
+          <w:rFonts w:ascii="Times New Roman" w:eastAsia="Times New Roman" w:hAnsi="Times New Roman" w:cs="Times New Roman"/>
+          <w:color w:val="000000"/>
+        </w:rPr>
+        <w:t>corrspondiente</w:t>
+      </w:r>
+      <w:proofErr w:type="spellEnd"/>
+      <w:r>
+        <w:rPr>
+          <w:rFonts w:ascii="Times New Roman" w:eastAsia="Times New Roman" w:hAnsi="Times New Roman" w:cs="Times New Roman"/>
+          <w:color w:val="000000"/>
+        </w:rPr>
+        <w:t xml:space="preserve"> a las </w:t>
+      </w:r>
+      <w:proofErr w:type="spellStart"/>
+      <w:r>
+        <w:rPr>
+          <w:rFonts w:ascii="Times New Roman" w:eastAsia="Times New Roman" w:hAnsi="Times New Roman" w:cs="Times New Roman"/>
+          <w:color w:val="000000"/>
+        </w:rPr>
+        <w:t>incognitas</w:t>
+      </w:r>
+      <w:proofErr w:type="spellEnd"/>
+    </w:p>
+    <w:p>
+      <w:pPr>
+        <w:ind w:left="1699"/>
+        <w:rPr>
+          <w:rFonts w:ascii="Times New Roman" w:eastAsia="Times New Roman" w:hAnsi="Times New Roman" w:cs="Times New Roman"/>
+          <w:color w:val="000000"/>
+        </w:rPr>
+      </w:pPr>
+      <w:r>
+        <w:rPr>
+          <w:rFonts w:ascii="Times New Roman" w:eastAsia="Times New Roman" w:hAnsi="Times New Roman" w:cs="Times New Roman"/>
+          <w:color w:val="000000"/>
+        </w:rPr>
+        <w:t xml:space="preserve">         X1   X2   X3</w:t>
+      </w:r>
+    </w:p>
+    <w:p>
+      <w:pPr>
+        <w:ind w:left="1699"/>
+        <w:rPr>
+          <w:rFonts w:ascii="Times New Roman" w:eastAsia="Times New Roman" w:hAnsi="Times New Roman" w:cs="Times New Roman"/>
+          <w:color w:val="000000"/>
+        </w:rPr>
+      </w:pPr>
+      <w:r>
+        <w:rPr>
+          <w:rFonts w:ascii="Times New Roman" w:eastAsia="Times New Roman" w:hAnsi="Times New Roman" w:cs="Times New Roman"/>
+          <w:color w:val="000000"/>
+        </w:rPr>
+        <w:t xml:space="preserve">I </w:t>
+      </w:r>
+      <w:proofErr w:type="gramStart"/>
+      <w:r>
+        <w:rPr>
+          <w:rFonts w:ascii="Times New Roman" w:eastAsia="Times New Roman" w:hAnsi="Times New Roman" w:cs="Times New Roman"/>
+          <w:color w:val="000000"/>
+        </w:rPr>
+        <w:t>=  [</w:t>
+      </w:r>
+      <w:proofErr w:type="gramEnd"/>
+      <w:r>
+        <w:rPr>
+          <w:rFonts w:ascii="Times New Roman" w:eastAsia="Times New Roman" w:hAnsi="Times New Roman" w:cs="Times New Roman"/>
+          <w:color w:val="000000"/>
+        </w:rPr>
+        <w:t xml:space="preserve"> </w:t>
+      </w:r>
+      <w:r>
+        <w:rPr>
+          <w:rFonts w:ascii="Times New Roman" w:eastAsia="Times New Roman" w:hAnsi="Times New Roman" w:cs="Times New Roman"/>
+          <w:color w:val="000000"/>
+        </w:rPr>
+        <w:t>X1   X2   X3</w:t>
+      </w:r>
+      <w:r>
+        <w:rPr>
+          <w:rFonts w:ascii="Times New Roman" w:eastAsia="Times New Roman" w:hAnsi="Times New Roman" w:cs="Times New Roman"/>
+          <w:color w:val="000000"/>
+        </w:rPr>
+        <w:t xml:space="preserve"> ]</w:t>
+      </w:r>
+    </w:p>
+    <w:p>
+      <w:pPr>
+        <w:ind w:left="1699"/>
+        <w:rPr>
+          <w:rFonts w:ascii="Times New Roman" w:eastAsia="Times New Roman" w:hAnsi="Times New Roman" w:cs="Times New Roman"/>
+          <w:color w:val="000000"/>
+        </w:rPr>
+      </w:pPr>
+      <w:r>
+        <w:rPr>
+          <w:rFonts w:ascii="Times New Roman" w:eastAsia="Times New Roman" w:hAnsi="Times New Roman" w:cs="Times New Roman"/>
+          <w:color w:val="000000"/>
+        </w:rPr>
+        <w:t xml:space="preserve">         </w:t>
+      </w:r>
+      <w:r>
+        <w:rPr>
+          <w:rFonts w:ascii="Times New Roman" w:eastAsia="Times New Roman" w:hAnsi="Times New Roman" w:cs="Times New Roman"/>
+          <w:color w:val="000000"/>
+        </w:rPr>
+        <w:t>X1   X2   X3</w:t>
+      </w:r>
+    </w:p>
+    <w:p>
+      <w:pPr>
+        <w:ind w:left="1699"/>
+        <w:rPr>
+          <w:rFonts w:ascii="Times New Roman" w:eastAsia="Times New Roman" w:hAnsi="Times New Roman" w:cs="Times New Roman"/>
+          <w:color w:val="000000"/>
+        </w:rPr>
+      </w:pPr>
+    </w:p>
+    <w:p>
+      <w:pPr>
+        <w:ind w:left="1699"/>
+        <w:rPr>
+          <w:rFonts w:ascii="Times New Roman" w:eastAsia="Times New Roman" w:hAnsi="Times New Roman" w:cs="Times New Roman"/>
+          <w:color w:val="000000"/>
+        </w:rPr>
+      </w:pPr>
+      <w:proofErr w:type="spellStart"/>
+      <w:r>
+        <w:rPr>
+          <w:rFonts w:ascii="Times New Roman" w:eastAsia="Times New Roman" w:hAnsi="Times New Roman" w:cs="Times New Roman"/>
+          <w:color w:val="000000"/>
+        </w:rPr>
+        <w:t>Matriz</w:t>
+      </w:r>
+      <w:proofErr w:type="spellEnd"/>
+      <w:r>
+        <w:rPr>
+          <w:rFonts w:ascii="Times New Roman" w:eastAsia="Times New Roman" w:hAnsi="Times New Roman" w:cs="Times New Roman"/>
+          <w:color w:val="000000"/>
+        </w:rPr>
+        <w:t xml:space="preserve"> </w:t>
+      </w:r>
+      <w:proofErr w:type="spellStart"/>
+      <w:proofErr w:type="gramStart"/>
+      <w:r>
+        <w:rPr>
+          <w:rFonts w:ascii="Times New Roman" w:eastAsia="Times New Roman" w:hAnsi="Times New Roman" w:cs="Times New Roman"/>
+          <w:color w:val="000000"/>
+        </w:rPr>
+        <w:t>correspondiente</w:t>
+      </w:r>
+      <w:proofErr w:type="spellEnd"/>
+      <w:r>
+        <w:rPr>
+          <w:rFonts w:ascii="Times New Roman" w:eastAsia="Times New Roman" w:hAnsi="Times New Roman" w:cs="Times New Roman"/>
+          <w:color w:val="000000"/>
+        </w:rPr>
+        <w:t xml:space="preserve">  </w:t>
+      </w:r>
+      <w:proofErr w:type="spellStart"/>
+      <w:r>
+        <w:rPr>
+          <w:rFonts w:ascii="Times New Roman" w:eastAsia="Times New Roman" w:hAnsi="Times New Roman" w:cs="Times New Roman"/>
+          <w:color w:val="000000"/>
+        </w:rPr>
+        <w:t>los</w:t>
+      </w:r>
+      <w:proofErr w:type="spellEnd"/>
+      <w:proofErr w:type="gramEnd"/>
+      <w:r>
+        <w:rPr>
+          <w:rFonts w:ascii="Times New Roman" w:eastAsia="Times New Roman" w:hAnsi="Times New Roman" w:cs="Times New Roman"/>
+          <w:color w:val="000000"/>
+        </w:rPr>
+        <w:t xml:space="preserve"> </w:t>
+      </w:r>
+      <w:proofErr w:type="spellStart"/>
+      <w:r>
+        <w:rPr>
+          <w:rFonts w:ascii="Times New Roman" w:eastAsia="Times New Roman" w:hAnsi="Times New Roman" w:cs="Times New Roman"/>
+          <w:color w:val="000000"/>
+        </w:rPr>
+        <w:t>términos</w:t>
+      </w:r>
+      <w:proofErr w:type="spellEnd"/>
+      <w:r>
+        <w:rPr>
+          <w:rFonts w:ascii="Times New Roman" w:eastAsia="Times New Roman" w:hAnsi="Times New Roman" w:cs="Times New Roman"/>
+          <w:color w:val="000000"/>
+        </w:rPr>
+        <w:t xml:space="preserve"> </w:t>
+      </w:r>
+      <w:proofErr w:type="spellStart"/>
+      <w:r>
+        <w:rPr>
+          <w:rFonts w:ascii="Times New Roman" w:eastAsia="Times New Roman" w:hAnsi="Times New Roman" w:cs="Times New Roman"/>
+          <w:color w:val="000000"/>
+        </w:rPr>
+        <w:t>independientes</w:t>
+      </w:r>
+      <w:proofErr w:type="spellEnd"/>
+      <w:r>
+        <w:rPr>
+          <w:rFonts w:ascii="Times New Roman" w:eastAsia="Times New Roman" w:hAnsi="Times New Roman" w:cs="Times New Roman"/>
+          <w:color w:val="000000"/>
+        </w:rPr>
+        <w:t>:</w:t>
+      </w:r>
+    </w:p>
+    <w:p>
+      <w:pPr>
+        <w:ind w:left="1699"/>
+        <w:rPr>
+          <w:rFonts w:ascii="Times New Roman" w:eastAsia="Times New Roman" w:hAnsi="Times New Roman" w:cs="Times New Roman"/>
+          <w:color w:val="000000"/>
+        </w:rPr>
+      </w:pPr>
+      <w:r>
+        <w:rPr>
+          <w:rFonts w:ascii="Times New Roman" w:eastAsia="Times New Roman" w:hAnsi="Times New Roman" w:cs="Times New Roman"/>
+          <w:color w:val="000000"/>
+        </w:rPr>
+        <w:t xml:space="preserve">         9</w:t>
+      </w:r>
+    </w:p>
+    <w:p>
+      <w:pPr>
+        <w:ind w:left="1699"/>
+        <w:rPr>
+          <w:rFonts w:ascii="Times New Roman" w:eastAsia="Times New Roman" w:hAnsi="Times New Roman" w:cs="Times New Roman"/>
+          <w:color w:val="000000"/>
+        </w:rPr>
+      </w:pPr>
+      <w:r>
+        <w:rPr>
+          <w:rFonts w:ascii="Times New Roman" w:eastAsia="Times New Roman" w:hAnsi="Times New Roman" w:cs="Times New Roman"/>
+          <w:color w:val="000000"/>
+        </w:rPr>
+        <w:t xml:space="preserve">T = </w:t>
+      </w:r>
+      <w:proofErr w:type="gramStart"/>
+      <w:r>
+        <w:rPr>
+          <w:rFonts w:ascii="Times New Roman" w:eastAsia="Times New Roman" w:hAnsi="Times New Roman" w:cs="Times New Roman"/>
+          <w:color w:val="000000"/>
+        </w:rPr>
+        <w:t>[  1</w:t>
+      </w:r>
+      <w:proofErr w:type="gramEnd"/>
+      <w:r>
+        <w:rPr>
+          <w:rFonts w:ascii="Times New Roman" w:eastAsia="Times New Roman" w:hAnsi="Times New Roman" w:cs="Times New Roman"/>
+          <w:color w:val="000000"/>
+        </w:rPr>
+        <w:t xml:space="preserve"> ]</w:t>
+      </w:r>
+    </w:p>
+    <w:p>
+      <w:pPr>
+        <w:ind w:left="1699"/>
+        <w:rPr>
+          <w:rFonts w:ascii="Times New Roman" w:eastAsia="Times New Roman" w:hAnsi="Times New Roman" w:cs="Times New Roman"/>
+          <w:color w:val="000000"/>
+        </w:rPr>
+      </w:pPr>
+      <w:r>
+        <w:rPr>
+          <w:rFonts w:ascii="Times New Roman" w:eastAsia="Times New Roman" w:hAnsi="Times New Roman" w:cs="Times New Roman"/>
+          <w:color w:val="000000"/>
+        </w:rPr>
+        <w:t xml:space="preserve">          0</w:t>
+      </w:r>
+    </w:p>
+    <w:p>
+      <w:pPr>
+        <w:ind w:left="1699"/>
+        <w:rPr>
+          <w:rFonts w:ascii="Times New Roman" w:eastAsia="Times New Roman" w:hAnsi="Times New Roman" w:cs="Times New Roman"/>
+          <w:color w:val="000000"/>
+        </w:rPr>
+      </w:pPr>
+    </w:p>
+    <w:p>
+      <w:pPr>
+        <w:ind w:left="1699"/>
+        <w:rPr>
+          <w:rFonts w:ascii="Times New Roman" w:eastAsia="Times New Roman" w:hAnsi="Times New Roman" w:cs="Times New Roman"/>
+          <w:color w:val="000000"/>
+        </w:rPr>
+      </w:pPr>
+      <w:proofErr w:type="spellStart"/>
+      <w:r>
+        <w:rPr>
+          <w:rFonts w:ascii="Times New Roman" w:eastAsia="Times New Roman" w:hAnsi="Times New Roman" w:cs="Times New Roman"/>
+          <w:color w:val="000000"/>
+        </w:rPr>
+        <w:t>Matriz</w:t>
+      </w:r>
+      <w:proofErr w:type="spellEnd"/>
+      <w:r>
+        <w:rPr>
+          <w:rFonts w:ascii="Times New Roman" w:eastAsia="Times New Roman" w:hAnsi="Times New Roman" w:cs="Times New Roman"/>
+          <w:color w:val="000000"/>
+        </w:rPr>
+        <w:t xml:space="preserve"> </w:t>
+      </w:r>
+      <w:proofErr w:type="spellStart"/>
+      <w:proofErr w:type="gramStart"/>
+      <w:r>
+        <w:rPr>
+          <w:rFonts w:ascii="Times New Roman" w:eastAsia="Times New Roman" w:hAnsi="Times New Roman" w:cs="Times New Roman"/>
+          <w:color w:val="000000"/>
+        </w:rPr>
+        <w:t>aumentada</w:t>
+      </w:r>
+      <w:proofErr w:type="spellEnd"/>
+      <w:r>
+        <w:rPr>
+          <w:rFonts w:ascii="Times New Roman" w:eastAsia="Times New Roman" w:hAnsi="Times New Roman" w:cs="Times New Roman"/>
+          <w:color w:val="000000"/>
+        </w:rPr>
+        <w:t xml:space="preserve"> :</w:t>
+      </w:r>
+      <w:proofErr w:type="gramEnd"/>
+    </w:p>
+    <w:p>
+      <w:pPr>
+        <w:ind w:left="1699"/>
+        <w:rPr>
+          <w:rFonts w:ascii="Times New Roman" w:eastAsia="Times New Roman" w:hAnsi="Times New Roman" w:cs="Times New Roman"/>
+          <w:color w:val="000000"/>
+        </w:rPr>
+      </w:pPr>
+      <w:r>
+        <w:rPr>
+          <w:rFonts w:ascii="Times New Roman" w:eastAsia="Times New Roman" w:hAnsi="Times New Roman" w:cs="Times New Roman"/>
+          <w:color w:val="000000"/>
+        </w:rPr>
+        <w:t xml:space="preserve">          1   1   2</w:t>
+      </w:r>
+      <w:r>
+        <w:rPr>
+          <w:rFonts w:ascii="Times New Roman" w:eastAsia="Times New Roman" w:hAnsi="Times New Roman" w:cs="Times New Roman"/>
+          <w:color w:val="000000"/>
+        </w:rPr>
+        <w:t xml:space="preserve">   9</w:t>
+      </w:r>
+    </w:p>
+    <w:p>
+      <w:pPr>
+        <w:ind w:left="1699"/>
+        <w:rPr>
+          <w:rFonts w:ascii="Times New Roman" w:eastAsia="Times New Roman" w:hAnsi="Times New Roman" w:cs="Times New Roman"/>
+          <w:color w:val="000000"/>
+        </w:rPr>
+      </w:pPr>
+      <w:r>
+        <w:rPr>
+          <w:rFonts w:ascii="Times New Roman" w:eastAsia="Times New Roman" w:hAnsi="Times New Roman" w:cs="Times New Roman"/>
+          <w:color w:val="000000"/>
+        </w:rPr>
+        <w:t>a</w:t>
+      </w:r>
+      <w:r>
+        <w:rPr>
+          <w:rFonts w:ascii="Times New Roman" w:eastAsia="Times New Roman" w:hAnsi="Times New Roman" w:cs="Times New Roman"/>
+          <w:color w:val="000000"/>
+        </w:rPr>
+        <w:t xml:space="preserve"> = </w:t>
+      </w:r>
+      <w:proofErr w:type="gramStart"/>
+      <w:r>
+        <w:rPr>
+          <w:rFonts w:ascii="Times New Roman" w:eastAsia="Times New Roman" w:hAnsi="Times New Roman" w:cs="Times New Roman"/>
+          <w:color w:val="000000"/>
+        </w:rPr>
+        <w:t>[  2</w:t>
+      </w:r>
+      <w:proofErr w:type="gramEnd"/>
+      <w:r>
+        <w:rPr>
+          <w:rFonts w:ascii="Times New Roman" w:eastAsia="Times New Roman" w:hAnsi="Times New Roman" w:cs="Times New Roman"/>
+          <w:color w:val="000000"/>
+        </w:rPr>
+        <w:t xml:space="preserve">  4  -3   </w:t>
+      </w:r>
+      <w:r>
+        <w:rPr>
+          <w:rFonts w:ascii="Times New Roman" w:eastAsia="Times New Roman" w:hAnsi="Times New Roman" w:cs="Times New Roman"/>
+          <w:color w:val="000000"/>
+        </w:rPr>
+        <w:t xml:space="preserve"> 1</w:t>
+      </w:r>
+      <w:r>
+        <w:rPr>
+          <w:rFonts w:ascii="Times New Roman" w:eastAsia="Times New Roman" w:hAnsi="Times New Roman" w:cs="Times New Roman"/>
+          <w:color w:val="000000"/>
+        </w:rPr>
+        <w:t>]</w:t>
+      </w:r>
+    </w:p>
+    <w:p>
+      <w:pPr>
+        <w:ind w:left="1699"/>
+        <w:rPr>
+          <w:rFonts w:ascii="Times New Roman" w:eastAsia="Times New Roman" w:hAnsi="Times New Roman" w:cs="Times New Roman"/>
+          <w:color w:val="000000"/>
+        </w:rPr>
+      </w:pPr>
+      <w:r>
+        <w:rPr>
+          <w:rFonts w:ascii="Times New Roman" w:eastAsia="Times New Roman" w:hAnsi="Times New Roman" w:cs="Times New Roman"/>
+          <w:color w:val="000000"/>
+        </w:rPr>
+        <w:t xml:space="preserve">          </w:t>
+      </w:r>
+      <w:proofErr w:type="gramStart"/>
+      <w:r>
+        <w:rPr>
+          <w:rFonts w:ascii="Times New Roman" w:eastAsia="Times New Roman" w:hAnsi="Times New Roman" w:cs="Times New Roman"/>
+          <w:color w:val="000000"/>
+        </w:rPr>
+        <w:t>3  6</w:t>
+      </w:r>
+      <w:proofErr w:type="gramEnd"/>
+      <w:r>
+        <w:rPr>
+          <w:rFonts w:ascii="Times New Roman" w:eastAsia="Times New Roman" w:hAnsi="Times New Roman" w:cs="Times New Roman"/>
+          <w:color w:val="000000"/>
+        </w:rPr>
+        <w:t xml:space="preserve">  -5</w:t>
+      </w:r>
+      <w:r>
+        <w:rPr>
+          <w:rFonts w:ascii="Times New Roman" w:eastAsia="Times New Roman" w:hAnsi="Times New Roman" w:cs="Times New Roman"/>
+          <w:color w:val="000000"/>
+        </w:rPr>
+        <w:t xml:space="preserve">    0</w:t>
+      </w:r>
+    </w:p>
+    <w:p>
+      <w:pPr>
+        <w:ind w:left="1699"/>
+        <w:rPr>
+          <w:rFonts w:ascii="Times New Roman" w:eastAsia="Times New Roman" w:hAnsi="Times New Roman" w:cs="Times New Roman"/>
+          <w:color w:val="000000"/>
+        </w:rPr>
+      </w:pPr>
+    </w:p>
+    <w:p>
+      <w:pPr>
+        <w:ind w:left="1699"/>
+        <w:rPr>
+          <w:rFonts w:ascii="Times New Roman" w:eastAsia="Times New Roman" w:hAnsi="Times New Roman" w:cs="Times New Roman"/>
+          <w:color w:val="000000"/>
+        </w:rPr>
+      </w:pPr>
+    </w:p>
+    <w:p>
+      <w:pPr>
+        <w:ind w:left="1699"/>
+        <w:rPr>
+          <w:rFonts w:ascii="Times New Roman" w:eastAsia="Times New Roman" w:hAnsi="Times New Roman" w:cs="Times New Roman"/>
+          <w:color w:val="000000"/>
+        </w:rPr>
+      </w:pPr>
       <w:r>
         <w:rPr>
           <w:rFonts w:ascii="Times New Roman" w:eastAsia="Times New Roman" w:hAnsi="Times New Roman" w:cs="Times New Roman"/>
@@ -8164,22 +8848,605 @@
         <w:t>**************************************************************************</w:t>
       </w:r>
     </w:p>
+    <w:p/>
+    <w:p>
+      <w:pPr>
+        <w:ind w:left="1699"/>
+      </w:pPr>
+      <w:r>
+        <w:t>EJERCICIO 4:</w:t>
+      </w:r>
+    </w:p>
+    <w:p>
+      <w:pPr>
+        <w:ind w:left="1699"/>
+      </w:pPr>
+    </w:p>
+    <w:p>
+      <w:pPr>
+        <w:ind w:left="1699"/>
+      </w:pPr>
+      <w:r>
+        <w:t xml:space="preserve">A v B </w:t>
+      </w:r>
+      <w:proofErr w:type="spellStart"/>
+      <w:r>
+        <w:t>es</w:t>
+      </w:r>
+      <w:proofErr w:type="spellEnd"/>
+      <w:r>
+        <w:t xml:space="preserve"> la </w:t>
+      </w:r>
+      <w:proofErr w:type="spellStart"/>
+      <w:r>
+        <w:t>suma</w:t>
+      </w:r>
+      <w:proofErr w:type="spellEnd"/>
+      <w:r>
+        <w:t xml:space="preserve"> </w:t>
+      </w:r>
+      <w:proofErr w:type="spellStart"/>
+      <w:r>
+        <w:t>lógica</w:t>
+      </w:r>
+      <w:proofErr w:type="spellEnd"/>
+      <w:r>
+        <w:t xml:space="preserve"> (solo </w:t>
+      </w:r>
+      <w:proofErr w:type="spellStart"/>
+      <w:r>
+        <w:t>voy</w:t>
+      </w:r>
+      <w:proofErr w:type="spellEnd"/>
+      <w:r>
+        <w:t xml:space="preserve"> a </w:t>
+      </w:r>
+      <w:proofErr w:type="spellStart"/>
+      <w:r>
+        <w:t>tener</w:t>
+      </w:r>
+      <w:proofErr w:type="spellEnd"/>
+      <w:r>
+        <w:t xml:space="preserve"> de </w:t>
+      </w:r>
+      <w:proofErr w:type="spellStart"/>
+      <w:r>
+        <w:t>resultado</w:t>
+      </w:r>
+      <w:proofErr w:type="spellEnd"/>
+      <w:r>
+        <w:t xml:space="preserve"> 0 </w:t>
+      </w:r>
+      <w:proofErr w:type="spellStart"/>
+      <w:r>
+        <w:t>cuando</w:t>
+      </w:r>
+      <w:proofErr w:type="spellEnd"/>
+      <w:r>
+        <w:t xml:space="preserve"> A=0 Y B=0, de </w:t>
+      </w:r>
+      <w:proofErr w:type="spellStart"/>
+      <w:r>
+        <w:t>los</w:t>
+      </w:r>
+      <w:proofErr w:type="spellEnd"/>
+      <w:r>
+        <w:t xml:space="preserve"> </w:t>
+      </w:r>
+      <w:proofErr w:type="spellStart"/>
+      <w:r>
+        <w:t>demás</w:t>
+      </w:r>
+      <w:proofErr w:type="spellEnd"/>
+      <w:r>
+        <w:t xml:space="preserve"> </w:t>
+      </w:r>
+      <w:proofErr w:type="spellStart"/>
+      <w:r>
+        <w:t>modos</w:t>
+      </w:r>
+      <w:proofErr w:type="spellEnd"/>
+      <w:r>
+        <w:t xml:space="preserve"> </w:t>
+      </w:r>
+      <w:proofErr w:type="spellStart"/>
+      <w:r>
+        <w:t>siempre</w:t>
+      </w:r>
+      <w:proofErr w:type="spellEnd"/>
+      <w:r>
+        <w:t xml:space="preserve"> </w:t>
+      </w:r>
+      <w:proofErr w:type="spellStart"/>
+      <w:r>
+        <w:t>tengo</w:t>
+      </w:r>
+      <w:proofErr w:type="spellEnd"/>
+      <w:r>
+        <w:t xml:space="preserve"> 1).</w:t>
+      </w:r>
+    </w:p>
+    <w:p>
+      <w:pPr>
+        <w:ind w:left="1699"/>
+      </w:pPr>
+    </w:p>
+    <w:p>
+      <w:pPr>
+        <w:ind w:left="1699"/>
+      </w:pPr>
+      <w:r>
+        <w:t xml:space="preserve">               1+1     1+0     0+1     1+1              1   1   1   1</w:t>
+      </w:r>
+    </w:p>
+    <w:p>
+      <w:pPr>
+        <w:ind w:left="1699"/>
+      </w:pPr>
+      <w:proofErr w:type="spellStart"/>
+      <w:r>
+        <w:t>AvB</w:t>
+      </w:r>
+      <w:proofErr w:type="spellEnd"/>
+      <w:r>
+        <w:t xml:space="preserve"> = </w:t>
+      </w:r>
+      <w:proofErr w:type="gramStart"/>
+      <w:r>
+        <w:t>[ 0</w:t>
+      </w:r>
+      <w:proofErr w:type="gramEnd"/>
+      <w:r>
+        <w:t>+0     1+1     0+1     1+1 ]   =  [  0   1   1   1]</w:t>
+      </w:r>
+    </w:p>
+    <w:p>
+      <w:pPr>
+        <w:ind w:left="1699"/>
+      </w:pPr>
+      <w:r>
+        <w:t xml:space="preserve">               0+0     0+1     1+1      0+0             0   1   1   0</w:t>
+      </w:r>
+    </w:p>
+    <w:p>
+      <w:pPr>
+        <w:ind w:left="1699"/>
+      </w:pPr>
+    </w:p>
+    <w:p>
+      <w:pPr>
+        <w:ind w:left="1699"/>
+      </w:pPr>
+      <w:r>
+        <w:t xml:space="preserve">A </w:t>
+      </w:r>
+      <w:r>
+        <w:rPr>
+          <w:rFonts w:ascii="Helvetica" w:hAnsi="Helvetica"/>
+          <w:b/>
+          <w:bCs/>
+          <w:color w:val="212529"/>
+          <w:shd w:val="clear" w:color="auto" w:fill="FFFFFF"/>
+        </w:rPr>
+        <w:t>^</w:t>
+      </w:r>
+      <w:r>
+        <w:rPr>
+          <w:rFonts w:ascii="Helvetica" w:hAnsi="Helvetica"/>
+          <w:b/>
+          <w:bCs/>
+          <w:color w:val="212529"/>
+          <w:shd w:val="clear" w:color="auto" w:fill="FFFFFF"/>
+        </w:rPr>
+        <w:t xml:space="preserve"> </w:t>
+      </w:r>
+      <w:r>
+        <w:t xml:space="preserve">B = </w:t>
+      </w:r>
+    </w:p>
+    <w:p>
+      <w:pPr>
+        <w:ind w:left="1699"/>
+      </w:pPr>
+    </w:p>
+    <w:p>
+      <w:pPr>
+        <w:ind w:left="1699"/>
+        <w:rPr>
+          <w:rFonts w:ascii="Times New Roman" w:eastAsia="Times New Roman" w:hAnsi="Times New Roman" w:cs="Times New Roman"/>
+          <w:color w:val="000000"/>
+        </w:rPr>
+      </w:pPr>
+      <w:r>
+        <w:rPr>
+          <w:rFonts w:ascii="Times New Roman" w:eastAsia="Times New Roman" w:hAnsi="Times New Roman" w:cs="Times New Roman"/>
+          <w:color w:val="000000"/>
+        </w:rPr>
+        <w:t>**************************************************************************</w:t>
+      </w:r>
+    </w:p>
+    <w:p>
+      <w:pPr>
+        <w:ind w:left="1699"/>
+      </w:pPr>
+    </w:p>
+    <w:p>
+      <w:pPr>
+        <w:ind w:left="1699"/>
+      </w:pPr>
+      <w:r>
+        <w:t>EJERCICIO 5:</w:t>
+      </w:r>
+    </w:p>
+    <w:p>
+      <w:pPr>
+        <w:ind w:left="1699"/>
+      </w:pPr>
+    </w:p>
+    <w:p>
+      <w:pPr>
+        <w:ind w:left="1699"/>
+      </w:pPr>
+      <w:proofErr w:type="spellStart"/>
+      <w:r>
+        <w:t>En</w:t>
+      </w:r>
+      <w:proofErr w:type="spellEnd"/>
+      <w:r>
+        <w:t xml:space="preserve"> la MATRIZ TRASPUESTA se </w:t>
+      </w:r>
+      <w:proofErr w:type="spellStart"/>
+      <w:r>
+        <w:t>obtiene</w:t>
+      </w:r>
+      <w:proofErr w:type="spellEnd"/>
+      <w:r>
+        <w:t xml:space="preserve"> </w:t>
+      </w:r>
+      <w:proofErr w:type="spellStart"/>
+      <w:r>
+        <w:t>cambiando</w:t>
+      </w:r>
+      <w:proofErr w:type="spellEnd"/>
+      <w:r>
+        <w:t xml:space="preserve"> </w:t>
+      </w:r>
+      <w:proofErr w:type="spellStart"/>
+      <w:r>
+        <w:t>ordenadamente</w:t>
+      </w:r>
+      <w:proofErr w:type="spellEnd"/>
+      <w:r>
+        <w:t xml:space="preserve"> las FILAS </w:t>
+      </w:r>
+      <w:proofErr w:type="spellStart"/>
+      <w:r>
+        <w:t>por</w:t>
+      </w:r>
+      <w:proofErr w:type="spellEnd"/>
+      <w:r>
+        <w:t xml:space="preserve"> las COLUMNAS</w:t>
+      </w:r>
+    </w:p>
+    <w:p>
+      <w:pPr>
+        <w:ind w:left="1699"/>
+      </w:pPr>
+      <w:proofErr w:type="spellStart"/>
+      <w:r>
+        <w:t>Es</w:t>
+      </w:r>
+      <w:proofErr w:type="spellEnd"/>
+      <w:r>
+        <w:t xml:space="preserve"> </w:t>
+      </w:r>
+      <w:proofErr w:type="spellStart"/>
+      <w:r>
+        <w:t>decir</w:t>
+      </w:r>
+      <w:proofErr w:type="spellEnd"/>
+      <w:r>
+        <w:t xml:space="preserve"> la primer fila </w:t>
+      </w:r>
+      <w:proofErr w:type="spellStart"/>
+      <w:proofErr w:type="gramStart"/>
+      <w:r>
+        <w:t>va</w:t>
+      </w:r>
+      <w:proofErr w:type="spellEnd"/>
+      <w:proofErr w:type="gramEnd"/>
+      <w:r>
+        <w:t xml:space="preserve"> a </w:t>
+      </w:r>
+      <w:proofErr w:type="spellStart"/>
+      <w:r>
+        <w:t>ser</w:t>
+      </w:r>
+      <w:proofErr w:type="spellEnd"/>
+      <w:r>
+        <w:t xml:space="preserve"> la primer </w:t>
+      </w:r>
+      <w:proofErr w:type="spellStart"/>
+      <w:r>
+        <w:t>columna</w:t>
+      </w:r>
+      <w:proofErr w:type="spellEnd"/>
+      <w:r>
+        <w:t xml:space="preserve"> de </w:t>
+      </w:r>
+      <w:proofErr w:type="spellStart"/>
+      <w:r>
+        <w:t>su</w:t>
+      </w:r>
+      <w:proofErr w:type="spellEnd"/>
+      <w:r>
+        <w:t xml:space="preserve"> </w:t>
+      </w:r>
+      <w:proofErr w:type="spellStart"/>
+      <w:r>
+        <w:t>raspuesta</w:t>
+      </w:r>
+      <w:proofErr w:type="spellEnd"/>
+      <w:r>
+        <w:t xml:space="preserve">, y </w:t>
+      </w:r>
+      <w:proofErr w:type="spellStart"/>
+      <w:r>
+        <w:t>así</w:t>
+      </w:r>
+      <w:proofErr w:type="spellEnd"/>
+      <w:r>
+        <w:t xml:space="preserve"> con </w:t>
+      </w:r>
+      <w:proofErr w:type="spellStart"/>
+      <w:r>
+        <w:t>todas</w:t>
+      </w:r>
+      <w:proofErr w:type="spellEnd"/>
+      <w:r>
+        <w:t>.</w:t>
+      </w:r>
+    </w:p>
+    <w:p>
+      <w:pPr>
+        <w:ind w:left="1699"/>
+      </w:pPr>
+      <w:r>
+        <w:t xml:space="preserve">            2   1   0   7</w:t>
+      </w:r>
+    </w:p>
+    <w:p>
+      <w:pPr>
+        <w:ind w:left="1699"/>
+      </w:pPr>
+      <w:r>
+        <w:t xml:space="preserve">A = </w:t>
+      </w:r>
+      <w:proofErr w:type="gramStart"/>
+      <w:r>
+        <w:t>[  -</w:t>
+      </w:r>
+      <w:proofErr w:type="gramEnd"/>
+      <w:r>
+        <w:t>3   4   2   1 ]</w:t>
+      </w:r>
+    </w:p>
+    <w:p>
+      <w:pPr>
+        <w:ind w:left="1699"/>
+      </w:pPr>
+    </w:p>
+    <w:p>
+      <w:pPr>
+        <w:ind w:left="1699"/>
+      </w:pPr>
+      <w:r>
+        <w:t xml:space="preserve">Como la </w:t>
+      </w:r>
+      <w:proofErr w:type="spellStart"/>
+      <w:r>
+        <w:t>matriz</w:t>
+      </w:r>
+      <w:proofErr w:type="spellEnd"/>
+      <w:r>
+        <w:t xml:space="preserve"> A </w:t>
+      </w:r>
+      <w:proofErr w:type="spellStart"/>
+      <w:r>
+        <w:t>es</w:t>
+      </w:r>
+      <w:proofErr w:type="spellEnd"/>
+      <w:r>
+        <w:t xml:space="preserve"> de 2x4, </w:t>
+      </w:r>
+      <w:proofErr w:type="spellStart"/>
+      <w:r>
+        <w:t>entonces</w:t>
+      </w:r>
+      <w:proofErr w:type="spellEnd"/>
+      <w:r>
+        <w:t xml:space="preserve"> </w:t>
+      </w:r>
+      <w:proofErr w:type="spellStart"/>
+      <w:r>
+        <w:t>su</w:t>
+      </w:r>
+      <w:proofErr w:type="spellEnd"/>
+      <w:r>
+        <w:t xml:space="preserve"> </w:t>
+      </w:r>
+      <w:proofErr w:type="spellStart"/>
+      <w:r>
+        <w:t>traspuesta</w:t>
+      </w:r>
+      <w:proofErr w:type="spellEnd"/>
+      <w:r>
+        <w:t xml:space="preserve"> </w:t>
+      </w:r>
+      <w:proofErr w:type="spellStart"/>
+      <w:proofErr w:type="gramStart"/>
+      <w:r>
+        <w:t>va</w:t>
+      </w:r>
+      <w:proofErr w:type="spellEnd"/>
+      <w:proofErr w:type="gramEnd"/>
+      <w:r>
+        <w:t xml:space="preserve"> a </w:t>
+      </w:r>
+      <w:proofErr w:type="spellStart"/>
+      <w:r>
+        <w:t>ser</w:t>
+      </w:r>
+      <w:proofErr w:type="spellEnd"/>
+      <w:r>
+        <w:t xml:space="preserve"> de 4x2.</w:t>
+      </w:r>
+    </w:p>
+    <w:p>
+      <w:pPr>
+        <w:ind w:left="1699"/>
+      </w:pPr>
+      <w:r>
+        <w:t xml:space="preserve">            2   -3</w:t>
+      </w:r>
+    </w:p>
+    <w:p>
+      <w:pPr>
+        <w:ind w:left="1699"/>
+      </w:pPr>
+      <w:r>
+        <w:t xml:space="preserve">At = </w:t>
+      </w:r>
+      <w:proofErr w:type="gramStart"/>
+      <w:r>
+        <w:t>[  1</w:t>
+      </w:r>
+      <w:proofErr w:type="gramEnd"/>
+      <w:r>
+        <w:t xml:space="preserve">    4   ]</w:t>
+      </w:r>
+    </w:p>
+    <w:p>
+      <w:pPr>
+        <w:ind w:left="1699"/>
+      </w:pPr>
+      <w:r>
+        <w:t xml:space="preserve">             0    2</w:t>
+      </w:r>
+    </w:p>
+    <w:p>
+      <w:pPr>
+        <w:ind w:left="1701"/>
+      </w:pPr>
+      <w:r>
+        <w:t xml:space="preserve">             </w:t>
+      </w:r>
+      <w:proofErr w:type="gramStart"/>
+      <w:r>
+        <w:t>7  1</w:t>
+      </w:r>
+      <w:proofErr w:type="gramEnd"/>
+      <w:r>
+        <w:t xml:space="preserve">         </w:t>
+      </w:r>
+    </w:p>
+    <w:p>
+      <w:pPr>
+        <w:pStyle w:val="Prrafodelista"/>
+        <w:ind w:left="1701"/>
+      </w:pPr>
+    </w:p>
+    <w:p>
+      <w:pPr>
+        <w:ind w:left="1699"/>
+        <w:rPr>
+          <w:rFonts w:ascii="Times New Roman" w:eastAsia="Times New Roman" w:hAnsi="Times New Roman" w:cs="Times New Roman"/>
+          <w:color w:val="000000"/>
+        </w:rPr>
+      </w:pPr>
+      <w:r>
+        <w:rPr>
+          <w:rFonts w:ascii="Times New Roman" w:eastAsia="Times New Roman" w:hAnsi="Times New Roman" w:cs="Times New Roman"/>
+          <w:color w:val="000000"/>
+        </w:rPr>
+        <w:t>**************************************************************************</w:t>
+      </w:r>
+    </w:p>
+    <w:p>
+      <w:pPr>
+        <w:ind w:left="1699"/>
+      </w:pPr>
+    </w:p>
+    <w:p>
+      <w:pPr>
+        <w:ind w:left="1699"/>
+      </w:pPr>
+      <w:r>
+        <w:t>EJERCICIO 6:</w:t>
+      </w:r>
+    </w:p>
     <w:p>
       <w:pPr>
         <w:ind w:left="1276"/>
       </w:pPr>
+      <w:proofErr w:type="spellStart"/>
+      <w:r>
+        <w:t>Dadas</w:t>
+      </w:r>
+      <w:proofErr w:type="spellEnd"/>
+      <w:r>
+        <w:t>:</w:t>
+      </w:r>
     </w:p>
     <w:p>
       <w:pPr>
         <w:ind w:left="1276"/>
       </w:pPr>
+      <w:r>
+        <w:lastRenderedPageBreak/>
+        <w:drawing>
+          <wp:inline distT="0" distB="0" distL="0" distR="0" wp14:anchorId="24B54CDC" wp14:editId="5A52576E">
+            <wp:extent cx="3143689" cy="876422"/>
+            <wp:effectExtent l="0" t="0" r="0" b="0"/>
+            <wp:docPr id="9" name="Imagen 9"/>
+            <wp:cNvGraphicFramePr>
+              <a:graphicFrameLocks xmlns:a="http://schemas.openxmlformats.org/drawingml/2006/main" noChangeAspect="1"/>
+            </wp:cNvGraphicFramePr>
+            <a:graphic xmlns:a="http://schemas.openxmlformats.org/drawingml/2006/main">
+              <a:graphicData uri="http://schemas.openxmlformats.org/drawingml/2006/picture">
+                <pic:pic xmlns:pic="http://schemas.openxmlformats.org/drawingml/2006/picture">
+                  <pic:nvPicPr>
+                    <pic:cNvPr id="0" name=""/>
+                    <pic:cNvPicPr/>
+                  </pic:nvPicPr>
+                  <pic:blipFill>
+                    <a:blip r:embed="rId209"/>
+                    <a:stretch>
+                      <a:fillRect/>
+                    </a:stretch>
+                  </pic:blipFill>
+                  <pic:spPr>
+                    <a:xfrm>
+                      <a:off x="0" y="0"/>
+                      <a:ext cx="3143689" cy="876422"/>
+                    </a:xfrm>
+                    <a:prstGeom prst="rect">
+                      <a:avLst/>
+                    </a:prstGeom>
+                  </pic:spPr>
+                </pic:pic>
+              </a:graphicData>
+            </a:graphic>
+          </wp:inline>
+        </w:drawing>
+      </w:r>
     </w:p>
     <w:p>
       <w:pPr>
         <w:ind w:left="1276"/>
       </w:pPr>
       <w:r>
-        <w:t>EJERCICIO 4:</w:t>
+        <w:t>AB</w:t>
       </w:r>
     </w:p>
     <w:p>
@@ -8190,17 +9457,9 @@
     <w:p>
       <w:pPr>
         <w:ind w:left="1276"/>
-        <w:rPr>
-          <w:rFonts w:ascii="Times New Roman" w:eastAsia="Times New Roman" w:hAnsi="Times New Roman" w:cs="Times New Roman"/>
-          <w:color w:val="000000"/>
-        </w:rPr>
-      </w:pPr>
-      <w:r>
-        <w:rPr>
-          <w:rFonts w:ascii="Times New Roman" w:eastAsia="Times New Roman" w:hAnsi="Times New Roman" w:cs="Times New Roman"/>
-          <w:color w:val="000000"/>
-        </w:rPr>
-        <w:t>**************************************************************************</w:t>
+      </w:pPr>
+      <w:r>
+        <w:t>(AB)C</w:t>
       </w:r>
     </w:p>
     <w:p>
@@ -8212,8 +9471,13 @@
       <w:pPr>
         <w:ind w:left="1276"/>
       </w:pPr>
-      <w:r>
-        <w:t>EJERCICIO 5:</w:t>
+      <w:proofErr w:type="gramStart"/>
+      <w:r>
+        <w:t>A(</w:t>
+      </w:r>
+      <w:proofErr w:type="gramEnd"/>
+      <w:r>
+        <w:t>BC)</w:t>
       </w:r>
     </w:p>
     <w:p>
@@ -8224,18 +9488,69 @@
     <w:p>
       <w:pPr>
         <w:ind w:left="1276"/>
-        <w:rPr>
-          <w:rFonts w:ascii="Times New Roman" w:eastAsia="Times New Roman" w:hAnsi="Times New Roman" w:cs="Times New Roman"/>
-          <w:color w:val="000000"/>
-        </w:rPr>
-      </w:pPr>
-      <w:r>
-        <w:rPr>
-          <w:rFonts w:ascii="Times New Roman" w:eastAsia="Times New Roman" w:hAnsi="Times New Roman" w:cs="Times New Roman"/>
-          <w:color w:val="000000"/>
-        </w:rPr>
-        <w:t>**************************************************************************</w:t>
-      </w:r>
+      </w:pPr>
+      <w:proofErr w:type="spellStart"/>
+      <w:r>
+        <w:t>Vemos</w:t>
+      </w:r>
+      <w:proofErr w:type="spellEnd"/>
+      <w:r>
+        <w:t xml:space="preserve"> que </w:t>
+      </w:r>
+      <w:r>
+        <w:t>(AB</w:t>
+      </w:r>
+      <w:proofErr w:type="gramStart"/>
+      <w:r>
+        <w:t>)C</w:t>
+      </w:r>
+      <w:proofErr w:type="gramEnd"/>
+      <w:r>
+        <w:t xml:space="preserve"> =</w:t>
+      </w:r>
+      <w:r>
+        <w:t>A(BC)</w:t>
+      </w:r>
+      <w:r>
+        <w:t xml:space="preserve"> y </w:t>
+      </w:r>
+      <w:proofErr w:type="spellStart"/>
+      <w:r>
+        <w:t>queda</w:t>
+      </w:r>
+      <w:proofErr w:type="spellEnd"/>
+      <w:r>
+        <w:t xml:space="preserve"> </w:t>
+      </w:r>
+      <w:proofErr w:type="spellStart"/>
+      <w:r>
+        <w:t>demostrada</w:t>
+      </w:r>
+      <w:proofErr w:type="spellEnd"/>
+      <w:r>
+        <w:t xml:space="preserve"> la </w:t>
+      </w:r>
+      <w:proofErr w:type="spellStart"/>
+      <w:r>
+        <w:t>propiedad</w:t>
+      </w:r>
+      <w:proofErr w:type="spellEnd"/>
+      <w:r>
+        <w:t xml:space="preserve"> de ASOCIATIVIDAD </w:t>
+      </w:r>
+      <w:proofErr w:type="spellStart"/>
+      <w:r>
+        <w:t>en</w:t>
+      </w:r>
+      <w:proofErr w:type="spellEnd"/>
+      <w:r>
+        <w:t xml:space="preserve"> la MATRIZ con respect a la </w:t>
+      </w:r>
+      <w:proofErr w:type="spellStart"/>
+      <w:r>
+        <w:t>multiplicación</w:t>
+      </w:r>
+      <w:proofErr w:type="spellEnd"/>
     </w:p>
     <w:p>
       <w:pPr>
@@ -8246,206 +9561,198 @@
       <w:pPr>
         <w:ind w:left="1276"/>
       </w:pPr>
-      <w:r>
-        <w:t>EJERCICIO 6:</w:t>
-      </w:r>
-    </w:p>
-    <w:p>
-      <w:pPr>
-        <w:ind w:left="1276"/>
-      </w:pPr>
-    </w:p>
-    <w:p>
-      <w:pPr>
-        <w:ind w:left="1276"/>
-      </w:pPr>
-    </w:p>
-    <w:p>
-      <w:pPr>
-        <w:ind w:left="1276"/>
-        <w:rPr>
-          <w:rFonts w:ascii="Times New Roman" w:eastAsia="Times New Roman" w:hAnsi="Times New Roman" w:cs="Times New Roman"/>
-          <w:color w:val="000000"/>
-        </w:rPr>
-      </w:pPr>
-      <w:r>
-        <w:rPr>
-          <w:rFonts w:ascii="Times New Roman" w:eastAsia="Times New Roman" w:hAnsi="Times New Roman" w:cs="Times New Roman"/>
-          <w:color w:val="000000"/>
-        </w:rPr>
-        <w:t>**************************************************************************</w:t>
-      </w:r>
-    </w:p>
-    <w:p>
-      <w:pPr>
-        <w:ind w:left="1276"/>
-      </w:pPr>
-    </w:p>
-    <w:p>
-      <w:pPr>
-        <w:ind w:left="1276"/>
-      </w:pPr>
-      <w:r>
-        <w:t>EJERCICIO 7:</w:t>
-      </w:r>
-    </w:p>
-    <w:p>
-      <w:pPr>
-        <w:ind w:left="1276"/>
-      </w:pPr>
-    </w:p>
-    <w:p>
-      <w:pPr>
-        <w:ind w:left="1276"/>
-      </w:pPr>
-    </w:p>
-    <w:p>
-      <w:pPr>
-        <w:ind w:left="1276"/>
-        <w:rPr>
-          <w:rFonts w:ascii="Times New Roman" w:eastAsia="Times New Roman" w:hAnsi="Times New Roman" w:cs="Times New Roman"/>
-          <w:color w:val="000000"/>
-        </w:rPr>
-      </w:pPr>
-      <w:r>
-        <w:rPr>
-          <w:rFonts w:ascii="Times New Roman" w:eastAsia="Times New Roman" w:hAnsi="Times New Roman" w:cs="Times New Roman"/>
-          <w:color w:val="000000"/>
-        </w:rPr>
-        <w:t>**************************************************************************</w:t>
-      </w:r>
-    </w:p>
-    <w:p>
-      <w:pPr>
-        <w:ind w:left="1276"/>
-      </w:pPr>
-    </w:p>
-    <w:p>
-      <w:pPr>
-        <w:ind w:left="1276"/>
-      </w:pPr>
-      <w:r>
-        <w:t>EJERCICIO 8:</w:t>
-      </w:r>
-    </w:p>
-    <w:p>
-      <w:pPr>
-        <w:ind w:left="1276"/>
-      </w:pPr>
-    </w:p>
-    <w:p>
-      <w:pPr>
-        <w:ind w:left="1276"/>
-      </w:pPr>
-    </w:p>
-    <w:p>
-      <w:pPr>
-        <w:ind w:left="1276"/>
-        <w:rPr>
-          <w:rFonts w:ascii="Times New Roman" w:eastAsia="Times New Roman" w:hAnsi="Times New Roman" w:cs="Times New Roman"/>
-          <w:color w:val="000000"/>
-        </w:rPr>
-      </w:pPr>
-      <w:r>
-        <w:rPr>
-          <w:rFonts w:ascii="Times New Roman" w:eastAsia="Times New Roman" w:hAnsi="Times New Roman" w:cs="Times New Roman"/>
-          <w:color w:val="000000"/>
-        </w:rPr>
-        <w:t>**************************************************************************</w:t>
-      </w:r>
-    </w:p>
-    <w:p>
-      <w:pPr>
-        <w:ind w:left="1276"/>
-      </w:pPr>
-    </w:p>
-    <w:p>
-      <w:pPr>
-        <w:ind w:left="1276"/>
-      </w:pPr>
-      <w:r>
-        <w:t>EJERCICIO 9:</w:t>
-      </w:r>
-    </w:p>
-    <w:p>
-      <w:pPr>
-        <w:ind w:left="1276"/>
-      </w:pPr>
-    </w:p>
-    <w:p>
-      <w:pPr>
-        <w:ind w:left="1276"/>
-      </w:pPr>
-    </w:p>
-    <w:p>
-      <w:pPr>
-        <w:ind w:left="1276"/>
-        <w:rPr>
-          <w:rFonts w:ascii="Times New Roman" w:eastAsia="Times New Roman" w:hAnsi="Times New Roman" w:cs="Times New Roman"/>
-          <w:color w:val="000000"/>
-        </w:rPr>
-      </w:pPr>
-      <w:r>
-        <w:rPr>
-          <w:rFonts w:ascii="Times New Roman" w:eastAsia="Times New Roman" w:hAnsi="Times New Roman" w:cs="Times New Roman"/>
-          <w:color w:val="000000"/>
-        </w:rPr>
-        <w:t>**************************************************************************</w:t>
-      </w:r>
-    </w:p>
-    <w:p>
-      <w:pPr>
-        <w:ind w:left="1276"/>
-      </w:pPr>
-    </w:p>
-    <w:p>
-      <w:pPr>
-        <w:ind w:left="1276"/>
-      </w:pPr>
-      <w:r>
-        <w:t>EJERCICIO 10:</w:t>
-      </w:r>
-    </w:p>
-    <w:p>
-      <w:pPr>
-        <w:ind w:left="1276"/>
-      </w:pPr>
-    </w:p>
-    <w:p>
-      <w:pPr>
-        <w:ind w:left="1276"/>
-      </w:pPr>
-    </w:p>
-    <w:p>
-      <w:pPr>
-        <w:ind w:left="1276"/>
-        <w:rPr>
-          <w:rFonts w:ascii="Times New Roman" w:eastAsia="Times New Roman" w:hAnsi="Times New Roman" w:cs="Times New Roman"/>
-          <w:color w:val="000000"/>
-        </w:rPr>
-      </w:pPr>
-      <w:r>
-        <w:rPr>
-          <w:rFonts w:ascii="Times New Roman" w:eastAsia="Times New Roman" w:hAnsi="Times New Roman" w:cs="Times New Roman"/>
-          <w:color w:val="000000"/>
-        </w:rPr>
-        <w:t>**************************************************************************</w:t>
-      </w:r>
-    </w:p>
-    <w:p>
-      <w:pPr>
-        <w:ind w:left="1276"/>
-      </w:pPr>
-    </w:p>
-    <w:p>
-      <w:pPr>
-        <w:ind w:left="1276"/>
-      </w:pPr>
-      <w:r>
-        <w:t>EJERCICIO 11:</w:t>
-      </w:r>
       <w:bookmarkStart w:id="0" w:name="_GoBack"/>
       <w:bookmarkEnd w:id="0"/>
+    </w:p>
+    <w:p>
+      <w:pPr>
+        <w:ind w:left="1276"/>
+      </w:pPr>
+    </w:p>
+    <w:p>
+      <w:pPr>
+        <w:ind w:left="1276"/>
+        <w:rPr>
+          <w:rFonts w:ascii="Times New Roman" w:eastAsia="Times New Roman" w:hAnsi="Times New Roman" w:cs="Times New Roman"/>
+          <w:color w:val="000000"/>
+        </w:rPr>
+      </w:pPr>
+      <w:r>
+        <w:rPr>
+          <w:rFonts w:ascii="Times New Roman" w:eastAsia="Times New Roman" w:hAnsi="Times New Roman" w:cs="Times New Roman"/>
+          <w:color w:val="000000"/>
+        </w:rPr>
+        <w:t>**************************************************************************</w:t>
+      </w:r>
+    </w:p>
+    <w:p>
+      <w:pPr>
+        <w:ind w:left="1276"/>
+      </w:pPr>
+    </w:p>
+    <w:p>
+      <w:pPr>
+        <w:ind w:left="1276"/>
+      </w:pPr>
+      <w:r>
+        <w:t>EJERCICIO 7:</w:t>
+      </w:r>
+    </w:p>
+    <w:p>
+      <w:pPr>
+        <w:ind w:left="1276"/>
+      </w:pPr>
+    </w:p>
+    <w:p>
+      <w:pPr>
+        <w:ind w:left="1276"/>
+      </w:pPr>
+    </w:p>
+    <w:p>
+      <w:pPr>
+        <w:ind w:left="1276"/>
+        <w:rPr>
+          <w:rFonts w:ascii="Times New Roman" w:eastAsia="Times New Roman" w:hAnsi="Times New Roman" w:cs="Times New Roman"/>
+          <w:color w:val="000000"/>
+        </w:rPr>
+      </w:pPr>
+      <w:r>
+        <w:rPr>
+          <w:rFonts w:ascii="Times New Roman" w:eastAsia="Times New Roman" w:hAnsi="Times New Roman" w:cs="Times New Roman"/>
+          <w:color w:val="000000"/>
+        </w:rPr>
+        <w:t>**************************************************************************</w:t>
+      </w:r>
+    </w:p>
+    <w:p>
+      <w:pPr>
+        <w:ind w:left="1276"/>
+      </w:pPr>
+    </w:p>
+    <w:p>
+      <w:pPr>
+        <w:ind w:left="1276"/>
+      </w:pPr>
+      <w:r>
+        <w:t>EJERCICIO 8:</w:t>
+      </w:r>
+    </w:p>
+    <w:p>
+      <w:pPr>
+        <w:ind w:left="1276"/>
+      </w:pPr>
+    </w:p>
+    <w:p>
+      <w:pPr>
+        <w:ind w:left="1276"/>
+      </w:pPr>
+    </w:p>
+    <w:p>
+      <w:pPr>
+        <w:ind w:left="1276"/>
+        <w:rPr>
+          <w:rFonts w:ascii="Times New Roman" w:eastAsia="Times New Roman" w:hAnsi="Times New Roman" w:cs="Times New Roman"/>
+          <w:color w:val="000000"/>
+        </w:rPr>
+      </w:pPr>
+      <w:r>
+        <w:rPr>
+          <w:rFonts w:ascii="Times New Roman" w:eastAsia="Times New Roman" w:hAnsi="Times New Roman" w:cs="Times New Roman"/>
+          <w:color w:val="000000"/>
+        </w:rPr>
+        <w:t>**************************************************************************</w:t>
+      </w:r>
+    </w:p>
+    <w:p>
+      <w:pPr>
+        <w:ind w:left="1276"/>
+      </w:pPr>
+    </w:p>
+    <w:p>
+      <w:pPr>
+        <w:ind w:left="1276"/>
+      </w:pPr>
+      <w:r>
+        <w:t>EJERCICIO 9:</w:t>
+      </w:r>
+    </w:p>
+    <w:p>
+      <w:pPr>
+        <w:ind w:left="1276"/>
+      </w:pPr>
+    </w:p>
+    <w:p>
+      <w:pPr>
+        <w:ind w:left="1276"/>
+      </w:pPr>
+    </w:p>
+    <w:p>
+      <w:pPr>
+        <w:ind w:left="1276"/>
+        <w:rPr>
+          <w:rFonts w:ascii="Times New Roman" w:eastAsia="Times New Roman" w:hAnsi="Times New Roman" w:cs="Times New Roman"/>
+          <w:color w:val="000000"/>
+        </w:rPr>
+      </w:pPr>
+      <w:r>
+        <w:rPr>
+          <w:rFonts w:ascii="Times New Roman" w:eastAsia="Times New Roman" w:hAnsi="Times New Roman" w:cs="Times New Roman"/>
+          <w:color w:val="000000"/>
+        </w:rPr>
+        <w:t>**************************************************************************</w:t>
+      </w:r>
+    </w:p>
+    <w:p>
+      <w:pPr>
+        <w:ind w:left="1276"/>
+      </w:pPr>
+    </w:p>
+    <w:p>
+      <w:pPr>
+        <w:ind w:left="1276"/>
+      </w:pPr>
+      <w:r>
+        <w:t>EJERCICIO 10:</w:t>
+      </w:r>
+    </w:p>
+    <w:p>
+      <w:pPr>
+        <w:ind w:left="1276"/>
+      </w:pPr>
+    </w:p>
+    <w:p>
+      <w:pPr>
+        <w:ind w:left="1276"/>
+      </w:pPr>
+    </w:p>
+    <w:p>
+      <w:pPr>
+        <w:ind w:left="1276"/>
+        <w:rPr>
+          <w:rFonts w:ascii="Times New Roman" w:eastAsia="Times New Roman" w:hAnsi="Times New Roman" w:cs="Times New Roman"/>
+          <w:color w:val="000000"/>
+        </w:rPr>
+      </w:pPr>
+      <w:r>
+        <w:rPr>
+          <w:rFonts w:ascii="Times New Roman" w:eastAsia="Times New Roman" w:hAnsi="Times New Roman" w:cs="Times New Roman"/>
+          <w:color w:val="000000"/>
+        </w:rPr>
+        <w:t>**************************************************************************</w:t>
+      </w:r>
+    </w:p>
+    <w:p>
+      <w:pPr>
+        <w:ind w:left="1276"/>
+      </w:pPr>
+    </w:p>
+    <w:p>
+      <w:pPr>
+        <w:ind w:left="1276"/>
+      </w:pPr>
+      <w:r>
+        <w:t>EJERCICIO 11:</w:t>
+      </w:r>
     </w:p>
     <w:p>
       <w:pPr>
@@ -8465,6 +9772,102 @@
     </w:sectPr>
   </w:body>
 </w:document>
+</file>
+
+<file path=word/numbering.xml><?xml version="1.0" encoding="utf-8"?>
+<w:numbering xmlns:wpc="http://schemas.microsoft.com/office/word/2010/wordprocessingCanvas" xmlns:mc="http://schemas.openxmlformats.org/markup-compatibility/2006" xmlns:o="urn:schemas-microsoft-com:office:office" xmlns:r="http://schemas.openxmlformats.org/officeDocument/2006/relationships" xmlns:m="http://schemas.openxmlformats.org/officeDocument/2006/math" xmlns:v="urn:schemas-microsoft-com:vml" xmlns:wp14="http://schemas.microsoft.com/office/word/2010/wordprocessingDrawing" xmlns:wp="http://schemas.openxmlformats.org/drawingml/2006/wordprocessingDrawing" xmlns:w10="urn:schemas-microsoft-com:office:word" xmlns:w="http://schemas.openxmlformats.org/wordprocessingml/2006/main" xmlns:w14="http://schemas.microsoft.com/office/word/2010/wordml" xmlns:wpg="http://schemas.microsoft.com/office/word/2010/wordprocessingGroup" xmlns:wpi="http://schemas.microsoft.com/office/word/2010/wordprocessingInk" xmlns:wne="http://schemas.microsoft.com/office/word/2006/wordml" xmlns:wps="http://schemas.microsoft.com/office/word/2010/wordprocessingShape" mc:Ignorable="w14 wp14">
+  <w:abstractNum w:abstractNumId="0">
+    <w:nsid w:val="762A7A20"/>
+    <w:multiLevelType w:val="hybridMultilevel"/>
+    <w:tmpl w:val="3808DFBC"/>
+    <w:lvl w:ilvl="0" w:tplc="04CA2BAE">
+      <w:numFmt w:val="decimal"/>
+      <w:lvlText w:val="%1"/>
+      <w:lvlJc w:val="left"/>
+      <w:pPr>
+        <w:ind w:left="2689" w:hanging="360"/>
+      </w:pPr>
+      <w:rPr>
+        <w:rFonts w:hint="default"/>
+      </w:rPr>
+    </w:lvl>
+    <w:lvl w:ilvl="1" w:tplc="0C0A0019" w:tentative="1">
+      <w:start w:val="1"/>
+      <w:numFmt w:val="lowerLetter"/>
+      <w:lvlText w:val="%2."/>
+      <w:lvlJc w:val="left"/>
+      <w:pPr>
+        <w:ind w:left="3409" w:hanging="360"/>
+      </w:pPr>
+    </w:lvl>
+    <w:lvl w:ilvl="2" w:tplc="0C0A001B" w:tentative="1">
+      <w:start w:val="1"/>
+      <w:numFmt w:val="lowerRoman"/>
+      <w:lvlText w:val="%3."/>
+      <w:lvlJc w:val="right"/>
+      <w:pPr>
+        <w:ind w:left="4129" w:hanging="180"/>
+      </w:pPr>
+    </w:lvl>
+    <w:lvl w:ilvl="3" w:tplc="0C0A000F" w:tentative="1">
+      <w:start w:val="1"/>
+      <w:numFmt w:val="decimal"/>
+      <w:lvlText w:val="%4."/>
+      <w:lvlJc w:val="left"/>
+      <w:pPr>
+        <w:ind w:left="4849" w:hanging="360"/>
+      </w:pPr>
+    </w:lvl>
+    <w:lvl w:ilvl="4" w:tplc="0C0A0019" w:tentative="1">
+      <w:start w:val="1"/>
+      <w:numFmt w:val="lowerLetter"/>
+      <w:lvlText w:val="%5."/>
+      <w:lvlJc w:val="left"/>
+      <w:pPr>
+        <w:ind w:left="5569" w:hanging="360"/>
+      </w:pPr>
+    </w:lvl>
+    <w:lvl w:ilvl="5" w:tplc="0C0A001B" w:tentative="1">
+      <w:start w:val="1"/>
+      <w:numFmt w:val="lowerRoman"/>
+      <w:lvlText w:val="%6."/>
+      <w:lvlJc w:val="right"/>
+      <w:pPr>
+        <w:ind w:left="6289" w:hanging="180"/>
+      </w:pPr>
+    </w:lvl>
+    <w:lvl w:ilvl="6" w:tplc="0C0A000F" w:tentative="1">
+      <w:start w:val="1"/>
+      <w:numFmt w:val="decimal"/>
+      <w:lvlText w:val="%7."/>
+      <w:lvlJc w:val="left"/>
+      <w:pPr>
+        <w:ind w:left="7009" w:hanging="360"/>
+      </w:pPr>
+    </w:lvl>
+    <w:lvl w:ilvl="7" w:tplc="0C0A0019" w:tentative="1">
+      <w:start w:val="1"/>
+      <w:numFmt w:val="lowerLetter"/>
+      <w:lvlText w:val="%8."/>
+      <w:lvlJc w:val="left"/>
+      <w:pPr>
+        <w:ind w:left="7729" w:hanging="360"/>
+      </w:pPr>
+    </w:lvl>
+    <w:lvl w:ilvl="8" w:tplc="0C0A001B" w:tentative="1">
+      <w:start w:val="1"/>
+      <w:numFmt w:val="lowerRoman"/>
+      <w:lvlText w:val="%9."/>
+      <w:lvlJc w:val="right"/>
+      <w:pPr>
+        <w:ind w:left="8449" w:hanging="180"/>
+      </w:pPr>
+    </w:lvl>
+  </w:abstractNum>
+  <w:num w:numId="1">
+    <w:abstractNumId w:val="0"/>
+  </w:num>
+</w:numbering>
 </file>
 
 <file path=word/styles.xml><?xml version="1.0" encoding="utf-8"?>
@@ -8677,6 +10080,17 @@
       <w:sz w:val="16"/>
       <w:szCs w:val="16"/>
     </w:rPr>
+  </w:style>
+  <w:style w:type="paragraph" w:styleId="Prrafodelista">
+    <w:name w:val="List Paragraph"/>
+    <w:basedOn w:val="Normal"/>
+    <w:uiPriority w:val="34"/>
+    <w:qFormat/>
+    <w:rsid w:val="003F5974"/>
+    <w:pPr>
+      <w:ind w:left="720"/>
+      <w:contextualSpacing/>
+    </w:pPr>
   </w:style>
 </w:styles>
 </file>

</xml_diff>

<commit_message>
agrego ejerciicos del TP 3 de matematicas
</commit_message>
<xml_diff>
--- a/matematica/tp3_parte1/tp3_matrices_determinantes_sel.docx
+++ b/matematica/tp3_parte1/tp3_matrices_determinantes_sel.docx
@@ -9445,124 +9445,820 @@
       <w:pPr>
         <w:ind w:left="1276"/>
       </w:pPr>
+    </w:p>
+    <w:p>
+      <w:pPr>
+        <w:ind w:left="1276"/>
+      </w:pPr>
+      <w:r>
+        <w:t xml:space="preserve">              </w:t>
+      </w:r>
+      <w:r>
+        <w:rPr>
+          <w:highlight w:val="yellow"/>
+        </w:rPr>
+        <w:t>8</w:t>
+      </w:r>
+      <w:r>
+        <w:t xml:space="preserve">     </w:t>
+      </w:r>
+      <w:r>
+        <w:rPr>
+          <w:highlight w:val="green"/>
+        </w:rPr>
+        <w:t>5</w:t>
+      </w:r>
+    </w:p>
+    <w:p>
+      <w:pPr>
+        <w:ind w:left="1276"/>
+      </w:pPr>
       <w:r>
         <w:t>AB</w:t>
       </w:r>
+      <w:r>
+        <w:t xml:space="preserve">= </w:t>
+      </w:r>
+      <w:proofErr w:type="gramStart"/>
+      <w:r>
+        <w:t xml:space="preserve">[  </w:t>
+      </w:r>
+      <w:r>
+        <w:rPr>
+          <w:highlight w:val="cyan"/>
+        </w:rPr>
+        <w:t>20</w:t>
+      </w:r>
+      <w:proofErr w:type="gramEnd"/>
+      <w:r>
+        <w:t xml:space="preserve">   </w:t>
+      </w:r>
+      <w:r>
+        <w:rPr>
+          <w:highlight w:val="magenta"/>
+        </w:rPr>
+        <w:t>13</w:t>
+      </w:r>
+      <w:r>
+        <w:t>]</w:t>
+      </w:r>
     </w:p>
     <w:p>
       <w:pPr>
         <w:ind w:left="1276"/>
       </w:pPr>
+      <w:r>
+        <w:t xml:space="preserve">             </w:t>
+      </w:r>
+      <w:r>
+        <w:rPr>
+          <w:highlight w:val="blue"/>
+        </w:rPr>
+        <w:t>2</w:t>
+      </w:r>
+      <w:r>
+        <w:t xml:space="preserve">       </w:t>
+      </w:r>
+      <w:r>
+        <w:rPr>
+          <w:highlight w:val="red"/>
+        </w:rPr>
+        <w:t>1</w:t>
+      </w:r>
     </w:p>
     <w:p>
       <w:pPr>
         <w:ind w:left="1276"/>
       </w:pPr>
+    </w:p>
+    <w:p>
+      <w:pPr>
+        <w:ind w:left="1276"/>
+      </w:pPr>
+      <w:r>
+        <w:rPr>
+          <w:highlight w:val="yellow"/>
+        </w:rPr>
+        <w:t>1</w:t>
+      </w:r>
+      <w:r>
+        <w:rPr>
+          <w:highlight w:val="yellow"/>
+        </w:rPr>
+        <w:t xml:space="preserve"> </w:t>
+      </w:r>
+      <w:r>
+        <w:rPr>
+          <w:highlight w:val="yellow"/>
+        </w:rPr>
+        <w:t>x</w:t>
+      </w:r>
+      <w:r>
+        <w:rPr>
+          <w:highlight w:val="yellow"/>
+        </w:rPr>
+        <w:t xml:space="preserve"> </w:t>
+      </w:r>
+      <w:r>
+        <w:rPr>
+          <w:highlight w:val="yellow"/>
+        </w:rPr>
+        <w:t>4 + 2</w:t>
+      </w:r>
+      <w:r>
+        <w:rPr>
+          <w:highlight w:val="yellow"/>
+        </w:rPr>
+        <w:t xml:space="preserve"> </w:t>
+      </w:r>
+      <w:r>
+        <w:rPr>
+          <w:highlight w:val="yellow"/>
+        </w:rPr>
+        <w:t>x</w:t>
+      </w:r>
+      <w:r>
+        <w:rPr>
+          <w:highlight w:val="yellow"/>
+        </w:rPr>
+        <w:t xml:space="preserve"> </w:t>
+      </w:r>
+      <w:r>
+        <w:rPr>
+          <w:highlight w:val="yellow"/>
+        </w:rPr>
+        <w:t>2 = 4 + 4 = 8</w:t>
+      </w:r>
+    </w:p>
+    <w:p>
+      <w:pPr>
+        <w:ind w:left="1276"/>
+      </w:pPr>
+      <w:r>
+        <w:rPr>
+          <w:highlight w:val="green"/>
+        </w:rPr>
+        <w:t>1 x 3 + 2 x 1 = 3 + 2 = 5</w:t>
+      </w:r>
+    </w:p>
+    <w:p>
+      <w:pPr>
+        <w:ind w:left="1276"/>
+      </w:pPr>
+      <w:r>
+        <w:rPr>
+          <w:highlight w:val="cyan"/>
+        </w:rPr>
+        <w:t>3 x 4 + 4 x 3 = 12 + 8 = 20</w:t>
+      </w:r>
+    </w:p>
+    <w:p>
+      <w:pPr>
+        <w:ind w:left="1276"/>
+      </w:pPr>
+      <w:r>
+        <w:rPr>
+          <w:highlight w:val="magenta"/>
+        </w:rPr>
+        <w:t>3 x 3 + 4 x 1 = 9 + 4 = 13</w:t>
+      </w:r>
+    </w:p>
+    <w:p>
+      <w:pPr>
+        <w:ind w:left="1276"/>
+      </w:pPr>
+      <w:r>
+        <w:rPr>
+          <w:highlight w:val="blue"/>
+        </w:rPr>
+        <w:t>0 x 4 + 1 x 2 = 0 + 2 = 2</w:t>
+      </w:r>
+    </w:p>
+    <w:p>
+      <w:pPr>
+        <w:ind w:left="1276"/>
+      </w:pPr>
+      <w:r>
+        <w:rPr>
+          <w:highlight w:val="red"/>
+        </w:rPr>
+        <w:t>0 x 3 + 1 x 1 = 0 + 1 = 1</w:t>
+      </w:r>
+    </w:p>
+    <w:p>
+      <w:pPr>
+        <w:ind w:left="1276"/>
+      </w:pPr>
+    </w:p>
+    <w:p>
+      <w:pPr>
+        <w:pStyle w:val="Prrafodelista"/>
+        <w:numPr>
+          <w:ilvl w:val="0"/>
+          <w:numId w:val="2"/>
+        </w:numPr>
+        <w:ind w:left="1276" w:firstLine="0"/>
+      </w:pPr>
+      <w:r>
+        <w:t xml:space="preserve">- - - - - - - </w:t>
+      </w:r>
+      <w:r>
+        <w:t xml:space="preserve">- - - - - - - - - - - - - - - - - - - - - - - - - - - - </w:t>
+      </w:r>
+    </w:p>
+    <w:p>
+      <w:pPr>
+        <w:pStyle w:val="Prrafodelista"/>
+        <w:ind w:left="1276"/>
+      </w:pPr>
+    </w:p>
+    <w:p>
+      <w:pPr>
+        <w:ind w:left="1276"/>
+      </w:pPr>
+      <w:r>
+        <w:t xml:space="preserve">                    </w:t>
+      </w:r>
+      <w:r>
+        <w:rPr>
+          <w:highlight w:val="yellow"/>
+        </w:rPr>
+        <w:t>18</w:t>
+      </w:r>
+      <w:r>
+        <w:t xml:space="preserve">    </w:t>
+      </w:r>
+      <w:r>
+        <w:rPr>
+          <w:highlight w:val="green"/>
+        </w:rPr>
+        <w:t>15</w:t>
+      </w:r>
+    </w:p>
+    <w:p>
+      <w:pPr>
+        <w:ind w:left="1276"/>
+      </w:pPr>
       <w:r>
         <w:t>(AB)C</w:t>
       </w:r>
+      <w:r>
+        <w:t xml:space="preserve"> = [  </w:t>
+      </w:r>
+      <w:r>
+        <w:t xml:space="preserve"> </w:t>
+      </w:r>
+      <w:r>
+        <w:rPr>
+          <w:highlight w:val="cyan"/>
+        </w:rPr>
+        <w:t>46</w:t>
+      </w:r>
+      <w:r>
+        <w:t xml:space="preserve">    </w:t>
+      </w:r>
+      <w:proofErr w:type="gramStart"/>
+      <w:r>
+        <w:rPr>
+          <w:highlight w:val="magenta"/>
+        </w:rPr>
+        <w:t>39</w:t>
+      </w:r>
+      <w:r>
+        <w:t xml:space="preserve"> </w:t>
+      </w:r>
+      <w:r>
+        <w:t>]</w:t>
+      </w:r>
+      <w:proofErr w:type="gramEnd"/>
     </w:p>
     <w:p>
       <w:pPr>
         <w:ind w:left="1276"/>
       </w:pPr>
+      <w:r>
+        <w:t xml:space="preserve">                      </w:t>
+      </w:r>
+      <w:r>
+        <w:rPr>
+          <w:highlight w:val="blue"/>
+        </w:rPr>
+        <w:t>4</w:t>
+      </w:r>
+      <w:r>
+        <w:t xml:space="preserve">       </w:t>
+      </w:r>
+      <w:r>
+        <w:rPr>
+          <w:highlight w:val="red"/>
+        </w:rPr>
+        <w:t>3</w:t>
+      </w:r>
     </w:p>
     <w:p>
       <w:pPr>
         <w:ind w:left="1276"/>
       </w:pPr>
+    </w:p>
+    <w:p>
+      <w:pPr>
+        <w:ind w:left="1276"/>
+      </w:pPr>
+    </w:p>
+    <w:p>
+      <w:pPr>
+        <w:ind w:left="1276"/>
+      </w:pPr>
+      <w:r>
+        <w:t xml:space="preserve">                     8    5                1   0</w:t>
+      </w:r>
+    </w:p>
+    <w:p>
+      <w:pPr>
+        <w:ind w:left="1276"/>
+      </w:pPr>
+      <w:r>
+        <w:t xml:space="preserve">(AB)C = </w:t>
+      </w:r>
       <w:proofErr w:type="gramStart"/>
       <w:r>
+        <w:t>[  20</w:t>
+      </w:r>
+      <w:proofErr w:type="gramEnd"/>
+      <w:r>
+        <w:t xml:space="preserve">  13]    x    [ 2   3]</w:t>
+      </w:r>
+    </w:p>
+    <w:p>
+      <w:pPr>
+        <w:ind w:left="1276"/>
+      </w:pPr>
+      <w:r>
+        <w:t xml:space="preserve">                     2    1</w:t>
+      </w:r>
+    </w:p>
+    <w:p>
+      <w:pPr>
+        <w:ind w:left="1276"/>
+      </w:pPr>
+      <w:r>
+        <w:rPr>
+          <w:highlight w:val="yellow"/>
+        </w:rPr>
+        <w:t>8 x 1 + 5 x 2 = 8 + 10 = 18</w:t>
+      </w:r>
+    </w:p>
+    <w:p>
+      <w:pPr>
+        <w:ind w:left="1276"/>
+      </w:pPr>
+      <w:r>
+        <w:rPr>
+          <w:highlight w:val="green"/>
+        </w:rPr>
+        <w:t>8 x 0 + 5 x 3 = 0 + 15 = 15</w:t>
+      </w:r>
+    </w:p>
+    <w:p>
+      <w:pPr>
+        <w:ind w:left="1276"/>
+      </w:pPr>
+      <w:r>
+        <w:rPr>
+          <w:highlight w:val="cyan"/>
+        </w:rPr>
+        <w:t>20 x 1 + 13 x 2 = 20 + 26 = 46</w:t>
+      </w:r>
+    </w:p>
+    <w:p>
+      <w:pPr>
+        <w:ind w:left="1276"/>
+      </w:pPr>
+      <w:r>
+        <w:rPr>
+          <w:highlight w:val="magenta"/>
+        </w:rPr>
+        <w:t>20 x 0 + 13 x 3 = 0 + 39 = 39</w:t>
+      </w:r>
+    </w:p>
+    <w:p>
+      <w:pPr>
+        <w:ind w:left="1276"/>
+      </w:pPr>
+      <w:r>
+        <w:rPr>
+          <w:highlight w:val="blue"/>
+        </w:rPr>
+        <w:t>2 x 1 + 1 x 2 = 2 + 2 = 4</w:t>
+      </w:r>
+    </w:p>
+    <w:p>
+      <w:pPr>
+        <w:ind w:left="1276"/>
+      </w:pPr>
+      <w:r>
+        <w:rPr>
+          <w:highlight w:val="red"/>
+        </w:rPr>
+        <w:t>2 x 0 + 1 x 3 = 0 + 3 = 3</w:t>
+      </w:r>
+    </w:p>
+    <w:p>
+      <w:pPr>
+        <w:pStyle w:val="Prrafodelista"/>
+        <w:numPr>
+          <w:ilvl w:val="0"/>
+          <w:numId w:val="2"/>
+        </w:numPr>
+        <w:ind w:left="1276" w:firstLine="0"/>
+      </w:pPr>
+      <w:r>
+        <w:t xml:space="preserve">- - - - - - - - - - - - - - - - - - - - - - - - - - - - - - - - - - - </w:t>
+      </w:r>
+    </w:p>
+    <w:p>
+      <w:pPr>
+        <w:ind w:left="1276"/>
+      </w:pPr>
+      <w:r>
+        <w:t xml:space="preserve">             </w:t>
+      </w:r>
+    </w:p>
+    <w:p>
+      <w:pPr>
+        <w:ind w:left="1276"/>
+      </w:pPr>
+      <w:r>
+        <w:t xml:space="preserve">         </w:t>
+      </w:r>
+    </w:p>
+    <w:p>
+      <w:pPr>
+        <w:ind w:left="1276"/>
+      </w:pPr>
+      <w:r>
+        <w:t xml:space="preserve">Para </w:t>
+      </w:r>
+      <w:proofErr w:type="spellStart"/>
+      <w:r>
+        <w:t>calcular</w:t>
+      </w:r>
+      <w:proofErr w:type="spellEnd"/>
+      <w:r>
+        <w:t xml:space="preserve"> </w:t>
+      </w:r>
+      <w:proofErr w:type="gramStart"/>
+      <w:r>
         <w:t>A(</w:t>
       </w:r>
       <w:proofErr w:type="gramEnd"/>
       <w:r>
         <w:t>BC)</w:t>
       </w:r>
+      <w:r>
+        <w:t xml:space="preserve"> , primero </w:t>
+      </w:r>
+      <w:proofErr w:type="spellStart"/>
+      <w:r>
+        <w:t>calculo</w:t>
+      </w:r>
+      <w:proofErr w:type="spellEnd"/>
+      <w:r>
+        <w:t xml:space="preserve"> BC = [ 4   3 ]   x   [  1   0 ]    =  [ </w:t>
+      </w:r>
+      <w:r>
+        <w:rPr>
+          <w:highlight w:val="yellow"/>
+        </w:rPr>
+        <w:t>10</w:t>
+      </w:r>
+      <w:r>
+        <w:t xml:space="preserve">   </w:t>
+      </w:r>
+      <w:r>
+        <w:rPr>
+          <w:highlight w:val="green"/>
+        </w:rPr>
+        <w:t>9</w:t>
+      </w:r>
+      <w:r>
+        <w:t xml:space="preserve"> ]</w:t>
+      </w:r>
     </w:p>
     <w:p>
       <w:pPr>
         <w:ind w:left="1276"/>
       </w:pPr>
+      <w:r>
+        <w:t xml:space="preserve">                                                                                     2   1              </w:t>
+      </w:r>
+      <w:proofErr w:type="gramStart"/>
+      <w:r>
+        <w:t>2  3</w:t>
+      </w:r>
+      <w:proofErr w:type="gramEnd"/>
+      <w:r>
+        <w:t xml:space="preserve">                </w:t>
+      </w:r>
+      <w:r>
+        <w:rPr>
+          <w:highlight w:val="cyan"/>
+        </w:rPr>
+        <w:t>4</w:t>
+      </w:r>
+      <w:r>
+        <w:t xml:space="preserve">   </w:t>
+      </w:r>
+      <w:r>
+        <w:rPr>
+          <w:highlight w:val="magenta"/>
+        </w:rPr>
+        <w:t>3</w:t>
+      </w:r>
     </w:p>
     <w:p>
       <w:pPr>
         <w:ind w:left="1276"/>
       </w:pPr>
-      <w:proofErr w:type="spellStart"/>
-      <w:r>
-        <w:t>Vemos</w:t>
-      </w:r>
-      <w:proofErr w:type="spellEnd"/>
-      <w:r>
-        <w:t xml:space="preserve"> que </w:t>
-      </w:r>
-      <w:r>
-        <w:t>(AB</w:t>
+      <w:r>
+        <w:rPr>
+          <w:highlight w:val="yellow"/>
+        </w:rPr>
+        <w:t>4 x 1 + 3 x 2 = 4 + 6 = 10</w:t>
+      </w:r>
+    </w:p>
+    <w:p>
+      <w:pPr>
+        <w:ind w:left="1276"/>
+      </w:pPr>
+      <w:r>
+        <w:rPr>
+          <w:highlight w:val="green"/>
+        </w:rPr>
+        <w:t>4 x 0 + 3 x 3 = 0 + 9 = 9</w:t>
+      </w:r>
+    </w:p>
+    <w:p>
+      <w:pPr>
+        <w:ind w:left="1276"/>
+      </w:pPr>
+      <w:r>
+        <w:rPr>
+          <w:highlight w:val="cyan"/>
+        </w:rPr>
+        <w:t>2 x 1 + 1 x 2 = 2 + 2 = 4</w:t>
+      </w:r>
+    </w:p>
+    <w:p>
+      <w:pPr>
+        <w:ind w:left="1276"/>
+      </w:pPr>
+      <w:r>
+        <w:rPr>
+          <w:highlight w:val="magenta"/>
+        </w:rPr>
+        <w:t>2 x 0 + 1 x 3 = 0 + 3 = 3</w:t>
+      </w:r>
+    </w:p>
+    <w:p>
+      <w:pPr>
+        <w:ind w:left="1276"/>
+      </w:pPr>
+    </w:p>
+    <w:p>
+      <w:pPr>
+        <w:ind w:left="1276"/>
+      </w:pPr>
+      <w:r>
+        <w:t xml:space="preserve">Y </w:t>
+      </w:r>
+      <w:proofErr w:type="spellStart"/>
+      <w:r>
+        <w:t>ahora</w:t>
+      </w:r>
+      <w:proofErr w:type="spellEnd"/>
+      <w:r>
+        <w:t xml:space="preserve"> </w:t>
+      </w:r>
+      <w:proofErr w:type="spellStart"/>
+      <w:r>
+        <w:t>si</w:t>
+      </w:r>
+      <w:proofErr w:type="spellEnd"/>
+      <w:r>
+        <w:t xml:space="preserve"> </w:t>
+      </w:r>
+      <w:proofErr w:type="spellStart"/>
+      <w:r>
+        <w:t>calculo</w:t>
+      </w:r>
+      <w:proofErr w:type="spellEnd"/>
+      <w:r>
+        <w:t>:</w:t>
+      </w:r>
+    </w:p>
+    <w:p>
+      <w:pPr>
+        <w:ind w:left="1276"/>
+      </w:pPr>
+      <w:r>
+        <w:t xml:space="preserve">                    </w:t>
       </w:r>
       <w:proofErr w:type="gramStart"/>
       <w:r>
-        <w:t>)C</w:t>
+        <w:t>1  2</w:t>
       </w:r>
       <w:proofErr w:type="gramEnd"/>
       <w:r>
-        <w:t xml:space="preserve"> =</w:t>
-      </w:r>
-      <w:r>
-        <w:t>A(BC)</w:t>
-      </w:r>
-      <w:r>
-        <w:t xml:space="preserve"> y </w:t>
-      </w:r>
-      <w:proofErr w:type="spellStart"/>
-      <w:r>
-        <w:t>queda</w:t>
-      </w:r>
-      <w:proofErr w:type="spellEnd"/>
-      <w:r>
-        <w:t xml:space="preserve"> </w:t>
-      </w:r>
-      <w:proofErr w:type="spellStart"/>
-      <w:r>
-        <w:t>demostrada</w:t>
-      </w:r>
-      <w:proofErr w:type="spellEnd"/>
-      <w:r>
-        <w:t xml:space="preserve"> la </w:t>
-      </w:r>
-      <w:proofErr w:type="spellStart"/>
-      <w:r>
-        <w:t>propiedad</w:t>
-      </w:r>
-      <w:proofErr w:type="spellEnd"/>
-      <w:r>
-        <w:t xml:space="preserve"> de ASOCIATIVIDAD </w:t>
-      </w:r>
-      <w:proofErr w:type="spellStart"/>
-      <w:r>
-        <w:t>en</w:t>
-      </w:r>
-      <w:proofErr w:type="spellEnd"/>
-      <w:r>
-        <w:t xml:space="preserve"> la MATRIZ con respect a la </w:t>
-      </w:r>
-      <w:proofErr w:type="spellStart"/>
-      <w:r>
-        <w:t>multiplicación</w:t>
-      </w:r>
-      <w:proofErr w:type="spellEnd"/>
+        <w:t xml:space="preserve">              10   9             </w:t>
+      </w:r>
+      <w:r>
+        <w:rPr>
+          <w:highlight w:val="yellow"/>
+        </w:rPr>
+        <w:t>18</w:t>
+      </w:r>
+      <w:r>
+        <w:t xml:space="preserve">    </w:t>
+      </w:r>
+      <w:r>
+        <w:rPr>
+          <w:highlight w:val="green"/>
+        </w:rPr>
+        <w:t>15</w:t>
+      </w:r>
     </w:p>
     <w:p>
       <w:pPr>
         <w:ind w:left="1276"/>
       </w:pPr>
+      <w:proofErr w:type="gramStart"/>
+      <w:r>
+        <w:t>A(</w:t>
+      </w:r>
+      <w:proofErr w:type="gramEnd"/>
+      <w:r>
+        <w:t xml:space="preserve">BC) =  </w:t>
+      </w:r>
+      <w:r>
+        <w:t xml:space="preserve">[ 3   4 ]   x   [  4   3  ]  =  </w:t>
+      </w:r>
+      <w:r>
+        <w:t xml:space="preserve">[   </w:t>
+      </w:r>
+      <w:r>
+        <w:rPr>
+          <w:highlight w:val="cyan"/>
+        </w:rPr>
+        <w:t>46</w:t>
+      </w:r>
+      <w:r>
+        <w:t xml:space="preserve">    </w:t>
+      </w:r>
+      <w:r>
+        <w:rPr>
+          <w:highlight w:val="magenta"/>
+        </w:rPr>
+        <w:t>39</w:t>
+      </w:r>
+      <w:r>
+        <w:t xml:space="preserve"> </w:t>
+      </w:r>
+      <w:r>
+        <w:t xml:space="preserve"> </w:t>
+      </w:r>
+      <w:r>
+        <w:t>]</w:t>
+      </w:r>
     </w:p>
     <w:p>
       <w:pPr>
         <w:ind w:left="1276"/>
       </w:pPr>
+      <w:r>
+        <w:t xml:space="preserve">                    </w:t>
+      </w:r>
+      <w:proofErr w:type="gramStart"/>
+      <w:r>
+        <w:t>0  1</w:t>
+      </w:r>
+      <w:proofErr w:type="gramEnd"/>
+      <w:r>
+        <w:t xml:space="preserve"> </w:t>
+      </w:r>
+      <w:r>
+        <w:t xml:space="preserve">                    </w:t>
+      </w:r>
+      <w:r>
+        <w:t xml:space="preserve">                 </w:t>
+      </w:r>
       <w:bookmarkStart w:id="0" w:name="_GoBack"/>
       <w:bookmarkEnd w:id="0"/>
+      <w:r>
+        <w:t xml:space="preserve"> </w:t>
+      </w:r>
+      <w:r>
+        <w:rPr>
+          <w:highlight w:val="blue"/>
+        </w:rPr>
+        <w:t>4</w:t>
+      </w:r>
+      <w:r>
+        <w:t xml:space="preserve">       </w:t>
+      </w:r>
+      <w:r>
+        <w:rPr>
+          <w:highlight w:val="red"/>
+        </w:rPr>
+        <w:t>3</w:t>
+      </w:r>
+    </w:p>
+    <w:p>
+      <w:pPr>
+        <w:ind w:left="1276"/>
+      </w:pPr>
+    </w:p>
+    <w:p>
+      <w:pPr>
+        <w:ind w:left="1276"/>
+      </w:pPr>
+    </w:p>
+    <w:p>
+      <w:pPr>
+        <w:ind w:left="1276"/>
+      </w:pPr>
+      <w:proofErr w:type="spellStart"/>
+      <w:r>
+        <w:t>Vemos</w:t>
+      </w:r>
+      <w:proofErr w:type="spellEnd"/>
+      <w:r>
+        <w:t xml:space="preserve"> que </w:t>
+      </w:r>
+      <w:r>
+        <w:t>(AB</w:t>
+      </w:r>
+      <w:proofErr w:type="gramStart"/>
+      <w:r>
+        <w:t>)C</w:t>
+      </w:r>
+      <w:proofErr w:type="gramEnd"/>
+      <w:r>
+        <w:t xml:space="preserve"> =</w:t>
+      </w:r>
+      <w:r>
+        <w:t>A(BC)</w:t>
+      </w:r>
+      <w:r>
+        <w:t xml:space="preserve"> y </w:t>
+      </w:r>
+      <w:proofErr w:type="spellStart"/>
+      <w:r>
+        <w:t>queda</w:t>
+      </w:r>
+      <w:proofErr w:type="spellEnd"/>
+      <w:r>
+        <w:t xml:space="preserve"> </w:t>
+      </w:r>
+      <w:proofErr w:type="spellStart"/>
+      <w:r>
+        <w:t>demostrada</w:t>
+      </w:r>
+      <w:proofErr w:type="spellEnd"/>
+      <w:r>
+        <w:t xml:space="preserve"> la </w:t>
+      </w:r>
+      <w:proofErr w:type="spellStart"/>
+      <w:r>
+        <w:t>propiedad</w:t>
+      </w:r>
+      <w:proofErr w:type="spellEnd"/>
+      <w:r>
+        <w:t xml:space="preserve"> de ASOCIATIVIDAD </w:t>
+      </w:r>
+      <w:proofErr w:type="spellStart"/>
+      <w:r>
+        <w:t>en</w:t>
+      </w:r>
+      <w:proofErr w:type="spellEnd"/>
+      <w:r>
+        <w:t xml:space="preserve"> la MATRIZ con respect a la </w:t>
+      </w:r>
+      <w:proofErr w:type="spellStart"/>
+      <w:r>
+        <w:t>multiplicación</w:t>
+      </w:r>
+      <w:proofErr w:type="spellEnd"/>
+    </w:p>
+    <w:p>
+      <w:pPr>
+        <w:ind w:left="1276"/>
+      </w:pPr>
+    </w:p>
+    <w:p>
+      <w:pPr>
+        <w:ind w:left="1276"/>
+      </w:pPr>
     </w:p>
     <w:p>
       <w:pPr>
@@ -9777,6 +10473,118 @@
 <file path=word/numbering.xml><?xml version="1.0" encoding="utf-8"?>
 <w:numbering xmlns:wpc="http://schemas.microsoft.com/office/word/2010/wordprocessingCanvas" xmlns:mc="http://schemas.openxmlformats.org/markup-compatibility/2006" xmlns:o="urn:schemas-microsoft-com:office:office" xmlns:r="http://schemas.openxmlformats.org/officeDocument/2006/relationships" xmlns:m="http://schemas.openxmlformats.org/officeDocument/2006/math" xmlns:v="urn:schemas-microsoft-com:vml" xmlns:wp14="http://schemas.microsoft.com/office/word/2010/wordprocessingDrawing" xmlns:wp="http://schemas.openxmlformats.org/drawingml/2006/wordprocessingDrawing" xmlns:w10="urn:schemas-microsoft-com:office:word" xmlns:w="http://schemas.openxmlformats.org/wordprocessingml/2006/main" xmlns:w14="http://schemas.microsoft.com/office/word/2010/wordml" xmlns:wpg="http://schemas.microsoft.com/office/word/2010/wordprocessingGroup" xmlns:wpi="http://schemas.microsoft.com/office/word/2010/wordprocessingInk" xmlns:wne="http://schemas.microsoft.com/office/word/2006/wordml" xmlns:wps="http://schemas.microsoft.com/office/word/2010/wordprocessingShape" mc:Ignorable="w14 wp14">
   <w:abstractNum w:abstractNumId="0">
+    <w:nsid w:val="2EFE1095"/>
+    <w:multiLevelType w:val="hybridMultilevel"/>
+    <w:tmpl w:val="E460D66E"/>
+    <w:lvl w:ilvl="0" w:tplc="18421FE4">
+      <w:numFmt w:val="bullet"/>
+      <w:lvlText w:val="-"/>
+      <w:lvlJc w:val="left"/>
+      <w:pPr>
+        <w:ind w:left="1636" w:hanging="360"/>
+      </w:pPr>
+      <w:rPr>
+        <w:rFonts w:ascii="Cambria" w:eastAsiaTheme="minorHAnsi" w:hAnsi="Cambria" w:cstheme="minorBidi" w:hint="default"/>
+      </w:rPr>
+    </w:lvl>
+    <w:lvl w:ilvl="1" w:tplc="0C0A0003" w:tentative="1">
+      <w:start w:val="1"/>
+      <w:numFmt w:val="bullet"/>
+      <w:lvlText w:val="o"/>
+      <w:lvlJc w:val="left"/>
+      <w:pPr>
+        <w:ind w:left="2356" w:hanging="360"/>
+      </w:pPr>
+      <w:rPr>
+        <w:rFonts w:ascii="Courier New" w:hAnsi="Courier New" w:cs="Courier New" w:hint="default"/>
+      </w:rPr>
+    </w:lvl>
+    <w:lvl w:ilvl="2" w:tplc="0C0A0005" w:tentative="1">
+      <w:start w:val="1"/>
+      <w:numFmt w:val="bullet"/>
+      <w:lvlText w:val=""/>
+      <w:lvlJc w:val="left"/>
+      <w:pPr>
+        <w:ind w:left="3076" w:hanging="360"/>
+      </w:pPr>
+      <w:rPr>
+        <w:rFonts w:ascii="Wingdings" w:hAnsi="Wingdings" w:hint="default"/>
+      </w:rPr>
+    </w:lvl>
+    <w:lvl w:ilvl="3" w:tplc="0C0A0001" w:tentative="1">
+      <w:start w:val="1"/>
+      <w:numFmt w:val="bullet"/>
+      <w:lvlText w:val=""/>
+      <w:lvlJc w:val="left"/>
+      <w:pPr>
+        <w:ind w:left="3796" w:hanging="360"/>
+      </w:pPr>
+      <w:rPr>
+        <w:rFonts w:ascii="Symbol" w:hAnsi="Symbol" w:hint="default"/>
+      </w:rPr>
+    </w:lvl>
+    <w:lvl w:ilvl="4" w:tplc="0C0A0003" w:tentative="1">
+      <w:start w:val="1"/>
+      <w:numFmt w:val="bullet"/>
+      <w:lvlText w:val="o"/>
+      <w:lvlJc w:val="left"/>
+      <w:pPr>
+        <w:ind w:left="4516" w:hanging="360"/>
+      </w:pPr>
+      <w:rPr>
+        <w:rFonts w:ascii="Courier New" w:hAnsi="Courier New" w:cs="Courier New" w:hint="default"/>
+      </w:rPr>
+    </w:lvl>
+    <w:lvl w:ilvl="5" w:tplc="0C0A0005" w:tentative="1">
+      <w:start w:val="1"/>
+      <w:numFmt w:val="bullet"/>
+      <w:lvlText w:val=""/>
+      <w:lvlJc w:val="left"/>
+      <w:pPr>
+        <w:ind w:left="5236" w:hanging="360"/>
+      </w:pPr>
+      <w:rPr>
+        <w:rFonts w:ascii="Wingdings" w:hAnsi="Wingdings" w:hint="default"/>
+      </w:rPr>
+    </w:lvl>
+    <w:lvl w:ilvl="6" w:tplc="0C0A0001" w:tentative="1">
+      <w:start w:val="1"/>
+      <w:numFmt w:val="bullet"/>
+      <w:lvlText w:val=""/>
+      <w:lvlJc w:val="left"/>
+      <w:pPr>
+        <w:ind w:left="5956" w:hanging="360"/>
+      </w:pPr>
+      <w:rPr>
+        <w:rFonts w:ascii="Symbol" w:hAnsi="Symbol" w:hint="default"/>
+      </w:rPr>
+    </w:lvl>
+    <w:lvl w:ilvl="7" w:tplc="0C0A0003" w:tentative="1">
+      <w:start w:val="1"/>
+      <w:numFmt w:val="bullet"/>
+      <w:lvlText w:val="o"/>
+      <w:lvlJc w:val="left"/>
+      <w:pPr>
+        <w:ind w:left="6676" w:hanging="360"/>
+      </w:pPr>
+      <w:rPr>
+        <w:rFonts w:ascii="Courier New" w:hAnsi="Courier New" w:cs="Courier New" w:hint="default"/>
+      </w:rPr>
+    </w:lvl>
+    <w:lvl w:ilvl="8" w:tplc="0C0A0005" w:tentative="1">
+      <w:start w:val="1"/>
+      <w:numFmt w:val="bullet"/>
+      <w:lvlText w:val=""/>
+      <w:lvlJc w:val="left"/>
+      <w:pPr>
+        <w:ind w:left="7396" w:hanging="360"/>
+      </w:pPr>
+      <w:rPr>
+        <w:rFonts w:ascii="Wingdings" w:hAnsi="Wingdings" w:hint="default"/>
+      </w:rPr>
+    </w:lvl>
+  </w:abstractNum>
+  <w:abstractNum w:abstractNumId="1">
     <w:nsid w:val="762A7A20"/>
     <w:multiLevelType w:val="hybridMultilevel"/>
     <w:tmpl w:val="3808DFBC"/>
@@ -9865,6 +10673,9 @@
     </w:lvl>
   </w:abstractNum>
   <w:num w:numId="1">
+    <w:abstractNumId w:val="1"/>
+  </w:num>
+  <w:num w:numId="2">
     <w:abstractNumId w:val="0"/>
   </w:num>
 </w:numbering>

</xml_diff>

<commit_message>
agrego mas ejercicios de matrices del TP3 de matematicas
</commit_message>
<xml_diff>
--- a/matematica/tp3_parte1/tp3_matrices_determinantes_sel.docx
+++ b/matematica/tp3_parte1/tp3_matrices_determinantes_sel.docx
@@ -8443,15 +8443,165 @@
           <w:rFonts w:ascii="Times New Roman" w:eastAsia="Times New Roman" w:hAnsi="Times New Roman" w:cs="Times New Roman"/>
           <w:color w:val="000000"/>
         </w:rPr>
-        <w:t xml:space="preserve"> </w:t>
-      </w:r>
-      <w:r>
-        <w:rPr>
-          <w:rFonts w:ascii="Times New Roman" w:eastAsia="Times New Roman" w:hAnsi="Times New Roman" w:cs="Times New Roman"/>
-          <w:color w:val="000000"/>
-        </w:rPr>
-        <w:t>X1   X2   X3</w:t>
-      </w:r>
+        <w:t xml:space="preserve"> X1   X2   X3 ]</w:t>
+      </w:r>
+    </w:p>
+    <w:p>
+      <w:pPr>
+        <w:ind w:left="1699"/>
+        <w:rPr>
+          <w:rFonts w:ascii="Times New Roman" w:eastAsia="Times New Roman" w:hAnsi="Times New Roman" w:cs="Times New Roman"/>
+          <w:color w:val="000000"/>
+        </w:rPr>
+      </w:pPr>
+      <w:r>
+        <w:rPr>
+          <w:rFonts w:ascii="Times New Roman" w:eastAsia="Times New Roman" w:hAnsi="Times New Roman" w:cs="Times New Roman"/>
+          <w:color w:val="000000"/>
+        </w:rPr>
+        <w:t xml:space="preserve">         X1   X2   X3</w:t>
+      </w:r>
+    </w:p>
+    <w:p>
+      <w:pPr>
+        <w:ind w:left="1699"/>
+        <w:rPr>
+          <w:rFonts w:ascii="Times New Roman" w:eastAsia="Times New Roman" w:hAnsi="Times New Roman" w:cs="Times New Roman"/>
+          <w:color w:val="000000"/>
+        </w:rPr>
+      </w:pPr>
+    </w:p>
+    <w:p>
+      <w:pPr>
+        <w:ind w:left="1699"/>
+        <w:rPr>
+          <w:rFonts w:ascii="Times New Roman" w:eastAsia="Times New Roman" w:hAnsi="Times New Roman" w:cs="Times New Roman"/>
+          <w:color w:val="000000"/>
+        </w:rPr>
+      </w:pPr>
+      <w:proofErr w:type="spellStart"/>
+      <w:r>
+        <w:rPr>
+          <w:rFonts w:ascii="Times New Roman" w:eastAsia="Times New Roman" w:hAnsi="Times New Roman" w:cs="Times New Roman"/>
+          <w:color w:val="000000"/>
+        </w:rPr>
+        <w:t>Matriz</w:t>
+      </w:r>
+      <w:proofErr w:type="spellEnd"/>
+      <w:r>
+        <w:rPr>
+          <w:rFonts w:ascii="Times New Roman" w:eastAsia="Times New Roman" w:hAnsi="Times New Roman" w:cs="Times New Roman"/>
+          <w:color w:val="000000"/>
+        </w:rPr>
+        <w:t xml:space="preserve"> </w:t>
+      </w:r>
+      <w:proofErr w:type="spellStart"/>
+      <w:proofErr w:type="gramStart"/>
+      <w:r>
+        <w:rPr>
+          <w:rFonts w:ascii="Times New Roman" w:eastAsia="Times New Roman" w:hAnsi="Times New Roman" w:cs="Times New Roman"/>
+          <w:color w:val="000000"/>
+        </w:rPr>
+        <w:t>correspondiente</w:t>
+      </w:r>
+      <w:proofErr w:type="spellEnd"/>
+      <w:r>
+        <w:rPr>
+          <w:rFonts w:ascii="Times New Roman" w:eastAsia="Times New Roman" w:hAnsi="Times New Roman" w:cs="Times New Roman"/>
+          <w:color w:val="000000"/>
+        </w:rPr>
+        <w:t xml:space="preserve">  </w:t>
+      </w:r>
+      <w:proofErr w:type="spellStart"/>
+      <w:r>
+        <w:rPr>
+          <w:rFonts w:ascii="Times New Roman" w:eastAsia="Times New Roman" w:hAnsi="Times New Roman" w:cs="Times New Roman"/>
+          <w:color w:val="000000"/>
+        </w:rPr>
+        <w:t>los</w:t>
+      </w:r>
+      <w:proofErr w:type="spellEnd"/>
+      <w:proofErr w:type="gramEnd"/>
+      <w:r>
+        <w:rPr>
+          <w:rFonts w:ascii="Times New Roman" w:eastAsia="Times New Roman" w:hAnsi="Times New Roman" w:cs="Times New Roman"/>
+          <w:color w:val="000000"/>
+        </w:rPr>
+        <w:t xml:space="preserve"> </w:t>
+      </w:r>
+      <w:proofErr w:type="spellStart"/>
+      <w:r>
+        <w:rPr>
+          <w:rFonts w:ascii="Times New Roman" w:eastAsia="Times New Roman" w:hAnsi="Times New Roman" w:cs="Times New Roman"/>
+          <w:color w:val="000000"/>
+        </w:rPr>
+        <w:t>términos</w:t>
+      </w:r>
+      <w:proofErr w:type="spellEnd"/>
+      <w:r>
+        <w:rPr>
+          <w:rFonts w:ascii="Times New Roman" w:eastAsia="Times New Roman" w:hAnsi="Times New Roman" w:cs="Times New Roman"/>
+          <w:color w:val="000000"/>
+        </w:rPr>
+        <w:t xml:space="preserve"> </w:t>
+      </w:r>
+      <w:proofErr w:type="spellStart"/>
+      <w:r>
+        <w:rPr>
+          <w:rFonts w:ascii="Times New Roman" w:eastAsia="Times New Roman" w:hAnsi="Times New Roman" w:cs="Times New Roman"/>
+          <w:color w:val="000000"/>
+        </w:rPr>
+        <w:t>independientes</w:t>
+      </w:r>
+      <w:proofErr w:type="spellEnd"/>
+      <w:r>
+        <w:rPr>
+          <w:rFonts w:ascii="Times New Roman" w:eastAsia="Times New Roman" w:hAnsi="Times New Roman" w:cs="Times New Roman"/>
+          <w:color w:val="000000"/>
+        </w:rPr>
+        <w:t>:</w:t>
+      </w:r>
+    </w:p>
+    <w:p>
+      <w:pPr>
+        <w:ind w:left="1699"/>
+        <w:rPr>
+          <w:rFonts w:ascii="Times New Roman" w:eastAsia="Times New Roman" w:hAnsi="Times New Roman" w:cs="Times New Roman"/>
+          <w:color w:val="000000"/>
+        </w:rPr>
+      </w:pPr>
+      <w:r>
+        <w:rPr>
+          <w:rFonts w:ascii="Times New Roman" w:eastAsia="Times New Roman" w:hAnsi="Times New Roman" w:cs="Times New Roman"/>
+          <w:color w:val="000000"/>
+        </w:rPr>
+        <w:t xml:space="preserve">         9</w:t>
+      </w:r>
+    </w:p>
+    <w:p>
+      <w:pPr>
+        <w:ind w:left="1699"/>
+        <w:rPr>
+          <w:rFonts w:ascii="Times New Roman" w:eastAsia="Times New Roman" w:hAnsi="Times New Roman" w:cs="Times New Roman"/>
+          <w:color w:val="000000"/>
+        </w:rPr>
+      </w:pPr>
+      <w:r>
+        <w:rPr>
+          <w:rFonts w:ascii="Times New Roman" w:eastAsia="Times New Roman" w:hAnsi="Times New Roman" w:cs="Times New Roman"/>
+          <w:color w:val="000000"/>
+        </w:rPr>
+        <w:t xml:space="preserve">T = </w:t>
+      </w:r>
+      <w:proofErr w:type="gramStart"/>
+      <w:r>
+        <w:rPr>
+          <w:rFonts w:ascii="Times New Roman" w:eastAsia="Times New Roman" w:hAnsi="Times New Roman" w:cs="Times New Roman"/>
+          <w:color w:val="000000"/>
+        </w:rPr>
+        <w:t>[  1</w:t>
+      </w:r>
+      <w:proofErr w:type="gramEnd"/>
       <w:r>
         <w:rPr>
           <w:rFonts w:ascii="Times New Roman" w:eastAsia="Times New Roman" w:hAnsi="Times New Roman" w:cs="Times New Roman"/>
@@ -8473,14 +8623,7 @@
           <w:rFonts w:ascii="Times New Roman" w:eastAsia="Times New Roman" w:hAnsi="Times New Roman" w:cs="Times New Roman"/>
           <w:color w:val="000000"/>
         </w:rPr>
-        <w:t xml:space="preserve">         </w:t>
-      </w:r>
-      <w:r>
-        <w:rPr>
-          <w:rFonts w:ascii="Times New Roman" w:eastAsia="Times New Roman" w:hAnsi="Times New Roman" w:cs="Times New Roman"/>
-          <w:color w:val="000000"/>
-        </w:rPr>
-        <w:t>X1   X2   X3</w:t>
+        <w:t xml:space="preserve">          0</w:t>
       </w:r>
     </w:p>
     <w:p>
@@ -8523,65 +8666,17 @@
           <w:rFonts w:ascii="Times New Roman" w:eastAsia="Times New Roman" w:hAnsi="Times New Roman" w:cs="Times New Roman"/>
           <w:color w:val="000000"/>
         </w:rPr>
-        <w:t>correspondiente</w:t>
-      </w:r>
-      <w:proofErr w:type="spellEnd"/>
-      <w:r>
-        <w:rPr>
-          <w:rFonts w:ascii="Times New Roman" w:eastAsia="Times New Roman" w:hAnsi="Times New Roman" w:cs="Times New Roman"/>
-          <w:color w:val="000000"/>
-        </w:rPr>
-        <w:t xml:space="preserve">  </w:t>
-      </w:r>
-      <w:proofErr w:type="spellStart"/>
-      <w:r>
-        <w:rPr>
-          <w:rFonts w:ascii="Times New Roman" w:eastAsia="Times New Roman" w:hAnsi="Times New Roman" w:cs="Times New Roman"/>
-          <w:color w:val="000000"/>
-        </w:rPr>
-        <w:t>los</w:t>
-      </w:r>
-      <w:proofErr w:type="spellEnd"/>
+        <w:t>aumentada</w:t>
+      </w:r>
+      <w:proofErr w:type="spellEnd"/>
+      <w:r>
+        <w:rPr>
+          <w:rFonts w:ascii="Times New Roman" w:eastAsia="Times New Roman" w:hAnsi="Times New Roman" w:cs="Times New Roman"/>
+          <w:color w:val="000000"/>
+        </w:rPr>
+        <w:t xml:space="preserve"> :</w:t>
+      </w:r>
       <w:proofErr w:type="gramEnd"/>
-      <w:r>
-        <w:rPr>
-          <w:rFonts w:ascii="Times New Roman" w:eastAsia="Times New Roman" w:hAnsi="Times New Roman" w:cs="Times New Roman"/>
-          <w:color w:val="000000"/>
-        </w:rPr>
-        <w:t xml:space="preserve"> </w:t>
-      </w:r>
-      <w:proofErr w:type="spellStart"/>
-      <w:r>
-        <w:rPr>
-          <w:rFonts w:ascii="Times New Roman" w:eastAsia="Times New Roman" w:hAnsi="Times New Roman" w:cs="Times New Roman"/>
-          <w:color w:val="000000"/>
-        </w:rPr>
-        <w:t>términos</w:t>
-      </w:r>
-      <w:proofErr w:type="spellEnd"/>
-      <w:r>
-        <w:rPr>
-          <w:rFonts w:ascii="Times New Roman" w:eastAsia="Times New Roman" w:hAnsi="Times New Roman" w:cs="Times New Roman"/>
-          <w:color w:val="000000"/>
-        </w:rPr>
-        <w:t xml:space="preserve"> </w:t>
-      </w:r>
-      <w:proofErr w:type="spellStart"/>
-      <w:r>
-        <w:rPr>
-          <w:rFonts w:ascii="Times New Roman" w:eastAsia="Times New Roman" w:hAnsi="Times New Roman" w:cs="Times New Roman"/>
-          <w:color w:val="000000"/>
-        </w:rPr>
-        <w:t>independientes</w:t>
-      </w:r>
-      <w:proofErr w:type="spellEnd"/>
-      <w:r>
-        <w:rPr>
-          <w:rFonts w:ascii="Times New Roman" w:eastAsia="Times New Roman" w:hAnsi="Times New Roman" w:cs="Times New Roman"/>
-          <w:color w:val="000000"/>
-        </w:rPr>
-        <w:t>:</w:t>
-      </w:r>
     </w:p>
     <w:p>
       <w:pPr>
@@ -8596,7 +8691,7 @@
           <w:rFonts w:ascii="Times New Roman" w:eastAsia="Times New Roman" w:hAnsi="Times New Roman" w:cs="Times New Roman"/>
           <w:color w:val="000000"/>
         </w:rPr>
-        <w:t xml:space="preserve">         9</w:t>
+        <w:t xml:space="preserve">          1   1   2   9</w:t>
       </w:r>
     </w:p>
     <w:p>
@@ -8612,7 +8707,7 @@
           <w:rFonts w:ascii="Times New Roman" w:eastAsia="Times New Roman" w:hAnsi="Times New Roman" w:cs="Times New Roman"/>
           <w:color w:val="000000"/>
         </w:rPr>
-        <w:t xml:space="preserve">T = </w:t>
+        <w:t xml:space="preserve">a = </w:t>
       </w:r>
       <w:proofErr w:type="gramStart"/>
       <w:r>
@@ -8620,7 +8715,7 @@
           <w:rFonts w:ascii="Times New Roman" w:eastAsia="Times New Roman" w:hAnsi="Times New Roman" w:cs="Times New Roman"/>
           <w:color w:val="000000"/>
         </w:rPr>
-        <w:t>[  1</w:t>
+        <w:t>[  2</w:t>
       </w:r>
       <w:proofErr w:type="gramEnd"/>
       <w:r>
@@ -8628,7 +8723,7 @@
           <w:rFonts w:ascii="Times New Roman" w:eastAsia="Times New Roman" w:hAnsi="Times New Roman" w:cs="Times New Roman"/>
           <w:color w:val="000000"/>
         </w:rPr>
-        <w:t xml:space="preserve"> ]</w:t>
+        <w:t xml:space="preserve">  4  -3    1]</w:t>
       </w:r>
     </w:p>
     <w:p>
@@ -8644,174 +8739,23 @@
           <w:rFonts w:ascii="Times New Roman" w:eastAsia="Times New Roman" w:hAnsi="Times New Roman" w:cs="Times New Roman"/>
           <w:color w:val="000000"/>
         </w:rPr>
-        <w:t xml:space="preserve">          0</w:t>
-      </w:r>
-    </w:p>
-    <w:p>
-      <w:pPr>
-        <w:ind w:left="1699"/>
-        <w:rPr>
-          <w:rFonts w:ascii="Times New Roman" w:eastAsia="Times New Roman" w:hAnsi="Times New Roman" w:cs="Times New Roman"/>
-          <w:color w:val="000000"/>
-        </w:rPr>
-      </w:pPr>
-    </w:p>
-    <w:p>
-      <w:pPr>
-        <w:ind w:left="1699"/>
-        <w:rPr>
-          <w:rFonts w:ascii="Times New Roman" w:eastAsia="Times New Roman" w:hAnsi="Times New Roman" w:cs="Times New Roman"/>
-          <w:color w:val="000000"/>
-        </w:rPr>
-      </w:pPr>
-      <w:proofErr w:type="spellStart"/>
-      <w:r>
-        <w:rPr>
-          <w:rFonts w:ascii="Times New Roman" w:eastAsia="Times New Roman" w:hAnsi="Times New Roman" w:cs="Times New Roman"/>
-          <w:color w:val="000000"/>
-        </w:rPr>
-        <w:t>Matriz</w:t>
-      </w:r>
-      <w:proofErr w:type="spellEnd"/>
-      <w:r>
-        <w:rPr>
-          <w:rFonts w:ascii="Times New Roman" w:eastAsia="Times New Roman" w:hAnsi="Times New Roman" w:cs="Times New Roman"/>
-          <w:color w:val="000000"/>
-        </w:rPr>
-        <w:t xml:space="preserve"> </w:t>
-      </w:r>
-      <w:proofErr w:type="spellStart"/>
+        <w:t xml:space="preserve">          </w:t>
+      </w:r>
       <w:proofErr w:type="gramStart"/>
       <w:r>
         <w:rPr>
           <w:rFonts w:ascii="Times New Roman" w:eastAsia="Times New Roman" w:hAnsi="Times New Roman" w:cs="Times New Roman"/>
           <w:color w:val="000000"/>
         </w:rPr>
-        <w:t>aumentada</w:t>
-      </w:r>
-      <w:proofErr w:type="spellEnd"/>
-      <w:r>
-        <w:rPr>
-          <w:rFonts w:ascii="Times New Roman" w:eastAsia="Times New Roman" w:hAnsi="Times New Roman" w:cs="Times New Roman"/>
-          <w:color w:val="000000"/>
-        </w:rPr>
-        <w:t xml:space="preserve"> :</w:t>
+        <w:t>3  6</w:t>
       </w:r>
       <w:proofErr w:type="gramEnd"/>
-    </w:p>
-    <w:p>
-      <w:pPr>
-        <w:ind w:left="1699"/>
-        <w:rPr>
-          <w:rFonts w:ascii="Times New Roman" w:eastAsia="Times New Roman" w:hAnsi="Times New Roman" w:cs="Times New Roman"/>
-          <w:color w:val="000000"/>
-        </w:rPr>
-      </w:pPr>
-      <w:r>
-        <w:rPr>
-          <w:rFonts w:ascii="Times New Roman" w:eastAsia="Times New Roman" w:hAnsi="Times New Roman" w:cs="Times New Roman"/>
-          <w:color w:val="000000"/>
-        </w:rPr>
-        <w:t xml:space="preserve">          1   1   2</w:t>
-      </w:r>
-      <w:r>
-        <w:rPr>
-          <w:rFonts w:ascii="Times New Roman" w:eastAsia="Times New Roman" w:hAnsi="Times New Roman" w:cs="Times New Roman"/>
-          <w:color w:val="000000"/>
-        </w:rPr>
-        <w:t xml:space="preserve">   9</w:t>
-      </w:r>
-    </w:p>
-    <w:p>
-      <w:pPr>
-        <w:ind w:left="1699"/>
-        <w:rPr>
-          <w:rFonts w:ascii="Times New Roman" w:eastAsia="Times New Roman" w:hAnsi="Times New Roman" w:cs="Times New Roman"/>
-          <w:color w:val="000000"/>
-        </w:rPr>
-      </w:pPr>
-      <w:r>
-        <w:rPr>
-          <w:rFonts w:ascii="Times New Roman" w:eastAsia="Times New Roman" w:hAnsi="Times New Roman" w:cs="Times New Roman"/>
-          <w:color w:val="000000"/>
-        </w:rPr>
-        <w:t>a</w:t>
-      </w:r>
-      <w:r>
-        <w:rPr>
-          <w:rFonts w:ascii="Times New Roman" w:eastAsia="Times New Roman" w:hAnsi="Times New Roman" w:cs="Times New Roman"/>
-          <w:color w:val="000000"/>
-        </w:rPr>
-        <w:t xml:space="preserve"> = </w:t>
-      </w:r>
-      <w:proofErr w:type="gramStart"/>
-      <w:r>
-        <w:rPr>
-          <w:rFonts w:ascii="Times New Roman" w:eastAsia="Times New Roman" w:hAnsi="Times New Roman" w:cs="Times New Roman"/>
-          <w:color w:val="000000"/>
-        </w:rPr>
-        <w:t>[  2</w:t>
-      </w:r>
-      <w:proofErr w:type="gramEnd"/>
-      <w:r>
-        <w:rPr>
-          <w:rFonts w:ascii="Times New Roman" w:eastAsia="Times New Roman" w:hAnsi="Times New Roman" w:cs="Times New Roman"/>
-          <w:color w:val="000000"/>
-        </w:rPr>
-        <w:t xml:space="preserve">  4  -3   </w:t>
-      </w:r>
-      <w:r>
-        <w:rPr>
-          <w:rFonts w:ascii="Times New Roman" w:eastAsia="Times New Roman" w:hAnsi="Times New Roman" w:cs="Times New Roman"/>
-          <w:color w:val="000000"/>
-        </w:rPr>
-        <w:t xml:space="preserve"> 1</w:t>
-      </w:r>
-      <w:r>
-        <w:rPr>
-          <w:rFonts w:ascii="Times New Roman" w:eastAsia="Times New Roman" w:hAnsi="Times New Roman" w:cs="Times New Roman"/>
-          <w:color w:val="000000"/>
-        </w:rPr>
-        <w:t>]</w:t>
-      </w:r>
-    </w:p>
-    <w:p>
-      <w:pPr>
-        <w:ind w:left="1699"/>
-        <w:rPr>
-          <w:rFonts w:ascii="Times New Roman" w:eastAsia="Times New Roman" w:hAnsi="Times New Roman" w:cs="Times New Roman"/>
-          <w:color w:val="000000"/>
-        </w:rPr>
-      </w:pPr>
-      <w:r>
-        <w:rPr>
-          <w:rFonts w:ascii="Times New Roman" w:eastAsia="Times New Roman" w:hAnsi="Times New Roman" w:cs="Times New Roman"/>
-          <w:color w:val="000000"/>
-        </w:rPr>
-        <w:t xml:space="preserve">          </w:t>
-      </w:r>
-      <w:proofErr w:type="gramStart"/>
-      <w:r>
-        <w:rPr>
-          <w:rFonts w:ascii="Times New Roman" w:eastAsia="Times New Roman" w:hAnsi="Times New Roman" w:cs="Times New Roman"/>
-          <w:color w:val="000000"/>
-        </w:rPr>
-        <w:t>3  6</w:t>
-      </w:r>
-      <w:proofErr w:type="gramEnd"/>
-      <w:r>
-        <w:rPr>
-          <w:rFonts w:ascii="Times New Roman" w:eastAsia="Times New Roman" w:hAnsi="Times New Roman" w:cs="Times New Roman"/>
-          <w:color w:val="000000"/>
-        </w:rPr>
-        <w:t xml:space="preserve">  -5</w:t>
-      </w:r>
-      <w:r>
-        <w:rPr>
-          <w:rFonts w:ascii="Times New Roman" w:eastAsia="Times New Roman" w:hAnsi="Times New Roman" w:cs="Times New Roman"/>
-          <w:color w:val="000000"/>
-        </w:rPr>
-        <w:t xml:space="preserve">    0</w:t>
+      <w:r>
+        <w:rPr>
+          <w:rFonts w:ascii="Times New Roman" w:eastAsia="Times New Roman" w:hAnsi="Times New Roman" w:cs="Times New Roman"/>
+          <w:color w:val="000000"/>
+        </w:rPr>
+        <w:t xml:space="preserve">  -5    0</w:t>
       </w:r>
     </w:p>
     <w:p>
@@ -9028,17 +8972,7 @@
           <w:color w:val="212529"/>
           <w:shd w:val="clear" w:color="auto" w:fill="FFFFFF"/>
         </w:rPr>
-        <w:t>^</w:t>
-      </w:r>
-      <w:r>
-        <w:rPr>
-          <w:rFonts w:ascii="Helvetica" w:hAnsi="Helvetica"/>
-          <w:b/>
-          <w:bCs/>
-          <w:color w:val="212529"/>
-          <w:shd w:val="clear" w:color="auto" w:fill="FFFFFF"/>
-        </w:rPr>
-        <w:t xml:space="preserve"> </w:t>
+        <w:t xml:space="preserve">^ </w:t>
       </w:r>
       <w:r>
         <w:t xml:space="preserve">B = </w:t>
@@ -9403,6 +9337,10 @@
         <w:ind w:left="1276"/>
       </w:pPr>
       <w:r>
+        <w:rPr>
+          <w:noProof/>
+          <w:lang w:val="es-ES" w:eastAsia="es-ES"/>
+        </w:rPr>
         <w:lastRenderedPageBreak/>
         <w:drawing>
           <wp:inline distT="0" distB="0" distL="0" distR="0" wp14:anchorId="24B54CDC" wp14:editId="5A52576E">
@@ -9451,7 +9389,13 @@
         <w:ind w:left="1276"/>
       </w:pPr>
       <w:r>
-        <w:t xml:space="preserve">              </w:t>
+        <w:t xml:space="preserve">             </w:t>
+      </w:r>
+      <w:r>
+        <w:t xml:space="preserve">                       </w:t>
+      </w:r>
+      <w:r>
+        <w:t xml:space="preserve"> </w:t>
       </w:r>
       <w:r>
         <w:rPr>
@@ -9473,15 +9417,24 @@
       <w:pPr>
         <w:ind w:left="1276"/>
       </w:pPr>
+      <w:proofErr w:type="spellStart"/>
+      <w:proofErr w:type="gramStart"/>
+      <w:r>
+        <w:t>Caclcular</w:t>
+      </w:r>
+      <w:proofErr w:type="spellEnd"/>
+      <w:r>
+        <w:t xml:space="preserve"> :</w:t>
+      </w:r>
+      <w:proofErr w:type="gramEnd"/>
+      <w:r>
+        <w:t xml:space="preserve">  </w:t>
+      </w:r>
       <w:r>
         <w:t>AB</w:t>
       </w:r>
       <w:r>
-        <w:t xml:space="preserve">= </w:t>
-      </w:r>
-      <w:proofErr w:type="gramStart"/>
-      <w:r>
-        <w:t xml:space="preserve">[  </w:t>
+        <w:t xml:space="preserve">= [  </w:t>
       </w:r>
       <w:r>
         <w:rPr>
@@ -9489,7 +9442,6 @@
         </w:rPr>
         <w:t>20</w:t>
       </w:r>
-      <w:proofErr w:type="gramEnd"/>
       <w:r>
         <w:t xml:space="preserve">   </w:t>
       </w:r>
@@ -9508,7 +9460,13 @@
         <w:ind w:left="1276"/>
       </w:pPr>
       <w:r>
-        <w:t xml:space="preserve">             </w:t>
+        <w:t xml:space="preserve">           </w:t>
+      </w:r>
+      <w:r>
+        <w:t xml:space="preserve">                      </w:t>
+      </w:r>
+      <w:r>
+        <w:t xml:space="preserve">  </w:t>
       </w:r>
       <w:r>
         <w:rPr>
@@ -9660,10 +9618,7 @@
         <w:ind w:left="1276" w:firstLine="0"/>
       </w:pPr>
       <w:r>
-        <w:t xml:space="preserve">- - - - - - - </w:t>
-      </w:r>
-      <w:r>
-        <w:t xml:space="preserve">- - - - - - - - - - - - - - - - - - - - - - - - - - - - </w:t>
+        <w:t xml:space="preserve">- - - - - - - - - - - - - - - - - - - - - - - - - - - - - - - - - - - </w:t>
       </w:r>
     </w:p>
     <w:p>
@@ -9677,93 +9632,183 @@
         <w:ind w:left="1276"/>
       </w:pPr>
       <w:r>
+        <w:t xml:space="preserve">                   </w:t>
+      </w:r>
+      <w:r>
+        <w:t xml:space="preserve">                     </w:t>
+      </w:r>
+      <w:r>
+        <w:t xml:space="preserve"> </w:t>
+      </w:r>
+      <w:r>
+        <w:rPr>
+          <w:highlight w:val="yellow"/>
+        </w:rPr>
+        <w:t>18</w:t>
+      </w:r>
+      <w:r>
+        <w:t xml:space="preserve">    </w:t>
+      </w:r>
+      <w:r>
+        <w:rPr>
+          <w:highlight w:val="green"/>
+        </w:rPr>
+        <w:t>15</w:t>
+      </w:r>
+    </w:p>
+    <w:p>
+      <w:pPr>
+        <w:ind w:left="1276"/>
+      </w:pPr>
+      <w:proofErr w:type="spellStart"/>
+      <w:r>
+        <w:t>Caclular</w:t>
+      </w:r>
+      <w:proofErr w:type="spellEnd"/>
+      <w:r>
+        <w:t xml:space="preserve">:   </w:t>
+      </w:r>
+      <w:r>
+        <w:t>(AB</w:t>
+      </w:r>
+      <w:proofErr w:type="gramStart"/>
+      <w:r>
+        <w:t>)C</w:t>
+      </w:r>
+      <w:proofErr w:type="gramEnd"/>
+      <w:r>
+        <w:t xml:space="preserve"> = [  </w:t>
+      </w:r>
+      <w:r>
+        <w:t xml:space="preserve"> </w:t>
+      </w:r>
+      <w:r>
+        <w:rPr>
+          <w:highlight w:val="cyan"/>
+        </w:rPr>
+        <w:t>46</w:t>
+      </w:r>
+      <w:r>
+        <w:t xml:space="preserve">    </w:t>
+      </w:r>
+      <w:r>
+        <w:rPr>
+          <w:highlight w:val="magenta"/>
+        </w:rPr>
+        <w:t>39</w:t>
+      </w:r>
+      <w:r>
+        <w:t xml:space="preserve"> </w:t>
+      </w:r>
+      <w:r>
+        <w:t>]</w:t>
+      </w:r>
+    </w:p>
+    <w:p>
+      <w:pPr>
+        <w:ind w:left="1276"/>
+      </w:pPr>
+      <w:r>
         <w:t xml:space="preserve">                    </w:t>
       </w:r>
       <w:r>
-        <w:rPr>
-          <w:highlight w:val="yellow"/>
-        </w:rPr>
-        <w:t>18</w:t>
-      </w:r>
-      <w:r>
-        <w:t xml:space="preserve">    </w:t>
-      </w:r>
-      <w:r>
-        <w:rPr>
-          <w:highlight w:val="green"/>
-        </w:rPr>
-        <w:t>15</w:t>
+        <w:t xml:space="preserve">                   </w:t>
+      </w:r>
+      <w:r>
+        <w:t xml:space="preserve">  </w:t>
+      </w:r>
+      <w:r>
+        <w:rPr>
+          <w:highlight w:val="blue"/>
+        </w:rPr>
+        <w:t>4</w:t>
+      </w:r>
+      <w:r>
+        <w:t xml:space="preserve">       </w:t>
+      </w:r>
+      <w:r>
+        <w:rPr>
+          <w:highlight w:val="red"/>
+        </w:rPr>
+        <w:t>3</w:t>
       </w:r>
     </w:p>
     <w:p>
       <w:pPr>
         <w:ind w:left="1276"/>
       </w:pPr>
-      <w:r>
-        <w:t>(AB)C</w:t>
-      </w:r>
-      <w:r>
-        <w:t xml:space="preserve"> = [  </w:t>
-      </w:r>
-      <w:r>
-        <w:t xml:space="preserve"> </w:t>
-      </w:r>
-      <w:r>
-        <w:rPr>
-          <w:highlight w:val="cyan"/>
-        </w:rPr>
-        <w:t>46</w:t>
-      </w:r>
-      <w:r>
-        <w:t xml:space="preserve">    </w:t>
+    </w:p>
+    <w:p>
+      <w:pPr>
+        <w:ind w:left="1276"/>
+      </w:pPr>
+      <w:r>
+        <w:t xml:space="preserve">Primero se </w:t>
+      </w:r>
+      <w:proofErr w:type="spellStart"/>
+      <w:r>
+        <w:t>calcula</w:t>
+      </w:r>
+      <w:proofErr w:type="spellEnd"/>
+      <w:r>
+        <w:t xml:space="preserve"> AB que </w:t>
+      </w:r>
+      <w:proofErr w:type="spellStart"/>
+      <w:r>
+        <w:t>está</w:t>
+      </w:r>
+      <w:proofErr w:type="spellEnd"/>
+      <w:r>
+        <w:t xml:space="preserve"> </w:t>
+      </w:r>
+      <w:proofErr w:type="spellStart"/>
+      <w:r>
+        <w:t>en</w:t>
+      </w:r>
+      <w:proofErr w:type="spellEnd"/>
+      <w:r>
+        <w:t xml:space="preserve"> el </w:t>
+      </w:r>
+      <w:proofErr w:type="spellStart"/>
+      <w:r>
+        <w:t>punto</w:t>
+      </w:r>
+      <w:proofErr w:type="spellEnd"/>
+      <w:r>
+        <w:t xml:space="preserve"> anterior y a </w:t>
       </w:r>
       <w:proofErr w:type="gramStart"/>
       <w:r>
-        <w:rPr>
-          <w:highlight w:val="magenta"/>
-        </w:rPr>
-        <w:t>39</w:t>
-      </w:r>
-      <w:r>
-        <w:t xml:space="preserve"> </w:t>
-      </w:r>
-      <w:r>
-        <w:t>]</w:t>
+        <w:t>ese</w:t>
       </w:r>
       <w:proofErr w:type="gramEnd"/>
-    </w:p>
-    <w:p>
-      <w:pPr>
-        <w:ind w:left="1276"/>
-      </w:pPr>
-      <w:r>
-        <w:t xml:space="preserve">                      </w:t>
-      </w:r>
-      <w:r>
-        <w:rPr>
-          <w:highlight w:val="blue"/>
-        </w:rPr>
-        <w:t>4</w:t>
-      </w:r>
-      <w:r>
-        <w:t xml:space="preserve">       </w:t>
-      </w:r>
-      <w:r>
-        <w:rPr>
-          <w:highlight w:val="red"/>
-        </w:rPr>
-        <w:t>3</w:t>
-      </w:r>
-    </w:p>
-    <w:p>
-      <w:pPr>
-        <w:ind w:left="1276"/>
-      </w:pPr>
-    </w:p>
-    <w:p>
-      <w:pPr>
-        <w:ind w:left="1276"/>
-      </w:pPr>
+      <w:r>
+        <w:t xml:space="preserve"> </w:t>
+      </w:r>
+      <w:proofErr w:type="spellStart"/>
+      <w:r>
+        <w:t>resultado</w:t>
+      </w:r>
+      <w:proofErr w:type="spellEnd"/>
+      <w:r>
+        <w:t xml:space="preserve"> se lo </w:t>
+      </w:r>
+      <w:proofErr w:type="spellStart"/>
+      <w:r>
+        <w:t>multiplica</w:t>
+      </w:r>
+      <w:proofErr w:type="spellEnd"/>
+      <w:r>
+        <w:t xml:space="preserve"> </w:t>
+      </w:r>
+      <w:proofErr w:type="spellStart"/>
+      <w:r>
+        <w:t>por</w:t>
+      </w:r>
+      <w:proofErr w:type="spellEnd"/>
+      <w:r>
+        <w:t xml:space="preserve"> C</w:t>
+      </w:r>
     </w:p>
     <w:p>
       <w:pPr>
@@ -10098,13 +10143,7 @@
       </w:r>
       <w:proofErr w:type="gramEnd"/>
       <w:r>
-        <w:t xml:space="preserve">BC) =  </w:t>
-      </w:r>
-      <w:r>
-        <w:t xml:space="preserve">[ 3   4 ]   x   [  4   3  ]  =  </w:t>
-      </w:r>
-      <w:r>
-        <w:t xml:space="preserve">[   </w:t>
+        <w:t xml:space="preserve">BC) =  [ 3   4 ]   x   [  4   3  ]  =  [   </w:t>
       </w:r>
       <w:r>
         <w:rPr>
@@ -10122,10 +10161,365 @@
         <w:t>39</w:t>
       </w:r>
       <w:r>
-        <w:t xml:space="preserve"> </w:t>
-      </w:r>
-      <w:r>
-        <w:t xml:space="preserve"> </w:t>
+        <w:t xml:space="preserve">  ]</w:t>
+      </w:r>
+    </w:p>
+    <w:p>
+      <w:pPr>
+        <w:ind w:left="1276"/>
+      </w:pPr>
+      <w:r>
+        <w:t xml:space="preserve">                    </w:t>
+      </w:r>
+      <w:proofErr w:type="gramStart"/>
+      <w:r>
+        <w:t>0  1</w:t>
+      </w:r>
+      <w:proofErr w:type="gramEnd"/>
+      <w:r>
+        <w:t xml:space="preserve">                                       </w:t>
+      </w:r>
+      <w:r>
+        <w:rPr>
+          <w:highlight w:val="blue"/>
+        </w:rPr>
+        <w:t>4</w:t>
+      </w:r>
+      <w:r>
+        <w:t xml:space="preserve">       </w:t>
+      </w:r>
+      <w:r>
+        <w:rPr>
+          <w:highlight w:val="red"/>
+        </w:rPr>
+        <w:t>3</w:t>
+      </w:r>
+    </w:p>
+    <w:p>
+      <w:pPr>
+        <w:ind w:left="1276"/>
+      </w:pPr>
+      <w:r>
+        <w:rPr>
+          <w:highlight w:val="yellow"/>
+        </w:rPr>
+        <w:t>1 x 10 + 2 x 4 = 10 + 8 = 18</w:t>
+      </w:r>
+    </w:p>
+    <w:p>
+      <w:pPr>
+        <w:ind w:left="1276"/>
+      </w:pPr>
+      <w:r>
+        <w:rPr>
+          <w:highlight w:val="green"/>
+        </w:rPr>
+        <w:t>1 x 9 + 2 x 3 = 9 + 6 = 15</w:t>
+      </w:r>
+    </w:p>
+    <w:p>
+      <w:pPr>
+        <w:ind w:left="1276"/>
+      </w:pPr>
+      <w:r>
+        <w:rPr>
+          <w:highlight w:val="cyan"/>
+        </w:rPr>
+        <w:t xml:space="preserve">3 x 10 + 4 x </w:t>
+      </w:r>
+      <w:proofErr w:type="gramStart"/>
+      <w:r>
+        <w:rPr>
+          <w:highlight w:val="cyan"/>
+        </w:rPr>
+        <w:t>4  =</w:t>
+      </w:r>
+      <w:proofErr w:type="gramEnd"/>
+      <w:r>
+        <w:rPr>
+          <w:highlight w:val="cyan"/>
+        </w:rPr>
+        <w:t xml:space="preserve"> 30 + 16 = 46</w:t>
+      </w:r>
+    </w:p>
+    <w:p>
+      <w:pPr>
+        <w:ind w:left="1276"/>
+      </w:pPr>
+      <w:r>
+        <w:rPr>
+          <w:highlight w:val="magenta"/>
+        </w:rPr>
+        <w:t>3 x 9 + 4 x 3 = 27 + 12 = 39</w:t>
+      </w:r>
+    </w:p>
+    <w:p>
+      <w:pPr>
+        <w:ind w:left="1276"/>
+      </w:pPr>
+      <w:r>
+        <w:rPr>
+          <w:highlight w:val="blue"/>
+        </w:rPr>
+        <w:t>0 x 10 + 1 x 4 = 0 + 4 = 4</w:t>
+      </w:r>
+    </w:p>
+    <w:p>
+      <w:pPr>
+        <w:ind w:left="1276"/>
+      </w:pPr>
+      <w:r>
+        <w:rPr>
+          <w:highlight w:val="red"/>
+        </w:rPr>
+        <w:t>0 x 9 + 1 x 3 = 0 + 3 = 3</w:t>
+      </w:r>
+    </w:p>
+    <w:p>
+      <w:pPr>
+        <w:ind w:left="1276"/>
+      </w:pPr>
+      <w:proofErr w:type="spellStart"/>
+      <w:r>
+        <w:lastRenderedPageBreak/>
+        <w:t>Vemos</w:t>
+      </w:r>
+      <w:proofErr w:type="spellEnd"/>
+      <w:r>
+        <w:t xml:space="preserve"> que (AB</w:t>
+      </w:r>
+      <w:proofErr w:type="gramStart"/>
+      <w:r>
+        <w:t>)C</w:t>
+      </w:r>
+      <w:proofErr w:type="gramEnd"/>
+      <w:r>
+        <w:t xml:space="preserve"> =A(BC) y </w:t>
+      </w:r>
+      <w:proofErr w:type="spellStart"/>
+      <w:r>
+        <w:t>queda</w:t>
+      </w:r>
+      <w:proofErr w:type="spellEnd"/>
+      <w:r>
+        <w:t xml:space="preserve"> </w:t>
+      </w:r>
+      <w:proofErr w:type="spellStart"/>
+      <w:r>
+        <w:t>demostrada</w:t>
+      </w:r>
+      <w:proofErr w:type="spellEnd"/>
+      <w:r>
+        <w:t xml:space="preserve"> la </w:t>
+      </w:r>
+      <w:proofErr w:type="spellStart"/>
+      <w:r>
+        <w:t>propiedad</w:t>
+      </w:r>
+      <w:proofErr w:type="spellEnd"/>
+      <w:r>
+        <w:t xml:space="preserve"> de ASOCIATIVIDAD </w:t>
+      </w:r>
+      <w:proofErr w:type="spellStart"/>
+      <w:r>
+        <w:t>en</w:t>
+      </w:r>
+      <w:proofErr w:type="spellEnd"/>
+      <w:r>
+        <w:t xml:space="preserve"> la MATRIZ con respect a la </w:t>
+      </w:r>
+      <w:proofErr w:type="spellStart"/>
+      <w:r>
+        <w:t>multiplicación</w:t>
+      </w:r>
+      <w:proofErr w:type="spellEnd"/>
+    </w:p>
+    <w:p>
+      <w:pPr>
+        <w:ind w:left="1276"/>
+      </w:pPr>
+    </w:p>
+    <w:p>
+      <w:pPr>
+        <w:ind w:left="1276"/>
+        <w:rPr>
+          <w:rFonts w:ascii="Times New Roman" w:eastAsia="Times New Roman" w:hAnsi="Times New Roman" w:cs="Times New Roman"/>
+          <w:color w:val="000000"/>
+        </w:rPr>
+      </w:pPr>
+      <w:r>
+        <w:rPr>
+          <w:rFonts w:ascii="Times New Roman" w:eastAsia="Times New Roman" w:hAnsi="Times New Roman" w:cs="Times New Roman"/>
+          <w:color w:val="000000"/>
+        </w:rPr>
+        <w:t>**************************************************************************</w:t>
+      </w:r>
+    </w:p>
+    <w:p>
+      <w:pPr>
+        <w:ind w:left="1276"/>
+      </w:pPr>
+    </w:p>
+    <w:p>
+      <w:pPr>
+        <w:ind w:left="1276"/>
+      </w:pPr>
+      <w:r>
+        <w:t>EJERCICIO 7:</w:t>
+      </w:r>
+    </w:p>
+    <w:p>
+      <w:pPr>
+        <w:ind w:left="1276"/>
+      </w:pPr>
+      <w:proofErr w:type="spellStart"/>
+      <w:r>
+        <w:t>Dadas</w:t>
+      </w:r>
+      <w:proofErr w:type="spellEnd"/>
+      <w:r>
+        <w:t xml:space="preserve">: </w:t>
+      </w:r>
+      <w:r>
+        <w:drawing>
+          <wp:inline distT="0" distB="0" distL="0" distR="0" wp14:anchorId="5191DFFA" wp14:editId="644A5E86">
+            <wp:extent cx="2495899" cy="790685"/>
+            <wp:effectExtent l="0" t="0" r="0" b="0"/>
+            <wp:docPr id="10" name="Imagen 10"/>
+            <wp:cNvGraphicFramePr>
+              <a:graphicFrameLocks xmlns:a="http://schemas.openxmlformats.org/drawingml/2006/main" noChangeAspect="1"/>
+            </wp:cNvGraphicFramePr>
+            <a:graphic xmlns:a="http://schemas.openxmlformats.org/drawingml/2006/main">
+              <a:graphicData uri="http://schemas.openxmlformats.org/drawingml/2006/picture">
+                <pic:pic xmlns:pic="http://schemas.openxmlformats.org/drawingml/2006/picture">
+                  <pic:nvPicPr>
+                    <pic:cNvPr id="0" name=""/>
+                    <pic:cNvPicPr/>
+                  </pic:nvPicPr>
+                  <pic:blipFill>
+                    <a:blip r:embed="rId210"/>
+                    <a:stretch>
+                      <a:fillRect/>
+                    </a:stretch>
+                  </pic:blipFill>
+                  <pic:spPr>
+                    <a:xfrm>
+                      <a:off x="0" y="0"/>
+                      <a:ext cx="2495899" cy="790685"/>
+                    </a:xfrm>
+                    <a:prstGeom prst="rect">
+                      <a:avLst/>
+                    </a:prstGeom>
+                  </pic:spPr>
+                </pic:pic>
+              </a:graphicData>
+            </a:graphic>
+          </wp:inline>
+        </w:drawing>
+      </w:r>
+    </w:p>
+    <w:p>
+      <w:pPr>
+        <w:ind w:left="1276"/>
+      </w:pPr>
+      <w:r>
+        <w:t xml:space="preserve">Para </w:t>
+      </w:r>
+      <w:proofErr w:type="spellStart"/>
+      <w:r>
+        <w:t>demostrar</w:t>
+      </w:r>
+      <w:proofErr w:type="spellEnd"/>
+      <w:r>
+        <w:t xml:space="preserve"> que B </w:t>
+      </w:r>
+      <w:proofErr w:type="spellStart"/>
+      <w:r>
+        <w:t>es</w:t>
+      </w:r>
+      <w:proofErr w:type="spellEnd"/>
+      <w:r>
+        <w:t xml:space="preserve"> la </w:t>
+      </w:r>
+      <w:proofErr w:type="spellStart"/>
+      <w:r>
+        <w:t>inversa</w:t>
+      </w:r>
+      <w:proofErr w:type="spellEnd"/>
+      <w:r>
+        <w:t xml:space="preserve"> de A, </w:t>
+      </w:r>
+      <w:proofErr w:type="spellStart"/>
+      <w:r>
+        <w:t>tengo</w:t>
+      </w:r>
+      <w:proofErr w:type="spellEnd"/>
+      <w:r>
+        <w:t xml:space="preserve"> que </w:t>
+      </w:r>
+      <w:proofErr w:type="spellStart"/>
+      <w:r>
+        <w:t>ver</w:t>
+      </w:r>
+      <w:proofErr w:type="spellEnd"/>
+      <w:r>
+        <w:t xml:space="preserve"> </w:t>
+      </w:r>
+      <w:proofErr w:type="spellStart"/>
+      <w:r>
+        <w:t>si</w:t>
+      </w:r>
+      <w:proofErr w:type="spellEnd"/>
+      <w:r>
+        <w:t>: AB = BA = I.</w:t>
+      </w:r>
+    </w:p>
+    <w:p>
+      <w:pPr>
+        <w:ind w:left="1276"/>
+      </w:pPr>
+    </w:p>
+    <w:p>
+      <w:pPr>
+        <w:ind w:left="1276"/>
+      </w:pPr>
+      <w:r>
+        <w:t>A</w:t>
+      </w:r>
+      <w:r>
+        <w:t>B</w:t>
+      </w:r>
+      <w:r>
+        <w:t xml:space="preserve"> = </w:t>
+      </w:r>
+      <w:proofErr w:type="gramStart"/>
+      <w:r>
+        <w:t>[ 2</w:t>
+      </w:r>
+      <w:proofErr w:type="gramEnd"/>
+      <w:r>
+        <w:t xml:space="preserve">  -5  ]    x    [ </w:t>
+      </w:r>
+      <w:r>
+        <w:t xml:space="preserve"> 3</w:t>
+      </w:r>
+      <w:r>
+        <w:t xml:space="preserve">    5  ]   =  [  </w:t>
+      </w:r>
+      <w:r>
+        <w:rPr>
+          <w:highlight w:val="yellow"/>
+        </w:rPr>
+        <w:t>1</w:t>
+      </w:r>
+      <w:r>
+        <w:t xml:space="preserve">   </w:t>
+      </w:r>
+      <w:r>
+        <w:rPr>
+          <w:highlight w:val="green"/>
+        </w:rPr>
+        <w:t>0</w:t>
       </w:r>
       <w:r>
         <w:t>]</w:t>
@@ -10136,329 +10530,1246 @@
         <w:ind w:left="1276"/>
       </w:pPr>
       <w:r>
-        <w:t xml:space="preserve">                    </w:t>
+        <w:t xml:space="preserve">           -1   3</w:t>
+      </w:r>
+      <w:r>
+        <w:t xml:space="preserve">                 </w:t>
+      </w:r>
+      <w:r>
+        <w:t xml:space="preserve">1     </w:t>
+      </w:r>
+      <w:r>
+        <w:t>2</w:t>
+      </w:r>
+      <w:r>
+        <w:t xml:space="preserve">               </w:t>
+      </w:r>
+      <w:r>
+        <w:rPr>
+          <w:highlight w:val="cyan"/>
+        </w:rPr>
+        <w:t>0</w:t>
+      </w:r>
+      <w:r>
+        <w:t xml:space="preserve">   </w:t>
+      </w:r>
+      <w:r>
+        <w:rPr>
+          <w:highlight w:val="magenta"/>
+        </w:rPr>
+        <w:t>1</w:t>
+      </w:r>
+    </w:p>
+    <w:p>
+      <w:pPr>
+        <w:ind w:left="1276"/>
+      </w:pPr>
+    </w:p>
+    <w:p>
+      <w:pPr>
+        <w:ind w:left="1276"/>
+      </w:pPr>
+      <w:r>
+        <w:rPr>
+          <w:highlight w:val="yellow"/>
+        </w:rPr>
+        <w:t>2 x 3 + (-5) x 1 = 6 – 5 = 1</w:t>
+      </w:r>
+    </w:p>
+    <w:p>
+      <w:pPr>
+        <w:ind w:left="1276"/>
+      </w:pPr>
+      <w:r>
+        <w:rPr>
+          <w:highlight w:val="green"/>
+        </w:rPr>
+        <w:t>2 x 5 + (-5) x 2 = 10 – 10 = 0</w:t>
+      </w:r>
+      <w:r>
+        <w:t xml:space="preserve"> </w:t>
+      </w:r>
+    </w:p>
+    <w:p>
+      <w:pPr>
+        <w:ind w:left="1276"/>
+      </w:pPr>
+      <w:r>
+        <w:rPr>
+          <w:highlight w:val="cyan"/>
+        </w:rPr>
+        <w:t>(-1) x 3 + 3 x 1 = -3 + 3 = 0</w:t>
+      </w:r>
+    </w:p>
+    <w:p>
+      <w:pPr>
+        <w:ind w:left="1276"/>
+      </w:pPr>
+      <w:r>
+        <w:rPr>
+          <w:highlight w:val="magenta"/>
+        </w:rPr>
+        <w:t>(-1) x 5 + 3 x 2 = -5 + 6 = 1</w:t>
+      </w:r>
+    </w:p>
+    <w:p>
+      <w:pPr>
+        <w:ind w:left="1276"/>
+      </w:pPr>
+    </w:p>
+    <w:p>
+      <w:pPr>
+        <w:ind w:left="1276"/>
+      </w:pPr>
+    </w:p>
+    <w:p>
+      <w:pPr>
+        <w:ind w:left="1276"/>
+      </w:pPr>
+      <w:r>
+        <w:t>B</w:t>
+      </w:r>
+      <w:r>
+        <w:t>A</w:t>
+      </w:r>
+      <w:r>
+        <w:t xml:space="preserve"> = </w:t>
       </w:r>
       <w:proofErr w:type="gramStart"/>
       <w:r>
-        <w:t>0  1</w:t>
+        <w:t>[ 3</w:t>
       </w:r>
       <w:proofErr w:type="gramEnd"/>
       <w:r>
-        <w:t xml:space="preserve"> </w:t>
-      </w:r>
-      <w:r>
-        <w:t xml:space="preserve">                    </w:t>
-      </w:r>
-      <w:r>
-        <w:t xml:space="preserve">                 </w:t>
+        <w:t xml:space="preserve">   5  ]    x    [  2    -5  ]   =  [  </w:t>
+      </w:r>
+      <w:r>
+        <w:rPr>
+          <w:highlight w:val="yellow"/>
+        </w:rPr>
+        <w:t>1</w:t>
+      </w:r>
+      <w:r>
+        <w:t xml:space="preserve">  </w:t>
+      </w:r>
+      <w:r>
+        <w:t xml:space="preserve"> </w:t>
+      </w:r>
+      <w:r>
+        <w:rPr>
+          <w:highlight w:val="green"/>
+        </w:rPr>
+        <w:t>0</w:t>
+      </w:r>
+      <w:r>
+        <w:t>]</w:t>
+      </w:r>
+    </w:p>
+    <w:p>
+      <w:pPr>
+        <w:ind w:left="1276"/>
+      </w:pPr>
+      <w:r>
+        <w:t xml:space="preserve">            1    2                -1     3</w:t>
+      </w:r>
+      <w:r>
+        <w:t xml:space="preserve">               </w:t>
+      </w:r>
+      <w:r>
+        <w:rPr>
+          <w:highlight w:val="cyan"/>
+        </w:rPr>
+        <w:t>0</w:t>
+      </w:r>
+      <w:r>
+        <w:t xml:space="preserve">   </w:t>
+      </w:r>
+      <w:r>
+        <w:rPr>
+          <w:highlight w:val="magenta"/>
+        </w:rPr>
+        <w:t>1</w:t>
+      </w:r>
+    </w:p>
+    <w:p>
+      <w:pPr>
+        <w:ind w:left="1276"/>
+        <w:rPr>
+          <w:highlight w:val="yellow"/>
+        </w:rPr>
+      </w:pPr>
+    </w:p>
+    <w:p>
+      <w:pPr>
+        <w:ind w:left="1276"/>
+      </w:pPr>
+      <w:r>
+        <w:rPr>
+          <w:highlight w:val="yellow"/>
+        </w:rPr>
+        <w:t>3 x 2 + 5 x (-1) = 6 – 5 = 1</w:t>
+      </w:r>
+    </w:p>
+    <w:p>
+      <w:pPr>
+        <w:ind w:left="1276"/>
+      </w:pPr>
+      <w:r>
+        <w:rPr>
+          <w:highlight w:val="green"/>
+        </w:rPr>
+        <w:t>3 x (-5) + 5 x 3 = -15 + 15 = 0</w:t>
+      </w:r>
+    </w:p>
+    <w:p>
+      <w:pPr>
+        <w:ind w:left="1276"/>
+      </w:pPr>
+      <w:r>
+        <w:rPr>
+          <w:highlight w:val="cyan"/>
+        </w:rPr>
+        <w:t>1 x 2 + 2 x (-1) = 2 – 2 = 0</w:t>
+      </w:r>
+    </w:p>
+    <w:p>
+      <w:pPr>
+        <w:ind w:left="1276"/>
+      </w:pPr>
+      <w:r>
+        <w:rPr>
+          <w:highlight w:val="magenta"/>
+        </w:rPr>
+        <w:t>1 x (-5) + 2 x 3 = -5 + 6 = 1</w:t>
+      </w:r>
+    </w:p>
+    <w:p>
+      <w:pPr>
+        <w:ind w:left="1276"/>
+      </w:pPr>
+    </w:p>
+    <w:p>
+      <w:pPr>
+        <w:ind w:left="1276"/>
+      </w:pPr>
+      <w:proofErr w:type="spellStart"/>
+      <w:proofErr w:type="gramStart"/>
+      <w:r>
+        <w:t>Queda</w:t>
+      </w:r>
+      <w:proofErr w:type="spellEnd"/>
+      <w:r>
+        <w:t xml:space="preserve"> </w:t>
+      </w:r>
+      <w:proofErr w:type="spellStart"/>
+      <w:r>
+        <w:t>demostrado</w:t>
+      </w:r>
+      <w:proofErr w:type="spellEnd"/>
+      <w:r>
+        <w:t xml:space="preserve"> que B </w:t>
+      </w:r>
+      <w:proofErr w:type="spellStart"/>
+      <w:r>
+        <w:t>es</w:t>
+      </w:r>
+      <w:proofErr w:type="spellEnd"/>
+      <w:r>
+        <w:t xml:space="preserve"> la </w:t>
+      </w:r>
+      <w:proofErr w:type="spellStart"/>
+      <w:r>
+        <w:t>inversa</w:t>
+      </w:r>
+      <w:proofErr w:type="spellEnd"/>
+      <w:r>
+        <w:t xml:space="preserve"> de A.</w:t>
+      </w:r>
+      <w:proofErr w:type="gramEnd"/>
+    </w:p>
+    <w:p>
+      <w:pPr>
+        <w:ind w:left="1276"/>
+      </w:pPr>
+    </w:p>
+    <w:p>
+      <w:pPr>
+        <w:ind w:left="1276"/>
+        <w:rPr>
+          <w:rFonts w:ascii="Times New Roman" w:eastAsia="Times New Roman" w:hAnsi="Times New Roman" w:cs="Times New Roman"/>
+          <w:color w:val="000000"/>
+        </w:rPr>
+      </w:pPr>
+      <w:r>
+        <w:rPr>
+          <w:rFonts w:ascii="Times New Roman" w:eastAsia="Times New Roman" w:hAnsi="Times New Roman" w:cs="Times New Roman"/>
+          <w:color w:val="000000"/>
+        </w:rPr>
+        <w:t>**************************************************************************</w:t>
+      </w:r>
+    </w:p>
+    <w:p>
+      <w:pPr>
+        <w:ind w:left="1276"/>
+      </w:pPr>
+    </w:p>
+    <w:p>
+      <w:pPr>
+        <w:ind w:left="1276"/>
+      </w:pPr>
+      <w:r>
+        <w:t>EJERCICIO 8:</w:t>
+      </w:r>
+    </w:p>
+    <w:p>
+      <w:pPr>
+        <w:ind w:left="1276"/>
+      </w:pPr>
+      <w:r>
+        <w:t xml:space="preserve">Dada </w:t>
+      </w:r>
+      <w:r>
+        <w:drawing>
+          <wp:inline distT="0" distB="0" distL="0" distR="0" wp14:anchorId="18CC4D7A" wp14:editId="530EF851">
+            <wp:extent cx="1381318" cy="828791"/>
+            <wp:effectExtent l="0" t="0" r="9525" b="9525"/>
+            <wp:docPr id="11" name="Imagen 11"/>
+            <wp:cNvGraphicFramePr>
+              <a:graphicFrameLocks xmlns:a="http://schemas.openxmlformats.org/drawingml/2006/main" noChangeAspect="1"/>
+            </wp:cNvGraphicFramePr>
+            <a:graphic xmlns:a="http://schemas.openxmlformats.org/drawingml/2006/main">
+              <a:graphicData uri="http://schemas.openxmlformats.org/drawingml/2006/picture">
+                <pic:pic xmlns:pic="http://schemas.openxmlformats.org/drawingml/2006/picture">
+                  <pic:nvPicPr>
+                    <pic:cNvPr id="0" name=""/>
+                    <pic:cNvPicPr/>
+                  </pic:nvPicPr>
+                  <pic:blipFill>
+                    <a:blip r:embed="rId211"/>
+                    <a:stretch>
+                      <a:fillRect/>
+                    </a:stretch>
+                  </pic:blipFill>
+                  <pic:spPr>
+                    <a:xfrm>
+                      <a:off x="0" y="0"/>
+                      <a:ext cx="1381318" cy="828791"/>
+                    </a:xfrm>
+                    <a:prstGeom prst="rect">
+                      <a:avLst/>
+                    </a:prstGeom>
+                  </pic:spPr>
+                </pic:pic>
+              </a:graphicData>
+            </a:graphic>
+          </wp:inline>
+        </w:drawing>
+      </w:r>
+      <w:proofErr w:type="spellStart"/>
+      <w:r>
+        <w:t>si</w:t>
+      </w:r>
+      <w:proofErr w:type="spellEnd"/>
+      <w:r>
+        <w:t xml:space="preserve"> </w:t>
+      </w:r>
+      <w:proofErr w:type="spellStart"/>
+      <w:r>
+        <w:t>es</w:t>
+      </w:r>
+      <w:proofErr w:type="spellEnd"/>
+      <w:r>
+        <w:t xml:space="preserve"> </w:t>
+      </w:r>
+      <w:proofErr w:type="spellStart"/>
+      <w:r>
+        <w:t>inversible</w:t>
+      </w:r>
+      <w:proofErr w:type="spellEnd"/>
+      <w:r>
+        <w:t xml:space="preserve">, </w:t>
+      </w:r>
+      <w:proofErr w:type="spellStart"/>
+      <w:r>
+        <w:t>entonces</w:t>
+      </w:r>
+      <w:proofErr w:type="spellEnd"/>
+      <w:r>
+        <w:t xml:space="preserve"> </w:t>
+      </w:r>
+      <w:proofErr w:type="gramStart"/>
+      <w:r>
+        <w:t>A</w:t>
+      </w:r>
+      <w:proofErr w:type="gramEnd"/>
+      <w:r>
+        <w:t xml:space="preserve"> </w:t>
+      </w:r>
+      <w:proofErr w:type="spellStart"/>
+      <w:r>
+        <w:t>debe</w:t>
+      </w:r>
+      <w:proofErr w:type="spellEnd"/>
+      <w:r>
+        <w:t>:</w:t>
+      </w:r>
+    </w:p>
+    <w:p>
+      <w:pPr>
+        <w:pStyle w:val="Prrafodelista"/>
+        <w:numPr>
+          <w:ilvl w:val="0"/>
+          <w:numId w:val="2"/>
+        </w:numPr>
+      </w:pPr>
+      <w:proofErr w:type="spellStart"/>
+      <w:r>
+        <w:t>Ser</w:t>
+      </w:r>
+      <w:proofErr w:type="spellEnd"/>
+      <w:r>
+        <w:t xml:space="preserve"> </w:t>
+      </w:r>
+      <w:proofErr w:type="spellStart"/>
+      <w:r>
+        <w:t>una</w:t>
+      </w:r>
+      <w:proofErr w:type="spellEnd"/>
+      <w:r>
+        <w:t xml:space="preserve"> </w:t>
+      </w:r>
+      <w:proofErr w:type="spellStart"/>
+      <w:r>
+        <w:t>matriz</w:t>
+      </w:r>
+      <w:proofErr w:type="spellEnd"/>
+      <w:r>
+        <w:t xml:space="preserve"> </w:t>
+      </w:r>
+      <w:proofErr w:type="spellStart"/>
+      <w:r>
+        <w:t>cuadrad</w:t>
+      </w:r>
+      <w:r>
+        <w:t>a</w:t>
+      </w:r>
+      <w:proofErr w:type="spellEnd"/>
+      <w:r>
+        <w:t xml:space="preserve"> (</w:t>
+      </w:r>
+      <w:proofErr w:type="spellStart"/>
+      <w:r>
+        <w:t>esta</w:t>
+      </w:r>
+      <w:proofErr w:type="spellEnd"/>
+      <w:r>
+        <w:t xml:space="preserve"> parte </w:t>
+      </w:r>
+      <w:proofErr w:type="spellStart"/>
+      <w:r>
+        <w:t>si</w:t>
+      </w:r>
+      <w:proofErr w:type="spellEnd"/>
+      <w:r>
+        <w:t xml:space="preserve"> la </w:t>
+      </w:r>
+      <w:proofErr w:type="spellStart"/>
+      <w:r>
+        <w:t>cumple</w:t>
+      </w:r>
+      <w:proofErr w:type="spellEnd"/>
+      <w:r>
+        <w:t>)</w:t>
+      </w:r>
+    </w:p>
+    <w:p>
+      <w:pPr>
+        <w:pStyle w:val="Prrafodelista"/>
+        <w:numPr>
+          <w:ilvl w:val="0"/>
+          <w:numId w:val="2"/>
+        </w:numPr>
+      </w:pPr>
+      <w:proofErr w:type="spellStart"/>
+      <w:r>
+        <w:t>Existir</w:t>
+      </w:r>
+      <w:proofErr w:type="spellEnd"/>
+      <w:r>
+        <w:t xml:space="preserve"> A-1 (</w:t>
+      </w:r>
+      <w:proofErr w:type="spellStart"/>
+      <w:r>
+        <w:t>matriz</w:t>
+      </w:r>
+      <w:proofErr w:type="spellEnd"/>
+      <w:r>
+        <w:t xml:space="preserve"> </w:t>
+      </w:r>
+      <w:proofErr w:type="spellStart"/>
+      <w:r>
+        <w:t>inversa</w:t>
+      </w:r>
+      <w:proofErr w:type="spellEnd"/>
+      <w:r>
+        <w:t xml:space="preserve"> de A) de </w:t>
+      </w:r>
+      <w:proofErr w:type="spellStart"/>
+      <w:r>
+        <w:t>modo</w:t>
+      </w:r>
+      <w:proofErr w:type="spellEnd"/>
+      <w:r>
+        <w:t xml:space="preserve"> que A</w:t>
+      </w:r>
+      <w:proofErr w:type="gramStart"/>
+      <w:r>
+        <w:t>.(</w:t>
+      </w:r>
+      <w:proofErr w:type="gramEnd"/>
+      <w:r>
+        <w:t xml:space="preserve">A-1) = (A-1).A = I, </w:t>
+      </w:r>
+      <w:proofErr w:type="spellStart"/>
+      <w:r>
+        <w:t>como</w:t>
+      </w:r>
+      <w:proofErr w:type="spellEnd"/>
+      <w:r>
+        <w:t xml:space="preserve"> </w:t>
+      </w:r>
+      <w:proofErr w:type="spellStart"/>
+      <w:r>
+        <w:t>ya</w:t>
+      </w:r>
+      <w:proofErr w:type="spellEnd"/>
+      <w:r>
+        <w:t xml:space="preserve"> </w:t>
+      </w:r>
+      <w:proofErr w:type="spellStart"/>
+      <w:r>
+        <w:t>veo</w:t>
+      </w:r>
+      <w:proofErr w:type="spellEnd"/>
+      <w:r>
+        <w:t xml:space="preserve"> que la </w:t>
+      </w:r>
+      <w:proofErr w:type="spellStart"/>
+      <w:r>
+        <w:t>terceer</w:t>
+      </w:r>
+      <w:proofErr w:type="spellEnd"/>
+      <w:r>
+        <w:t xml:space="preserve"> </w:t>
+      </w:r>
+      <w:proofErr w:type="spellStart"/>
+      <w:r>
+        <w:t>columna</w:t>
+      </w:r>
+      <w:proofErr w:type="spellEnd"/>
+      <w:r>
+        <w:t xml:space="preserve"> </w:t>
+      </w:r>
+      <w:proofErr w:type="spellStart"/>
+      <w:r>
+        <w:t>es</w:t>
+      </w:r>
+      <w:proofErr w:type="spellEnd"/>
+      <w:r>
+        <w:t xml:space="preserve"> </w:t>
+      </w:r>
+      <w:proofErr w:type="spellStart"/>
+      <w:r>
+        <w:t>toda</w:t>
+      </w:r>
+      <w:proofErr w:type="spellEnd"/>
+      <w:r>
+        <w:t xml:space="preserve"> de 0 </w:t>
+      </w:r>
+      <w:proofErr w:type="spellStart"/>
+      <w:r>
+        <w:t>ya</w:t>
+      </w:r>
+      <w:proofErr w:type="spellEnd"/>
+      <w:r>
+        <w:t xml:space="preserve"> se que el </w:t>
+      </w:r>
+      <w:proofErr w:type="spellStart"/>
+      <w:r>
+        <w:t>determinante</w:t>
+      </w:r>
+      <w:proofErr w:type="spellEnd"/>
+      <w:r>
+        <w:t xml:space="preserve"> de A </w:t>
+      </w:r>
+      <w:proofErr w:type="spellStart"/>
+      <w:r>
+        <w:t>va</w:t>
+      </w:r>
+      <w:proofErr w:type="spellEnd"/>
+      <w:r>
+        <w:t xml:space="preserve"> a </w:t>
+      </w:r>
+      <w:proofErr w:type="spellStart"/>
+      <w:r>
+        <w:t>ser</w:t>
+      </w:r>
+      <w:proofErr w:type="spellEnd"/>
+      <w:r>
+        <w:t xml:space="preserve"> 0 al </w:t>
+      </w:r>
+      <w:proofErr w:type="spellStart"/>
+      <w:r>
+        <w:t>querer</w:t>
+      </w:r>
+      <w:proofErr w:type="spellEnd"/>
+      <w:r>
+        <w:t xml:space="preserve"> </w:t>
+      </w:r>
+      <w:proofErr w:type="spellStart"/>
+      <w:r>
+        <w:t>aplicar</w:t>
+      </w:r>
+      <w:proofErr w:type="spellEnd"/>
+      <w:r>
+        <w:t xml:space="preserve"> la </w:t>
+      </w:r>
+      <w:proofErr w:type="spellStart"/>
+      <w:r>
+        <w:t>regla</w:t>
+      </w:r>
+      <w:proofErr w:type="spellEnd"/>
+      <w:r>
+        <w:t xml:space="preserve"> de </w:t>
+      </w:r>
+      <w:proofErr w:type="spellStart"/>
+      <w:r>
+        <w:t>sarrus</w:t>
+      </w:r>
+      <w:proofErr w:type="spellEnd"/>
+      <w:r>
+        <w:t xml:space="preserve">, </w:t>
+      </w:r>
+      <w:proofErr w:type="spellStart"/>
+      <w:r>
+        <w:t>entonces</w:t>
+      </w:r>
+      <w:proofErr w:type="spellEnd"/>
+      <w:r>
+        <w:t xml:space="preserve"> </w:t>
+      </w:r>
+      <w:proofErr w:type="spellStart"/>
+      <w:r>
+        <w:t>ya</w:t>
+      </w:r>
+      <w:proofErr w:type="spellEnd"/>
+      <w:r>
+        <w:t xml:space="preserve"> que </w:t>
+      </w:r>
+      <w:proofErr w:type="spellStart"/>
+      <w:r>
+        <w:t>que</w:t>
+      </w:r>
+      <w:proofErr w:type="spellEnd"/>
+      <w:r>
+        <w:t xml:space="preserve"> no </w:t>
+      </w:r>
+      <w:proofErr w:type="spellStart"/>
+      <w:r>
+        <w:t>voy</w:t>
+      </w:r>
+      <w:proofErr w:type="spellEnd"/>
+      <w:r>
+        <w:t xml:space="preserve"> a </w:t>
+      </w:r>
+      <w:proofErr w:type="spellStart"/>
+      <w:r>
+        <w:t>poder</w:t>
+      </w:r>
+      <w:proofErr w:type="spellEnd"/>
+      <w:r>
+        <w:t xml:space="preserve"> </w:t>
+      </w:r>
+      <w:proofErr w:type="spellStart"/>
+      <w:r>
+        <w:t>calcular</w:t>
+      </w:r>
+      <w:proofErr w:type="spellEnd"/>
+      <w:r>
+        <w:t xml:space="preserve"> la </w:t>
+      </w:r>
+      <w:proofErr w:type="spellStart"/>
+      <w:r>
+        <w:t>inversa</w:t>
+      </w:r>
+      <w:proofErr w:type="spellEnd"/>
+      <w:r>
+        <w:t xml:space="preserve"> </w:t>
+      </w:r>
+      <w:proofErr w:type="spellStart"/>
+      <w:r>
+        <w:t>ya</w:t>
+      </w:r>
+      <w:proofErr w:type="spellEnd"/>
+      <w:r>
+        <w:t xml:space="preserve"> que no </w:t>
+      </w:r>
+      <w:proofErr w:type="spellStart"/>
+      <w:r>
+        <w:t>voy</w:t>
+      </w:r>
+      <w:proofErr w:type="spellEnd"/>
+      <w:r>
+        <w:t xml:space="preserve"> a </w:t>
+      </w:r>
+      <w:proofErr w:type="spellStart"/>
+      <w:r>
+        <w:t>poder</w:t>
+      </w:r>
+      <w:proofErr w:type="spellEnd"/>
+      <w:r>
+        <w:t xml:space="preserve"> divider </w:t>
+      </w:r>
+      <w:proofErr w:type="spellStart"/>
+      <w:r>
+        <w:t>por</w:t>
+      </w:r>
+      <w:proofErr w:type="spellEnd"/>
+      <w:r>
+        <w:t xml:space="preserve"> 0. </w:t>
+      </w:r>
+    </w:p>
+    <w:p>
+      <w:pPr>
+        <w:pStyle w:val="Prrafodelista"/>
+        <w:ind w:left="1276"/>
+      </w:pPr>
+    </w:p>
+    <w:p>
+      <w:pPr>
+        <w:ind w:left="1276"/>
+      </w:pPr>
+    </w:p>
+    <w:p>
+      <w:pPr>
+        <w:ind w:left="1276"/>
+        <w:rPr>
+          <w:rFonts w:ascii="Times New Roman" w:eastAsia="Times New Roman" w:hAnsi="Times New Roman" w:cs="Times New Roman"/>
+          <w:color w:val="000000"/>
+        </w:rPr>
+      </w:pPr>
+      <w:r>
+        <w:rPr>
+          <w:rFonts w:ascii="Times New Roman" w:eastAsia="Times New Roman" w:hAnsi="Times New Roman" w:cs="Times New Roman"/>
+          <w:color w:val="000000"/>
+        </w:rPr>
+        <w:t>**************************************************************************</w:t>
+      </w:r>
+    </w:p>
+    <w:p>
+      <w:pPr>
+        <w:ind w:left="1276"/>
+      </w:pPr>
+    </w:p>
+    <w:p>
+      <w:pPr>
+        <w:ind w:left="1276"/>
+      </w:pPr>
+      <w:r>
+        <w:t>EJERCICIO 9:</w:t>
+      </w:r>
+    </w:p>
+    <w:p>
+      <w:pPr>
+        <w:ind w:left="1276"/>
+      </w:pPr>
+    </w:p>
+    <w:p>
+      <w:pPr>
+        <w:ind w:left="1276"/>
+      </w:pPr>
+      <w:r>
+        <w:t xml:space="preserve">Dada </w:t>
+      </w:r>
+      <w:r>
+        <w:drawing>
+          <wp:inline distT="0" distB="0" distL="0" distR="0" wp14:anchorId="4DA11B06" wp14:editId="3896A32D">
+            <wp:extent cx="876422" cy="552527"/>
+            <wp:effectExtent l="0" t="0" r="0" b="0"/>
+            <wp:docPr id="12" name="Imagen 12"/>
+            <wp:cNvGraphicFramePr>
+              <a:graphicFrameLocks xmlns:a="http://schemas.openxmlformats.org/drawingml/2006/main" noChangeAspect="1"/>
+            </wp:cNvGraphicFramePr>
+            <a:graphic xmlns:a="http://schemas.openxmlformats.org/drawingml/2006/main">
+              <a:graphicData uri="http://schemas.openxmlformats.org/drawingml/2006/picture">
+                <pic:pic xmlns:pic="http://schemas.openxmlformats.org/drawingml/2006/picture">
+                  <pic:nvPicPr>
+                    <pic:cNvPr id="0" name=""/>
+                    <pic:cNvPicPr/>
+                  </pic:nvPicPr>
+                  <pic:blipFill>
+                    <a:blip r:embed="rId212"/>
+                    <a:stretch>
+                      <a:fillRect/>
+                    </a:stretch>
+                  </pic:blipFill>
+                  <pic:spPr>
+                    <a:xfrm>
+                      <a:off x="0" y="0"/>
+                      <a:ext cx="876422" cy="552527"/>
+                    </a:xfrm>
+                    <a:prstGeom prst="rect">
+                      <a:avLst/>
+                    </a:prstGeom>
+                  </pic:spPr>
+                </pic:pic>
+              </a:graphicData>
+            </a:graphic>
+          </wp:inline>
+        </w:drawing>
+      </w:r>
+    </w:p>
+    <w:p>
+      <w:pPr>
+        <w:ind w:left="1276"/>
+      </w:pPr>
+    </w:p>
+    <w:p>
+      <w:pPr>
+        <w:ind w:left="1276"/>
+      </w:pPr>
+      <w:r>
+        <w:lastRenderedPageBreak/>
+        <w:t xml:space="preserve">Dada </w:t>
+      </w:r>
+      <w:r>
+        <w:drawing>
+          <wp:inline distT="0" distB="0" distL="0" distR="0" wp14:anchorId="5FA05677" wp14:editId="23652822">
+            <wp:extent cx="1038370" cy="495369"/>
+            <wp:effectExtent l="0" t="0" r="9525" b="0"/>
+            <wp:docPr id="13" name="Imagen 13"/>
+            <wp:cNvGraphicFramePr>
+              <a:graphicFrameLocks xmlns:a="http://schemas.openxmlformats.org/drawingml/2006/main" noChangeAspect="1"/>
+            </wp:cNvGraphicFramePr>
+            <a:graphic xmlns:a="http://schemas.openxmlformats.org/drawingml/2006/main">
+              <a:graphicData uri="http://schemas.openxmlformats.org/drawingml/2006/picture">
+                <pic:pic xmlns:pic="http://schemas.openxmlformats.org/drawingml/2006/picture">
+                  <pic:nvPicPr>
+                    <pic:cNvPr id="0" name=""/>
+                    <pic:cNvPicPr/>
+                  </pic:nvPicPr>
+                  <pic:blipFill>
+                    <a:blip r:embed="rId213"/>
+                    <a:stretch>
+                      <a:fillRect/>
+                    </a:stretch>
+                  </pic:blipFill>
+                  <pic:spPr>
+                    <a:xfrm>
+                      <a:off x="0" y="0"/>
+                      <a:ext cx="1038370" cy="495369"/>
+                    </a:xfrm>
+                    <a:prstGeom prst="rect">
+                      <a:avLst/>
+                    </a:prstGeom>
+                  </pic:spPr>
+                </pic:pic>
+              </a:graphicData>
+            </a:graphic>
+          </wp:inline>
+        </w:drawing>
+      </w:r>
+    </w:p>
+    <w:p>
+      <w:pPr>
+        <w:ind w:left="1276"/>
+      </w:pPr>
+    </w:p>
+    <w:p>
+      <w:pPr>
+        <w:ind w:left="1276"/>
+      </w:pPr>
+      <w:r>
+        <w:t xml:space="preserve">Dada </w:t>
+      </w:r>
+      <w:r>
+        <w:drawing>
+          <wp:inline distT="0" distB="0" distL="0" distR="0" wp14:anchorId="75392049" wp14:editId="172898A1">
+            <wp:extent cx="1209844" cy="447738"/>
+            <wp:effectExtent l="0" t="0" r="0" b="9525"/>
+            <wp:docPr id="14" name="Imagen 14"/>
+            <wp:cNvGraphicFramePr>
+              <a:graphicFrameLocks xmlns:a="http://schemas.openxmlformats.org/drawingml/2006/main" noChangeAspect="1"/>
+            </wp:cNvGraphicFramePr>
+            <a:graphic xmlns:a="http://schemas.openxmlformats.org/drawingml/2006/main">
+              <a:graphicData uri="http://schemas.openxmlformats.org/drawingml/2006/picture">
+                <pic:pic xmlns:pic="http://schemas.openxmlformats.org/drawingml/2006/picture">
+                  <pic:nvPicPr>
+                    <pic:cNvPr id="0" name=""/>
+                    <pic:cNvPicPr/>
+                  </pic:nvPicPr>
+                  <pic:blipFill>
+                    <a:blip r:embed="rId214"/>
+                    <a:stretch>
+                      <a:fillRect/>
+                    </a:stretch>
+                  </pic:blipFill>
+                  <pic:spPr>
+                    <a:xfrm>
+                      <a:off x="0" y="0"/>
+                      <a:ext cx="1209844" cy="447738"/>
+                    </a:xfrm>
+                    <a:prstGeom prst="rect">
+                      <a:avLst/>
+                    </a:prstGeom>
+                  </pic:spPr>
+                </pic:pic>
+              </a:graphicData>
+            </a:graphic>
+          </wp:inline>
+        </w:drawing>
+      </w:r>
+    </w:p>
+    <w:p>
+      <w:pPr>
+        <w:ind w:left="1276"/>
+        <w:rPr>
+          <w:rFonts w:ascii="Times New Roman" w:eastAsia="Times New Roman" w:hAnsi="Times New Roman" w:cs="Times New Roman"/>
+          <w:color w:val="000000"/>
+        </w:rPr>
+      </w:pPr>
+      <w:r>
+        <w:rPr>
+          <w:rFonts w:ascii="Times New Roman" w:eastAsia="Times New Roman" w:hAnsi="Times New Roman" w:cs="Times New Roman"/>
+          <w:color w:val="000000"/>
+        </w:rPr>
+        <w:t>**************************************************************************</w:t>
+      </w:r>
+    </w:p>
+    <w:p>
+      <w:pPr>
+        <w:ind w:left="1276"/>
+      </w:pPr>
+    </w:p>
+    <w:p>
+      <w:pPr>
+        <w:ind w:left="1276"/>
+      </w:pPr>
+      <w:r>
+        <w:t>EJERCICIO 10:</w:t>
+      </w:r>
+    </w:p>
+    <w:p>
+      <w:pPr>
+        <w:ind w:left="1276"/>
+      </w:pPr>
+      <w:r>
+        <w:drawing>
+          <wp:inline distT="0" distB="0" distL="0" distR="0" wp14:anchorId="1E58E023" wp14:editId="2C53ABF9">
+            <wp:extent cx="1952898" cy="666843"/>
+            <wp:effectExtent l="0" t="0" r="9525" b="0"/>
+            <wp:docPr id="15" name="Imagen 15"/>
+            <wp:cNvGraphicFramePr>
+              <a:graphicFrameLocks xmlns:a="http://schemas.openxmlformats.org/drawingml/2006/main" noChangeAspect="1"/>
+            </wp:cNvGraphicFramePr>
+            <a:graphic xmlns:a="http://schemas.openxmlformats.org/drawingml/2006/main">
+              <a:graphicData uri="http://schemas.openxmlformats.org/drawingml/2006/picture">
+                <pic:pic xmlns:pic="http://schemas.openxmlformats.org/drawingml/2006/picture">
+                  <pic:nvPicPr>
+                    <pic:cNvPr id="0" name=""/>
+                    <pic:cNvPicPr/>
+                  </pic:nvPicPr>
+                  <pic:blipFill>
+                    <a:blip r:embed="rId215"/>
+                    <a:stretch>
+                      <a:fillRect/>
+                    </a:stretch>
+                  </pic:blipFill>
+                  <pic:spPr>
+                    <a:xfrm>
+                      <a:off x="0" y="0"/>
+                      <a:ext cx="1952898" cy="666843"/>
+                    </a:xfrm>
+                    <a:prstGeom prst="rect">
+                      <a:avLst/>
+                    </a:prstGeom>
+                  </pic:spPr>
+                </pic:pic>
+              </a:graphicData>
+            </a:graphic>
+          </wp:inline>
+        </w:drawing>
+      </w:r>
+    </w:p>
+    <w:p>
+      <w:pPr>
+        <w:ind w:left="1276"/>
+      </w:pPr>
+    </w:p>
+    <w:p>
+      <w:pPr>
+        <w:ind w:left="1276"/>
+      </w:pPr>
+      <w:r>
+        <w:drawing>
+          <wp:inline distT="0" distB="0" distL="0" distR="0" wp14:anchorId="11EE67FE" wp14:editId="7627DD83">
+            <wp:extent cx="2105319" cy="895475"/>
+            <wp:effectExtent l="0" t="0" r="9525" b="0"/>
+            <wp:docPr id="16" name="Imagen 16"/>
+            <wp:cNvGraphicFramePr>
+              <a:graphicFrameLocks xmlns:a="http://schemas.openxmlformats.org/drawingml/2006/main" noChangeAspect="1"/>
+            </wp:cNvGraphicFramePr>
+            <a:graphic xmlns:a="http://schemas.openxmlformats.org/drawingml/2006/main">
+              <a:graphicData uri="http://schemas.openxmlformats.org/drawingml/2006/picture">
+                <pic:pic xmlns:pic="http://schemas.openxmlformats.org/drawingml/2006/picture">
+                  <pic:nvPicPr>
+                    <pic:cNvPr id="0" name=""/>
+                    <pic:cNvPicPr/>
+                  </pic:nvPicPr>
+                  <pic:blipFill>
+                    <a:blip r:embed="rId216"/>
+                    <a:stretch>
+                      <a:fillRect/>
+                    </a:stretch>
+                  </pic:blipFill>
+                  <pic:spPr>
+                    <a:xfrm>
+                      <a:off x="0" y="0"/>
+                      <a:ext cx="2105319" cy="895475"/>
+                    </a:xfrm>
+                    <a:prstGeom prst="rect">
+                      <a:avLst/>
+                    </a:prstGeom>
+                  </pic:spPr>
+                </pic:pic>
+              </a:graphicData>
+            </a:graphic>
+          </wp:inline>
+        </w:drawing>
+      </w:r>
+    </w:p>
+    <w:p>
+      <w:pPr>
+        <w:ind w:left="1276"/>
+      </w:pPr>
+    </w:p>
+    <w:p>
+      <w:pPr>
+        <w:ind w:left="1276"/>
+        <w:rPr>
+          <w:rFonts w:ascii="Times New Roman" w:eastAsia="Times New Roman" w:hAnsi="Times New Roman" w:cs="Times New Roman"/>
+          <w:color w:val="000000"/>
+        </w:rPr>
+      </w:pPr>
+      <w:r>
+        <w:rPr>
+          <w:rFonts w:ascii="Times New Roman" w:eastAsia="Times New Roman" w:hAnsi="Times New Roman" w:cs="Times New Roman"/>
+          <w:color w:val="000000"/>
+        </w:rPr>
+        <w:t>**************************************************************************</w:t>
+      </w:r>
+    </w:p>
+    <w:p>
+      <w:pPr>
+        <w:ind w:left="1276"/>
+      </w:pPr>
+    </w:p>
+    <w:p>
+      <w:pPr>
+        <w:ind w:left="1276"/>
+      </w:pPr>
+      <w:r>
+        <w:t>EJERCICIO 11:</w:t>
+      </w:r>
+    </w:p>
+    <w:p>
+      <w:pPr>
+        <w:ind w:left="1276"/>
+      </w:pPr>
+    </w:p>
+    <w:p>
+      <w:pPr>
+        <w:ind w:left="1276"/>
+      </w:pPr>
+      <w:proofErr w:type="gramStart"/>
+      <w:r>
+        <w:t>A)</w:t>
+      </w:r>
+      <w:proofErr w:type="gramEnd"/>
+      <w:r>
+        <w:br/>
+      </w:r>
+      <w:r>
+        <w:drawing>
+          <wp:inline distT="0" distB="0" distL="0" distR="0" wp14:anchorId="0C70A872" wp14:editId="29B6864B">
+            <wp:extent cx="1629002" cy="876422"/>
+            <wp:effectExtent l="0" t="0" r="9525" b="0"/>
+            <wp:docPr id="17" name="Imagen 17"/>
+            <wp:cNvGraphicFramePr>
+              <a:graphicFrameLocks xmlns:a="http://schemas.openxmlformats.org/drawingml/2006/main" noChangeAspect="1"/>
+            </wp:cNvGraphicFramePr>
+            <a:graphic xmlns:a="http://schemas.openxmlformats.org/drawingml/2006/main">
+              <a:graphicData uri="http://schemas.openxmlformats.org/drawingml/2006/picture">
+                <pic:pic xmlns:pic="http://schemas.openxmlformats.org/drawingml/2006/picture">
+                  <pic:nvPicPr>
+                    <pic:cNvPr id="0" name=""/>
+                    <pic:cNvPicPr/>
+                  </pic:nvPicPr>
+                  <pic:blipFill>
+                    <a:blip r:embed="rId217"/>
+                    <a:stretch>
+                      <a:fillRect/>
+                    </a:stretch>
+                  </pic:blipFill>
+                  <pic:spPr>
+                    <a:xfrm>
+                      <a:off x="0" y="0"/>
+                      <a:ext cx="1629002" cy="876422"/>
+                    </a:xfrm>
+                    <a:prstGeom prst="rect">
+                      <a:avLst/>
+                    </a:prstGeom>
+                  </pic:spPr>
+                </pic:pic>
+              </a:graphicData>
+            </a:graphic>
+          </wp:inline>
+        </w:drawing>
+      </w:r>
+      <w:r>
+        <w:br/>
+        <w:t>B)</w:t>
+      </w:r>
+      <w:r>
+        <w:br/>
+      </w:r>
+      <w:r>
+        <w:drawing>
+          <wp:inline distT="0" distB="0" distL="0" distR="0" wp14:anchorId="611B5397" wp14:editId="17A1E4A2">
+            <wp:extent cx="1362265" cy="600159"/>
+            <wp:effectExtent l="0" t="0" r="0" b="9525"/>
+            <wp:docPr id="18" name="Imagen 18"/>
+            <wp:cNvGraphicFramePr>
+              <a:graphicFrameLocks xmlns:a="http://schemas.openxmlformats.org/drawingml/2006/main" noChangeAspect="1"/>
+            </wp:cNvGraphicFramePr>
+            <a:graphic xmlns:a="http://schemas.openxmlformats.org/drawingml/2006/main">
+              <a:graphicData uri="http://schemas.openxmlformats.org/drawingml/2006/picture">
+                <pic:pic xmlns:pic="http://schemas.openxmlformats.org/drawingml/2006/picture">
+                  <pic:nvPicPr>
+                    <pic:cNvPr id="0" name=""/>
+                    <pic:cNvPicPr/>
+                  </pic:nvPicPr>
+                  <pic:blipFill>
+                    <a:blip r:embed="rId218"/>
+                    <a:stretch>
+                      <a:fillRect/>
+                    </a:stretch>
+                  </pic:blipFill>
+                  <pic:spPr>
+                    <a:xfrm>
+                      <a:off x="0" y="0"/>
+                      <a:ext cx="1362265" cy="600159"/>
+                    </a:xfrm>
+                    <a:prstGeom prst="rect">
+                      <a:avLst/>
+                    </a:prstGeom>
+                  </pic:spPr>
+                </pic:pic>
+              </a:graphicData>
+            </a:graphic>
+          </wp:inline>
+        </w:drawing>
+      </w:r>
+      <w:r>
+        <w:br/>
+        <w:t>C)</w:t>
+      </w:r>
+      <w:r>
+        <w:br/>
+      </w:r>
+      <w:r>
+        <w:drawing>
+          <wp:inline distT="0" distB="0" distL="0" distR="0" wp14:anchorId="14AB3C6D" wp14:editId="2C3A5C63">
+            <wp:extent cx="1733792" cy="905001"/>
+            <wp:effectExtent l="0" t="0" r="0" b="9525"/>
+            <wp:docPr id="19" name="Imagen 19"/>
+            <wp:cNvGraphicFramePr>
+              <a:graphicFrameLocks xmlns:a="http://schemas.openxmlformats.org/drawingml/2006/main" noChangeAspect="1"/>
+            </wp:cNvGraphicFramePr>
+            <a:graphic xmlns:a="http://schemas.openxmlformats.org/drawingml/2006/main">
+              <a:graphicData uri="http://schemas.openxmlformats.org/drawingml/2006/picture">
+                <pic:pic xmlns:pic="http://schemas.openxmlformats.org/drawingml/2006/picture">
+                  <pic:nvPicPr>
+                    <pic:cNvPr id="0" name=""/>
+                    <pic:cNvPicPr/>
+                  </pic:nvPicPr>
+                  <pic:blipFill>
+                    <a:blip r:embed="rId219"/>
+                    <a:stretch>
+                      <a:fillRect/>
+                    </a:stretch>
+                  </pic:blipFill>
+                  <pic:spPr>
+                    <a:xfrm>
+                      <a:off x="0" y="0"/>
+                      <a:ext cx="1733792" cy="905001"/>
+                    </a:xfrm>
+                    <a:prstGeom prst="rect">
+                      <a:avLst/>
+                    </a:prstGeom>
+                  </pic:spPr>
+                </pic:pic>
+              </a:graphicData>
+            </a:graphic>
+          </wp:inline>
+        </w:drawing>
+      </w:r>
+      <w:r>
+        <w:br/>
+        <w:t>D)</w:t>
+      </w:r>
+      <w:r>
+        <w:br/>
+      </w:r>
+      <w:r>
+        <w:drawing>
+          <wp:inline distT="0" distB="0" distL="0" distR="0" wp14:anchorId="555C31C2" wp14:editId="4CEDB305">
+            <wp:extent cx="1276528" cy="533474"/>
+            <wp:effectExtent l="0" t="0" r="0" b="0"/>
+            <wp:docPr id="20" name="Imagen 20"/>
+            <wp:cNvGraphicFramePr>
+              <a:graphicFrameLocks xmlns:a="http://schemas.openxmlformats.org/drawingml/2006/main" noChangeAspect="1"/>
+            </wp:cNvGraphicFramePr>
+            <a:graphic xmlns:a="http://schemas.openxmlformats.org/drawingml/2006/main">
+              <a:graphicData uri="http://schemas.openxmlformats.org/drawingml/2006/picture">
+                <pic:pic xmlns:pic="http://schemas.openxmlformats.org/drawingml/2006/picture">
+                  <pic:nvPicPr>
+                    <pic:cNvPr id="0" name=""/>
+                    <pic:cNvPicPr/>
+                  </pic:nvPicPr>
+                  <pic:blipFill>
+                    <a:blip r:embed="rId220"/>
+                    <a:stretch>
+                      <a:fillRect/>
+                    </a:stretch>
+                  </pic:blipFill>
+                  <pic:spPr>
+                    <a:xfrm>
+                      <a:off x="0" y="0"/>
+                      <a:ext cx="1276528" cy="533474"/>
+                    </a:xfrm>
+                    <a:prstGeom prst="rect">
+                      <a:avLst/>
+                    </a:prstGeom>
+                  </pic:spPr>
+                </pic:pic>
+              </a:graphicData>
+            </a:graphic>
+          </wp:inline>
+        </w:drawing>
       </w:r>
       <w:bookmarkStart w:id="0" w:name="_GoBack"/>
       <w:bookmarkEnd w:id="0"/>
-      <w:r>
-        <w:t xml:space="preserve"> </w:t>
-      </w:r>
-      <w:r>
-        <w:rPr>
-          <w:highlight w:val="blue"/>
-        </w:rPr>
-        <w:t>4</w:t>
-      </w:r>
-      <w:r>
-        <w:t xml:space="preserve">       </w:t>
-      </w:r>
-      <w:r>
-        <w:rPr>
-          <w:highlight w:val="red"/>
-        </w:rPr>
-        <w:t>3</w:t>
-      </w:r>
-    </w:p>
-    <w:p>
-      <w:pPr>
-        <w:ind w:left="1276"/>
-      </w:pPr>
-    </w:p>
-    <w:p>
-      <w:pPr>
-        <w:ind w:left="1276"/>
-      </w:pPr>
-    </w:p>
-    <w:p>
-      <w:pPr>
-        <w:ind w:left="1276"/>
-      </w:pPr>
-      <w:proofErr w:type="spellStart"/>
-      <w:r>
-        <w:t>Vemos</w:t>
-      </w:r>
-      <w:proofErr w:type="spellEnd"/>
-      <w:r>
-        <w:t xml:space="preserve"> que </w:t>
-      </w:r>
-      <w:r>
-        <w:t>(AB</w:t>
-      </w:r>
-      <w:proofErr w:type="gramStart"/>
-      <w:r>
-        <w:t>)C</w:t>
-      </w:r>
-      <w:proofErr w:type="gramEnd"/>
-      <w:r>
-        <w:t xml:space="preserve"> =</w:t>
-      </w:r>
-      <w:r>
-        <w:t>A(BC)</w:t>
-      </w:r>
-      <w:r>
-        <w:t xml:space="preserve"> y </w:t>
-      </w:r>
-      <w:proofErr w:type="spellStart"/>
-      <w:r>
-        <w:t>queda</w:t>
-      </w:r>
-      <w:proofErr w:type="spellEnd"/>
-      <w:r>
-        <w:t xml:space="preserve"> </w:t>
-      </w:r>
-      <w:proofErr w:type="spellStart"/>
-      <w:r>
-        <w:t>demostrada</w:t>
-      </w:r>
-      <w:proofErr w:type="spellEnd"/>
-      <w:r>
-        <w:t xml:space="preserve"> la </w:t>
-      </w:r>
-      <w:proofErr w:type="spellStart"/>
-      <w:r>
-        <w:t>propiedad</w:t>
-      </w:r>
-      <w:proofErr w:type="spellEnd"/>
-      <w:r>
-        <w:t xml:space="preserve"> de ASOCIATIVIDAD </w:t>
-      </w:r>
-      <w:proofErr w:type="spellStart"/>
-      <w:r>
-        <w:t>en</w:t>
-      </w:r>
-      <w:proofErr w:type="spellEnd"/>
-      <w:r>
-        <w:t xml:space="preserve"> la MATRIZ con respect a la </w:t>
-      </w:r>
-      <w:proofErr w:type="spellStart"/>
-      <w:r>
-        <w:t>multiplicación</w:t>
-      </w:r>
-      <w:proofErr w:type="spellEnd"/>
-    </w:p>
-    <w:p>
-      <w:pPr>
-        <w:ind w:left="1276"/>
-      </w:pPr>
-    </w:p>
-    <w:p>
-      <w:pPr>
-        <w:ind w:left="1276"/>
-      </w:pPr>
-    </w:p>
-    <w:p>
-      <w:pPr>
-        <w:ind w:left="1276"/>
-      </w:pPr>
-    </w:p>
-    <w:p>
-      <w:pPr>
-        <w:ind w:left="1276"/>
-        <w:rPr>
-          <w:rFonts w:ascii="Times New Roman" w:eastAsia="Times New Roman" w:hAnsi="Times New Roman" w:cs="Times New Roman"/>
-          <w:color w:val="000000"/>
-        </w:rPr>
-      </w:pPr>
-      <w:r>
-        <w:rPr>
-          <w:rFonts w:ascii="Times New Roman" w:eastAsia="Times New Roman" w:hAnsi="Times New Roman" w:cs="Times New Roman"/>
-          <w:color w:val="000000"/>
-        </w:rPr>
-        <w:t>**************************************************************************</w:t>
-      </w:r>
-    </w:p>
-    <w:p>
-      <w:pPr>
-        <w:ind w:left="1276"/>
-      </w:pPr>
-    </w:p>
-    <w:p>
-      <w:pPr>
-        <w:ind w:left="1276"/>
-      </w:pPr>
-      <w:r>
-        <w:t>EJERCICIO 7:</w:t>
-      </w:r>
-    </w:p>
-    <w:p>
-      <w:pPr>
-        <w:ind w:left="1276"/>
-      </w:pPr>
-    </w:p>
-    <w:p>
-      <w:pPr>
-        <w:ind w:left="1276"/>
-      </w:pPr>
-    </w:p>
-    <w:p>
-      <w:pPr>
-        <w:ind w:left="1276"/>
-        <w:rPr>
-          <w:rFonts w:ascii="Times New Roman" w:eastAsia="Times New Roman" w:hAnsi="Times New Roman" w:cs="Times New Roman"/>
-          <w:color w:val="000000"/>
-        </w:rPr>
-      </w:pPr>
-      <w:r>
-        <w:rPr>
-          <w:rFonts w:ascii="Times New Roman" w:eastAsia="Times New Roman" w:hAnsi="Times New Roman" w:cs="Times New Roman"/>
-          <w:color w:val="000000"/>
-        </w:rPr>
-        <w:t>**************************************************************************</w:t>
-      </w:r>
-    </w:p>
-    <w:p>
-      <w:pPr>
-        <w:ind w:left="1276"/>
-      </w:pPr>
-    </w:p>
-    <w:p>
-      <w:pPr>
-        <w:ind w:left="1276"/>
-      </w:pPr>
-      <w:r>
-        <w:t>EJERCICIO 8:</w:t>
-      </w:r>
-    </w:p>
-    <w:p>
-      <w:pPr>
-        <w:ind w:left="1276"/>
-      </w:pPr>
-    </w:p>
-    <w:p>
-      <w:pPr>
-        <w:ind w:left="1276"/>
-      </w:pPr>
-    </w:p>
-    <w:p>
-      <w:pPr>
-        <w:ind w:left="1276"/>
-        <w:rPr>
-          <w:rFonts w:ascii="Times New Roman" w:eastAsia="Times New Roman" w:hAnsi="Times New Roman" w:cs="Times New Roman"/>
-          <w:color w:val="000000"/>
-        </w:rPr>
-      </w:pPr>
-      <w:r>
-        <w:rPr>
-          <w:rFonts w:ascii="Times New Roman" w:eastAsia="Times New Roman" w:hAnsi="Times New Roman" w:cs="Times New Roman"/>
-          <w:color w:val="000000"/>
-        </w:rPr>
-        <w:t>**************************************************************************</w:t>
-      </w:r>
-    </w:p>
-    <w:p>
-      <w:pPr>
-        <w:ind w:left="1276"/>
-      </w:pPr>
-    </w:p>
-    <w:p>
-      <w:pPr>
-        <w:ind w:left="1276"/>
-      </w:pPr>
-      <w:r>
-        <w:t>EJERCICIO 9:</w:t>
-      </w:r>
-    </w:p>
-    <w:p>
-      <w:pPr>
-        <w:ind w:left="1276"/>
-      </w:pPr>
-    </w:p>
-    <w:p>
-      <w:pPr>
-        <w:ind w:left="1276"/>
-      </w:pPr>
-    </w:p>
-    <w:p>
-      <w:pPr>
-        <w:ind w:left="1276"/>
-        <w:rPr>
-          <w:rFonts w:ascii="Times New Roman" w:eastAsia="Times New Roman" w:hAnsi="Times New Roman" w:cs="Times New Roman"/>
-          <w:color w:val="000000"/>
-        </w:rPr>
-      </w:pPr>
-      <w:r>
-        <w:rPr>
-          <w:rFonts w:ascii="Times New Roman" w:eastAsia="Times New Roman" w:hAnsi="Times New Roman" w:cs="Times New Roman"/>
-          <w:color w:val="000000"/>
-        </w:rPr>
-        <w:t>**************************************************************************</w:t>
-      </w:r>
-    </w:p>
-    <w:p>
-      <w:pPr>
-        <w:ind w:left="1276"/>
-      </w:pPr>
-    </w:p>
-    <w:p>
-      <w:pPr>
-        <w:ind w:left="1276"/>
-      </w:pPr>
-      <w:r>
-        <w:t>EJERCICIO 10:</w:t>
-      </w:r>
-    </w:p>
-    <w:p>
-      <w:pPr>
-        <w:ind w:left="1276"/>
-      </w:pPr>
-    </w:p>
-    <w:p>
-      <w:pPr>
-        <w:ind w:left="1276"/>
-      </w:pPr>
-    </w:p>
-    <w:p>
-      <w:pPr>
-        <w:ind w:left="1276"/>
-        <w:rPr>
-          <w:rFonts w:ascii="Times New Roman" w:eastAsia="Times New Roman" w:hAnsi="Times New Roman" w:cs="Times New Roman"/>
-          <w:color w:val="000000"/>
-        </w:rPr>
-      </w:pPr>
-      <w:r>
-        <w:rPr>
-          <w:rFonts w:ascii="Times New Roman" w:eastAsia="Times New Roman" w:hAnsi="Times New Roman" w:cs="Times New Roman"/>
-          <w:color w:val="000000"/>
-        </w:rPr>
-        <w:t>**************************************************************************</w:t>
-      </w:r>
-    </w:p>
-    <w:p>
-      <w:pPr>
-        <w:ind w:left="1276"/>
-      </w:pPr>
-    </w:p>
-    <w:p>
-      <w:pPr>
-        <w:ind w:left="1276"/>
-      </w:pPr>
-      <w:r>
-        <w:t>EJERCICIO 11:</w:t>
-      </w:r>
-    </w:p>
-    <w:p>
-      <w:pPr>
-        <w:ind w:left="1276"/>
-      </w:pPr>
-    </w:p>
-    <w:p>
-      <w:pPr>
-        <w:ind w:left="1276"/>
-      </w:pPr>
     </w:p>
     <w:sectPr>
       <w:type w:val="continuous"/>

</xml_diff>

<commit_message>
agrego nuevos ejercicios resueltos de matrices
</commit_message>
<xml_diff>
--- a/matematica/tp3_parte1/tp3_matrices_determinantes_sel.docx
+++ b/matematica/tp3_parte1/tp3_matrices_determinantes_sel.docx
@@ -10484,13 +10484,7 @@
         <w:ind w:left="1276"/>
       </w:pPr>
       <w:r>
-        <w:t>A</w:t>
-      </w:r>
-      <w:r>
-        <w:t>B</w:t>
-      </w:r>
-      <w:r>
-        <w:t xml:space="preserve"> = </w:t>
+        <w:t xml:space="preserve">AB = </w:t>
       </w:r>
       <w:proofErr w:type="gramStart"/>
       <w:r>
@@ -10498,13 +10492,7 @@
       </w:r>
       <w:proofErr w:type="gramEnd"/>
       <w:r>
-        <w:t xml:space="preserve">  -5  ]    x    [ </w:t>
-      </w:r>
-      <w:r>
-        <w:t xml:space="preserve"> 3</w:t>
-      </w:r>
-      <w:r>
-        <w:t xml:space="preserve">    5  ]   =  [  </w:t>
+        <w:t xml:space="preserve">  -5  ]    x    [  3    5  ]   =  [  </w:t>
       </w:r>
       <w:r>
         <w:rPr>
@@ -10530,19 +10518,7 @@
         <w:ind w:left="1276"/>
       </w:pPr>
       <w:r>
-        <w:t xml:space="preserve">           -1   3</w:t>
-      </w:r>
-      <w:r>
-        <w:t xml:space="preserve">                 </w:t>
-      </w:r>
-      <w:r>
-        <w:t xml:space="preserve">1     </w:t>
-      </w:r>
-      <w:r>
-        <w:t>2</w:t>
-      </w:r>
-      <w:r>
-        <w:t xml:space="preserve">               </w:t>
+        <w:t xml:space="preserve">           -1   3                 1     2               </w:t>
       </w:r>
       <w:r>
         <w:rPr>
@@ -11328,18 +11304,709 @@
           </wp:inline>
         </w:drawing>
       </w:r>
-    </w:p>
-    <w:p>
-      <w:pPr>
-        <w:ind w:left="1276"/>
-      </w:pPr>
-    </w:p>
-    <w:p>
-      <w:pPr>
-        <w:ind w:left="1276"/>
-      </w:pPr>
-      <w:r>
-        <w:lastRenderedPageBreak/>
+      <w:r>
+        <w:t xml:space="preserve">para </w:t>
+      </w:r>
+      <w:proofErr w:type="spellStart"/>
+      <w:r>
+        <w:t>ver</w:t>
+      </w:r>
+      <w:proofErr w:type="spellEnd"/>
+      <w:r>
+        <w:t xml:space="preserve"> </w:t>
+      </w:r>
+      <w:proofErr w:type="spellStart"/>
+      <w:r>
+        <w:t>si</w:t>
+      </w:r>
+      <w:proofErr w:type="spellEnd"/>
+      <w:r>
+        <w:t xml:space="preserve"> </w:t>
+      </w:r>
+      <w:proofErr w:type="spellStart"/>
+      <w:r>
+        <w:t>existe</w:t>
+      </w:r>
+      <w:proofErr w:type="spellEnd"/>
+      <w:r>
+        <w:t xml:space="preserve"> la </w:t>
+      </w:r>
+      <w:proofErr w:type="spellStart"/>
+      <w:r>
+        <w:t>matriz</w:t>
+      </w:r>
+      <w:proofErr w:type="spellEnd"/>
+      <w:r>
+        <w:t xml:space="preserve"> </w:t>
+      </w:r>
+      <w:proofErr w:type="spellStart"/>
+      <w:r>
+        <w:t>inversa</w:t>
+      </w:r>
+      <w:proofErr w:type="spellEnd"/>
+      <w:r>
+        <w:t xml:space="preserve">, primero </w:t>
+      </w:r>
+      <w:proofErr w:type="spellStart"/>
+      <w:r>
+        <w:t>calculo</w:t>
+      </w:r>
+      <w:proofErr w:type="spellEnd"/>
+      <w:r>
+        <w:t xml:space="preserve"> el determinate de </w:t>
+      </w:r>
+      <w:proofErr w:type="gramStart"/>
+      <w:r>
+        <w:t>A</w:t>
+      </w:r>
+      <w:proofErr w:type="gramEnd"/>
+      <w:r>
+        <w:t xml:space="preserve">, </w:t>
+      </w:r>
+      <w:proofErr w:type="spellStart"/>
+      <w:r>
+        <w:t>por</w:t>
+      </w:r>
+      <w:proofErr w:type="spellEnd"/>
+      <w:r>
+        <w:t xml:space="preserve"> </w:t>
+      </w:r>
+      <w:proofErr w:type="spellStart"/>
+      <w:r>
+        <w:t>Sarrus</w:t>
+      </w:r>
+      <w:proofErr w:type="spellEnd"/>
+      <w:r>
+        <w:t>:</w:t>
+      </w:r>
+    </w:p>
+    <w:p>
+      <w:pPr>
+        <w:ind w:left="1276"/>
+      </w:pPr>
+    </w:p>
+    <w:p>
+      <w:pPr>
+        <w:ind w:left="1276"/>
+      </w:pPr>
+      <w:proofErr w:type="spellStart"/>
+      <w:proofErr w:type="gramStart"/>
+      <w:r>
+        <w:t>detA</w:t>
+      </w:r>
+      <w:proofErr w:type="spellEnd"/>
+      <w:proofErr w:type="gramEnd"/>
+      <w:r>
+        <w:t xml:space="preserve"> = | 1  2| = </w:t>
+      </w:r>
+      <w:r>
+        <w:t xml:space="preserve"> </w:t>
+      </w:r>
+      <w:r>
+        <w:t>1 x 3</w:t>
+      </w:r>
+      <w:r>
+        <w:t xml:space="preserve"> </w:t>
+      </w:r>
+      <w:r>
+        <w:t xml:space="preserve"> </w:t>
+      </w:r>
+      <w:r>
+        <w:t>–</w:t>
+      </w:r>
+      <w:r>
+        <w:t xml:space="preserve"> </w:t>
+      </w:r>
+      <w:r>
+        <w:t xml:space="preserve"> </w:t>
+      </w:r>
+      <w:r>
+        <w:t>2 x 1</w:t>
+      </w:r>
+      <w:r>
+        <w:t xml:space="preserve"> </w:t>
+      </w:r>
+      <w:r>
+        <w:t xml:space="preserve"> = </w:t>
+      </w:r>
+      <w:r>
+        <w:t xml:space="preserve"> </w:t>
+      </w:r>
+      <w:r>
+        <w:t>3 – 2</w:t>
+      </w:r>
+      <w:r>
+        <w:t xml:space="preserve"> </w:t>
+      </w:r>
+      <w:r>
+        <w:t xml:space="preserve"> = </w:t>
+      </w:r>
+      <w:r>
+        <w:t xml:space="preserve"> </w:t>
+      </w:r>
+      <w:r>
+        <w:t>1</w:t>
+      </w:r>
+    </w:p>
+    <w:p>
+      <w:pPr>
+        <w:ind w:left="1276"/>
+      </w:pPr>
+      <w:r>
+        <w:t xml:space="preserve">                </w:t>
+      </w:r>
+      <w:proofErr w:type="gramStart"/>
+      <w:r>
+        <w:t>1  3</w:t>
+      </w:r>
+      <w:proofErr w:type="gramEnd"/>
+    </w:p>
+    <w:p>
+      <w:pPr>
+        <w:ind w:left="1276"/>
+      </w:pPr>
+      <w:r>
+        <w:t xml:space="preserve">Como el determinate me da </w:t>
+      </w:r>
+      <w:proofErr w:type="spellStart"/>
+      <w:r>
+        <w:t>distinto</w:t>
+      </w:r>
+      <w:proofErr w:type="spellEnd"/>
+      <w:r>
+        <w:t xml:space="preserve"> de 0, </w:t>
+      </w:r>
+      <w:proofErr w:type="spellStart"/>
+      <w:r>
+        <w:t>entonces</w:t>
+      </w:r>
+      <w:proofErr w:type="spellEnd"/>
+      <w:r>
+        <w:t>:</w:t>
+      </w:r>
+    </w:p>
+    <w:p>
+      <w:pPr>
+        <w:ind w:left="1276"/>
+      </w:pPr>
+      <w:r>
+        <w:t>-</w:t>
+      </w:r>
+      <w:proofErr w:type="spellStart"/>
+      <w:r>
+        <w:t>invierto</w:t>
+      </w:r>
+      <w:proofErr w:type="spellEnd"/>
+      <w:r>
+        <w:t xml:space="preserve"> </w:t>
+      </w:r>
+      <w:proofErr w:type="spellStart"/>
+      <w:r>
+        <w:t>los</w:t>
+      </w:r>
+      <w:proofErr w:type="spellEnd"/>
+      <w:r>
+        <w:t xml:space="preserve"> </w:t>
+      </w:r>
+      <w:proofErr w:type="spellStart"/>
+      <w:r>
+        <w:t>elementos</w:t>
+      </w:r>
+      <w:proofErr w:type="spellEnd"/>
+      <w:r>
+        <w:t xml:space="preserve"> de la diagonal principal y a </w:t>
+      </w:r>
+      <w:proofErr w:type="spellStart"/>
+      <w:r>
+        <w:t>cada</w:t>
+      </w:r>
+      <w:proofErr w:type="spellEnd"/>
+      <w:r>
+        <w:t xml:space="preserve"> </w:t>
+      </w:r>
+      <w:proofErr w:type="spellStart"/>
+      <w:r>
+        <w:t>uno</w:t>
+      </w:r>
+      <w:proofErr w:type="spellEnd"/>
+      <w:r>
+        <w:t xml:space="preserve"> lo </w:t>
+      </w:r>
+      <w:proofErr w:type="spellStart"/>
+      <w:r>
+        <w:t>divido</w:t>
+      </w:r>
+      <w:proofErr w:type="spellEnd"/>
+      <w:r>
+        <w:t xml:space="preserve"> </w:t>
+      </w:r>
+      <w:proofErr w:type="spellStart"/>
+      <w:r>
+        <w:t>por</w:t>
+      </w:r>
+      <w:proofErr w:type="spellEnd"/>
+      <w:r>
+        <w:t xml:space="preserve"> el </w:t>
+      </w:r>
+      <w:proofErr w:type="spellStart"/>
+      <w:r>
+        <w:t>detA</w:t>
+      </w:r>
+      <w:proofErr w:type="spellEnd"/>
+    </w:p>
+    <w:p>
+      <w:pPr>
+        <w:ind w:left="1276"/>
+      </w:pPr>
+      <w:r>
+        <w:t>-</w:t>
+      </w:r>
+      <w:proofErr w:type="spellStart"/>
+      <w:r>
+        <w:t>niego</w:t>
+      </w:r>
+      <w:proofErr w:type="spellEnd"/>
+      <w:r>
+        <w:t xml:space="preserve"> </w:t>
+      </w:r>
+      <w:proofErr w:type="spellStart"/>
+      <w:r>
+        <w:t>los</w:t>
+      </w:r>
+      <w:proofErr w:type="spellEnd"/>
+      <w:r>
+        <w:t xml:space="preserve"> </w:t>
+      </w:r>
+      <w:proofErr w:type="spellStart"/>
+      <w:r>
+        <w:t>elementos</w:t>
+      </w:r>
+      <w:proofErr w:type="spellEnd"/>
+      <w:r>
+        <w:t xml:space="preserve"> de la diagonal </w:t>
+      </w:r>
+      <w:proofErr w:type="spellStart"/>
+      <w:r>
+        <w:t>secundaria</w:t>
+      </w:r>
+      <w:proofErr w:type="spellEnd"/>
+      <w:r>
+        <w:t xml:space="preserve"> y a </w:t>
+      </w:r>
+      <w:proofErr w:type="spellStart"/>
+      <w:r>
+        <w:t>cada</w:t>
+      </w:r>
+      <w:proofErr w:type="spellEnd"/>
+      <w:r>
+        <w:t xml:space="preserve"> </w:t>
+      </w:r>
+      <w:proofErr w:type="spellStart"/>
+      <w:r>
+        <w:t>uno</w:t>
+      </w:r>
+      <w:proofErr w:type="spellEnd"/>
+      <w:r>
+        <w:t xml:space="preserve"> lo </w:t>
+      </w:r>
+      <w:proofErr w:type="spellStart"/>
+      <w:r>
+        <w:t>divido</w:t>
+      </w:r>
+      <w:proofErr w:type="spellEnd"/>
+      <w:r>
+        <w:t xml:space="preserve"> </w:t>
+      </w:r>
+      <w:proofErr w:type="spellStart"/>
+      <w:r>
+        <w:t>por</w:t>
+      </w:r>
+      <w:proofErr w:type="spellEnd"/>
+      <w:r>
+        <w:t xml:space="preserve"> el </w:t>
+      </w:r>
+      <w:proofErr w:type="spellStart"/>
+      <w:r>
+        <w:t>detA</w:t>
+      </w:r>
+      <w:proofErr w:type="spellEnd"/>
+    </w:p>
+    <w:p>
+      <w:pPr>
+        <w:ind w:left="1276"/>
+      </w:pPr>
+    </w:p>
+    <w:p>
+      <w:pPr>
+        <w:ind w:left="1276"/>
+      </w:pPr>
+      <w:r>
+        <w:t xml:space="preserve">A-1 = </w:t>
+      </w:r>
+      <w:proofErr w:type="gramStart"/>
+      <w:r>
+        <w:t>[  3</w:t>
+      </w:r>
+      <w:proofErr w:type="gramEnd"/>
+      <w:r>
+        <w:t>/1     -2/1  ]  =  [ 3  - 2 ]</w:t>
+      </w:r>
+    </w:p>
+    <w:p>
+      <w:pPr>
+        <w:ind w:left="1276"/>
+      </w:pPr>
+      <w:r>
+        <w:t xml:space="preserve">              -1/1      1/1            -1    1</w:t>
+      </w:r>
+    </w:p>
+    <w:p>
+      <w:pPr>
+        <w:ind w:left="1276"/>
+      </w:pPr>
+    </w:p>
+    <w:p>
+      <w:pPr>
+        <w:ind w:left="1276"/>
+      </w:pPr>
+      <w:r>
+        <w:t xml:space="preserve">Y para </w:t>
+      </w:r>
+      <w:proofErr w:type="spellStart"/>
+      <w:r>
+        <w:t>comprobar</w:t>
+      </w:r>
+      <w:proofErr w:type="spellEnd"/>
+      <w:r>
+        <w:t xml:space="preserve"> </w:t>
+      </w:r>
+      <w:proofErr w:type="spellStart"/>
+      <w:r>
+        <w:t>si</w:t>
+      </w:r>
+      <w:proofErr w:type="spellEnd"/>
+      <w:r>
+        <w:t xml:space="preserve"> </w:t>
+      </w:r>
+      <w:proofErr w:type="spellStart"/>
+      <w:r>
+        <w:t>es</w:t>
+      </w:r>
+      <w:proofErr w:type="spellEnd"/>
+      <w:r>
+        <w:t xml:space="preserve"> </w:t>
+      </w:r>
+      <w:proofErr w:type="spellStart"/>
+      <w:r>
+        <w:t>así</w:t>
+      </w:r>
+      <w:proofErr w:type="spellEnd"/>
+      <w:r>
+        <w:t xml:space="preserve"> </w:t>
+      </w:r>
+      <w:proofErr w:type="spellStart"/>
+      <w:r>
+        <w:t>calculo</w:t>
+      </w:r>
+      <w:proofErr w:type="spellEnd"/>
+      <w:r>
+        <w:t xml:space="preserve"> A.A-1 = A-1.A = I</w:t>
+      </w:r>
+    </w:p>
+    <w:p>
+      <w:pPr>
+        <w:ind w:left="1276"/>
+      </w:pPr>
+    </w:p>
+    <w:p>
+      <w:pPr>
+        <w:ind w:left="1276"/>
+      </w:pPr>
+      <w:r>
+        <w:t xml:space="preserve">A.A-1  =  [ 1  2 ]    x   [ 3  -2 ]   =  [ </w:t>
+      </w:r>
+      <w:r>
+        <w:rPr>
+          <w:highlight w:val="yellow"/>
+        </w:rPr>
+        <w:t>1</w:t>
+      </w:r>
+      <w:r>
+        <w:t xml:space="preserve">  </w:t>
+      </w:r>
+      <w:r>
+        <w:rPr>
+          <w:highlight w:val="green"/>
+        </w:rPr>
+        <w:t>0</w:t>
+      </w:r>
+      <w:r>
+        <w:t xml:space="preserve"> ]</w:t>
+      </w:r>
+    </w:p>
+    <w:p>
+      <w:pPr>
+        <w:ind w:left="1276"/>
+      </w:pPr>
+      <w:r>
+        <w:t xml:space="preserve">                    </w:t>
+      </w:r>
+      <w:proofErr w:type="gramStart"/>
+      <w:r>
+        <w:t>1  3</w:t>
+      </w:r>
+      <w:proofErr w:type="gramEnd"/>
+      <w:r>
+        <w:t xml:space="preserve">             -1   1             </w:t>
+      </w:r>
+      <w:r>
+        <w:rPr>
+          <w:highlight w:val="cyan"/>
+        </w:rPr>
+        <w:t>0</w:t>
+      </w:r>
+      <w:r>
+        <w:t xml:space="preserve">  </w:t>
+      </w:r>
+      <w:r>
+        <w:rPr>
+          <w:highlight w:val="magenta"/>
+        </w:rPr>
+        <w:t>1</w:t>
+      </w:r>
+    </w:p>
+    <w:p>
+      <w:pPr>
+        <w:ind w:left="1276"/>
+      </w:pPr>
+    </w:p>
+    <w:p>
+      <w:pPr>
+        <w:ind w:left="1276"/>
+      </w:pPr>
+      <w:r>
+        <w:rPr>
+          <w:highlight w:val="yellow"/>
+        </w:rPr>
+        <w:t>1 x 3 + 2 x (-1) = 3 – 2 = 1</w:t>
+      </w:r>
+    </w:p>
+    <w:p>
+      <w:pPr>
+        <w:ind w:left="1276"/>
+      </w:pPr>
+      <w:r>
+        <w:rPr>
+          <w:highlight w:val="green"/>
+        </w:rPr>
+        <w:t>1 x (-2) + 2 x 1 = -2 + 2 = 0</w:t>
+      </w:r>
+    </w:p>
+    <w:p>
+      <w:pPr>
+        <w:ind w:left="1276"/>
+      </w:pPr>
+      <w:r>
+        <w:rPr>
+          <w:highlight w:val="cyan"/>
+        </w:rPr>
+        <w:t>1 x 3 + 3 x (-1) = 3 – 3 = 0</w:t>
+      </w:r>
+    </w:p>
+    <w:p>
+      <w:pPr>
+        <w:ind w:left="1276"/>
+      </w:pPr>
+      <w:r>
+        <w:rPr>
+          <w:highlight w:val="magenta"/>
+        </w:rPr>
+        <w:t>1 x (-2) + 3 x 1 = -2 + 3 = 1</w:t>
+      </w:r>
+    </w:p>
+    <w:p>
+      <w:pPr>
+        <w:ind w:left="1276"/>
+      </w:pPr>
+    </w:p>
+    <w:p>
+      <w:pPr>
+        <w:ind w:left="1276"/>
+      </w:pPr>
+      <w:r>
+        <w:t>A-</w:t>
+      </w:r>
+      <w:proofErr w:type="gramStart"/>
+      <w:r>
+        <w:t>1.A  =</w:t>
+      </w:r>
+      <w:proofErr w:type="gramEnd"/>
+      <w:r>
+        <w:t xml:space="preserve">  [3  -2]    x   [1  2]    =    [</w:t>
+      </w:r>
+      <w:r>
+        <w:rPr>
+          <w:highlight w:val="yellow"/>
+        </w:rPr>
+        <w:t>1</w:t>
+      </w:r>
+      <w:r>
+        <w:t xml:space="preserve">  </w:t>
+      </w:r>
+      <w:r>
+        <w:rPr>
+          <w:highlight w:val="green"/>
+        </w:rPr>
+        <w:t>0</w:t>
+      </w:r>
+      <w:r>
+        <w:t xml:space="preserve"> ]</w:t>
+      </w:r>
+    </w:p>
+    <w:p>
+      <w:pPr>
+        <w:ind w:left="1276"/>
+      </w:pPr>
+      <w:r>
+        <w:t xml:space="preserve">                  -</w:t>
+      </w:r>
+      <w:proofErr w:type="gramStart"/>
+      <w:r>
+        <w:t>1  1</w:t>
+      </w:r>
+      <w:proofErr w:type="gramEnd"/>
+      <w:r>
+        <w:t xml:space="preserve">             1   3             </w:t>
+      </w:r>
+      <w:r>
+        <w:rPr>
+          <w:highlight w:val="cyan"/>
+        </w:rPr>
+        <w:t>0</w:t>
+      </w:r>
+      <w:r>
+        <w:t xml:space="preserve">  </w:t>
+      </w:r>
+      <w:r>
+        <w:rPr>
+          <w:highlight w:val="magenta"/>
+        </w:rPr>
+        <w:t>1</w:t>
+      </w:r>
+    </w:p>
+    <w:p>
+      <w:pPr>
+        <w:ind w:left="1276"/>
+      </w:pPr>
+    </w:p>
+    <w:p>
+      <w:pPr>
+        <w:ind w:left="1276"/>
+      </w:pPr>
+      <w:r>
+        <w:rPr>
+          <w:highlight w:val="yellow"/>
+        </w:rPr>
+        <w:t>3 x 1 + (-2) x 1 = 3 – 2 = 1</w:t>
+      </w:r>
+    </w:p>
+    <w:p>
+      <w:pPr>
+        <w:ind w:left="1276"/>
+      </w:pPr>
+      <w:r>
+        <w:rPr>
+          <w:highlight w:val="green"/>
+        </w:rPr>
+        <w:t>3 x 2 + (-2) x 3 = 6 – 6 = 0</w:t>
+      </w:r>
+    </w:p>
+    <w:p>
+      <w:pPr>
+        <w:ind w:left="1276"/>
+      </w:pPr>
+      <w:r>
+        <w:rPr>
+          <w:highlight w:val="cyan"/>
+        </w:rPr>
+        <w:t>(-1) x 1 + 1 x 1 = -1 + 1 = 0</w:t>
+      </w:r>
+    </w:p>
+    <w:p>
+      <w:pPr>
+        <w:ind w:left="1276"/>
+      </w:pPr>
+      <w:r>
+        <w:rPr>
+          <w:highlight w:val="magenta"/>
+        </w:rPr>
+        <w:t>(-1) x 2 + 1 x 3 = -2 + 3 = 1</w:t>
+      </w:r>
+    </w:p>
+    <w:p>
+      <w:pPr>
+        <w:ind w:left="1276"/>
+      </w:pPr>
+    </w:p>
+    <w:p>
+      <w:pPr>
+        <w:ind w:left="1276"/>
+      </w:pPr>
+      <w:proofErr w:type="spellStart"/>
+      <w:proofErr w:type="gramStart"/>
+      <w:r>
+        <w:t>Entonces</w:t>
+      </w:r>
+      <w:proofErr w:type="spellEnd"/>
+      <w:r>
+        <w:t xml:space="preserve"> </w:t>
+      </w:r>
+      <w:proofErr w:type="spellStart"/>
+      <w:r>
+        <w:t>quedo</w:t>
+      </w:r>
+      <w:proofErr w:type="spellEnd"/>
+      <w:r>
+        <w:t xml:space="preserve"> </w:t>
+      </w:r>
+      <w:proofErr w:type="spellStart"/>
+      <w:r>
+        <w:t>comprobado</w:t>
+      </w:r>
+      <w:proofErr w:type="spellEnd"/>
+      <w:r>
+        <w:t>.</w:t>
+      </w:r>
+      <w:proofErr w:type="gramEnd"/>
+    </w:p>
+    <w:p>
+      <w:pPr>
+        <w:ind w:left="1276"/>
+      </w:pPr>
+    </w:p>
+    <w:p>
+      <w:pPr>
+        <w:pStyle w:val="Prrafodelista"/>
+        <w:numPr>
+          <w:ilvl w:val="0"/>
+          <w:numId w:val="2"/>
+        </w:numPr>
+        <w:ind w:left="1276" w:firstLine="0"/>
+      </w:pPr>
+      <w:r>
+        <w:t xml:space="preserve">- - - - - - - - - - - - - - - - - - - - - - - - - - - - - - - - - - - - - - - - </w:t>
+      </w:r>
+    </w:p>
+    <w:p>
+      <w:pPr>
+        <w:ind w:left="1276"/>
+      </w:pPr>
+    </w:p>
+    <w:p>
+      <w:pPr>
+        <w:ind w:left="1276"/>
+      </w:pPr>
+      <w:r>
         <w:t xml:space="preserve">Dada </w:t>
       </w:r>
       <w:r>
@@ -11384,6 +12051,908 @@
       <w:pPr>
         <w:ind w:left="1276"/>
       </w:pPr>
+      <w:proofErr w:type="gramStart"/>
+      <w:r>
+        <w:t>para</w:t>
+      </w:r>
+      <w:proofErr w:type="gramEnd"/>
+      <w:r>
+        <w:t xml:space="preserve"> </w:t>
+      </w:r>
+      <w:proofErr w:type="spellStart"/>
+      <w:r>
+        <w:t>ver</w:t>
+      </w:r>
+      <w:proofErr w:type="spellEnd"/>
+      <w:r>
+        <w:t xml:space="preserve"> </w:t>
+      </w:r>
+      <w:proofErr w:type="spellStart"/>
+      <w:r>
+        <w:t>si</w:t>
+      </w:r>
+      <w:proofErr w:type="spellEnd"/>
+      <w:r>
+        <w:t xml:space="preserve"> </w:t>
+      </w:r>
+      <w:proofErr w:type="spellStart"/>
+      <w:r>
+        <w:t>existe</w:t>
+      </w:r>
+      <w:proofErr w:type="spellEnd"/>
+      <w:r>
+        <w:t xml:space="preserve"> la </w:t>
+      </w:r>
+      <w:proofErr w:type="spellStart"/>
+      <w:r>
+        <w:t>matriz</w:t>
+      </w:r>
+      <w:proofErr w:type="spellEnd"/>
+      <w:r>
+        <w:t xml:space="preserve"> </w:t>
+      </w:r>
+      <w:proofErr w:type="spellStart"/>
+      <w:r>
+        <w:t>inversa</w:t>
+      </w:r>
+      <w:proofErr w:type="spellEnd"/>
+      <w:r>
+        <w:t xml:space="preserve">, primero </w:t>
+      </w:r>
+      <w:proofErr w:type="spellStart"/>
+      <w:r>
+        <w:t>calculo</w:t>
+      </w:r>
+      <w:proofErr w:type="spellEnd"/>
+      <w:r>
+        <w:t xml:space="preserve"> el determinate de B, </w:t>
+      </w:r>
+      <w:proofErr w:type="spellStart"/>
+      <w:r>
+        <w:t>por</w:t>
+      </w:r>
+      <w:proofErr w:type="spellEnd"/>
+      <w:r>
+        <w:t xml:space="preserve"> </w:t>
+      </w:r>
+      <w:proofErr w:type="spellStart"/>
+      <w:r>
+        <w:t>Sarrus</w:t>
+      </w:r>
+      <w:proofErr w:type="spellEnd"/>
+      <w:r>
+        <w:t>:</w:t>
+      </w:r>
+    </w:p>
+    <w:p>
+      <w:pPr>
+        <w:ind w:left="1276"/>
+      </w:pPr>
+    </w:p>
+    <w:p>
+      <w:pPr>
+        <w:ind w:left="1276"/>
+      </w:pPr>
+      <w:proofErr w:type="spellStart"/>
+      <w:r>
+        <w:t>detB</w:t>
+      </w:r>
+      <w:proofErr w:type="spellEnd"/>
+      <w:r>
+        <w:t xml:space="preserve"> = | 3  2| =  3 x 2  –  2 x 2  =  6 – 4  =  2</w:t>
+      </w:r>
+      <w:r>
+        <w:br/>
+        <w:t xml:space="preserve">                2  2</w:t>
+      </w:r>
+    </w:p>
+    <w:p>
+      <w:pPr>
+        <w:ind w:left="1276"/>
+      </w:pPr>
+      <w:r>
+        <w:t xml:space="preserve">Como el determinate me da </w:t>
+      </w:r>
+      <w:proofErr w:type="spellStart"/>
+      <w:r>
+        <w:t>distinto</w:t>
+      </w:r>
+      <w:proofErr w:type="spellEnd"/>
+      <w:r>
+        <w:t xml:space="preserve"> de 0, </w:t>
+      </w:r>
+      <w:proofErr w:type="spellStart"/>
+      <w:r>
+        <w:t>entonces</w:t>
+      </w:r>
+      <w:proofErr w:type="spellEnd"/>
+      <w:r>
+        <w:t>:</w:t>
+      </w:r>
+    </w:p>
+    <w:p>
+      <w:pPr>
+        <w:ind w:left="1276"/>
+      </w:pPr>
+      <w:r>
+        <w:t>-</w:t>
+      </w:r>
+      <w:proofErr w:type="spellStart"/>
+      <w:r>
+        <w:t>invierto</w:t>
+      </w:r>
+      <w:proofErr w:type="spellEnd"/>
+      <w:r>
+        <w:t xml:space="preserve"> </w:t>
+      </w:r>
+      <w:proofErr w:type="spellStart"/>
+      <w:r>
+        <w:t>los</w:t>
+      </w:r>
+      <w:proofErr w:type="spellEnd"/>
+      <w:r>
+        <w:t xml:space="preserve"> </w:t>
+      </w:r>
+      <w:proofErr w:type="spellStart"/>
+      <w:r>
+        <w:t>elementos</w:t>
+      </w:r>
+      <w:proofErr w:type="spellEnd"/>
+      <w:r>
+        <w:t xml:space="preserve"> de la diagonal principal y a </w:t>
+      </w:r>
+      <w:proofErr w:type="spellStart"/>
+      <w:r>
+        <w:t>cada</w:t>
+      </w:r>
+      <w:proofErr w:type="spellEnd"/>
+      <w:r>
+        <w:t xml:space="preserve"> </w:t>
+      </w:r>
+      <w:proofErr w:type="spellStart"/>
+      <w:r>
+        <w:t>uno</w:t>
+      </w:r>
+      <w:proofErr w:type="spellEnd"/>
+      <w:r>
+        <w:t xml:space="preserve"> lo </w:t>
+      </w:r>
+      <w:proofErr w:type="spellStart"/>
+      <w:r>
+        <w:t>divido</w:t>
+      </w:r>
+      <w:proofErr w:type="spellEnd"/>
+      <w:r>
+        <w:t xml:space="preserve"> </w:t>
+      </w:r>
+      <w:proofErr w:type="spellStart"/>
+      <w:r>
+        <w:t>por</w:t>
+      </w:r>
+      <w:proofErr w:type="spellEnd"/>
+      <w:r>
+        <w:t xml:space="preserve"> el </w:t>
+      </w:r>
+      <w:proofErr w:type="spellStart"/>
+      <w:r>
+        <w:t>detB</w:t>
+      </w:r>
+      <w:proofErr w:type="spellEnd"/>
+    </w:p>
+    <w:p>
+      <w:pPr>
+        <w:ind w:left="1276"/>
+      </w:pPr>
+      <w:r>
+        <w:t>-</w:t>
+      </w:r>
+      <w:proofErr w:type="spellStart"/>
+      <w:r>
+        <w:t>niego</w:t>
+      </w:r>
+      <w:proofErr w:type="spellEnd"/>
+      <w:r>
+        <w:t xml:space="preserve"> </w:t>
+      </w:r>
+      <w:proofErr w:type="spellStart"/>
+      <w:r>
+        <w:t>los</w:t>
+      </w:r>
+      <w:proofErr w:type="spellEnd"/>
+      <w:r>
+        <w:t xml:space="preserve"> </w:t>
+      </w:r>
+      <w:proofErr w:type="spellStart"/>
+      <w:r>
+        <w:t>elementos</w:t>
+      </w:r>
+      <w:proofErr w:type="spellEnd"/>
+      <w:r>
+        <w:t xml:space="preserve"> de la diagonal </w:t>
+      </w:r>
+      <w:proofErr w:type="spellStart"/>
+      <w:r>
+        <w:t>secundaria</w:t>
+      </w:r>
+      <w:proofErr w:type="spellEnd"/>
+      <w:r>
+        <w:t xml:space="preserve"> y a </w:t>
+      </w:r>
+      <w:proofErr w:type="spellStart"/>
+      <w:r>
+        <w:t>cada</w:t>
+      </w:r>
+      <w:proofErr w:type="spellEnd"/>
+      <w:r>
+        <w:t xml:space="preserve"> </w:t>
+      </w:r>
+      <w:proofErr w:type="spellStart"/>
+      <w:r>
+        <w:t>uno</w:t>
+      </w:r>
+      <w:proofErr w:type="spellEnd"/>
+      <w:r>
+        <w:t xml:space="preserve"> lo </w:t>
+      </w:r>
+      <w:proofErr w:type="spellStart"/>
+      <w:r>
+        <w:t>divido</w:t>
+      </w:r>
+      <w:proofErr w:type="spellEnd"/>
+      <w:r>
+        <w:t xml:space="preserve"> </w:t>
+      </w:r>
+      <w:proofErr w:type="spellStart"/>
+      <w:r>
+        <w:t>por</w:t>
+      </w:r>
+      <w:proofErr w:type="spellEnd"/>
+      <w:r>
+        <w:t xml:space="preserve"> el </w:t>
+      </w:r>
+      <w:proofErr w:type="spellStart"/>
+      <w:r>
+        <w:t>detB</w:t>
+      </w:r>
+      <w:proofErr w:type="spellEnd"/>
+    </w:p>
+    <w:p>
+      <w:pPr>
+        <w:ind w:left="1276"/>
+      </w:pPr>
+    </w:p>
+    <w:p>
+      <w:pPr>
+        <w:ind w:left="1276"/>
+      </w:pPr>
+      <w:r>
+        <w:t xml:space="preserve">B-1 = </w:t>
+      </w:r>
+      <w:proofErr w:type="gramStart"/>
+      <w:r>
+        <w:t>[ 2</w:t>
+      </w:r>
+      <w:proofErr w:type="gramEnd"/>
+      <w:r>
+        <w:t>/2    -2/2 ]   =  [  1     -1  ]</w:t>
+      </w:r>
+    </w:p>
+    <w:p>
+      <w:pPr>
+        <w:ind w:left="1276"/>
+      </w:pPr>
+      <w:r>
+        <w:t xml:space="preserve">             -2/2     3/2             -1   3/2</w:t>
+      </w:r>
+    </w:p>
+    <w:p>
+      <w:pPr>
+        <w:ind w:left="1276"/>
+      </w:pPr>
+    </w:p>
+    <w:p>
+      <w:pPr>
+        <w:ind w:left="1276"/>
+      </w:pPr>
+      <w:r>
+        <w:t xml:space="preserve">Y para </w:t>
+      </w:r>
+      <w:proofErr w:type="spellStart"/>
+      <w:r>
+        <w:t>comprobar</w:t>
+      </w:r>
+      <w:proofErr w:type="spellEnd"/>
+      <w:r>
+        <w:t xml:space="preserve"> </w:t>
+      </w:r>
+      <w:proofErr w:type="spellStart"/>
+      <w:r>
+        <w:t>si</w:t>
+      </w:r>
+      <w:proofErr w:type="spellEnd"/>
+      <w:r>
+        <w:t xml:space="preserve"> </w:t>
+      </w:r>
+      <w:proofErr w:type="spellStart"/>
+      <w:r>
+        <w:t>es</w:t>
+      </w:r>
+      <w:proofErr w:type="spellEnd"/>
+      <w:r>
+        <w:t xml:space="preserve"> </w:t>
+      </w:r>
+      <w:proofErr w:type="spellStart"/>
+      <w:r>
+        <w:t>así</w:t>
+      </w:r>
+      <w:proofErr w:type="spellEnd"/>
+      <w:r>
+        <w:t xml:space="preserve"> </w:t>
+      </w:r>
+      <w:proofErr w:type="spellStart"/>
+      <w:r>
+        <w:t>calculo</w:t>
+      </w:r>
+      <w:proofErr w:type="spellEnd"/>
+      <w:r>
+        <w:t xml:space="preserve"> B.B-1 = B-1.B = I</w:t>
+      </w:r>
+    </w:p>
+    <w:p>
+      <w:pPr>
+        <w:ind w:left="1276"/>
+      </w:pPr>
+    </w:p>
+    <w:p>
+      <w:pPr>
+        <w:ind w:left="1276"/>
+      </w:pPr>
+      <w:r>
+        <w:t xml:space="preserve">B.B-1 </w:t>
+      </w:r>
+      <w:proofErr w:type="gramStart"/>
+      <w:r>
+        <w:t>=  [</w:t>
+      </w:r>
+      <w:proofErr w:type="gramEnd"/>
+      <w:r>
+        <w:t xml:space="preserve"> 3   2]    x   [ 1     -1  ]     =   [  </w:t>
+      </w:r>
+      <w:r>
+        <w:rPr>
+          <w:highlight w:val="yellow"/>
+        </w:rPr>
+        <w:t>1</w:t>
+      </w:r>
+      <w:r>
+        <w:t xml:space="preserve">  </w:t>
+      </w:r>
+      <w:r>
+        <w:rPr>
+          <w:highlight w:val="green"/>
+        </w:rPr>
+        <w:t>0</w:t>
+      </w:r>
+      <w:r>
+        <w:t xml:space="preserve"> ]</w:t>
+      </w:r>
+    </w:p>
+    <w:p>
+      <w:pPr>
+        <w:ind w:left="1276"/>
+      </w:pPr>
+      <w:r>
+        <w:t xml:space="preserve">                  2   2            -1   3/2                 </w:t>
+      </w:r>
+      <w:proofErr w:type="gramStart"/>
+      <w:r>
+        <w:rPr>
+          <w:highlight w:val="cyan"/>
+        </w:rPr>
+        <w:t>0</w:t>
+      </w:r>
+      <w:r>
+        <w:t xml:space="preserve">  </w:t>
+      </w:r>
+      <w:r>
+        <w:rPr>
+          <w:highlight w:val="magenta"/>
+        </w:rPr>
+        <w:t>1</w:t>
+      </w:r>
+      <w:proofErr w:type="gramEnd"/>
+    </w:p>
+    <w:p>
+      <w:pPr>
+        <w:ind w:left="1276"/>
+      </w:pPr>
+    </w:p>
+    <w:p>
+      <w:pPr>
+        <w:ind w:left="1276"/>
+      </w:pPr>
+      <w:r>
+        <w:rPr>
+          <w:highlight w:val="yellow"/>
+        </w:rPr>
+        <w:t xml:space="preserve">3 x </w:t>
+      </w:r>
+      <w:proofErr w:type="gramStart"/>
+      <w:r>
+        <w:rPr>
+          <w:highlight w:val="yellow"/>
+        </w:rPr>
+        <w:t xml:space="preserve">1 </w:t>
+      </w:r>
+      <w:r>
+        <w:rPr>
+          <w:highlight w:val="yellow"/>
+        </w:rPr>
+        <w:t xml:space="preserve"> </w:t>
+      </w:r>
+      <w:r>
+        <w:rPr>
+          <w:highlight w:val="yellow"/>
+        </w:rPr>
+        <w:t>+</w:t>
+      </w:r>
+      <w:proofErr w:type="gramEnd"/>
+      <w:r>
+        <w:rPr>
+          <w:highlight w:val="yellow"/>
+        </w:rPr>
+        <w:t xml:space="preserve"> </w:t>
+      </w:r>
+      <w:r>
+        <w:rPr>
+          <w:highlight w:val="yellow"/>
+        </w:rPr>
+        <w:t xml:space="preserve"> </w:t>
+      </w:r>
+      <w:r>
+        <w:rPr>
+          <w:highlight w:val="yellow"/>
+        </w:rPr>
+        <w:t xml:space="preserve">2 x (-1) </w:t>
+      </w:r>
+      <w:r>
+        <w:rPr>
+          <w:highlight w:val="yellow"/>
+        </w:rPr>
+        <w:t xml:space="preserve"> </w:t>
+      </w:r>
+      <w:r>
+        <w:rPr>
+          <w:highlight w:val="yellow"/>
+        </w:rPr>
+        <w:t>=</w:t>
+      </w:r>
+      <w:r>
+        <w:rPr>
+          <w:highlight w:val="yellow"/>
+        </w:rPr>
+        <w:t xml:space="preserve"> </w:t>
+      </w:r>
+      <w:r>
+        <w:rPr>
+          <w:highlight w:val="yellow"/>
+        </w:rPr>
+        <w:t xml:space="preserve"> 3 – 2 </w:t>
+      </w:r>
+      <w:r>
+        <w:rPr>
+          <w:highlight w:val="yellow"/>
+        </w:rPr>
+        <w:t xml:space="preserve"> </w:t>
+      </w:r>
+      <w:r>
+        <w:rPr>
+          <w:highlight w:val="yellow"/>
+        </w:rPr>
+        <w:t>=</w:t>
+      </w:r>
+      <w:r>
+        <w:rPr>
+          <w:highlight w:val="yellow"/>
+        </w:rPr>
+        <w:t xml:space="preserve"> </w:t>
+      </w:r>
+      <w:r>
+        <w:rPr>
+          <w:highlight w:val="yellow"/>
+        </w:rPr>
+        <w:t xml:space="preserve"> 1</w:t>
+      </w:r>
+    </w:p>
+    <w:p>
+      <w:pPr>
+        <w:ind w:left="1276"/>
+      </w:pPr>
+      <w:r>
+        <w:rPr>
+          <w:highlight w:val="green"/>
+        </w:rPr>
+        <w:t>3 x (-1</w:t>
+      </w:r>
+      <w:proofErr w:type="gramStart"/>
+      <w:r>
+        <w:rPr>
+          <w:highlight w:val="green"/>
+        </w:rPr>
+        <w:t>)  +</w:t>
+      </w:r>
+      <w:proofErr w:type="gramEnd"/>
+      <w:r>
+        <w:rPr>
+          <w:highlight w:val="green"/>
+        </w:rPr>
+        <w:t xml:space="preserve">  2 x (3/2)  =  - 3 + 3  =  0</w:t>
+      </w:r>
+      <w:r>
+        <w:t xml:space="preserve"> </w:t>
+      </w:r>
+    </w:p>
+    <w:p>
+      <w:pPr>
+        <w:ind w:left="1276"/>
+      </w:pPr>
+      <w:r>
+        <w:rPr>
+          <w:highlight w:val="cyan"/>
+        </w:rPr>
+        <w:lastRenderedPageBreak/>
+        <w:t xml:space="preserve">2 </w:t>
+      </w:r>
+      <w:proofErr w:type="gramStart"/>
+      <w:r>
+        <w:rPr>
+          <w:highlight w:val="cyan"/>
+        </w:rPr>
+        <w:t>x1  +</w:t>
+      </w:r>
+      <w:proofErr w:type="gramEnd"/>
+      <w:r>
+        <w:rPr>
+          <w:highlight w:val="cyan"/>
+        </w:rPr>
+        <w:t xml:space="preserve">  2 x (-1)  =  2  - 2  =  0</w:t>
+      </w:r>
+    </w:p>
+    <w:p>
+      <w:pPr>
+        <w:ind w:left="1276"/>
+      </w:pPr>
+      <w:r>
+        <w:rPr>
+          <w:highlight w:val="magenta"/>
+        </w:rPr>
+        <w:t>2 x (-1</w:t>
+      </w:r>
+      <w:proofErr w:type="gramStart"/>
+      <w:r>
+        <w:rPr>
+          <w:highlight w:val="magenta"/>
+        </w:rPr>
+        <w:t>)  +</w:t>
+      </w:r>
+      <w:proofErr w:type="gramEnd"/>
+      <w:r>
+        <w:rPr>
+          <w:highlight w:val="magenta"/>
+        </w:rPr>
+        <w:t xml:space="preserve">  2 x (3/2)   =   -2  + 3 = 1</w:t>
+      </w:r>
+    </w:p>
+    <w:p>
+      <w:pPr>
+        <w:ind w:left="1276"/>
+      </w:pPr>
+    </w:p>
+    <w:p>
+      <w:pPr>
+        <w:ind w:left="1276"/>
+      </w:pPr>
+    </w:p>
+    <w:p>
+      <w:pPr>
+        <w:ind w:left="1276"/>
+      </w:pPr>
+      <w:r>
+        <w:t xml:space="preserve">B-1.B = </w:t>
+      </w:r>
+      <w:proofErr w:type="gramStart"/>
+      <w:r>
+        <w:t>[ 1</w:t>
+      </w:r>
+      <w:proofErr w:type="gramEnd"/>
+      <w:r>
+        <w:t xml:space="preserve">     -1 ]    x    [ 3    2]    =    [ </w:t>
+      </w:r>
+      <w:r>
+        <w:rPr>
+          <w:highlight w:val="yellow"/>
+        </w:rPr>
+        <w:t>1</w:t>
+      </w:r>
+      <w:r>
+        <w:t xml:space="preserve">   </w:t>
+      </w:r>
+      <w:r>
+        <w:rPr>
+          <w:highlight w:val="green"/>
+        </w:rPr>
+        <w:t>0</w:t>
+      </w:r>
+      <w:r>
+        <w:t>]</w:t>
+      </w:r>
+    </w:p>
+    <w:p>
+      <w:pPr>
+        <w:ind w:left="1276"/>
+      </w:pPr>
+      <w:r>
+        <w:t xml:space="preserve">                -1   3/2              2    2               </w:t>
+      </w:r>
+      <w:r>
+        <w:rPr>
+          <w:highlight w:val="cyan"/>
+        </w:rPr>
+        <w:t>0</w:t>
+      </w:r>
+      <w:r>
+        <w:t xml:space="preserve">   </w:t>
+      </w:r>
+      <w:r>
+        <w:rPr>
+          <w:highlight w:val="magenta"/>
+        </w:rPr>
+        <w:t>1</w:t>
+      </w:r>
+    </w:p>
+    <w:p>
+      <w:pPr>
+        <w:ind w:left="1276"/>
+      </w:pPr>
+    </w:p>
+    <w:p>
+      <w:pPr>
+        <w:ind w:left="1276"/>
+      </w:pPr>
+      <w:r>
+        <w:rPr>
+          <w:highlight w:val="yellow"/>
+        </w:rPr>
+        <w:t xml:space="preserve">1 x </w:t>
+      </w:r>
+      <w:proofErr w:type="gramStart"/>
+      <w:r>
+        <w:rPr>
+          <w:highlight w:val="yellow"/>
+        </w:rPr>
+        <w:t xml:space="preserve">3 </w:t>
+      </w:r>
+      <w:r>
+        <w:rPr>
+          <w:highlight w:val="yellow"/>
+        </w:rPr>
+        <w:t xml:space="preserve"> </w:t>
+      </w:r>
+      <w:r>
+        <w:rPr>
+          <w:highlight w:val="yellow"/>
+        </w:rPr>
+        <w:t>+</w:t>
+      </w:r>
+      <w:proofErr w:type="gramEnd"/>
+      <w:r>
+        <w:rPr>
+          <w:highlight w:val="yellow"/>
+        </w:rPr>
+        <w:t xml:space="preserve"> </w:t>
+      </w:r>
+      <w:r>
+        <w:rPr>
+          <w:highlight w:val="yellow"/>
+        </w:rPr>
+        <w:t xml:space="preserve"> (-1) x 2</w:t>
+      </w:r>
+      <w:r>
+        <w:rPr>
+          <w:highlight w:val="yellow"/>
+        </w:rPr>
+        <w:t xml:space="preserve"> </w:t>
+      </w:r>
+      <w:r>
+        <w:rPr>
+          <w:highlight w:val="yellow"/>
+        </w:rPr>
+        <w:t xml:space="preserve"> = </w:t>
+      </w:r>
+      <w:r>
+        <w:rPr>
+          <w:highlight w:val="yellow"/>
+        </w:rPr>
+        <w:t xml:space="preserve"> </w:t>
+      </w:r>
+      <w:r>
+        <w:rPr>
+          <w:highlight w:val="yellow"/>
+        </w:rPr>
+        <w:t xml:space="preserve">3 – 2 </w:t>
+      </w:r>
+      <w:r>
+        <w:rPr>
+          <w:highlight w:val="yellow"/>
+        </w:rPr>
+        <w:t xml:space="preserve"> </w:t>
+      </w:r>
+      <w:r>
+        <w:rPr>
+          <w:highlight w:val="yellow"/>
+        </w:rPr>
+        <w:t>=</w:t>
+      </w:r>
+      <w:r>
+        <w:rPr>
+          <w:highlight w:val="yellow"/>
+        </w:rPr>
+        <w:t xml:space="preserve"> </w:t>
+      </w:r>
+      <w:r>
+        <w:rPr>
+          <w:highlight w:val="yellow"/>
+        </w:rPr>
+        <w:t xml:space="preserve"> 1</w:t>
+      </w:r>
+    </w:p>
+    <w:p>
+      <w:pPr>
+        <w:ind w:left="1276"/>
+      </w:pPr>
+      <w:r>
+        <w:rPr>
+          <w:highlight w:val="green"/>
+        </w:rPr>
+        <w:t xml:space="preserve">1 x </w:t>
+      </w:r>
+      <w:proofErr w:type="gramStart"/>
+      <w:r>
+        <w:rPr>
+          <w:highlight w:val="green"/>
+        </w:rPr>
+        <w:t>2  +</w:t>
+      </w:r>
+      <w:proofErr w:type="gramEnd"/>
+      <w:r>
+        <w:rPr>
+          <w:highlight w:val="green"/>
+        </w:rPr>
+        <w:t xml:space="preserve">  (-1) x 2  =  2 – 2  =  0</w:t>
+      </w:r>
+    </w:p>
+    <w:p>
+      <w:pPr>
+        <w:ind w:left="1276"/>
+      </w:pPr>
+      <w:r>
+        <w:rPr>
+          <w:highlight w:val="cyan"/>
+        </w:rPr>
+        <w:t xml:space="preserve">(-1) x </w:t>
+      </w:r>
+      <w:proofErr w:type="gramStart"/>
+      <w:r>
+        <w:rPr>
+          <w:highlight w:val="cyan"/>
+        </w:rPr>
+        <w:t>3  +</w:t>
+      </w:r>
+      <w:proofErr w:type="gramEnd"/>
+      <w:r>
+        <w:rPr>
+          <w:highlight w:val="cyan"/>
+        </w:rPr>
+        <w:t xml:space="preserve"> (3/2) x 2 = -3 + 3 = 0</w:t>
+      </w:r>
+    </w:p>
+    <w:p>
+      <w:pPr>
+        <w:ind w:left="1276"/>
+      </w:pPr>
+      <w:r>
+        <w:rPr>
+          <w:highlight w:val="magenta"/>
+        </w:rPr>
+        <w:t xml:space="preserve">(-1) x </w:t>
+      </w:r>
+      <w:proofErr w:type="gramStart"/>
+      <w:r>
+        <w:rPr>
+          <w:highlight w:val="magenta"/>
+        </w:rPr>
+        <w:t>2  +</w:t>
+      </w:r>
+      <w:proofErr w:type="gramEnd"/>
+      <w:r>
+        <w:rPr>
+          <w:highlight w:val="magenta"/>
+        </w:rPr>
+        <w:t xml:space="preserve">  (3/2) x 2  =  -2</w:t>
+      </w:r>
+      <w:r>
+        <w:rPr>
+          <w:highlight w:val="magenta"/>
+        </w:rPr>
+        <w:t xml:space="preserve">  +</w:t>
+      </w:r>
+      <w:r>
+        <w:rPr>
+          <w:highlight w:val="magenta"/>
+        </w:rPr>
+        <w:t xml:space="preserve"> 3 = 1</w:t>
+      </w:r>
+    </w:p>
+    <w:p>
+      <w:pPr>
+        <w:ind w:left="1276"/>
+      </w:pPr>
+    </w:p>
+    <w:p>
+      <w:pPr>
+        <w:ind w:left="1276"/>
+      </w:pPr>
+      <w:proofErr w:type="spellStart"/>
+      <w:proofErr w:type="gramStart"/>
+      <w:r>
+        <w:t>Entonces</w:t>
+      </w:r>
+      <w:proofErr w:type="spellEnd"/>
+      <w:r>
+        <w:t xml:space="preserve"> </w:t>
+      </w:r>
+      <w:proofErr w:type="spellStart"/>
+      <w:r>
+        <w:t>quedo</w:t>
+      </w:r>
+      <w:proofErr w:type="spellEnd"/>
+      <w:r>
+        <w:t xml:space="preserve"> </w:t>
+      </w:r>
+      <w:proofErr w:type="spellStart"/>
+      <w:r>
+        <w:t>comprobado</w:t>
+      </w:r>
+      <w:proofErr w:type="spellEnd"/>
+      <w:r>
+        <w:t>.</w:t>
+      </w:r>
+      <w:proofErr w:type="gramEnd"/>
+    </w:p>
+    <w:p>
+      <w:pPr>
+        <w:ind w:left="1276"/>
+      </w:pPr>
+      <w:bookmarkStart w:id="0" w:name="_GoBack"/>
+      <w:bookmarkEnd w:id="0"/>
+    </w:p>
+    <w:p>
+      <w:pPr>
+        <w:pStyle w:val="Prrafodelista"/>
+        <w:numPr>
+          <w:ilvl w:val="0"/>
+          <w:numId w:val="2"/>
+        </w:numPr>
+        <w:ind w:left="1276" w:firstLine="0"/>
+      </w:pPr>
+      <w:r>
+        <w:t xml:space="preserve">- - - - - - - - - - - - - - - - - - - - - - - - - - - - - - - - - - - - - - - - </w:t>
+      </w:r>
+    </w:p>
+    <w:p>
+      <w:pPr>
+        <w:ind w:left="1276"/>
+      </w:pPr>
     </w:p>
     <w:p>
       <w:pPr>
@@ -11726,6 +13295,9 @@
       </w:r>
       <w:r>
         <w:br/>
+      </w:r>
+      <w:r>
+        <w:lastRenderedPageBreak/>
         <w:t>D)</w:t>
       </w:r>
       <w:r>
@@ -11768,8 +13340,6 @@
           </wp:inline>
         </w:drawing>
       </w:r>
-      <w:bookmarkStart w:id="0" w:name="_GoBack"/>
-      <w:bookmarkEnd w:id="0"/>
     </w:p>
     <w:sectPr>
       <w:type w:val="continuous"/>

</xml_diff>

<commit_message>
agrego mas ejercicios de matrices
</commit_message>
<xml_diff>
--- a/matematica/tp3_parte1/tp3_matrices_determinantes_sel.docx
+++ b/matematica/tp3_parte1/tp3_matrices_determinantes_sel.docx
@@ -10381,6 +10381,10 @@
         <w:t xml:space="preserve">: </w:t>
       </w:r>
       <w:r>
+        <w:rPr>
+          <w:noProof/>
+          <w:lang w:val="es-ES" w:eastAsia="es-ES"/>
+        </w:rPr>
         <w:drawing>
           <wp:inline distT="0" distB="0" distL="0" distR="0" wp14:anchorId="5191DFFA" wp14:editId="644A5E86">
             <wp:extent cx="2495899" cy="790685"/>
@@ -10805,6 +10809,10 @@
         <w:t xml:space="preserve">Dada </w:t>
       </w:r>
       <w:r>
+        <w:rPr>
+          <w:noProof/>
+          <w:lang w:val="es-ES" w:eastAsia="es-ES"/>
+        </w:rPr>
         <w:drawing>
           <wp:inline distT="0" distB="0" distL="0" distR="0" wp14:anchorId="18CC4D7A" wp14:editId="530EF851">
             <wp:extent cx="1381318" cy="828791"/>
@@ -11268,6 +11276,10 @@
         <w:t xml:space="preserve">Dada </w:t>
       </w:r>
       <w:r>
+        <w:rPr>
+          <w:noProof/>
+          <w:lang w:val="es-ES" w:eastAsia="es-ES"/>
+        </w:rPr>
         <w:drawing>
           <wp:inline distT="0" distB="0" distL="0" distR="0" wp14:anchorId="6E6E58AC" wp14:editId="1A4CBE2A">
             <wp:extent cx="876422" cy="552527"/>
@@ -12013,6 +12025,10 @@
         <w:t xml:space="preserve">Dada </w:t>
       </w:r>
       <w:r>
+        <w:rPr>
+          <w:noProof/>
+          <w:lang w:val="es-ES" w:eastAsia="es-ES"/>
+        </w:rPr>
         <w:drawing>
           <wp:inline distT="0" distB="0" distL="0" distR="0" wp14:anchorId="5FA05677" wp14:editId="23652822">
             <wp:extent cx="1038370" cy="495369"/>
@@ -12963,6 +12979,10 @@
         <w:t xml:space="preserve">Dada </w:t>
       </w:r>
       <w:r>
+        <w:rPr>
+          <w:noProof/>
+          <w:lang w:val="es-ES" w:eastAsia="es-ES"/>
+        </w:rPr>
         <w:drawing>
           <wp:inline distT="0" distB="0" distL="0" distR="0" wp14:anchorId="75392049" wp14:editId="172898A1">
             <wp:extent cx="1209844" cy="447738"/>
@@ -13058,13 +13078,7 @@
       </w:r>
       <w:proofErr w:type="spellEnd"/>
       <w:r>
-        <w:t xml:space="preserve"> el determinate de A</w:t>
-      </w:r>
-      <w:r>
-        <w:t>B</w:t>
-      </w:r>
-      <w:r>
-        <w:t xml:space="preserve">, </w:t>
+        <w:t xml:space="preserve"> el determinate de AB, </w:t>
       </w:r>
       <w:proofErr w:type="spellStart"/>
       <w:r>
@@ -13094,296 +13108,510 @@
       </w:pPr>
       <w:proofErr w:type="spellStart"/>
       <w:r>
+        <w:t>detAB</w:t>
+      </w:r>
+      <w:proofErr w:type="spellEnd"/>
+      <w:r>
+        <w:t xml:space="preserve"> = | 7  6|  =  7 x8  –  6 x 9  =  56  – 54   =  2</w:t>
+      </w:r>
+    </w:p>
+    <w:p>
+      <w:pPr>
+        <w:ind w:left="1276"/>
+      </w:pPr>
+      <w:r>
+        <w:t xml:space="preserve">               </w:t>
+      </w:r>
+      <w:r>
+        <w:t xml:space="preserve">  </w:t>
+      </w:r>
+      <w:r>
+        <w:t xml:space="preserve"> </w:t>
+      </w:r>
+      <w:proofErr w:type="gramStart"/>
+      <w:r>
+        <w:t>9  8</w:t>
+      </w:r>
+      <w:proofErr w:type="gramEnd"/>
+    </w:p>
+    <w:p>
+      <w:pPr>
+        <w:ind w:left="1276"/>
+      </w:pPr>
+      <w:r>
+        <w:t xml:space="preserve">Como el determinate me da </w:t>
+      </w:r>
+      <w:proofErr w:type="spellStart"/>
+      <w:r>
+        <w:t>distinto</w:t>
+      </w:r>
+      <w:proofErr w:type="spellEnd"/>
+      <w:r>
+        <w:t xml:space="preserve"> de 0, </w:t>
+      </w:r>
+      <w:proofErr w:type="spellStart"/>
+      <w:r>
+        <w:t>entonces</w:t>
+      </w:r>
+      <w:proofErr w:type="spellEnd"/>
+      <w:r>
+        <w:t>:</w:t>
+      </w:r>
+    </w:p>
+    <w:p>
+      <w:pPr>
+        <w:ind w:left="1276"/>
+      </w:pPr>
+      <w:r>
+        <w:t>-</w:t>
+      </w:r>
+      <w:proofErr w:type="spellStart"/>
+      <w:r>
+        <w:t>invierto</w:t>
+      </w:r>
+      <w:proofErr w:type="spellEnd"/>
+      <w:r>
+        <w:t xml:space="preserve"> </w:t>
+      </w:r>
+      <w:proofErr w:type="spellStart"/>
+      <w:r>
+        <w:t>los</w:t>
+      </w:r>
+      <w:proofErr w:type="spellEnd"/>
+      <w:r>
+        <w:t xml:space="preserve"> </w:t>
+      </w:r>
+      <w:proofErr w:type="spellStart"/>
+      <w:r>
+        <w:t>elementos</w:t>
+      </w:r>
+      <w:proofErr w:type="spellEnd"/>
+      <w:r>
+        <w:t xml:space="preserve"> de la diagonal principal y a </w:t>
+      </w:r>
+      <w:proofErr w:type="spellStart"/>
+      <w:r>
+        <w:t>cada</w:t>
+      </w:r>
+      <w:proofErr w:type="spellEnd"/>
+      <w:r>
+        <w:t xml:space="preserve"> </w:t>
+      </w:r>
+      <w:proofErr w:type="spellStart"/>
+      <w:r>
+        <w:t>uno</w:t>
+      </w:r>
+      <w:proofErr w:type="spellEnd"/>
+      <w:r>
+        <w:t xml:space="preserve"> lo </w:t>
+      </w:r>
+      <w:proofErr w:type="spellStart"/>
+      <w:r>
+        <w:t>divido</w:t>
+      </w:r>
+      <w:proofErr w:type="spellEnd"/>
+      <w:r>
+        <w:t xml:space="preserve"> </w:t>
+      </w:r>
+      <w:proofErr w:type="spellStart"/>
+      <w:r>
+        <w:t>por</w:t>
+      </w:r>
+      <w:proofErr w:type="spellEnd"/>
+      <w:r>
+        <w:t xml:space="preserve"> el </w:t>
+      </w:r>
+      <w:proofErr w:type="spellStart"/>
+      <w:r>
         <w:t>detA</w:t>
       </w:r>
-      <w:r>
-        <w:t>B</w:t>
-      </w:r>
-      <w:proofErr w:type="spellEnd"/>
-      <w:r>
-        <w:t xml:space="preserve"> = | </w:t>
-      </w:r>
-      <w:r>
-        <w:t>7  6</w:t>
-      </w:r>
-      <w:r>
-        <w:t>|</w:t>
-      </w:r>
-      <w:r>
-        <w:t xml:space="preserve"> </w:t>
-      </w:r>
-      <w:r>
-        <w:t xml:space="preserve"> =  </w:t>
-      </w:r>
-      <w:r>
-        <w:t>7</w:t>
-      </w:r>
-      <w:r>
-        <w:t xml:space="preserve"> x</w:t>
+      <w:proofErr w:type="spellEnd"/>
+    </w:p>
+    <w:p>
+      <w:pPr>
+        <w:ind w:left="1276"/>
+      </w:pPr>
+      <w:r>
+        <w:t>-</w:t>
+      </w:r>
+      <w:proofErr w:type="spellStart"/>
+      <w:r>
+        <w:t>niego</w:t>
+      </w:r>
+      <w:proofErr w:type="spellEnd"/>
+      <w:r>
+        <w:t xml:space="preserve"> </w:t>
+      </w:r>
+      <w:proofErr w:type="spellStart"/>
+      <w:r>
+        <w:t>los</w:t>
+      </w:r>
+      <w:proofErr w:type="spellEnd"/>
+      <w:r>
+        <w:t xml:space="preserve"> </w:t>
+      </w:r>
+      <w:proofErr w:type="spellStart"/>
+      <w:r>
+        <w:t>elementos</w:t>
+      </w:r>
+      <w:proofErr w:type="spellEnd"/>
+      <w:r>
+        <w:t xml:space="preserve"> de la diagonal </w:t>
+      </w:r>
+      <w:proofErr w:type="spellStart"/>
+      <w:r>
+        <w:t>secundaria</w:t>
+      </w:r>
+      <w:proofErr w:type="spellEnd"/>
+      <w:r>
+        <w:t xml:space="preserve"> y a </w:t>
+      </w:r>
+      <w:proofErr w:type="spellStart"/>
+      <w:r>
+        <w:t>cada</w:t>
+      </w:r>
+      <w:proofErr w:type="spellEnd"/>
+      <w:r>
+        <w:t xml:space="preserve"> </w:t>
+      </w:r>
+      <w:proofErr w:type="spellStart"/>
+      <w:r>
+        <w:t>uno</w:t>
+      </w:r>
+      <w:proofErr w:type="spellEnd"/>
+      <w:r>
+        <w:t xml:space="preserve"> lo </w:t>
+      </w:r>
+      <w:proofErr w:type="spellStart"/>
+      <w:r>
+        <w:t>divido</w:t>
+      </w:r>
+      <w:proofErr w:type="spellEnd"/>
+      <w:r>
+        <w:t xml:space="preserve"> </w:t>
+      </w:r>
+      <w:proofErr w:type="spellStart"/>
+      <w:r>
+        <w:t>por</w:t>
+      </w:r>
+      <w:proofErr w:type="spellEnd"/>
+      <w:r>
+        <w:t xml:space="preserve"> el </w:t>
+      </w:r>
+      <w:proofErr w:type="spellStart"/>
+      <w:r>
+        <w:t>detA</w:t>
+      </w:r>
+      <w:proofErr w:type="spellEnd"/>
+    </w:p>
+    <w:p>
+      <w:pPr>
+        <w:ind w:left="1276"/>
+      </w:pPr>
+    </w:p>
+    <w:p>
+      <w:pPr>
+        <w:ind w:left="1276"/>
+      </w:pPr>
+      <w:r>
+        <w:t xml:space="preserve">AB-1 = </w:t>
+      </w:r>
+      <w:proofErr w:type="gramStart"/>
+      <w:r>
+        <w:t xml:space="preserve">[  </w:t>
       </w:r>
       <w:r>
         <w:t>8</w:t>
       </w:r>
-      <w:r>
-        <w:t xml:space="preserve">  –  </w:t>
-      </w:r>
-      <w:r>
-        <w:t>6</w:t>
-      </w:r>
-      <w:r>
-        <w:t xml:space="preserve"> x </w:t>
-      </w:r>
-      <w:r>
-        <w:t>9</w:t>
-      </w:r>
-      <w:r>
-        <w:t xml:space="preserve">  =  </w:t>
-      </w:r>
-      <w:r>
-        <w:t xml:space="preserve">56  – 54 </w:t>
-      </w:r>
-      <w:r>
-        <w:t xml:space="preserve">  =  </w:t>
-      </w:r>
-      <w:r>
-        <w:t>2</w:t>
-      </w:r>
-    </w:p>
-    <w:p>
-      <w:pPr>
-        <w:ind w:left="1276"/>
-      </w:pPr>
-      <w:r>
-        <w:t xml:space="preserve">               </w:t>
+      <w:proofErr w:type="gramEnd"/>
+      <w:r>
+        <w:t>/2     -6/2</w:t>
+      </w:r>
+      <w:r>
+        <w:t xml:space="preserve">  ] </w:t>
       </w:r>
       <w:r>
         <w:t xml:space="preserve">  </w:t>
       </w:r>
       <w:r>
-        <w:t xml:space="preserve"> </w:t>
+        <w:t xml:space="preserve"> = </w:t>
+      </w:r>
+      <w:r>
+        <w:t xml:space="preserve"> </w:t>
+      </w:r>
+      <w:r>
+        <w:t xml:space="preserve"> [ </w:t>
+      </w:r>
+      <w:r>
+        <w:t xml:space="preserve">  4         - 3 </w:t>
+      </w:r>
+      <w:r>
+        <w:t xml:space="preserve"> ]</w:t>
+      </w:r>
+    </w:p>
+    <w:p>
+      <w:pPr>
+        <w:ind w:left="1276"/>
+      </w:pPr>
+      <w:r>
+        <w:t xml:space="preserve">                -9/2      7/2               -9/2</w:t>
+      </w:r>
+      <w:r>
+        <w:t xml:space="preserve">   </w:t>
+      </w:r>
+      <w:r>
+        <w:t xml:space="preserve"> 7/2</w:t>
+      </w:r>
+    </w:p>
+    <w:p>
+      <w:pPr>
+        <w:ind w:left="1276"/>
+      </w:pPr>
+    </w:p>
+    <w:p>
+      <w:pPr>
+        <w:ind w:left="1276"/>
+      </w:pPr>
+      <w:r>
+        <w:t xml:space="preserve">Y para </w:t>
+      </w:r>
+      <w:proofErr w:type="spellStart"/>
+      <w:r>
+        <w:t>comprobar</w:t>
+      </w:r>
+      <w:proofErr w:type="spellEnd"/>
+      <w:r>
+        <w:t xml:space="preserve"> </w:t>
+      </w:r>
+      <w:proofErr w:type="spellStart"/>
+      <w:r>
+        <w:t>si</w:t>
+      </w:r>
+      <w:proofErr w:type="spellEnd"/>
+      <w:r>
+        <w:t xml:space="preserve"> </w:t>
+      </w:r>
+      <w:proofErr w:type="spellStart"/>
+      <w:r>
+        <w:t>es</w:t>
+      </w:r>
+      <w:proofErr w:type="spellEnd"/>
+      <w:r>
+        <w:t xml:space="preserve"> </w:t>
+      </w:r>
+      <w:proofErr w:type="spellStart"/>
+      <w:r>
+        <w:t>así</w:t>
+      </w:r>
+      <w:proofErr w:type="spellEnd"/>
+      <w:r>
+        <w:t xml:space="preserve"> </w:t>
+      </w:r>
+      <w:proofErr w:type="spellStart"/>
+      <w:r>
+        <w:t>calculo</w:t>
+      </w:r>
+      <w:proofErr w:type="spellEnd"/>
+      <w:r>
+        <w:t xml:space="preserve">   AB.AB-1 = AB-1.AB = I</w:t>
+      </w:r>
+    </w:p>
+    <w:p>
+      <w:pPr>
+        <w:ind w:left="1276"/>
+      </w:pPr>
+    </w:p>
+    <w:p>
+      <w:pPr>
+        <w:ind w:left="1276"/>
+      </w:pPr>
+      <w:r>
+        <w:t>AB.AB-</w:t>
       </w:r>
       <w:proofErr w:type="gramStart"/>
       <w:r>
-        <w:t>9  8</w:t>
+        <w:t>1  =</w:t>
       </w:r>
       <w:proofErr w:type="gramEnd"/>
-    </w:p>
-    <w:p>
-      <w:pPr>
-        <w:ind w:left="1276"/>
-      </w:pPr>
-      <w:r>
-        <w:t xml:space="preserve">Como el determinate me da </w:t>
-      </w:r>
-      <w:proofErr w:type="spellStart"/>
-      <w:r>
-        <w:t>distinto</w:t>
-      </w:r>
-      <w:proofErr w:type="spellEnd"/>
-      <w:r>
-        <w:t xml:space="preserve"> de 0, </w:t>
-      </w:r>
-      <w:proofErr w:type="spellStart"/>
-      <w:r>
-        <w:t>entonces</w:t>
-      </w:r>
-      <w:proofErr w:type="spellEnd"/>
-      <w:r>
-        <w:t>:</w:t>
-      </w:r>
-    </w:p>
-    <w:p>
-      <w:pPr>
-        <w:ind w:left="1276"/>
-      </w:pPr>
-      <w:r>
-        <w:t>-</w:t>
-      </w:r>
-      <w:proofErr w:type="spellStart"/>
-      <w:r>
-        <w:t>invierto</w:t>
-      </w:r>
-      <w:proofErr w:type="spellEnd"/>
-      <w:r>
-        <w:t xml:space="preserve"> </w:t>
-      </w:r>
-      <w:proofErr w:type="spellStart"/>
-      <w:r>
-        <w:t>los</w:t>
-      </w:r>
-      <w:proofErr w:type="spellEnd"/>
-      <w:r>
-        <w:t xml:space="preserve"> </w:t>
-      </w:r>
-      <w:proofErr w:type="spellStart"/>
-      <w:r>
-        <w:t>elementos</w:t>
-      </w:r>
-      <w:proofErr w:type="spellEnd"/>
-      <w:r>
-        <w:t xml:space="preserve"> de la diagonal principal y a </w:t>
-      </w:r>
-      <w:proofErr w:type="spellStart"/>
-      <w:r>
-        <w:t>cada</w:t>
-      </w:r>
-      <w:proofErr w:type="spellEnd"/>
-      <w:r>
-        <w:t xml:space="preserve"> </w:t>
-      </w:r>
-      <w:proofErr w:type="spellStart"/>
-      <w:r>
-        <w:t>uno</w:t>
-      </w:r>
-      <w:proofErr w:type="spellEnd"/>
-      <w:r>
-        <w:t xml:space="preserve"> lo </w:t>
-      </w:r>
-      <w:proofErr w:type="spellStart"/>
-      <w:r>
-        <w:t>divido</w:t>
-      </w:r>
-      <w:proofErr w:type="spellEnd"/>
-      <w:r>
-        <w:t xml:space="preserve"> </w:t>
-      </w:r>
-      <w:proofErr w:type="spellStart"/>
-      <w:r>
-        <w:t>por</w:t>
-      </w:r>
-      <w:proofErr w:type="spellEnd"/>
-      <w:r>
-        <w:t xml:space="preserve"> el </w:t>
-      </w:r>
-      <w:proofErr w:type="spellStart"/>
-      <w:r>
-        <w:t>detA</w:t>
-      </w:r>
-      <w:proofErr w:type="spellEnd"/>
-    </w:p>
-    <w:p>
-      <w:pPr>
-        <w:ind w:left="1276"/>
-      </w:pPr>
-      <w:r>
-        <w:t>-</w:t>
-      </w:r>
-      <w:proofErr w:type="spellStart"/>
-      <w:r>
-        <w:t>niego</w:t>
-      </w:r>
-      <w:proofErr w:type="spellEnd"/>
-      <w:r>
-        <w:t xml:space="preserve"> </w:t>
-      </w:r>
-      <w:proofErr w:type="spellStart"/>
-      <w:r>
-        <w:t>los</w:t>
-      </w:r>
-      <w:proofErr w:type="spellEnd"/>
-      <w:r>
-        <w:t xml:space="preserve"> </w:t>
-      </w:r>
-      <w:proofErr w:type="spellStart"/>
-      <w:r>
-        <w:t>elementos</w:t>
-      </w:r>
-      <w:proofErr w:type="spellEnd"/>
-      <w:r>
-        <w:t xml:space="preserve"> de la diagonal </w:t>
-      </w:r>
-      <w:proofErr w:type="spellStart"/>
-      <w:r>
-        <w:t>secundaria</w:t>
-      </w:r>
-      <w:proofErr w:type="spellEnd"/>
-      <w:r>
-        <w:t xml:space="preserve"> y a </w:t>
-      </w:r>
-      <w:proofErr w:type="spellStart"/>
-      <w:r>
-        <w:t>cada</w:t>
-      </w:r>
-      <w:proofErr w:type="spellEnd"/>
-      <w:r>
-        <w:t xml:space="preserve"> </w:t>
-      </w:r>
-      <w:proofErr w:type="spellStart"/>
-      <w:r>
-        <w:t>uno</w:t>
-      </w:r>
-      <w:proofErr w:type="spellEnd"/>
-      <w:r>
-        <w:t xml:space="preserve"> lo </w:t>
-      </w:r>
-      <w:proofErr w:type="spellStart"/>
-      <w:r>
-        <w:t>divido</w:t>
-      </w:r>
-      <w:proofErr w:type="spellEnd"/>
-      <w:r>
-        <w:t xml:space="preserve"> </w:t>
-      </w:r>
-      <w:proofErr w:type="spellStart"/>
-      <w:r>
-        <w:t>por</w:t>
-      </w:r>
-      <w:proofErr w:type="spellEnd"/>
-      <w:r>
-        <w:t xml:space="preserve"> el </w:t>
-      </w:r>
-      <w:proofErr w:type="spellStart"/>
-      <w:r>
-        <w:t>detA</w:t>
-      </w:r>
-      <w:proofErr w:type="spellEnd"/>
-    </w:p>
-    <w:p>
-      <w:pPr>
-        <w:ind w:left="1276"/>
-      </w:pPr>
-    </w:p>
-    <w:p>
-      <w:pPr>
-        <w:ind w:left="1276"/>
-      </w:pPr>
-      <w:r>
-        <w:t>A</w:t>
-      </w:r>
-      <w:r>
-        <w:t>B</w:t>
-      </w:r>
-      <w:r>
-        <w:t xml:space="preserve">-1 = </w:t>
+      <w:r>
+        <w:t xml:space="preserve"> [ 7   6 ]    x    [   4       -3  ]    =   [ </w:t>
+      </w:r>
+      <w:r>
+        <w:rPr>
+          <w:highlight w:val="yellow"/>
+        </w:rPr>
+        <w:t>1</w:t>
+      </w:r>
+      <w:r>
+        <w:t xml:space="preserve">    </w:t>
+      </w:r>
+      <w:r>
+        <w:rPr>
+          <w:highlight w:val="green"/>
+        </w:rPr>
+        <w:t>0</w:t>
+      </w:r>
+      <w:r>
+        <w:t>]</w:t>
+      </w:r>
+    </w:p>
+    <w:p>
+      <w:pPr>
+        <w:ind w:left="1276"/>
+      </w:pPr>
+      <w:r>
+        <w:t xml:space="preserve">                        9   8              -9/2   7/2              </w:t>
+      </w:r>
+      <w:r>
+        <w:rPr>
+          <w:highlight w:val="cyan"/>
+        </w:rPr>
+        <w:t>0</w:t>
+      </w:r>
+      <w:r>
+        <w:t xml:space="preserve">    </w:t>
+      </w:r>
+      <w:r>
+        <w:rPr>
+          <w:highlight w:val="magenta"/>
+        </w:rPr>
+        <w:t>1</w:t>
+      </w:r>
+    </w:p>
+    <w:p>
+      <w:pPr>
+        <w:ind w:left="1276"/>
+      </w:pPr>
+      <w:r>
+        <w:rPr>
+          <w:highlight w:val="yellow"/>
+        </w:rPr>
+        <w:t xml:space="preserve">7 x </w:t>
       </w:r>
       <w:proofErr w:type="gramStart"/>
       <w:r>
-        <w:t xml:space="preserve">[  </w:t>
-      </w:r>
-      <w:r>
-        <w:t>8</w:t>
+        <w:rPr>
+          <w:highlight w:val="yellow"/>
+        </w:rPr>
+        <w:t>4  +</w:t>
       </w:r>
       <w:proofErr w:type="gramEnd"/>
       <w:r>
-        <w:t>/2     -6/2</w:t>
-      </w:r>
-      <w:r>
-        <w:t xml:space="preserve">  ] </w:t>
+        <w:rPr>
+          <w:highlight w:val="yellow"/>
+        </w:rPr>
+        <w:t xml:space="preserve">  6 x (-9/2)  =  28 – 27 = 1</w:t>
+      </w:r>
+    </w:p>
+    <w:p>
+      <w:pPr>
+        <w:ind w:left="1276"/>
+      </w:pPr>
+      <w:r>
+        <w:rPr>
+          <w:highlight w:val="green"/>
+        </w:rPr>
+        <w:t>7 x (-3</w:t>
+      </w:r>
+      <w:proofErr w:type="gramStart"/>
+      <w:r>
+        <w:rPr>
+          <w:highlight w:val="green"/>
+        </w:rPr>
+        <w:t>)  +</w:t>
+      </w:r>
+      <w:proofErr w:type="gramEnd"/>
+      <w:r>
+        <w:rPr>
+          <w:highlight w:val="green"/>
+        </w:rPr>
+        <w:t xml:space="preserve"> 6 x (7/2) =  -21 + 21 = 0</w:t>
+      </w:r>
+    </w:p>
+    <w:p>
+      <w:pPr>
+        <w:ind w:left="1276"/>
+      </w:pPr>
+      <w:r>
+        <w:rPr>
+          <w:highlight w:val="cyan"/>
+        </w:rPr>
+        <w:t xml:space="preserve">9 x </w:t>
+      </w:r>
+      <w:proofErr w:type="gramStart"/>
+      <w:r>
+        <w:rPr>
+          <w:highlight w:val="cyan"/>
+        </w:rPr>
+        <w:t>4  +</w:t>
+      </w:r>
+      <w:proofErr w:type="gramEnd"/>
+      <w:r>
+        <w:rPr>
+          <w:highlight w:val="cyan"/>
+        </w:rPr>
+        <w:t xml:space="preserve"> 8 x (-9/2)  = 36 – 36 = 0</w:t>
+      </w:r>
+    </w:p>
+    <w:p>
+      <w:pPr>
+        <w:ind w:left="1276"/>
+      </w:pPr>
+      <w:r>
+        <w:rPr>
+          <w:highlight w:val="magenta"/>
+        </w:rPr>
+        <w:t>9 x (-3</w:t>
+      </w:r>
+      <w:proofErr w:type="gramStart"/>
+      <w:r>
+        <w:rPr>
+          <w:highlight w:val="magenta"/>
+        </w:rPr>
+        <w:t>)  +</w:t>
+      </w:r>
+      <w:proofErr w:type="gramEnd"/>
+      <w:r>
+        <w:rPr>
+          <w:highlight w:val="magenta"/>
+        </w:rPr>
+        <w:t xml:space="preserve"> 8 x (7/2) = -27 + 28  = 1</w:t>
+      </w:r>
+    </w:p>
+    <w:p>
+      <w:pPr>
+        <w:ind w:left="1276"/>
+      </w:pPr>
+    </w:p>
+    <w:p>
+      <w:pPr>
+        <w:ind w:left="1276"/>
+      </w:pPr>
+      <w:r>
+        <w:t>AB-</w:t>
+      </w:r>
+      <w:proofErr w:type="gramStart"/>
+      <w:r>
+        <w:t>1.AB  =</w:t>
+      </w:r>
+      <w:proofErr w:type="gramEnd"/>
+      <w:r>
+        <w:t xml:space="preserve">  [  4        -3  ]    x    [ 7   6 ]    =   [ </w:t>
+      </w:r>
+      <w:r>
+        <w:rPr>
+          <w:highlight w:val="yellow"/>
+        </w:rPr>
+        <w:t>1</w:t>
       </w:r>
       <w:r>
         <w:t xml:space="preserve">  </w:t>
       </w:r>
       <w:r>
-        <w:t xml:space="preserve"> = </w:t>
-      </w:r>
-      <w:r>
-        <w:t xml:space="preserve"> </w:t>
-      </w:r>
-      <w:r>
-        <w:t xml:space="preserve"> [ </w:t>
-      </w:r>
-      <w:r>
-        <w:t xml:space="preserve">  4         - 3 </w:t>
+        <w:rPr>
+          <w:highlight w:val="green"/>
+        </w:rPr>
+        <w:t>0</w:t>
       </w:r>
       <w:r>
         <w:t xml:space="preserve"> ]</w:t>
@@ -13394,178 +13622,175 @@
         <w:ind w:left="1276"/>
       </w:pPr>
       <w:r>
-        <w:t xml:space="preserve">                -9/2      7/2               -9/2</w:t>
-      </w:r>
-      <w:r>
-        <w:t xml:space="preserve">   </w:t>
-      </w:r>
-      <w:r>
-        <w:t xml:space="preserve"> 7/2</w:t>
-      </w:r>
-    </w:p>
-    <w:p>
-      <w:pPr>
-        <w:ind w:left="1276"/>
-      </w:pPr>
-    </w:p>
-    <w:p>
-      <w:pPr>
-        <w:ind w:left="1276"/>
-      </w:pPr>
-      <w:r>
-        <w:t xml:space="preserve">Y para </w:t>
-      </w:r>
-      <w:proofErr w:type="spellStart"/>
-      <w:r>
-        <w:t>comprobar</w:t>
-      </w:r>
-      <w:proofErr w:type="spellEnd"/>
-      <w:r>
-        <w:t xml:space="preserve"> </w:t>
-      </w:r>
-      <w:proofErr w:type="spellStart"/>
-      <w:r>
-        <w:t>si</w:t>
-      </w:r>
-      <w:proofErr w:type="spellEnd"/>
-      <w:r>
-        <w:t xml:space="preserve"> </w:t>
-      </w:r>
-      <w:proofErr w:type="spellStart"/>
-      <w:r>
-        <w:t>es</w:t>
-      </w:r>
-      <w:proofErr w:type="spellEnd"/>
-      <w:r>
-        <w:t xml:space="preserve"> </w:t>
-      </w:r>
-      <w:proofErr w:type="spellStart"/>
-      <w:r>
-        <w:t>así</w:t>
-      </w:r>
-      <w:proofErr w:type="spellEnd"/>
-      <w:r>
-        <w:t xml:space="preserve"> </w:t>
-      </w:r>
-      <w:proofErr w:type="spellStart"/>
-      <w:r>
-        <w:t>calculo</w:t>
-      </w:r>
-      <w:proofErr w:type="spellEnd"/>
-      <w:r>
-        <w:t xml:space="preserve"> </w:t>
+        <w:t xml:space="preserve">                        -9/2   7/2              9   8                </w:t>
+      </w:r>
+      <w:proofErr w:type="gramStart"/>
+      <w:r>
+        <w:rPr>
+          <w:highlight w:val="cyan"/>
+        </w:rPr>
+        <w:t>0</w:t>
       </w:r>
       <w:r>
         <w:t xml:space="preserve">  </w:t>
       </w:r>
       <w:r>
-        <w:t>A</w:t>
-      </w:r>
-      <w:r>
-        <w:t>B</w:t>
-      </w:r>
-      <w:r>
-        <w:t>.A</w:t>
-      </w:r>
-      <w:r>
-        <w:t>B</w:t>
-      </w:r>
-      <w:r>
-        <w:t>-1 = A</w:t>
-      </w:r>
-      <w:r>
-        <w:t>B</w:t>
-      </w:r>
-      <w:r>
-        <w:t>-1.A</w:t>
-      </w:r>
-      <w:r>
-        <w:t>B</w:t>
-      </w:r>
-      <w:r>
-        <w:t xml:space="preserve"> = I</w:t>
-      </w:r>
-    </w:p>
-    <w:p>
-      <w:pPr>
-        <w:ind w:left="1276"/>
-      </w:pPr>
-    </w:p>
-    <w:p>
-      <w:pPr>
-        <w:ind w:left="1276"/>
-      </w:pPr>
-      <w:r>
-        <w:t>AB.AB-</w:t>
+        <w:rPr>
+          <w:highlight w:val="magenta"/>
+        </w:rPr>
+        <w:t>1</w:t>
+      </w:r>
+      <w:proofErr w:type="gramEnd"/>
+    </w:p>
+    <w:p>
+      <w:pPr>
+        <w:ind w:left="1276"/>
+      </w:pPr>
+    </w:p>
+    <w:p>
+      <w:pPr>
+        <w:ind w:left="1276"/>
+      </w:pPr>
+      <w:r>
+        <w:rPr>
+          <w:highlight w:val="yellow"/>
+        </w:rPr>
+        <w:t xml:space="preserve">4   x 7    +    (-3) </w:t>
       </w:r>
       <w:proofErr w:type="gramStart"/>
       <w:r>
-        <w:t>1</w:t>
-      </w:r>
-      <w:r>
-        <w:t xml:space="preserve">  =</w:t>
+        <w:rPr>
+          <w:highlight w:val="yellow"/>
+        </w:rPr>
+        <w:t>x  9</w:t>
       </w:r>
       <w:proofErr w:type="gramEnd"/>
       <w:r>
-        <w:t xml:space="preserve"> [ 7   6 ]    x    [   4       -3  ]    =   [ 1    0]</w:t>
-      </w:r>
-    </w:p>
-    <w:p>
-      <w:pPr>
-        <w:ind w:left="1276"/>
-      </w:pPr>
-      <w:r>
-        <w:t xml:space="preserve">                        9   8              -9/2   7/2              0    1</w:t>
-      </w:r>
-    </w:p>
-    <w:p>
-      <w:pPr>
-        <w:ind w:left="1276"/>
-      </w:pPr>
-    </w:p>
-    <w:p>
-      <w:pPr>
-        <w:ind w:left="1276"/>
-      </w:pPr>
-    </w:p>
-    <w:p>
-      <w:pPr>
-        <w:ind w:left="1276"/>
-      </w:pPr>
-      <w:r>
-        <w:t>AB-</w:t>
+        <w:rPr>
+          <w:highlight w:val="yellow"/>
+        </w:rPr>
+        <w:t xml:space="preserve">   =  28 – 27 = 1</w:t>
+      </w:r>
+    </w:p>
+    <w:p>
+      <w:pPr>
+        <w:ind w:left="1276"/>
+      </w:pPr>
+      <w:r>
+        <w:rPr>
+          <w:highlight w:val="green"/>
+        </w:rPr>
+        <w:t xml:space="preserve">4 x </w:t>
       </w:r>
       <w:proofErr w:type="gramStart"/>
       <w:r>
-        <w:t>1.AB</w:t>
-      </w:r>
-      <w:r>
-        <w:t xml:space="preserve">  =</w:t>
+        <w:rPr>
+          <w:highlight w:val="green"/>
+        </w:rPr>
+        <w:t>6  +</w:t>
       </w:r>
       <w:proofErr w:type="gramEnd"/>
       <w:r>
-        <w:t xml:space="preserve">  [  4        -3  ]    x    [ 7   6 ]    =   [ 1  0 ]</w:t>
-      </w:r>
-    </w:p>
-    <w:p>
-      <w:pPr>
-        <w:ind w:left="1276"/>
-      </w:pPr>
-      <w:r>
-        <w:t xml:space="preserve">                        -9/2   7/2              9   8                </w:t>
+        <w:rPr>
+          <w:highlight w:val="green"/>
+        </w:rPr>
+        <w:t xml:space="preserve">  (-3) x 8 = 24 – 24 = 0</w:t>
+      </w:r>
+    </w:p>
+    <w:p>
+      <w:pPr>
+        <w:ind w:left="1276"/>
+      </w:pPr>
+      <w:r>
+        <w:rPr>
+          <w:highlight w:val="cyan"/>
+        </w:rPr>
+        <w:t xml:space="preserve">(-9/2) x </w:t>
       </w:r>
       <w:proofErr w:type="gramStart"/>
       <w:r>
-        <w:t>0  1</w:t>
-      </w:r>
-      <w:bookmarkStart w:id="0" w:name="_GoBack"/>
-      <w:bookmarkEnd w:id="0"/>
+        <w:rPr>
+          <w:highlight w:val="cyan"/>
+        </w:rPr>
+        <w:t>7  +</w:t>
+      </w:r>
       <w:proofErr w:type="gramEnd"/>
-    </w:p>
-    <w:p>
-      <w:pPr>
-        <w:ind w:left="1276"/>
-      </w:pPr>
+      <w:r>
+        <w:rPr>
+          <w:highlight w:val="cyan"/>
+        </w:rPr>
+        <w:t xml:space="preserve"> (7/2) x 9  = (-63/2) +  63/2 = 0</w:t>
+      </w:r>
+      <w:r>
+        <w:t xml:space="preserve"> </w:t>
+      </w:r>
+    </w:p>
+    <w:p>
+      <w:pPr>
+        <w:ind w:left="1276"/>
+      </w:pPr>
+      <w:r>
+        <w:rPr>
+          <w:highlight w:val="magenta"/>
+        </w:rPr>
+        <w:t xml:space="preserve">(-9/2) x </w:t>
+      </w:r>
+      <w:proofErr w:type="gramStart"/>
+      <w:r>
+        <w:rPr>
+          <w:highlight w:val="magenta"/>
+        </w:rPr>
+        <w:t>6  +</w:t>
+      </w:r>
+      <w:proofErr w:type="gramEnd"/>
+      <w:r>
+        <w:rPr>
+          <w:highlight w:val="magenta"/>
+        </w:rPr>
+        <w:t xml:space="preserve"> (7/2) x 8 = -</w:t>
+      </w:r>
+      <w:r>
+        <w:rPr>
+          <w:highlight w:val="magenta"/>
+        </w:rPr>
+        <w:t>27 + 28 = 1</w:t>
+      </w:r>
+    </w:p>
+    <w:p>
+      <w:pPr>
+        <w:ind w:left="1276"/>
+      </w:pPr>
+    </w:p>
+    <w:p>
+      <w:pPr>
+        <w:ind w:left="1276"/>
+      </w:pPr>
+      <w:proofErr w:type="spellStart"/>
+      <w:proofErr w:type="gramStart"/>
+      <w:r>
+        <w:t>Entonces</w:t>
+      </w:r>
+      <w:proofErr w:type="spellEnd"/>
+      <w:r>
+        <w:t xml:space="preserve"> </w:t>
+      </w:r>
+      <w:proofErr w:type="spellStart"/>
+      <w:r>
+        <w:t>quedo</w:t>
+      </w:r>
+      <w:proofErr w:type="spellEnd"/>
+      <w:r>
+        <w:t xml:space="preserve"> </w:t>
+      </w:r>
+      <w:proofErr w:type="spellStart"/>
+      <w:r>
+        <w:t>comprobado</w:t>
+      </w:r>
+      <w:proofErr w:type="spellEnd"/>
+      <w:r>
+        <w:t>.</w:t>
+      </w:r>
+      <w:proofErr w:type="gramEnd"/>
     </w:p>
     <w:p>
       <w:pPr>
@@ -13606,10 +13831,15 @@
         <w:ind w:left="1276"/>
       </w:pPr>
       <w:r>
+        <w:rPr>
+          <w:noProof/>
+          <w:lang w:val="es-ES" w:eastAsia="es-ES"/>
+        </w:rPr>
+        <w:lastRenderedPageBreak/>
         <w:drawing>
           <wp:inline distT="0" distB="0" distL="0" distR="0" wp14:anchorId="1E58E023" wp14:editId="2C53ABF9">
-            <wp:extent cx="1952898" cy="666843"/>
-            <wp:effectExtent l="0" t="0" r="9525" b="0"/>
+            <wp:extent cx="1858297" cy="634540"/>
+            <wp:effectExtent l="0" t="0" r="0" b="0"/>
             <wp:docPr id="15" name="Imagen 15"/>
             <wp:cNvGraphicFramePr>
               <a:graphicFrameLocks xmlns:a="http://schemas.openxmlformats.org/drawingml/2006/main" noChangeAspect="1"/>
@@ -13630,7 +13860,7 @@
                   <pic:spPr>
                     <a:xfrm>
                       <a:off x="0" y="0"/>
-                      <a:ext cx="1952898" cy="666843"/>
+                      <a:ext cx="1854762" cy="633333"/>
                     </a:xfrm>
                     <a:prstGeom prst="rect">
                       <a:avLst/>
@@ -13642,21 +13872,52 @@
           </wp:inline>
         </w:drawing>
       </w:r>
-    </w:p>
-    <w:p>
-      <w:pPr>
-        <w:ind w:left="1276"/>
-      </w:pPr>
-    </w:p>
-    <w:p>
-      <w:pPr>
-        <w:ind w:left="1276"/>
-      </w:pPr>
-      <w:r>
+      <w:r>
+        <w:t xml:space="preserve">= [     2-2       1-0      3-4]   </w:t>
+      </w:r>
+      <w:proofErr w:type="gramStart"/>
+      <w:r>
+        <w:t>=  [</w:t>
+      </w:r>
+      <w:proofErr w:type="gramEnd"/>
+      <w:r>
+        <w:t xml:space="preserve"> 0    1    -1]</w:t>
+      </w:r>
+    </w:p>
+    <w:p>
+      <w:pPr>
+        <w:ind w:left="1276"/>
+      </w:pPr>
+      <w:r>
+        <w:t xml:space="preserve">                                                            </w:t>
+      </w:r>
+      <w:proofErr w:type="gramStart"/>
+      <w:r>
+        <w:t>( -</w:t>
+      </w:r>
+      <w:proofErr w:type="gramEnd"/>
+      <w:r>
+        <w:t>4)-3      2-2      1-5          -7    0    -4</w:t>
+      </w:r>
+    </w:p>
+    <w:p>
+      <w:pPr>
+        <w:ind w:left="1276"/>
+      </w:pPr>
+    </w:p>
+    <w:p>
+      <w:pPr>
+        <w:ind w:left="1276"/>
+      </w:pPr>
+      <w:r>
+        <w:rPr>
+          <w:noProof/>
+          <w:lang w:val="es-ES" w:eastAsia="es-ES"/>
+        </w:rPr>
         <w:drawing>
-          <wp:inline distT="0" distB="0" distL="0" distR="0" wp14:anchorId="11EE67FE" wp14:editId="7627DD83">
-            <wp:extent cx="2105319" cy="895475"/>
-            <wp:effectExtent l="0" t="0" r="9525" b="0"/>
+          <wp:inline distT="0" distB="0" distL="0" distR="0" wp14:anchorId="317B29DD" wp14:editId="5D01CAEA">
+            <wp:extent cx="1917290" cy="815499"/>
+            <wp:effectExtent l="0" t="0" r="0" b="0"/>
             <wp:docPr id="16" name="Imagen 16"/>
             <wp:cNvGraphicFramePr>
               <a:graphicFrameLocks xmlns:a="http://schemas.openxmlformats.org/drawingml/2006/main" noChangeAspect="1"/>
@@ -13677,7 +13938,7 @@
                   <pic:spPr>
                     <a:xfrm>
                       <a:off x="0" y="0"/>
-                      <a:ext cx="2105319" cy="895475"/>
+                      <a:ext cx="1918876" cy="816173"/>
                     </a:xfrm>
                     <a:prstGeom prst="rect">
                       <a:avLst/>
@@ -13689,26 +13950,114 @@
           </wp:inline>
         </w:drawing>
       </w:r>
-    </w:p>
-    <w:p>
-      <w:pPr>
-        <w:ind w:left="1276"/>
-      </w:pPr>
-    </w:p>
-    <w:p>
-      <w:pPr>
-        <w:ind w:left="1276"/>
-        <w:rPr>
-          <w:rFonts w:ascii="Times New Roman" w:eastAsia="Times New Roman" w:hAnsi="Times New Roman" w:cs="Times New Roman"/>
-          <w:color w:val="000000"/>
-        </w:rPr>
-      </w:pPr>
-      <w:r>
-        <w:rPr>
-          <w:rFonts w:ascii="Times New Roman" w:eastAsia="Times New Roman" w:hAnsi="Times New Roman" w:cs="Times New Roman"/>
-          <w:color w:val="000000"/>
-        </w:rPr>
-        <w:lastRenderedPageBreak/>
+      <w:r>
+        <w:t xml:space="preserve">= [   (-1).0         </w:t>
+      </w:r>
+      <w:r>
+        <w:t>(-1)</w:t>
+      </w:r>
+      <w:r>
+        <w:t>.</w:t>
+      </w:r>
+      <w:r>
+        <w:t xml:space="preserve"> </w:t>
+      </w:r>
+      <w:r>
+        <w:t>(-1</w:t>
+      </w:r>
+      <w:proofErr w:type="gramStart"/>
+      <w:r>
+        <w:t>)</w:t>
+      </w:r>
+      <w:r>
+        <w:t xml:space="preserve">  ]</w:t>
+      </w:r>
+      <w:proofErr w:type="gramEnd"/>
+      <w:r>
+        <w:t xml:space="preserve">    =   </w:t>
+      </w:r>
+      <w:proofErr w:type="gramStart"/>
+      <w:r>
+        <w:t>[ 0</w:t>
+      </w:r>
+      <w:proofErr w:type="gramEnd"/>
+      <w:r>
+        <w:t xml:space="preserve">    1 ]</w:t>
+      </w:r>
+    </w:p>
+    <w:p>
+      <w:pPr>
+        <w:ind w:left="1276"/>
+      </w:pPr>
+      <w:r>
+        <w:t xml:space="preserve">                                                              </w:t>
+      </w:r>
+      <w:r>
+        <w:t>(-1)</w:t>
+      </w:r>
+      <w:proofErr w:type="gramStart"/>
+      <w:r>
+        <w:t>.(</w:t>
+      </w:r>
+      <w:proofErr w:type="gramEnd"/>
+      <w:r>
+        <w:t xml:space="preserve">-4)       </w:t>
+      </w:r>
+      <w:r>
+        <w:t>(-1)</w:t>
+      </w:r>
+      <w:r>
+        <w:t>.(-2)                4    2</w:t>
+      </w:r>
+    </w:p>
+    <w:p>
+      <w:pPr>
+        <w:ind w:left="1276"/>
+      </w:pPr>
+      <w:r>
+        <w:t xml:space="preserve">                                                              </w:t>
+      </w:r>
+      <w:r>
+        <w:t>(-1)</w:t>
+      </w:r>
+      <w:r>
+        <w:t xml:space="preserve">.3            </w:t>
+      </w:r>
+      <w:r>
+        <w:t>(-1)</w:t>
+      </w:r>
+      <w:proofErr w:type="gramStart"/>
+      <w:r>
+        <w:t>.(</w:t>
+      </w:r>
+      <w:proofErr w:type="gramEnd"/>
+      <w:r>
+        <w:t xml:space="preserve">-9)                -3   </w:t>
+      </w:r>
+      <w:bookmarkStart w:id="0" w:name="_GoBack"/>
+      <w:bookmarkEnd w:id="0"/>
+      <w:r>
+        <w:t>9</w:t>
+      </w:r>
+    </w:p>
+    <w:p>
+      <w:pPr>
+        <w:ind w:left="1276"/>
+      </w:pPr>
+    </w:p>
+    <w:p>
+      <w:pPr>
+        <w:ind w:left="1276"/>
+        <w:rPr>
+          <w:rFonts w:ascii="Times New Roman" w:eastAsia="Times New Roman" w:hAnsi="Times New Roman" w:cs="Times New Roman"/>
+          <w:color w:val="000000"/>
+        </w:rPr>
+      </w:pPr>
+      <w:r>
+        <w:rPr>
+          <w:rFonts w:ascii="Times New Roman" w:eastAsia="Times New Roman" w:hAnsi="Times New Roman" w:cs="Times New Roman"/>
+          <w:color w:val="000000"/>
+        </w:rPr>
         <w:t>**************************************************************************</w:t>
       </w:r>
     </w:p>
@@ -13743,6 +14092,10 @@
         <w:br/>
       </w:r>
       <w:r>
+        <w:rPr>
+          <w:noProof/>
+          <w:lang w:val="es-ES" w:eastAsia="es-ES"/>
+        </w:rPr>
         <w:drawing>
           <wp:inline distT="0" distB="0" distL="0" distR="0" wp14:anchorId="0C70A872" wp14:editId="29B6864B">
             <wp:extent cx="1629002" cy="876422"/>
@@ -13787,6 +14140,10 @@
         <w:br/>
       </w:r>
       <w:r>
+        <w:rPr>
+          <w:noProof/>
+          <w:lang w:val="es-ES" w:eastAsia="es-ES"/>
+        </w:rPr>
         <w:drawing>
           <wp:inline distT="0" distB="0" distL="0" distR="0" wp14:anchorId="611B5397" wp14:editId="17A1E4A2">
             <wp:extent cx="1362265" cy="600159"/>
@@ -13831,6 +14188,10 @@
         <w:br/>
       </w:r>
       <w:r>
+        <w:rPr>
+          <w:noProof/>
+          <w:lang w:val="es-ES" w:eastAsia="es-ES"/>
+        </w:rPr>
         <w:drawing>
           <wp:inline distT="0" distB="0" distL="0" distR="0" wp14:anchorId="14AB3C6D" wp14:editId="2C3A5C63">
             <wp:extent cx="1733792" cy="905001"/>
@@ -13875,6 +14236,10 @@
         <w:br/>
       </w:r>
       <w:r>
+        <w:rPr>
+          <w:noProof/>
+          <w:lang w:val="es-ES" w:eastAsia="es-ES"/>
+        </w:rPr>
         <w:drawing>
           <wp:inline distT="0" distB="0" distL="0" distR="0" wp14:anchorId="555C31C2" wp14:editId="4CEDB305">
             <wp:extent cx="1276528" cy="533474"/>

</xml_diff>

<commit_message>
subo mas ejercicios de matrices
</commit_message>
<xml_diff>
--- a/matematica/tp3_parte1/tp3_matrices_determinantes_sel.docx
+++ b/matematica/tp3_parte1/tp3_matrices_determinantes_sel.docx
@@ -14032,12 +14032,7 @@
       </w:r>
       <w:proofErr w:type="gramEnd"/>
       <w:r>
-        <w:t xml:space="preserve">-9)                -3   </w:t>
-      </w:r>
-      <w:bookmarkStart w:id="0" w:name="_GoBack"/>
-      <w:bookmarkEnd w:id="0"/>
-      <w:r>
-        <w:t>9</w:t>
+        <w:t>-9)                -3   9</w:t>
       </w:r>
     </w:p>
     <w:p>
@@ -14082,24 +14077,28 @@
     <w:p>
       <w:pPr>
         <w:ind w:left="1276"/>
-      </w:pPr>
-      <w:proofErr w:type="gramStart"/>
-      <w:r>
-        <w:t>A)</w:t>
-      </w:r>
-      <w:proofErr w:type="gramEnd"/>
-      <w:r>
-        <w:br/>
-      </w:r>
-      <w:r>
         <w:rPr>
           <w:noProof/>
           <w:lang w:val="es-ES" w:eastAsia="es-ES"/>
         </w:rPr>
+      </w:pPr>
+      <w:r>
+        <w:t>A)</w:t>
+      </w:r>
+    </w:p>
+    <w:p>
+      <w:pPr>
+        <w:ind w:left="1276"/>
+      </w:pPr>
+      <w:r>
+        <w:rPr>
+          <w:noProof/>
+          <w:lang w:val="es-ES" w:eastAsia="es-ES"/>
+        </w:rPr>
         <w:drawing>
           <wp:inline distT="0" distB="0" distL="0" distR="0" wp14:anchorId="0C70A872" wp14:editId="29B6864B">
-            <wp:extent cx="1629002" cy="876422"/>
-            <wp:effectExtent l="0" t="0" r="9525" b="0"/>
+            <wp:extent cx="1626491" cy="707922"/>
+            <wp:effectExtent l="0" t="0" r="0" b="0"/>
             <wp:docPr id="17" name="Imagen 17"/>
             <wp:cNvGraphicFramePr>
               <a:graphicFrameLocks xmlns:a="http://schemas.openxmlformats.org/drawingml/2006/main" noChangeAspect="1"/>
@@ -14111,20 +14110,27 @@
                     <pic:cNvPr id="0" name=""/>
                     <pic:cNvPicPr/>
                   </pic:nvPicPr>
-                  <pic:blipFill>
+                  <pic:blipFill rotWithShape="1">
                     <a:blip r:embed="rId217"/>
-                    <a:stretch>
-                      <a:fillRect/>
-                    </a:stretch>
+                    <a:srcRect t="19101"/>
+                    <a:stretch/>
                   </pic:blipFill>
-                  <pic:spPr>
+                  <pic:spPr bwMode="auto">
                     <a:xfrm>
                       <a:off x="0" y="0"/>
-                      <a:ext cx="1629002" cy="876422"/>
+                      <a:ext cx="1629002" cy="709015"/>
                     </a:xfrm>
                     <a:prstGeom prst="rect">
                       <a:avLst/>
                     </a:prstGeom>
+                    <a:ln>
+                      <a:noFill/>
+                    </a:ln>
+                    <a:extLst>
+                      <a:ext uri="{53640926-AAD7-44D8-BBD7-CCE9431645EC}">
+                        <a14:shadowObscured xmlns:a14="http://schemas.microsoft.com/office/drawing/2010/main"/>
+                      </a:ext>
+                    </a:extLst>
                   </pic:spPr>
                 </pic:pic>
               </a:graphicData>
@@ -14132,13 +14138,24 @@
           </wp:inline>
         </w:drawing>
       </w:r>
+    </w:p>
+    <w:p>
+      <w:pPr>
+        <w:ind w:left="1276"/>
+        <w:rPr>
+          <w:noProof/>
+          <w:lang w:val="es-ES" w:eastAsia="es-ES"/>
+        </w:rPr>
+      </w:pPr>
       <w:r>
         <w:br/>
         <w:t>B)</w:t>
       </w:r>
-      <w:r>
-        <w:br/>
-      </w:r>
+    </w:p>
+    <w:p>
+      <w:pPr>
+        <w:ind w:left="1276"/>
+      </w:pPr>
       <w:r>
         <w:rPr>
           <w:noProof/>
@@ -14146,8 +14163,8 @@
         </w:rPr>
         <w:drawing>
           <wp:inline distT="0" distB="0" distL="0" distR="0" wp14:anchorId="611B5397" wp14:editId="17A1E4A2">
-            <wp:extent cx="1362265" cy="600159"/>
-            <wp:effectExtent l="0" t="0" r="0" b="9525"/>
+            <wp:extent cx="1361377" cy="462116"/>
+            <wp:effectExtent l="0" t="0" r="0" b="0"/>
             <wp:docPr id="18" name="Imagen 18"/>
             <wp:cNvGraphicFramePr>
               <a:graphicFrameLocks xmlns:a="http://schemas.openxmlformats.org/drawingml/2006/main" noChangeAspect="1"/>
@@ -14159,20 +14176,27 @@
                     <pic:cNvPr id="0" name=""/>
                     <pic:cNvPicPr/>
                   </pic:nvPicPr>
-                  <pic:blipFill>
+                  <pic:blipFill rotWithShape="1">
                     <a:blip r:embed="rId218"/>
-                    <a:stretch>
-                      <a:fillRect/>
-                    </a:stretch>
+                    <a:srcRect t="22951" b="-1"/>
+                    <a:stretch/>
                   </pic:blipFill>
-                  <pic:spPr>
+                  <pic:spPr bwMode="auto">
                     <a:xfrm>
                       <a:off x="0" y="0"/>
-                      <a:ext cx="1362265" cy="600159"/>
+                      <a:ext cx="1362265" cy="462417"/>
                     </a:xfrm>
                     <a:prstGeom prst="rect">
                       <a:avLst/>
                     </a:prstGeom>
+                    <a:ln>
+                      <a:noFill/>
+                    </a:ln>
+                    <a:extLst>
+                      <a:ext uri="{53640926-AAD7-44D8-BBD7-CCE9431645EC}">
+                        <a14:shadowObscured xmlns:a14="http://schemas.microsoft.com/office/drawing/2010/main"/>
+                      </a:ext>
+                    </a:extLst>
                   </pic:spPr>
                 </pic:pic>
               </a:graphicData>
@@ -14180,13 +14204,329 @@
           </wp:inline>
         </w:drawing>
       </w:r>
+    </w:p>
+    <w:p>
+      <w:pPr>
+        <w:ind w:left="1276"/>
+      </w:pPr>
+      <w:r>
+        <w:t xml:space="preserve">Primero </w:t>
+      </w:r>
+      <w:proofErr w:type="spellStart"/>
+      <w:r>
+        <w:t>calculo</w:t>
+      </w:r>
+      <w:proofErr w:type="spellEnd"/>
+      <w:r>
+        <w:t xml:space="preserve"> el </w:t>
+      </w:r>
+      <w:proofErr w:type="spellStart"/>
+      <w:r>
+        <w:t>determinante</w:t>
+      </w:r>
+      <w:proofErr w:type="spellEnd"/>
+      <w:r>
+        <w:t xml:space="preserve">: </w:t>
+      </w:r>
+    </w:p>
+    <w:p>
+      <w:pPr>
+        <w:ind w:left="1276"/>
+      </w:pPr>
+      <w:r>
+        <w:t xml:space="preserve">|4   -1| = 4 x 5 – (-1) x 3 = 20 + 3 =&gt; </w:t>
+      </w:r>
+      <w:r>
+        <w:rPr>
+          <w:highlight w:val="darkCyan"/>
+        </w:rPr>
+        <w:t xml:space="preserve">23 = </w:t>
+      </w:r>
+      <w:proofErr w:type="spellStart"/>
+      <w:r>
+        <w:rPr>
+          <w:highlight w:val="darkCyan"/>
+        </w:rPr>
+        <w:t>det</w:t>
+      </w:r>
+      <w:proofErr w:type="spellEnd"/>
+    </w:p>
+    <w:p>
+      <w:pPr>
+        <w:ind w:left="1276"/>
+      </w:pPr>
+      <w:r>
+        <w:t xml:space="preserve">  3    5</w:t>
+      </w:r>
+    </w:p>
+    <w:p>
+      <w:pPr>
+        <w:ind w:left="1276"/>
+      </w:pPr>
+    </w:p>
+    <w:p>
+      <w:pPr>
+        <w:ind w:left="1276"/>
+      </w:pPr>
+      <w:proofErr w:type="spellStart"/>
+      <w:r>
+        <w:t>Ahora</w:t>
+      </w:r>
+      <w:proofErr w:type="spellEnd"/>
+      <w:r>
+        <w:t xml:space="preserve"> </w:t>
+      </w:r>
+      <w:proofErr w:type="spellStart"/>
+      <w:r>
+        <w:t>calculo</w:t>
+      </w:r>
+      <w:proofErr w:type="spellEnd"/>
+      <w:r>
+        <w:t xml:space="preserve"> </w:t>
+      </w:r>
+      <w:proofErr w:type="spellStart"/>
+      <w:r>
+        <w:t>los</w:t>
+      </w:r>
+      <w:proofErr w:type="spellEnd"/>
+      <w:r>
+        <w:t xml:space="preserve"> </w:t>
+      </w:r>
+      <w:proofErr w:type="spellStart"/>
+      <w:r>
+        <w:t>determinantes</w:t>
+      </w:r>
+      <w:proofErr w:type="spellEnd"/>
+      <w:r>
+        <w:t xml:space="preserve"> </w:t>
+      </w:r>
+      <w:proofErr w:type="spellStart"/>
+      <w:r>
+        <w:t>detX</w:t>
+      </w:r>
+      <w:proofErr w:type="spellEnd"/>
+      <w:r>
+        <w:t xml:space="preserve"> y </w:t>
+      </w:r>
+      <w:proofErr w:type="spellStart"/>
+      <w:r>
+        <w:t>detY</w:t>
+      </w:r>
+      <w:proofErr w:type="spellEnd"/>
+      <w:r>
+        <w:t xml:space="preserve">, para </w:t>
+      </w:r>
+      <w:proofErr w:type="spellStart"/>
+      <w:r>
+        <w:t>luego</w:t>
+      </w:r>
+      <w:proofErr w:type="spellEnd"/>
+      <w:r>
+        <w:t xml:space="preserve"> </w:t>
+      </w:r>
+      <w:proofErr w:type="spellStart"/>
+      <w:r>
+        <w:t>tener</w:t>
+      </w:r>
+      <w:proofErr w:type="spellEnd"/>
+      <w:r>
+        <w:t xml:space="preserve"> </w:t>
+      </w:r>
+      <w:proofErr w:type="spellStart"/>
+      <w:r>
+        <w:t>los</w:t>
+      </w:r>
+      <w:proofErr w:type="spellEnd"/>
+      <w:r>
+        <w:t xml:space="preserve"> </w:t>
+      </w:r>
+      <w:proofErr w:type="spellStart"/>
+      <w:r>
+        <w:t>valores</w:t>
+      </w:r>
+      <w:proofErr w:type="spellEnd"/>
+      <w:r>
+        <w:t xml:space="preserve"> de X e Y:</w:t>
+      </w:r>
+    </w:p>
+    <w:p>
+      <w:pPr>
+        <w:ind w:left="1276"/>
+      </w:pPr>
+    </w:p>
+    <w:p>
+      <w:pPr>
+        <w:ind w:left="1276"/>
+      </w:pPr>
+      <w:proofErr w:type="spellStart"/>
+      <w:proofErr w:type="gramStart"/>
+      <w:r>
+        <w:t>detX</w:t>
+      </w:r>
+      <w:proofErr w:type="spellEnd"/>
+      <w:proofErr w:type="gramEnd"/>
+      <w:r>
+        <w:t xml:space="preserve">= |-9  -1| = (-9) x 5 – (-1) x (-1) = - 45  – 1 =&gt; </w:t>
+      </w:r>
+      <w:r>
+        <w:rPr>
+          <w:highlight w:val="darkCyan"/>
+        </w:rPr>
+        <w:t xml:space="preserve">-46 =  </w:t>
+      </w:r>
+      <w:proofErr w:type="spellStart"/>
+      <w:r>
+        <w:rPr>
+          <w:highlight w:val="darkCyan"/>
+        </w:rPr>
+        <w:t>detX</w:t>
+      </w:r>
+      <w:proofErr w:type="spellEnd"/>
+    </w:p>
+    <w:p>
+      <w:pPr>
+        <w:ind w:left="1276"/>
+      </w:pPr>
+      <w:r>
+        <w:t xml:space="preserve">              -</w:t>
+      </w:r>
+      <w:proofErr w:type="gramStart"/>
+      <w:r>
+        <w:t>1  5</w:t>
+      </w:r>
+      <w:proofErr w:type="gramEnd"/>
+    </w:p>
+    <w:p>
+      <w:pPr>
+        <w:ind w:left="1276"/>
+      </w:pPr>
+    </w:p>
+    <w:p>
+      <w:pPr>
+        <w:ind w:left="1276"/>
+      </w:pPr>
+      <w:r>
+        <w:t xml:space="preserve">X = </w:t>
+      </w:r>
+      <w:proofErr w:type="spellStart"/>
+      <w:r>
+        <w:t>detX</w:t>
+      </w:r>
+      <w:proofErr w:type="spellEnd"/>
+      <w:r>
+        <w:t xml:space="preserve"> / </w:t>
+      </w:r>
+      <w:proofErr w:type="spellStart"/>
+      <w:r>
+        <w:t>det</w:t>
+      </w:r>
+      <w:proofErr w:type="spellEnd"/>
+      <w:r>
+        <w:t xml:space="preserve"> = -46 / 23 =&gt; </w:t>
+      </w:r>
+      <w:r>
+        <w:rPr>
+          <w:highlight w:val="yellow"/>
+        </w:rPr>
+        <w:t>-2 = X</w:t>
+      </w:r>
+    </w:p>
+    <w:p>
+      <w:pPr>
+        <w:ind w:left="1276"/>
+      </w:pPr>
+    </w:p>
+    <w:p>
+      <w:pPr>
+        <w:ind w:left="1276"/>
+      </w:pPr>
+      <w:proofErr w:type="spellStart"/>
+      <w:proofErr w:type="gramStart"/>
+      <w:r>
+        <w:t>detY</w:t>
+      </w:r>
+      <w:proofErr w:type="spellEnd"/>
+      <w:proofErr w:type="gramEnd"/>
+      <w:r>
+        <w:t xml:space="preserve"> = | 4  -9| = 4 x (-1) – (-9) x 3 = -4 + 27 =&gt; </w:t>
+      </w:r>
+      <w:r>
+        <w:rPr>
+          <w:highlight w:val="darkCyan"/>
+        </w:rPr>
+        <w:t xml:space="preserve">23 = </w:t>
+      </w:r>
+      <w:proofErr w:type="spellStart"/>
+      <w:r>
+        <w:rPr>
+          <w:highlight w:val="darkCyan"/>
+        </w:rPr>
+        <w:t>detY</w:t>
+      </w:r>
+      <w:proofErr w:type="spellEnd"/>
+    </w:p>
+    <w:p>
+      <w:pPr>
+        <w:ind w:left="1276"/>
+      </w:pPr>
+      <w:r>
+        <w:t xml:space="preserve">               </w:t>
+      </w:r>
+      <w:proofErr w:type="gramStart"/>
+      <w:r>
+        <w:t>3  -1</w:t>
+      </w:r>
+      <w:proofErr w:type="gramEnd"/>
+    </w:p>
+    <w:p>
+      <w:pPr>
+        <w:ind w:left="1276"/>
+      </w:pPr>
+      <w:r>
+        <w:t xml:space="preserve">Y = </w:t>
+      </w:r>
+      <w:proofErr w:type="spellStart"/>
+      <w:r>
+        <w:t>detY</w:t>
+      </w:r>
+      <w:proofErr w:type="spellEnd"/>
+      <w:r>
+        <w:t xml:space="preserve"> / </w:t>
+      </w:r>
+      <w:proofErr w:type="spellStart"/>
+      <w:r>
+        <w:t>det</w:t>
+      </w:r>
+      <w:proofErr w:type="spellEnd"/>
+      <w:r>
+        <w:t xml:space="preserve"> = 23 / 23 =&gt; </w:t>
+      </w:r>
+      <w:bookmarkStart w:id="0" w:name="_GoBack"/>
+      <w:bookmarkEnd w:id="0"/>
+      <w:r>
+        <w:rPr>
+          <w:highlight w:val="yellow"/>
+        </w:rPr>
+        <w:t>1 = Y</w:t>
+      </w:r>
+    </w:p>
+    <w:p>
+      <w:pPr>
+        <w:ind w:left="1276"/>
+        <w:rPr>
+          <w:noProof/>
+          <w:lang w:val="es-ES" w:eastAsia="es-ES"/>
+        </w:rPr>
+      </w:pPr>
       <w:r>
         <w:br/>
         <w:t>C)</w:t>
       </w:r>
-      <w:r>
-        <w:br/>
-      </w:r>
+    </w:p>
+    <w:p>
+      <w:pPr>
+        <w:ind w:left="1276"/>
+      </w:pPr>
       <w:r>
         <w:rPr>
           <w:noProof/>
@@ -14194,8 +14534,8 @@
         </w:rPr>
         <w:drawing>
           <wp:inline distT="0" distB="0" distL="0" distR="0" wp14:anchorId="14AB3C6D" wp14:editId="2C3A5C63">
-            <wp:extent cx="1733792" cy="905001"/>
-            <wp:effectExtent l="0" t="0" r="0" b="9525"/>
+            <wp:extent cx="1730478" cy="795117"/>
+            <wp:effectExtent l="0" t="0" r="0" b="0"/>
             <wp:docPr id="19" name="Imagen 19"/>
             <wp:cNvGraphicFramePr>
               <a:graphicFrameLocks xmlns:a="http://schemas.openxmlformats.org/drawingml/2006/main" noChangeAspect="1"/>
@@ -14207,20 +14547,27 @@
                     <pic:cNvPr id="0" name=""/>
                     <pic:cNvPicPr/>
                   </pic:nvPicPr>
-                  <pic:blipFill>
+                  <pic:blipFill rotWithShape="1">
                     <a:blip r:embed="rId219"/>
-                    <a:stretch>
-                      <a:fillRect/>
-                    </a:stretch>
+                    <a:srcRect t="11973"/>
+                    <a:stretch/>
                   </pic:blipFill>
-                  <pic:spPr>
+                  <pic:spPr bwMode="auto">
                     <a:xfrm>
                       <a:off x="0" y="0"/>
-                      <a:ext cx="1733792" cy="905001"/>
+                      <a:ext cx="1733792" cy="796640"/>
                     </a:xfrm>
                     <a:prstGeom prst="rect">
                       <a:avLst/>
                     </a:prstGeom>
+                    <a:ln>
+                      <a:noFill/>
+                    </a:ln>
+                    <a:extLst>
+                      <a:ext uri="{53640926-AAD7-44D8-BBD7-CCE9431645EC}">
+                        <a14:shadowObscured xmlns:a14="http://schemas.microsoft.com/office/drawing/2010/main"/>
+                      </a:ext>
+                    </a:extLst>
                   </pic:spPr>
                 </pic:pic>
               </a:graphicData>
@@ -14228,6 +14575,16 @@
           </wp:inline>
         </w:drawing>
       </w:r>
+    </w:p>
+    <w:p>
+      <w:pPr>
+        <w:ind w:left="1276"/>
+      </w:pPr>
+    </w:p>
+    <w:p>
+      <w:pPr>
+        <w:ind w:left="1276"/>
+      </w:pPr>
       <w:r>
         <w:br/>
         <w:t>D)</w:t>
@@ -14277,6 +14634,417 @@
         </w:drawing>
       </w:r>
     </w:p>
+    <w:p>
+      <w:pPr>
+        <w:ind w:left="1276"/>
+      </w:pPr>
+      <w:r>
+        <w:lastRenderedPageBreak/>
+        <w:t xml:space="preserve">Primero </w:t>
+      </w:r>
+      <w:proofErr w:type="spellStart"/>
+      <w:r>
+        <w:t>calculo</w:t>
+      </w:r>
+      <w:proofErr w:type="spellEnd"/>
+      <w:r>
+        <w:t xml:space="preserve"> el </w:t>
+      </w:r>
+      <w:proofErr w:type="spellStart"/>
+      <w:r>
+        <w:t>determinante</w:t>
+      </w:r>
+      <w:proofErr w:type="spellEnd"/>
+      <w:r>
+        <w:t xml:space="preserve"> = |</w:t>
+      </w:r>
+      <w:proofErr w:type="gramStart"/>
+      <w:r>
+        <w:t>1  -</w:t>
+      </w:r>
+      <w:proofErr w:type="gramEnd"/>
+      <w:r>
+        <w:t xml:space="preserve">5|  = 1 x 3  - (-5) x (-2) = 3 – 10  =&gt;   </w:t>
+      </w:r>
+      <w:r>
+        <w:rPr>
+          <w:highlight w:val="darkCyan"/>
+        </w:rPr>
+        <w:t xml:space="preserve">-7 = </w:t>
+      </w:r>
+      <w:proofErr w:type="spellStart"/>
+      <w:r>
+        <w:rPr>
+          <w:highlight w:val="darkCyan"/>
+        </w:rPr>
+        <w:t>det</w:t>
+      </w:r>
+      <w:proofErr w:type="spellEnd"/>
+    </w:p>
+    <w:p>
+      <w:pPr>
+        <w:ind w:left="1276"/>
+      </w:pPr>
+      <w:r>
+        <w:t xml:space="preserve">                                                                    -</w:t>
+      </w:r>
+      <w:proofErr w:type="gramStart"/>
+      <w:r>
+        <w:t>2  3</w:t>
+      </w:r>
+      <w:proofErr w:type="gramEnd"/>
+    </w:p>
+    <w:p>
+      <w:pPr>
+        <w:ind w:left="1276"/>
+      </w:pPr>
+      <w:r>
+        <w:t xml:space="preserve">Y </w:t>
+      </w:r>
+      <w:proofErr w:type="spellStart"/>
+      <w:r>
+        <w:t>ahora</w:t>
+      </w:r>
+      <w:proofErr w:type="spellEnd"/>
+      <w:r>
+        <w:t xml:space="preserve"> el determinate X e Y para </w:t>
+      </w:r>
+      <w:proofErr w:type="spellStart"/>
+      <w:r>
+        <w:t>podercalcular</w:t>
+      </w:r>
+      <w:proofErr w:type="spellEnd"/>
+      <w:r>
+        <w:t xml:space="preserve"> </w:t>
+      </w:r>
+      <w:proofErr w:type="spellStart"/>
+      <w:r>
+        <w:t>lego</w:t>
+      </w:r>
+      <w:proofErr w:type="spellEnd"/>
+      <w:r>
+        <w:t xml:space="preserve"> X e Y</w:t>
+      </w:r>
+    </w:p>
+    <w:p>
+      <w:pPr>
+        <w:ind w:left="1276"/>
+      </w:pPr>
+    </w:p>
+    <w:p>
+      <w:pPr>
+        <w:ind w:left="1276"/>
+      </w:pPr>
+      <w:proofErr w:type="spellStart"/>
+      <w:proofErr w:type="gramStart"/>
+      <w:r>
+        <w:t>detX</w:t>
+      </w:r>
+      <w:proofErr w:type="spellEnd"/>
+      <w:proofErr w:type="gramEnd"/>
+      <w:r>
+        <w:t xml:space="preserve"> = |0  -5| = 0 x 3 – (-5) x 0 = 0 – 0  =&gt;  </w:t>
+      </w:r>
+      <w:r>
+        <w:rPr>
+          <w:highlight w:val="darkCyan"/>
+        </w:rPr>
+        <w:t xml:space="preserve">0 = </w:t>
+      </w:r>
+      <w:proofErr w:type="spellStart"/>
+      <w:r>
+        <w:rPr>
+          <w:highlight w:val="darkCyan"/>
+        </w:rPr>
+        <w:t>detX</w:t>
+      </w:r>
+      <w:proofErr w:type="spellEnd"/>
+    </w:p>
+    <w:p>
+      <w:pPr>
+        <w:pStyle w:val="Prrafodelista"/>
+        <w:numPr>
+          <w:ilvl w:val="0"/>
+          <w:numId w:val="3"/>
+        </w:numPr>
+      </w:pPr>
+      <w:r>
+        <w:t>3</w:t>
+      </w:r>
+    </w:p>
+    <w:p>
+      <w:pPr>
+        <w:ind w:left="1276"/>
+      </w:pPr>
+      <w:r>
+        <w:t xml:space="preserve">X = </w:t>
+      </w:r>
+      <w:proofErr w:type="spellStart"/>
+      <w:r>
+        <w:t>detX</w:t>
+      </w:r>
+      <w:proofErr w:type="spellEnd"/>
+      <w:r>
+        <w:t xml:space="preserve"> / </w:t>
+      </w:r>
+      <w:proofErr w:type="spellStart"/>
+      <w:r>
+        <w:t>det</w:t>
+      </w:r>
+      <w:proofErr w:type="spellEnd"/>
+      <w:r>
+        <w:t xml:space="preserve"> = 0 / (-7)   =&gt; </w:t>
+      </w:r>
+      <w:r>
+        <w:rPr>
+          <w:highlight w:val="yellow"/>
+        </w:rPr>
+        <w:t>0 = X</w:t>
+      </w:r>
+    </w:p>
+    <w:p>
+      <w:pPr>
+        <w:ind w:left="1276"/>
+      </w:pPr>
+      <w:r>
+        <w:t xml:space="preserve">      </w:t>
+      </w:r>
+    </w:p>
+    <w:p>
+      <w:pPr>
+        <w:ind w:left="1276"/>
+      </w:pPr>
+      <w:proofErr w:type="spellStart"/>
+      <w:proofErr w:type="gramStart"/>
+      <w:r>
+        <w:t>detY</w:t>
+      </w:r>
+      <w:proofErr w:type="spellEnd"/>
+      <w:proofErr w:type="gramEnd"/>
+      <w:r>
+        <w:t xml:space="preserve"> = |1   0| = 1 x 0 – 0 x (-2) = 0 – 0  =&gt;  </w:t>
+      </w:r>
+      <w:r>
+        <w:rPr>
+          <w:highlight w:val="darkCyan"/>
+        </w:rPr>
+        <w:t xml:space="preserve"> </w:t>
+      </w:r>
+      <w:r>
+        <w:rPr>
+          <w:highlight w:val="darkCyan"/>
+        </w:rPr>
+        <w:t xml:space="preserve">0 </w:t>
+      </w:r>
+      <w:r>
+        <w:rPr>
+          <w:highlight w:val="darkCyan"/>
+        </w:rPr>
+        <w:t xml:space="preserve">= </w:t>
+      </w:r>
+      <w:proofErr w:type="spellStart"/>
+      <w:r>
+        <w:rPr>
+          <w:highlight w:val="darkCyan"/>
+        </w:rPr>
+        <w:t>detY</w:t>
+      </w:r>
+      <w:proofErr w:type="spellEnd"/>
+    </w:p>
+    <w:p>
+      <w:pPr>
+        <w:ind w:left="1276"/>
+      </w:pPr>
+      <w:r>
+        <w:t xml:space="preserve">              -</w:t>
+      </w:r>
+      <w:proofErr w:type="gramStart"/>
+      <w:r>
+        <w:t>2  0</w:t>
+      </w:r>
+      <w:proofErr w:type="gramEnd"/>
+      <w:r>
+        <w:t xml:space="preserve"> </w:t>
+      </w:r>
+    </w:p>
+    <w:p>
+      <w:pPr>
+        <w:ind w:left="1276"/>
+      </w:pPr>
+      <w:r>
+        <w:t xml:space="preserve">Y = </w:t>
+      </w:r>
+      <w:proofErr w:type="spellStart"/>
+      <w:r>
+        <w:t>detY</w:t>
+      </w:r>
+      <w:proofErr w:type="spellEnd"/>
+      <w:r>
+        <w:t xml:space="preserve"> / </w:t>
+      </w:r>
+      <w:proofErr w:type="spellStart"/>
+      <w:r>
+        <w:t>det</w:t>
+      </w:r>
+      <w:proofErr w:type="spellEnd"/>
+      <w:r>
+        <w:t xml:space="preserve"> </w:t>
+      </w:r>
+      <w:proofErr w:type="gramStart"/>
+      <w:r>
+        <w:t>=  0</w:t>
+      </w:r>
+      <w:proofErr w:type="gramEnd"/>
+      <w:r>
+        <w:t xml:space="preserve"> / 3  =&gt; </w:t>
+      </w:r>
+      <w:r>
+        <w:rPr>
+          <w:highlight w:val="yellow"/>
+        </w:rPr>
+        <w:t>0 = Y</w:t>
+      </w:r>
+    </w:p>
+    <w:p>
+      <w:pPr>
+        <w:ind w:left="1276"/>
+      </w:pPr>
+    </w:p>
+    <w:p>
+      <w:pPr>
+        <w:ind w:left="1276"/>
+      </w:pPr>
+      <w:r>
+        <w:t xml:space="preserve">Para </w:t>
+      </w:r>
+      <w:proofErr w:type="spellStart"/>
+      <w:r>
+        <w:t>comprobar</w:t>
+      </w:r>
+      <w:proofErr w:type="spellEnd"/>
+      <w:r>
+        <w:t xml:space="preserve"> que </w:t>
+      </w:r>
+      <w:proofErr w:type="spellStart"/>
+      <w:r>
+        <w:t>están</w:t>
+      </w:r>
+      <w:proofErr w:type="spellEnd"/>
+      <w:r>
+        <w:t xml:space="preserve"> </w:t>
+      </w:r>
+      <w:proofErr w:type="spellStart"/>
+      <w:r>
+        <w:t>correctas</w:t>
+      </w:r>
+      <w:proofErr w:type="spellEnd"/>
+      <w:r>
+        <w:t xml:space="preserve"> las </w:t>
+      </w:r>
+      <w:proofErr w:type="spellStart"/>
+      <w:r>
+        <w:t>respuesta</w:t>
+      </w:r>
+      <w:proofErr w:type="spellEnd"/>
+      <w:r>
+        <w:t xml:space="preserve">, </w:t>
+      </w:r>
+      <w:proofErr w:type="spellStart"/>
+      <w:r>
+        <w:t>reemplazo</w:t>
+      </w:r>
+      <w:proofErr w:type="spellEnd"/>
+      <w:r>
+        <w:t xml:space="preserve"> X=0 e Y=0 </w:t>
+      </w:r>
+      <w:proofErr w:type="spellStart"/>
+      <w:r>
+        <w:t>en</w:t>
+      </w:r>
+      <w:proofErr w:type="spellEnd"/>
+      <w:r>
+        <w:t xml:space="preserve"> el SEL y </w:t>
+      </w:r>
+      <w:proofErr w:type="spellStart"/>
+      <w:r>
+        <w:t>veo</w:t>
+      </w:r>
+      <w:proofErr w:type="spellEnd"/>
+      <w:r>
+        <w:t xml:space="preserve"> que se </w:t>
+      </w:r>
+      <w:proofErr w:type="spellStart"/>
+      <w:r>
+        <w:t>cumpla</w:t>
+      </w:r>
+      <w:proofErr w:type="spellEnd"/>
+      <w:r>
+        <w:t xml:space="preserve"> la </w:t>
+      </w:r>
+      <w:proofErr w:type="spellStart"/>
+      <w:r>
+        <w:t>equivalencia</w:t>
+      </w:r>
+      <w:proofErr w:type="spellEnd"/>
+      <w:r>
+        <w:t xml:space="preserve"> </w:t>
+      </w:r>
+      <w:proofErr w:type="spellStart"/>
+      <w:r>
+        <w:t>en</w:t>
+      </w:r>
+      <w:proofErr w:type="spellEnd"/>
+      <w:r>
+        <w:t xml:space="preserve"> la </w:t>
+      </w:r>
+      <w:proofErr w:type="spellStart"/>
+      <w:r>
+        <w:t>ecuación</w:t>
+      </w:r>
+      <w:proofErr w:type="spellEnd"/>
+      <w:r>
+        <w:t>:</w:t>
+      </w:r>
+    </w:p>
+    <w:p>
+      <w:pPr>
+        <w:ind w:left="1276"/>
+      </w:pPr>
+    </w:p>
+    <w:p>
+      <w:pPr>
+        <w:ind w:left="1276"/>
+      </w:pPr>
+      <w:r>
+        <w:t xml:space="preserve">0 – 5.0 = 0 – 0 = </w:t>
+      </w:r>
+      <w:proofErr w:type="gramStart"/>
+      <w:r>
+        <w:t>0  -</w:t>
+      </w:r>
+      <w:proofErr w:type="gramEnd"/>
+      <w:r>
+        <w:t xml:space="preserve">&gt; se </w:t>
+      </w:r>
+      <w:proofErr w:type="spellStart"/>
+      <w:r>
+        <w:t>cumple</w:t>
+      </w:r>
+      <w:proofErr w:type="spellEnd"/>
+    </w:p>
+    <w:p>
+      <w:pPr>
+        <w:ind w:left="1276"/>
+      </w:pPr>
+      <w:r>
+        <w:t xml:space="preserve">-2.0 + 3.0 = 0 + 0 -&gt; se </w:t>
+      </w:r>
+      <w:proofErr w:type="spellStart"/>
+      <w:r>
+        <w:t>cumple</w:t>
+      </w:r>
+      <w:proofErr w:type="spellEnd"/>
+    </w:p>
     <w:sectPr>
       <w:type w:val="continuous"/>
       <w:pgSz w:w="12240" w:h="15840"/>
@@ -14290,6 +15058,94 @@
 <file path=word/numbering.xml><?xml version="1.0" encoding="utf-8"?>
 <w:numbering xmlns:wpc="http://schemas.microsoft.com/office/word/2010/wordprocessingCanvas" xmlns:mc="http://schemas.openxmlformats.org/markup-compatibility/2006" xmlns:o="urn:schemas-microsoft-com:office:office" xmlns:r="http://schemas.openxmlformats.org/officeDocument/2006/relationships" xmlns:m="http://schemas.openxmlformats.org/officeDocument/2006/math" xmlns:v="urn:schemas-microsoft-com:vml" xmlns:wp14="http://schemas.microsoft.com/office/word/2010/wordprocessingDrawing" xmlns:wp="http://schemas.openxmlformats.org/drawingml/2006/wordprocessingDrawing" xmlns:w10="urn:schemas-microsoft-com:office:word" xmlns:w="http://schemas.openxmlformats.org/wordprocessingml/2006/main" xmlns:w14="http://schemas.microsoft.com/office/word/2010/wordml" xmlns:wpg="http://schemas.microsoft.com/office/word/2010/wordprocessingGroup" xmlns:wpi="http://schemas.microsoft.com/office/word/2010/wordprocessingInk" xmlns:wne="http://schemas.microsoft.com/office/word/2006/wordml" xmlns:wps="http://schemas.microsoft.com/office/word/2010/wordprocessingShape" mc:Ignorable="w14 wp14">
   <w:abstractNum w:abstractNumId="0">
+    <w:nsid w:val="0C0C6C9C"/>
+    <w:multiLevelType w:val="hybridMultilevel"/>
+    <w:tmpl w:val="8814049A"/>
+    <w:lvl w:ilvl="0" w:tplc="A09E7D4E">
+      <w:numFmt w:val="decimal"/>
+      <w:lvlText w:val="%1"/>
+      <w:lvlJc w:val="left"/>
+      <w:pPr>
+        <w:ind w:left="2431" w:hanging="360"/>
+      </w:pPr>
+      <w:rPr>
+        <w:rFonts w:hint="default"/>
+      </w:rPr>
+    </w:lvl>
+    <w:lvl w:ilvl="1" w:tplc="0C0A0019" w:tentative="1">
+      <w:start w:val="1"/>
+      <w:numFmt w:val="lowerLetter"/>
+      <w:lvlText w:val="%2."/>
+      <w:lvlJc w:val="left"/>
+      <w:pPr>
+        <w:ind w:left="3151" w:hanging="360"/>
+      </w:pPr>
+    </w:lvl>
+    <w:lvl w:ilvl="2" w:tplc="0C0A001B" w:tentative="1">
+      <w:start w:val="1"/>
+      <w:numFmt w:val="lowerRoman"/>
+      <w:lvlText w:val="%3."/>
+      <w:lvlJc w:val="right"/>
+      <w:pPr>
+        <w:ind w:left="3871" w:hanging="180"/>
+      </w:pPr>
+    </w:lvl>
+    <w:lvl w:ilvl="3" w:tplc="0C0A000F" w:tentative="1">
+      <w:start w:val="1"/>
+      <w:numFmt w:val="decimal"/>
+      <w:lvlText w:val="%4."/>
+      <w:lvlJc w:val="left"/>
+      <w:pPr>
+        <w:ind w:left="4591" w:hanging="360"/>
+      </w:pPr>
+    </w:lvl>
+    <w:lvl w:ilvl="4" w:tplc="0C0A0019" w:tentative="1">
+      <w:start w:val="1"/>
+      <w:numFmt w:val="lowerLetter"/>
+      <w:lvlText w:val="%5."/>
+      <w:lvlJc w:val="left"/>
+      <w:pPr>
+        <w:ind w:left="5311" w:hanging="360"/>
+      </w:pPr>
+    </w:lvl>
+    <w:lvl w:ilvl="5" w:tplc="0C0A001B" w:tentative="1">
+      <w:start w:val="1"/>
+      <w:numFmt w:val="lowerRoman"/>
+      <w:lvlText w:val="%6."/>
+      <w:lvlJc w:val="right"/>
+      <w:pPr>
+        <w:ind w:left="6031" w:hanging="180"/>
+      </w:pPr>
+    </w:lvl>
+    <w:lvl w:ilvl="6" w:tplc="0C0A000F" w:tentative="1">
+      <w:start w:val="1"/>
+      <w:numFmt w:val="decimal"/>
+      <w:lvlText w:val="%7."/>
+      <w:lvlJc w:val="left"/>
+      <w:pPr>
+        <w:ind w:left="6751" w:hanging="360"/>
+      </w:pPr>
+    </w:lvl>
+    <w:lvl w:ilvl="7" w:tplc="0C0A0019" w:tentative="1">
+      <w:start w:val="1"/>
+      <w:numFmt w:val="lowerLetter"/>
+      <w:lvlText w:val="%8."/>
+      <w:lvlJc w:val="left"/>
+      <w:pPr>
+        <w:ind w:left="7471" w:hanging="360"/>
+      </w:pPr>
+    </w:lvl>
+    <w:lvl w:ilvl="8" w:tplc="0C0A001B" w:tentative="1">
+      <w:start w:val="1"/>
+      <w:numFmt w:val="lowerRoman"/>
+      <w:lvlText w:val="%9."/>
+      <w:lvlJc w:val="right"/>
+      <w:pPr>
+        <w:ind w:left="8191" w:hanging="180"/>
+      </w:pPr>
+    </w:lvl>
+  </w:abstractNum>
+  <w:abstractNum w:abstractNumId="1">
     <w:nsid w:val="2EFE1095"/>
     <w:multiLevelType w:val="hybridMultilevel"/>
     <w:tmpl w:val="E460D66E"/>
@@ -14401,7 +15257,7 @@
       </w:rPr>
     </w:lvl>
   </w:abstractNum>
-  <w:abstractNum w:abstractNumId="1">
+  <w:abstractNum w:abstractNumId="2">
     <w:nsid w:val="762A7A20"/>
     <w:multiLevelType w:val="hybridMultilevel"/>
     <w:tmpl w:val="3808DFBC"/>
@@ -14490,9 +15346,12 @@
     </w:lvl>
   </w:abstractNum>
   <w:num w:numId="1">
+    <w:abstractNumId w:val="2"/>
+  </w:num>
+  <w:num w:numId="2">
     <w:abstractNumId w:val="1"/>
   </w:num>
-  <w:num w:numId="2">
+  <w:num w:numId="3">
     <w:abstractNumId w:val="0"/>
   </w:num>
 </w:numbering>

</xml_diff>

<commit_message>
agrego mas ejericios de matrices
</commit_message>
<xml_diff>
--- a/matematica/tp3_parte1/tp3_matrices_determinantes_sel.docx
+++ b/matematica/tp3_parte1/tp3_matrices_determinantes_sel.docx
@@ -13951,13 +13951,7 @@
         </w:drawing>
       </w:r>
       <w:r>
-        <w:t xml:space="preserve">= [   (-1).0         </w:t>
-      </w:r>
-      <w:r>
-        <w:t>(-1)</w:t>
-      </w:r>
-      <w:r>
-        <w:t>.</w:t>
+        <w:t>= [   (-1).0         (-1).</w:t>
       </w:r>
       <w:r>
         <w:t xml:space="preserve"> </w:t>
@@ -13967,10 +13961,7 @@
       </w:r>
       <w:proofErr w:type="gramStart"/>
       <w:r>
-        <w:t>)</w:t>
-      </w:r>
-      <w:r>
-        <w:t xml:space="preserve">  ]</w:t>
+        <w:t>)  ]</w:t>
       </w:r>
       <w:proofErr w:type="gramEnd"/>
       <w:r>
@@ -13990,10 +13981,7 @@
         <w:ind w:left="1276"/>
       </w:pPr>
       <w:r>
-        <w:t xml:space="preserve">                                                              </w:t>
-      </w:r>
-      <w:r>
-        <w:t>(-1)</w:t>
+        <w:t xml:space="preserve">                                                              (-1)</w:t>
       </w:r>
       <w:proofErr w:type="gramStart"/>
       <w:r>
@@ -14001,30 +13989,15 @@
       </w:r>
       <w:proofErr w:type="gramEnd"/>
       <w:r>
-        <w:t xml:space="preserve">-4)       </w:t>
-      </w:r>
-      <w:r>
-        <w:t>(-1)</w:t>
-      </w:r>
-      <w:r>
-        <w:t>.(-2)                4    2</w:t>
-      </w:r>
-    </w:p>
-    <w:p>
-      <w:pPr>
-        <w:ind w:left="1276"/>
-      </w:pPr>
-      <w:r>
-        <w:t xml:space="preserve">                                                              </w:t>
-      </w:r>
-      <w:r>
-        <w:t>(-1)</w:t>
-      </w:r>
-      <w:r>
-        <w:t xml:space="preserve">.3            </w:t>
-      </w:r>
-      <w:r>
-        <w:t>(-1)</w:t>
+        <w:t>-4)       (-1).(-2)                4    2</w:t>
+      </w:r>
+    </w:p>
+    <w:p>
+      <w:pPr>
+        <w:ind w:left="1276"/>
+      </w:pPr>
+      <w:r>
+        <w:t xml:space="preserve">                                                              (-1).3            (-1)</w:t>
       </w:r>
       <w:proofErr w:type="gramStart"/>
       <w:r>
@@ -14083,6 +14056,9 @@
         </w:rPr>
       </w:pPr>
       <w:r>
+        <w:rPr>
+          <w:highlight w:val="yellow"/>
+        </w:rPr>
         <w:t>A)</w:t>
       </w:r>
     </w:p>
@@ -14142,6 +14118,865 @@
     <w:p>
       <w:pPr>
         <w:ind w:left="1276"/>
+      </w:pPr>
+      <w:r>
+        <w:t xml:space="preserve">Primero </w:t>
+      </w:r>
+      <w:proofErr w:type="spellStart"/>
+      <w:r>
+        <w:t>calculo</w:t>
+      </w:r>
+      <w:proofErr w:type="spellEnd"/>
+      <w:r>
+        <w:t xml:space="preserve"> el </w:t>
+      </w:r>
+      <w:proofErr w:type="spellStart"/>
+      <w:r>
+        <w:t>determinante</w:t>
+      </w:r>
+      <w:proofErr w:type="spellEnd"/>
+      <w:r>
+        <w:t>:</w:t>
+      </w:r>
+    </w:p>
+    <w:p>
+      <w:pPr>
+        <w:ind w:left="1276"/>
+      </w:pPr>
+    </w:p>
+    <w:p>
+      <w:pPr>
+        <w:ind w:left="1276"/>
+      </w:pPr>
+      <w:proofErr w:type="spellStart"/>
+      <w:r>
+        <w:t>det</w:t>
+      </w:r>
+      <w:proofErr w:type="spellEnd"/>
+      <w:r>
+        <w:t>| 3   2   -1   3   2| =</w:t>
+      </w:r>
+    </w:p>
+    <w:p>
+      <w:pPr>
+        <w:ind w:left="1276"/>
+      </w:pPr>
+      <w:r>
+        <w:t xml:space="preserve">         </w:t>
+      </w:r>
+      <w:proofErr w:type="gramStart"/>
+      <w:r>
+        <w:t>1  -</w:t>
+      </w:r>
+      <w:proofErr w:type="gramEnd"/>
+      <w:r>
+        <w:t>1   4   1  -1</w:t>
+      </w:r>
+    </w:p>
+    <w:p>
+      <w:pPr>
+        <w:ind w:left="1276"/>
+      </w:pPr>
+      <w:r>
+        <w:t xml:space="preserve">         </w:t>
+      </w:r>
+      <w:proofErr w:type="gramStart"/>
+      <w:r>
+        <w:t>5  -</w:t>
+      </w:r>
+      <w:proofErr w:type="gramEnd"/>
+      <w:r>
+        <w:t>3   1   5  -3</w:t>
+      </w:r>
+    </w:p>
+    <w:p>
+      <w:pPr>
+        <w:ind w:left="1276"/>
+      </w:pPr>
+      <w:r>
+        <w:t xml:space="preserve">= </w:t>
+      </w:r>
+      <w:proofErr w:type="gramStart"/>
+      <w:r>
+        <w:t>[ 3</w:t>
+      </w:r>
+      <w:proofErr w:type="gramEnd"/>
+      <w:r>
+        <w:t>.(-1).1 ] + [ 2.4.5 ] + [ (-1).1.(-3)] – [(-1).(-1).5] – [3.4.(-3)] – [2.1.1] =</w:t>
+      </w:r>
+    </w:p>
+    <w:p>
+      <w:pPr>
+        <w:ind w:left="1276"/>
+      </w:pPr>
+      <w:r>
+        <w:t xml:space="preserve">= -3 + 40 + 3 -5 +36 -2 =&gt; </w:t>
+      </w:r>
+      <w:r>
+        <w:rPr>
+          <w:highlight w:val="green"/>
+        </w:rPr>
+        <w:t xml:space="preserve">69 = </w:t>
+      </w:r>
+      <w:proofErr w:type="spellStart"/>
+      <w:r>
+        <w:rPr>
+          <w:highlight w:val="green"/>
+        </w:rPr>
+        <w:t>det</w:t>
+      </w:r>
+      <w:proofErr w:type="spellEnd"/>
+    </w:p>
+    <w:p>
+      <w:pPr>
+        <w:ind w:left="1276"/>
+      </w:pPr>
+    </w:p>
+    <w:p>
+      <w:pPr>
+        <w:ind w:left="1276"/>
+      </w:pPr>
+      <w:proofErr w:type="spellStart"/>
+      <w:r>
+        <w:t>Ahora</w:t>
+      </w:r>
+      <w:proofErr w:type="spellEnd"/>
+      <w:r>
+        <w:t xml:space="preserve"> </w:t>
+      </w:r>
+      <w:proofErr w:type="spellStart"/>
+      <w:r>
+        <w:t>c</w:t>
+      </w:r>
+      <w:r>
+        <w:t>alculo</w:t>
+      </w:r>
+      <w:proofErr w:type="spellEnd"/>
+      <w:r>
+        <w:t xml:space="preserve"> </w:t>
+      </w:r>
+      <w:proofErr w:type="gramStart"/>
+      <w:r>
+        <w:t>del</w:t>
+      </w:r>
+      <w:proofErr w:type="gramEnd"/>
+      <w:r>
+        <w:t xml:space="preserve"> </w:t>
+      </w:r>
+      <w:proofErr w:type="spellStart"/>
+      <w:r>
+        <w:t>determi</w:t>
+      </w:r>
+      <w:r>
+        <w:t>n</w:t>
+      </w:r>
+      <w:r>
+        <w:t>a</w:t>
+      </w:r>
+      <w:r>
+        <w:t>ntes</w:t>
+      </w:r>
+      <w:proofErr w:type="spellEnd"/>
+      <w:r>
+        <w:t xml:space="preserve"> de X para </w:t>
+      </w:r>
+      <w:proofErr w:type="spellStart"/>
+      <w:r>
+        <w:t>calcular</w:t>
+      </w:r>
+      <w:proofErr w:type="spellEnd"/>
+      <w:r>
+        <w:t xml:space="preserve"> el valor de X</w:t>
+      </w:r>
+    </w:p>
+    <w:p>
+      <w:pPr>
+        <w:ind w:left="1276"/>
+      </w:pPr>
+    </w:p>
+    <w:p>
+      <w:pPr>
+        <w:ind w:left="1276"/>
+      </w:pPr>
+      <w:proofErr w:type="spellStart"/>
+      <w:r>
+        <w:t>detX</w:t>
+      </w:r>
+      <w:proofErr w:type="spellEnd"/>
+      <w:proofErr w:type="gramStart"/>
+      <w:r>
+        <w:t>|  12</w:t>
+      </w:r>
+      <w:proofErr w:type="gramEnd"/>
+      <w:r>
+        <w:t xml:space="preserve">    2   -1   12   2| =</w:t>
+      </w:r>
+    </w:p>
+    <w:p>
+      <w:pPr>
+        <w:ind w:left="1276"/>
+      </w:pPr>
+      <w:r>
+        <w:t xml:space="preserve">            19   -1    4   </w:t>
+      </w:r>
+      <w:proofErr w:type="gramStart"/>
+      <w:r>
+        <w:t>19  -1</w:t>
+      </w:r>
+      <w:proofErr w:type="gramEnd"/>
+    </w:p>
+    <w:p>
+      <w:pPr>
+        <w:ind w:left="1276"/>
+      </w:pPr>
+      <w:r>
+        <w:t xml:space="preserve">             8    -3     1    8   -3</w:t>
+      </w:r>
+    </w:p>
+    <w:p>
+      <w:pPr>
+        <w:ind w:left="1276"/>
+      </w:pPr>
+      <w:r>
+        <w:t>= [12</w:t>
+      </w:r>
+      <w:proofErr w:type="gramStart"/>
+      <w:r>
+        <w:t>.(</w:t>
+      </w:r>
+      <w:proofErr w:type="gramEnd"/>
+      <w:r>
+        <w:t>-1).1] + [</w:t>
+      </w:r>
+      <w:r>
+        <w:t>2.4.8</w:t>
+      </w:r>
+      <w:r>
+        <w:t>] + [</w:t>
+      </w:r>
+      <w:r>
+        <w:t>(-1).19.(-3)</w:t>
+      </w:r>
+      <w:r>
+        <w:t>] – [</w:t>
+      </w:r>
+      <w:r>
+        <w:t>(-1).(-1).8</w:t>
+      </w:r>
+      <w:r>
+        <w:t>] – [</w:t>
+      </w:r>
+      <w:r>
+        <w:t>12.4.(-3)</w:t>
+      </w:r>
+      <w:r>
+        <w:t>] – [</w:t>
+      </w:r>
+      <w:r>
+        <w:t>2.19.1</w:t>
+      </w:r>
+      <w:r>
+        <w:t>] =</w:t>
+      </w:r>
+    </w:p>
+    <w:p>
+      <w:pPr>
+        <w:ind w:left="1276"/>
+      </w:pPr>
+      <w:r>
+        <w:t xml:space="preserve">= -12 + 64 +57 -8 +144 - 38 =&gt; </w:t>
+      </w:r>
+      <w:r>
+        <w:rPr>
+          <w:highlight w:val="green"/>
+        </w:rPr>
+        <w:t xml:space="preserve">207 = </w:t>
+      </w:r>
+      <w:proofErr w:type="spellStart"/>
+      <w:r>
+        <w:rPr>
+          <w:highlight w:val="green"/>
+        </w:rPr>
+        <w:t>detX</w:t>
+      </w:r>
+      <w:proofErr w:type="spellEnd"/>
+    </w:p>
+    <w:p>
+      <w:pPr>
+        <w:ind w:left="1276"/>
+      </w:pPr>
+    </w:p>
+    <w:p>
+      <w:pPr>
+        <w:ind w:left="1276"/>
+      </w:pPr>
+      <w:r>
+        <w:t xml:space="preserve">X = </w:t>
+      </w:r>
+      <w:proofErr w:type="spellStart"/>
+      <w:r>
+        <w:t>detX</w:t>
+      </w:r>
+      <w:proofErr w:type="spellEnd"/>
+      <w:r>
+        <w:t xml:space="preserve"> / </w:t>
+      </w:r>
+      <w:proofErr w:type="spellStart"/>
+      <w:proofErr w:type="gramStart"/>
+      <w:r>
+        <w:t>det</w:t>
+      </w:r>
+      <w:proofErr w:type="spellEnd"/>
+      <w:r>
+        <w:t xml:space="preserve">  =</w:t>
+      </w:r>
+      <w:proofErr w:type="gramEnd"/>
+      <w:r>
+        <w:t xml:space="preserve">  207 / 69 =&gt; </w:t>
+      </w:r>
+      <w:r>
+        <w:rPr>
+          <w:highlight w:val="yellow"/>
+        </w:rPr>
+        <w:t>3 = X</w:t>
+      </w:r>
+    </w:p>
+    <w:p>
+      <w:pPr>
+        <w:ind w:left="1276"/>
+      </w:pPr>
+    </w:p>
+    <w:p>
+      <w:pPr>
+        <w:ind w:left="1276"/>
+      </w:pPr>
+      <w:proofErr w:type="spellStart"/>
+      <w:r>
+        <w:t>Ahora</w:t>
+      </w:r>
+      <w:proofErr w:type="spellEnd"/>
+      <w:r>
+        <w:t xml:space="preserve"> </w:t>
+      </w:r>
+      <w:proofErr w:type="spellStart"/>
+      <w:r>
+        <w:t>c</w:t>
+      </w:r>
+      <w:r>
+        <w:t>alculo</w:t>
+      </w:r>
+      <w:proofErr w:type="spellEnd"/>
+      <w:r>
+        <w:t xml:space="preserve"> </w:t>
+      </w:r>
+      <w:proofErr w:type="gramStart"/>
+      <w:r>
+        <w:t>del</w:t>
+      </w:r>
+      <w:proofErr w:type="gramEnd"/>
+      <w:r>
+        <w:t xml:space="preserve"> </w:t>
+      </w:r>
+      <w:proofErr w:type="spellStart"/>
+      <w:r>
+        <w:t>determi</w:t>
+      </w:r>
+      <w:r>
+        <w:t>n</w:t>
+      </w:r>
+      <w:r>
+        <w:t>a</w:t>
+      </w:r>
+      <w:r>
+        <w:t>ntes</w:t>
+      </w:r>
+      <w:proofErr w:type="spellEnd"/>
+      <w:r>
+        <w:t xml:space="preserve"> de Y para </w:t>
+      </w:r>
+      <w:proofErr w:type="spellStart"/>
+      <w:r>
+        <w:t>calcular</w:t>
+      </w:r>
+      <w:proofErr w:type="spellEnd"/>
+      <w:r>
+        <w:t xml:space="preserve"> el valor de Y</w:t>
+      </w:r>
+    </w:p>
+    <w:p>
+      <w:pPr>
+        <w:ind w:left="1276"/>
+      </w:pPr>
+    </w:p>
+    <w:p>
+      <w:pPr>
+        <w:ind w:left="1276"/>
+      </w:pPr>
+      <w:proofErr w:type="spellStart"/>
+      <w:r>
+        <w:t>detY</w:t>
+      </w:r>
+      <w:proofErr w:type="spellEnd"/>
+      <w:r>
+        <w:t>| 3   12    -1   3   12| =</w:t>
+      </w:r>
+    </w:p>
+    <w:p>
+      <w:pPr>
+        <w:ind w:left="1276"/>
+      </w:pPr>
+      <w:r>
+        <w:t xml:space="preserve">           1   19     4    1   19</w:t>
+      </w:r>
+    </w:p>
+    <w:p>
+      <w:pPr>
+        <w:ind w:left="1276"/>
+      </w:pPr>
+      <w:r>
+        <w:t xml:space="preserve">           5     8      1    5    8</w:t>
+      </w:r>
+    </w:p>
+    <w:p>
+      <w:pPr>
+        <w:ind w:left="1276"/>
+      </w:pPr>
+    </w:p>
+    <w:p>
+      <w:pPr>
+        <w:ind w:left="1276"/>
+      </w:pPr>
+      <w:r>
+        <w:t>= [3.19.1] + [12.4.5] + [(-1).1.8] – [</w:t>
+      </w:r>
+      <w:r>
+        <w:t>(-1).19.5</w:t>
+      </w:r>
+      <w:r>
+        <w:t>] – [</w:t>
+      </w:r>
+      <w:r>
+        <w:t>3.4.8</w:t>
+      </w:r>
+      <w:r>
+        <w:t>] – [</w:t>
+      </w:r>
+      <w:r>
+        <w:t>12.1.1</w:t>
+      </w:r>
+      <w:r>
+        <w:t>] =</w:t>
+      </w:r>
+    </w:p>
+    <w:p>
+      <w:pPr>
+        <w:ind w:left="1276"/>
+      </w:pPr>
+      <w:r>
+        <w:t xml:space="preserve">= 57 + 240 </w:t>
+      </w:r>
+      <w:r>
+        <w:t>–</w:t>
+      </w:r>
+      <w:r>
+        <w:t xml:space="preserve"> 8</w:t>
+      </w:r>
+      <w:r>
+        <w:t xml:space="preserve"> + 95 – 96 – 12 =</w:t>
+      </w:r>
+      <w:proofErr w:type="gramStart"/>
+      <w:r>
+        <w:t xml:space="preserve">&gt;  </w:t>
+      </w:r>
+      <w:r>
+        <w:rPr>
+          <w:highlight w:val="green"/>
+        </w:rPr>
+        <w:t>276</w:t>
+      </w:r>
+      <w:proofErr w:type="gramEnd"/>
+      <w:r>
+        <w:rPr>
+          <w:highlight w:val="green"/>
+        </w:rPr>
+        <w:t xml:space="preserve"> = </w:t>
+      </w:r>
+      <w:proofErr w:type="spellStart"/>
+      <w:r>
+        <w:rPr>
+          <w:highlight w:val="green"/>
+        </w:rPr>
+        <w:t>detY</w:t>
+      </w:r>
+      <w:proofErr w:type="spellEnd"/>
+    </w:p>
+    <w:p>
+      <w:pPr>
+        <w:ind w:left="1276"/>
+      </w:pPr>
+    </w:p>
+    <w:p>
+      <w:pPr>
+        <w:ind w:left="1276"/>
+      </w:pPr>
+      <w:r>
+        <w:t xml:space="preserve">Y = </w:t>
+      </w:r>
+      <w:proofErr w:type="spellStart"/>
+      <w:r>
+        <w:t>detY</w:t>
+      </w:r>
+      <w:proofErr w:type="spellEnd"/>
+      <w:r>
+        <w:t xml:space="preserve"> / </w:t>
+      </w:r>
+      <w:proofErr w:type="spellStart"/>
+      <w:r>
+        <w:t>det</w:t>
+      </w:r>
+      <w:proofErr w:type="spellEnd"/>
+      <w:r>
+        <w:t xml:space="preserve"> = 276 / 69   =</w:t>
+      </w:r>
+      <w:proofErr w:type="gramStart"/>
+      <w:r>
+        <w:t xml:space="preserve">&gt;  </w:t>
+      </w:r>
+      <w:r>
+        <w:rPr>
+          <w:highlight w:val="yellow"/>
+        </w:rPr>
+        <w:t>4</w:t>
+      </w:r>
+      <w:proofErr w:type="gramEnd"/>
+      <w:r>
+        <w:rPr>
+          <w:highlight w:val="yellow"/>
+        </w:rPr>
+        <w:t xml:space="preserve"> = Y</w:t>
+      </w:r>
+    </w:p>
+    <w:p>
+      <w:pPr>
+        <w:ind w:left="1276"/>
+      </w:pPr>
+    </w:p>
+    <w:p>
+      <w:pPr>
+        <w:ind w:left="1276"/>
+      </w:pPr>
+      <w:proofErr w:type="spellStart"/>
+      <w:r>
+        <w:t>Ahora</w:t>
+      </w:r>
+      <w:proofErr w:type="spellEnd"/>
+      <w:r>
+        <w:t xml:space="preserve"> </w:t>
+      </w:r>
+      <w:proofErr w:type="spellStart"/>
+      <w:r>
+        <w:t>c</w:t>
+      </w:r>
+      <w:r>
+        <w:t>alculo</w:t>
+      </w:r>
+      <w:proofErr w:type="spellEnd"/>
+      <w:r>
+        <w:t xml:space="preserve"> </w:t>
+      </w:r>
+      <w:proofErr w:type="gramStart"/>
+      <w:r>
+        <w:t>del</w:t>
+      </w:r>
+      <w:proofErr w:type="gramEnd"/>
+      <w:r>
+        <w:t xml:space="preserve"> </w:t>
+      </w:r>
+      <w:proofErr w:type="spellStart"/>
+      <w:r>
+        <w:t>determi</w:t>
+      </w:r>
+      <w:r>
+        <w:t>n</w:t>
+      </w:r>
+      <w:r>
+        <w:t>a</w:t>
+      </w:r>
+      <w:r>
+        <w:t>ntes</w:t>
+      </w:r>
+      <w:proofErr w:type="spellEnd"/>
+      <w:r>
+        <w:t xml:space="preserve"> de Z para </w:t>
+      </w:r>
+      <w:proofErr w:type="spellStart"/>
+      <w:r>
+        <w:t>calcular</w:t>
+      </w:r>
+      <w:proofErr w:type="spellEnd"/>
+      <w:r>
+        <w:t xml:space="preserve"> el valor de Z</w:t>
+      </w:r>
+    </w:p>
+    <w:p>
+      <w:pPr>
+        <w:ind w:left="1276"/>
+      </w:pPr>
+    </w:p>
+    <w:p>
+      <w:pPr>
+        <w:ind w:left="1276"/>
+      </w:pPr>
+      <w:proofErr w:type="spellStart"/>
+      <w:r>
+        <w:lastRenderedPageBreak/>
+        <w:t>detZ</w:t>
+      </w:r>
+      <w:proofErr w:type="spellEnd"/>
+      <w:r>
+        <w:t>| 3   2    12    3    2|=</w:t>
+      </w:r>
+    </w:p>
+    <w:p>
+      <w:pPr>
+        <w:ind w:left="1276"/>
+      </w:pPr>
+      <w:r>
+        <w:t xml:space="preserve">           </w:t>
+      </w:r>
+      <w:proofErr w:type="gramStart"/>
+      <w:r>
+        <w:t>1  -</w:t>
+      </w:r>
+      <w:proofErr w:type="gramEnd"/>
+      <w:r>
+        <w:t>1    19    1   -1</w:t>
+      </w:r>
+    </w:p>
+    <w:p>
+      <w:pPr>
+        <w:ind w:left="1276"/>
+      </w:pPr>
+      <w:r>
+        <w:t xml:space="preserve">           </w:t>
+      </w:r>
+      <w:proofErr w:type="gramStart"/>
+      <w:r>
+        <w:t>5  -</w:t>
+      </w:r>
+      <w:proofErr w:type="gramEnd"/>
+      <w:r>
+        <w:t>3     8      5  -3</w:t>
+      </w:r>
+    </w:p>
+    <w:p>
+      <w:pPr>
+        <w:ind w:left="1276"/>
+      </w:pPr>
+      <w:r>
+        <w:t>= [3</w:t>
+      </w:r>
+      <w:proofErr w:type="gramStart"/>
+      <w:r>
+        <w:t>.(</w:t>
+      </w:r>
+      <w:proofErr w:type="gramEnd"/>
+      <w:r>
+        <w:t>-1).8] + [2.19.5] + [12.1.(-3)] – [12.(-1).5] – [3.19.(-3)] – [2.1.8] =</w:t>
+      </w:r>
+    </w:p>
+    <w:p>
+      <w:pPr>
+        <w:ind w:left="1276"/>
+      </w:pPr>
+      <w:r>
+        <w:t xml:space="preserve">=   24 + 190 – 36 + 60 +171 – 16 = </w:t>
+      </w:r>
+      <w:proofErr w:type="gramStart"/>
+      <w:r>
+        <w:t xml:space="preserve">&gt;  </w:t>
+      </w:r>
+      <w:r>
+        <w:rPr>
+          <w:highlight w:val="green"/>
+        </w:rPr>
+        <w:t>345</w:t>
+      </w:r>
+      <w:proofErr w:type="gramEnd"/>
+      <w:r>
+        <w:rPr>
+          <w:highlight w:val="green"/>
+        </w:rPr>
+        <w:t xml:space="preserve"> = </w:t>
+      </w:r>
+      <w:proofErr w:type="spellStart"/>
+      <w:r>
+        <w:rPr>
+          <w:highlight w:val="green"/>
+        </w:rPr>
+        <w:t>detZ</w:t>
+      </w:r>
+      <w:proofErr w:type="spellEnd"/>
+    </w:p>
+    <w:p>
+      <w:pPr>
+        <w:ind w:left="1276"/>
+      </w:pPr>
+    </w:p>
+    <w:p>
+      <w:pPr>
+        <w:ind w:left="1276"/>
+      </w:pPr>
+      <w:r>
+        <w:t xml:space="preserve">Z = </w:t>
+      </w:r>
+      <w:proofErr w:type="spellStart"/>
+      <w:r>
+        <w:t>detZ</w:t>
+      </w:r>
+      <w:proofErr w:type="spellEnd"/>
+      <w:r>
+        <w:t xml:space="preserve"> / </w:t>
+      </w:r>
+      <w:proofErr w:type="spellStart"/>
+      <w:r>
+        <w:t>det</w:t>
+      </w:r>
+      <w:proofErr w:type="spellEnd"/>
+      <w:r>
+        <w:t xml:space="preserve"> = 345 / 69 =&gt; </w:t>
+      </w:r>
+      <w:r>
+        <w:rPr>
+          <w:highlight w:val="yellow"/>
+        </w:rPr>
+        <w:t>5= Z</w:t>
+      </w:r>
+    </w:p>
+    <w:p>
+      <w:pPr>
+        <w:ind w:left="1276"/>
+      </w:pPr>
+    </w:p>
+    <w:p>
+      <w:pPr>
+        <w:ind w:left="1276"/>
+      </w:pPr>
+      <w:proofErr w:type="spellStart"/>
+      <w:r>
+        <w:t>Ahora</w:t>
+      </w:r>
+      <w:proofErr w:type="spellEnd"/>
+      <w:r>
+        <w:t xml:space="preserve"> </w:t>
+      </w:r>
+      <w:proofErr w:type="spellStart"/>
+      <w:r>
+        <w:t>reemplazo</w:t>
+      </w:r>
+      <w:proofErr w:type="spellEnd"/>
+      <w:r>
+        <w:t xml:space="preserve"> </w:t>
+      </w:r>
+      <w:proofErr w:type="spellStart"/>
+      <w:r>
+        <w:t>los</w:t>
+      </w:r>
+      <w:proofErr w:type="spellEnd"/>
+      <w:r>
+        <w:t xml:space="preserve"> </w:t>
+      </w:r>
+      <w:proofErr w:type="spellStart"/>
+      <w:r>
+        <w:t>valores</w:t>
+      </w:r>
+      <w:proofErr w:type="spellEnd"/>
+      <w:r>
+        <w:t xml:space="preserve"> de X, Y, Z </w:t>
+      </w:r>
+      <w:proofErr w:type="spellStart"/>
+      <w:r>
+        <w:t>obtenidos</w:t>
+      </w:r>
+      <w:proofErr w:type="spellEnd"/>
+      <w:r>
+        <w:t xml:space="preserve"> para </w:t>
+      </w:r>
+      <w:proofErr w:type="spellStart"/>
+      <w:r>
+        <w:t>ver</w:t>
+      </w:r>
+      <w:proofErr w:type="spellEnd"/>
+      <w:r>
+        <w:t xml:space="preserve"> que se</w:t>
+      </w:r>
+      <w:r>
+        <w:t xml:space="preserve"> </w:t>
+      </w:r>
+      <w:proofErr w:type="spellStart"/>
+      <w:r>
+        <w:t>cumplan</w:t>
+      </w:r>
+      <w:proofErr w:type="spellEnd"/>
+      <w:r>
+        <w:t xml:space="preserve"> las </w:t>
+      </w:r>
+      <w:proofErr w:type="spellStart"/>
+      <w:r>
+        <w:t>igualdades</w:t>
+      </w:r>
+      <w:proofErr w:type="spellEnd"/>
+      <w:r>
+        <w:t>:</w:t>
+      </w:r>
+    </w:p>
+    <w:p>
+      <w:pPr>
+        <w:ind w:left="1276"/>
+      </w:pPr>
+      <w:r>
+        <w:t xml:space="preserve">3.3 + 2.4 -1.5 = 9 + 8 – 5 = 12 -&gt; se </w:t>
+      </w:r>
+      <w:proofErr w:type="spellStart"/>
+      <w:r>
+        <w:t>cumple</w:t>
+      </w:r>
+      <w:proofErr w:type="spellEnd"/>
+    </w:p>
+    <w:p>
+      <w:pPr>
+        <w:ind w:left="1276"/>
+      </w:pPr>
+      <w:r>
+        <w:t xml:space="preserve">1.3 -1.4 + 4.5 = 3 – 4 + 20 = 19 -&gt; se </w:t>
+      </w:r>
+      <w:proofErr w:type="spellStart"/>
+      <w:r>
+        <w:t>cumple</w:t>
+      </w:r>
+      <w:proofErr w:type="spellEnd"/>
+    </w:p>
+    <w:p>
+      <w:pPr>
+        <w:ind w:left="1276"/>
+      </w:pPr>
+      <w:r>
+        <w:t xml:space="preserve">5.3 – 3.4 + 1.5 = 15 – 12 + 5 = 8 -&gt; se </w:t>
+      </w:r>
+      <w:proofErr w:type="spellStart"/>
+      <w:r>
+        <w:t>cumple</w:t>
+      </w:r>
+      <w:proofErr w:type="spellEnd"/>
+    </w:p>
+    <w:p>
+      <w:pPr>
+        <w:ind w:left="1276"/>
+      </w:pPr>
+    </w:p>
+    <w:p>
+      <w:pPr>
+        <w:ind w:left="1276"/>
         <w:rPr>
           <w:noProof/>
           <w:lang w:val="es-ES" w:eastAsia="es-ES"/>
@@ -14243,14 +15078,14 @@
       </w:r>
       <w:r>
         <w:rPr>
-          <w:highlight w:val="darkCyan"/>
+          <w:highlight w:val="green"/>
         </w:rPr>
         <w:t xml:space="preserve">23 = </w:t>
       </w:r>
       <w:proofErr w:type="spellStart"/>
       <w:r>
         <w:rPr>
-          <w:highlight w:val="darkCyan"/>
+          <w:highlight w:val="green"/>
         </w:rPr>
         <w:t>det</w:t>
       </w:r>
@@ -14375,14 +15210,14 @@
       </w:r>
       <w:r>
         <w:rPr>
-          <w:highlight w:val="darkCyan"/>
+          <w:highlight w:val="green"/>
         </w:rPr>
         <w:t xml:space="preserve">-46 =  </w:t>
       </w:r>
       <w:proofErr w:type="spellStart"/>
       <w:r>
         <w:rPr>
-          <w:highlight w:val="darkCyan"/>
+          <w:highlight w:val="green"/>
         </w:rPr>
         <w:t>detX</w:t>
       </w:r>
@@ -14457,14 +15292,14 @@
       </w:r>
       <w:r>
         <w:rPr>
-          <w:highlight w:val="darkCyan"/>
+          <w:highlight w:val="green"/>
         </w:rPr>
         <w:t xml:space="preserve">23 = </w:t>
       </w:r>
       <w:proofErr w:type="spellStart"/>
       <w:r>
         <w:rPr>
-          <w:highlight w:val="darkCyan"/>
+          <w:highlight w:val="green"/>
         </w:rPr>
         <w:t>detY</w:t>
       </w:r>
@@ -14612,6 +15447,13 @@
       </w:pPr>
       <w:r>
         <w:br/>
+      </w:r>
+      <w:bookmarkStart w:id="0" w:name="_GoBack"/>
+      <w:bookmarkEnd w:id="0"/>
+      <w:r>
+        <w:rPr>
+          <w:highlight w:val="yellow"/>
+        </w:rPr>
         <w:t>C)</w:t>
       </w:r>
     </w:p>
@@ -14672,13 +15514,790 @@
       <w:pPr>
         <w:ind w:left="1276"/>
       </w:pPr>
-    </w:p>
-    <w:p>
-      <w:pPr>
-        <w:ind w:left="1276"/>
-      </w:pPr>
+      <w:r>
+        <w:t xml:space="preserve">Primero </w:t>
+      </w:r>
+      <w:proofErr w:type="spellStart"/>
+      <w:r>
+        <w:t>calculo</w:t>
+      </w:r>
+      <w:proofErr w:type="spellEnd"/>
+      <w:r>
+        <w:t xml:space="preserve"> el </w:t>
+      </w:r>
+      <w:proofErr w:type="spellStart"/>
+      <w:r>
+        <w:t>determinante</w:t>
+      </w:r>
+      <w:proofErr w:type="spellEnd"/>
+      <w:r>
+        <w:t>:</w:t>
+      </w:r>
+    </w:p>
+    <w:p>
+      <w:pPr>
+        <w:ind w:left="1276"/>
+      </w:pPr>
+      <w:proofErr w:type="spellStart"/>
+      <w:r>
+        <w:t>det</w:t>
+      </w:r>
+      <w:proofErr w:type="spellEnd"/>
+      <w:r>
+        <w:t>| 3   2   1   3   2 | =</w:t>
+      </w:r>
+    </w:p>
+    <w:p>
+      <w:pPr>
+        <w:ind w:left="1276"/>
+      </w:pPr>
+      <w:r>
+        <w:t xml:space="preserve">         5   3   3   5   3</w:t>
+      </w:r>
+    </w:p>
+    <w:p>
+      <w:pPr>
+        <w:ind w:left="1276"/>
+      </w:pPr>
+      <w:r>
+        <w:t xml:space="preserve">         1   1   1   </w:t>
+      </w:r>
+      <w:proofErr w:type="gramStart"/>
+      <w:r>
+        <w:t>1  1</w:t>
+      </w:r>
+      <w:proofErr w:type="gramEnd"/>
+    </w:p>
+    <w:p>
+      <w:pPr>
+        <w:ind w:left="1276"/>
+      </w:pPr>
+      <w:r>
+        <w:t>= [3.3.1] + [2.3.1</w:t>
+      </w:r>
+      <w:proofErr w:type="gramStart"/>
+      <w:r>
+        <w:t>]+</w:t>
+      </w:r>
+      <w:proofErr w:type="gramEnd"/>
+      <w:r>
+        <w:t xml:space="preserve"> [1.5.1] – [1.3.1] – [3.3.1] – [2.5.1]=</w:t>
+      </w:r>
+    </w:p>
+    <w:p>
+      <w:pPr>
+        <w:ind w:left="1276"/>
+      </w:pPr>
+      <w:r>
+        <w:t xml:space="preserve">= 9 + 6 + 5 – 3 – 9 – 10 =&gt; </w:t>
+      </w:r>
+      <w:r>
+        <w:rPr>
+          <w:highlight w:val="green"/>
+        </w:rPr>
+        <w:t xml:space="preserve">-2 = </w:t>
+      </w:r>
+      <w:proofErr w:type="spellStart"/>
+      <w:r>
+        <w:rPr>
+          <w:highlight w:val="green"/>
+        </w:rPr>
+        <w:t>det</w:t>
+      </w:r>
+      <w:proofErr w:type="spellEnd"/>
+    </w:p>
+    <w:p>
+      <w:pPr>
+        <w:ind w:left="1276"/>
+      </w:pPr>
+    </w:p>
+    <w:p>
+      <w:pPr>
+        <w:ind w:left="1276"/>
+      </w:pPr>
+      <w:proofErr w:type="spellStart"/>
+      <w:r>
+        <w:t>Ahora</w:t>
+      </w:r>
+      <w:proofErr w:type="spellEnd"/>
+      <w:r>
+        <w:t xml:space="preserve"> </w:t>
+      </w:r>
+      <w:proofErr w:type="spellStart"/>
+      <w:r>
+        <w:t>calculo</w:t>
+      </w:r>
+      <w:proofErr w:type="spellEnd"/>
+      <w:r>
+        <w:t xml:space="preserve"> </w:t>
+      </w:r>
+      <w:proofErr w:type="spellStart"/>
+      <w:r>
+        <w:t>det</w:t>
+      </w:r>
+      <w:proofErr w:type="spellEnd"/>
+      <w:r>
+        <w:t xml:space="preserve"> de X, Y, Z para </w:t>
+      </w:r>
+      <w:proofErr w:type="spellStart"/>
+      <w:r>
+        <w:t>poder</w:t>
+      </w:r>
+      <w:proofErr w:type="spellEnd"/>
+      <w:r>
+        <w:t xml:space="preserve"> </w:t>
+      </w:r>
+      <w:proofErr w:type="spellStart"/>
+      <w:r>
+        <w:t>calcular</w:t>
+      </w:r>
+      <w:proofErr w:type="spellEnd"/>
+      <w:r>
+        <w:t xml:space="preserve"> </w:t>
+      </w:r>
+      <w:proofErr w:type="spellStart"/>
+      <w:r>
+        <w:t>los</w:t>
+      </w:r>
+      <w:proofErr w:type="spellEnd"/>
+      <w:r>
+        <w:t xml:space="preserve"> </w:t>
+      </w:r>
+      <w:proofErr w:type="spellStart"/>
+      <w:r>
+        <w:t>valores</w:t>
+      </w:r>
+      <w:proofErr w:type="spellEnd"/>
+      <w:r>
+        <w:t xml:space="preserve"> de X, Y, Z:</w:t>
+      </w:r>
+    </w:p>
+    <w:p>
+      <w:pPr>
+        <w:ind w:left="1276"/>
+      </w:pPr>
+    </w:p>
+    <w:p>
+      <w:pPr>
+        <w:ind w:left="1276"/>
+      </w:pPr>
+    </w:p>
+    <w:p>
+      <w:pPr>
+        <w:ind w:left="1276"/>
+      </w:pPr>
+    </w:p>
+    <w:p>
+      <w:pPr>
+        <w:ind w:left="1276"/>
+      </w:pPr>
+      <w:proofErr w:type="spellStart"/>
       <w:r>
         <w:lastRenderedPageBreak/>
+        <w:t>detX</w:t>
+      </w:r>
+      <w:proofErr w:type="spellEnd"/>
+      <w:r>
+        <w:t>| 1   2   1   1   2| =</w:t>
+      </w:r>
+    </w:p>
+    <w:p>
+      <w:pPr>
+        <w:ind w:left="1276"/>
+      </w:pPr>
+      <w:r>
+        <w:t xml:space="preserve">           3   3   3   3   3</w:t>
+      </w:r>
+    </w:p>
+    <w:p>
+      <w:pPr>
+        <w:ind w:left="1276"/>
+      </w:pPr>
+      <w:r>
+        <w:t xml:space="preserve">           0   1    </w:t>
+      </w:r>
+      <w:proofErr w:type="gramStart"/>
+      <w:r>
+        <w:t>1  0</w:t>
+      </w:r>
+      <w:proofErr w:type="gramEnd"/>
+      <w:r>
+        <w:t xml:space="preserve">   1</w:t>
+      </w:r>
+    </w:p>
+    <w:p>
+      <w:pPr>
+        <w:ind w:left="1276"/>
+      </w:pPr>
+    </w:p>
+    <w:p>
+      <w:pPr>
+        <w:ind w:left="1276"/>
+      </w:pPr>
+      <w:r>
+        <w:t xml:space="preserve">= [1.3.1] + [2.3.0] + [1.3.1] – [1.3.0] – [1.3.1] – [2.3.1] =  </w:t>
+      </w:r>
+    </w:p>
+    <w:p>
+      <w:pPr>
+        <w:ind w:left="1276"/>
+      </w:pPr>
+      <w:r>
+        <w:t xml:space="preserve">= 3 + 0 + 3 – 0 – 3 – 6 =&gt; </w:t>
+      </w:r>
+      <w:r>
+        <w:rPr>
+          <w:highlight w:val="green"/>
+        </w:rPr>
+        <w:t xml:space="preserve">-3 = </w:t>
+      </w:r>
+      <w:proofErr w:type="spellStart"/>
+      <w:r>
+        <w:rPr>
+          <w:highlight w:val="green"/>
+        </w:rPr>
+        <w:t>detX</w:t>
+      </w:r>
+      <w:proofErr w:type="spellEnd"/>
+    </w:p>
+    <w:p>
+      <w:pPr>
+        <w:ind w:left="1276"/>
+      </w:pPr>
+    </w:p>
+    <w:p>
+      <w:pPr>
+        <w:ind w:left="1276"/>
+      </w:pPr>
+      <w:r>
+        <w:t xml:space="preserve">X = </w:t>
+      </w:r>
+      <w:proofErr w:type="spellStart"/>
+      <w:r>
+        <w:t>detX</w:t>
+      </w:r>
+      <w:proofErr w:type="spellEnd"/>
+      <w:r>
+        <w:t xml:space="preserve"> / </w:t>
+      </w:r>
+      <w:proofErr w:type="spellStart"/>
+      <w:r>
+        <w:t>det</w:t>
+      </w:r>
+      <w:proofErr w:type="spellEnd"/>
+      <w:r>
+        <w:t xml:space="preserve"> = (-3) / (-2) =&gt; </w:t>
+      </w:r>
+      <w:r>
+        <w:rPr>
+          <w:highlight w:val="yellow"/>
+        </w:rPr>
+        <w:t>3/2 = X</w:t>
+      </w:r>
+    </w:p>
+    <w:p>
+      <w:pPr>
+        <w:ind w:left="1276"/>
+      </w:pPr>
+    </w:p>
+    <w:p>
+      <w:pPr>
+        <w:ind w:left="1276"/>
+      </w:pPr>
+    </w:p>
+    <w:p>
+      <w:pPr>
+        <w:ind w:left="1276"/>
+      </w:pPr>
+      <w:proofErr w:type="spellStart"/>
+      <w:r>
+        <w:t>detY</w:t>
+      </w:r>
+      <w:proofErr w:type="spellEnd"/>
+      <w:r>
+        <w:t>|</w:t>
+      </w:r>
+      <w:r>
+        <w:t xml:space="preserve"> 3   1   1   3   1</w:t>
+      </w:r>
+      <w:r>
+        <w:t>| =</w:t>
+      </w:r>
+    </w:p>
+    <w:p>
+      <w:pPr>
+        <w:ind w:left="1276"/>
+      </w:pPr>
+      <w:r>
+        <w:t xml:space="preserve">           5   3   3   5   3</w:t>
+      </w:r>
+    </w:p>
+    <w:p>
+      <w:pPr>
+        <w:ind w:left="1276"/>
+      </w:pPr>
+      <w:r>
+        <w:t xml:space="preserve">           1   0   1   1   0</w:t>
+      </w:r>
+    </w:p>
+    <w:p>
+      <w:pPr>
+        <w:ind w:left="1276"/>
+      </w:pPr>
+      <w:r>
+        <w:t>= [</w:t>
+      </w:r>
+      <w:r>
+        <w:t>3.3.1</w:t>
+      </w:r>
+      <w:r>
+        <w:t>] + [</w:t>
+      </w:r>
+      <w:r>
+        <w:t>1.3.1</w:t>
+      </w:r>
+      <w:r>
+        <w:t>] + [</w:t>
+      </w:r>
+      <w:r>
+        <w:t>1.5.0</w:t>
+      </w:r>
+      <w:r>
+        <w:t>] – [</w:t>
+      </w:r>
+      <w:r>
+        <w:t>1.3.1</w:t>
+      </w:r>
+      <w:r>
+        <w:t>] – [</w:t>
+      </w:r>
+      <w:r>
+        <w:t>3.3.0</w:t>
+      </w:r>
+      <w:r>
+        <w:t>] – [</w:t>
+      </w:r>
+      <w:r>
+        <w:t>1.5.1</w:t>
+      </w:r>
+      <w:r>
+        <w:t xml:space="preserve">] =  </w:t>
+      </w:r>
+    </w:p>
+    <w:p>
+      <w:pPr>
+        <w:ind w:left="1276"/>
+      </w:pPr>
+      <w:r>
+        <w:t>=</w:t>
+      </w:r>
+      <w:r>
+        <w:t xml:space="preserve"> 9 + 3 + 0 – 3 – 0 – 5 =&gt; </w:t>
+      </w:r>
+      <w:r>
+        <w:rPr>
+          <w:highlight w:val="green"/>
+        </w:rPr>
+        <w:t xml:space="preserve">4 = </w:t>
+      </w:r>
+      <w:proofErr w:type="spellStart"/>
+      <w:r>
+        <w:rPr>
+          <w:highlight w:val="green"/>
+        </w:rPr>
+        <w:t>detY</w:t>
+      </w:r>
+      <w:proofErr w:type="spellEnd"/>
+    </w:p>
+    <w:p>
+      <w:pPr>
+        <w:ind w:left="1276"/>
+      </w:pPr>
+    </w:p>
+    <w:p>
+      <w:pPr>
+        <w:ind w:left="1276"/>
+      </w:pPr>
+      <w:r>
+        <w:t xml:space="preserve">Y = </w:t>
+      </w:r>
+      <w:proofErr w:type="spellStart"/>
+      <w:r>
+        <w:t>detY</w:t>
+      </w:r>
+      <w:proofErr w:type="spellEnd"/>
+      <w:r>
+        <w:t xml:space="preserve"> / </w:t>
+      </w:r>
+      <w:proofErr w:type="spellStart"/>
+      <w:r>
+        <w:t>det</w:t>
+      </w:r>
+      <w:proofErr w:type="spellEnd"/>
+      <w:r>
+        <w:t xml:space="preserve"> =</w:t>
+      </w:r>
+      <w:r>
+        <w:t xml:space="preserve"> 4 / (-2) =&gt; </w:t>
+      </w:r>
+      <w:r>
+        <w:rPr>
+          <w:highlight w:val="yellow"/>
+        </w:rPr>
+        <w:t>-2 = Y</w:t>
+      </w:r>
+    </w:p>
+    <w:p>
+      <w:pPr>
+        <w:ind w:left="1276"/>
+      </w:pPr>
+    </w:p>
+    <w:p>
+      <w:pPr>
+        <w:ind w:left="1276"/>
+      </w:pPr>
+      <w:proofErr w:type="spellStart"/>
+      <w:r>
+        <w:t>detZ</w:t>
+      </w:r>
+      <w:proofErr w:type="spellEnd"/>
+      <w:r>
+        <w:t>|</w:t>
+      </w:r>
+      <w:r>
+        <w:t xml:space="preserve"> 3   </w:t>
+      </w:r>
+      <w:r>
+        <w:t>2</w:t>
+      </w:r>
+      <w:r>
+        <w:t xml:space="preserve">   1   </w:t>
+      </w:r>
+      <w:proofErr w:type="gramStart"/>
+      <w:r>
+        <w:t xml:space="preserve">3  </w:t>
+      </w:r>
+      <w:r>
+        <w:t>2</w:t>
+      </w:r>
+      <w:proofErr w:type="gramEnd"/>
+      <w:r>
+        <w:t>| =</w:t>
+      </w:r>
+    </w:p>
+    <w:p>
+      <w:pPr>
+        <w:ind w:left="1276"/>
+      </w:pPr>
+      <w:r>
+        <w:t xml:space="preserve">           5   3   3   5   3</w:t>
+      </w:r>
+    </w:p>
+    <w:p>
+      <w:pPr>
+        <w:ind w:left="1276"/>
+      </w:pPr>
+      <w:r>
+        <w:t xml:space="preserve">           1 </w:t>
+      </w:r>
+      <w:r>
+        <w:t xml:space="preserve">   </w:t>
+      </w:r>
+      <w:proofErr w:type="gramStart"/>
+      <w:r>
+        <w:t xml:space="preserve">1  </w:t>
+      </w:r>
+      <w:r>
+        <w:t>0</w:t>
+      </w:r>
+      <w:proofErr w:type="gramEnd"/>
+      <w:r>
+        <w:t xml:space="preserve">   </w:t>
+      </w:r>
+      <w:r>
+        <w:t xml:space="preserve">1   </w:t>
+      </w:r>
+      <w:r>
+        <w:t>1</w:t>
+      </w:r>
+    </w:p>
+    <w:p>
+      <w:pPr>
+        <w:ind w:left="1276"/>
+      </w:pPr>
+      <w:r>
+        <w:t>= [</w:t>
+      </w:r>
+      <w:r>
+        <w:t>3.3.0</w:t>
+      </w:r>
+      <w:r>
+        <w:t>] + [</w:t>
+      </w:r>
+      <w:r>
+        <w:t>2.3.1</w:t>
+      </w:r>
+      <w:r>
+        <w:t>] + [</w:t>
+      </w:r>
+      <w:r>
+        <w:t>1.5.1</w:t>
+      </w:r>
+      <w:r>
+        <w:t>] – [</w:t>
+      </w:r>
+      <w:r>
+        <w:t>1.3.1</w:t>
+      </w:r>
+      <w:r>
+        <w:t>] – [</w:t>
+      </w:r>
+      <w:r>
+        <w:t>3.3.1</w:t>
+      </w:r>
+      <w:r>
+        <w:t>] – [</w:t>
+      </w:r>
+      <w:r>
+        <w:t>2.5.0</w:t>
+      </w:r>
+      <w:r>
+        <w:t xml:space="preserve">] =  </w:t>
+      </w:r>
+    </w:p>
+    <w:p>
+      <w:pPr>
+        <w:ind w:left="1276"/>
+      </w:pPr>
+      <w:r>
+        <w:t>=</w:t>
+      </w:r>
+      <w:r>
+        <w:t xml:space="preserve"> 0 + 6 + 5 + – 3 – 9 -0 =&gt; </w:t>
+      </w:r>
+      <w:r>
+        <w:rPr>
+          <w:highlight w:val="green"/>
+        </w:rPr>
+        <w:t xml:space="preserve">-1 = </w:t>
+      </w:r>
+      <w:proofErr w:type="spellStart"/>
+      <w:r>
+        <w:rPr>
+          <w:highlight w:val="green"/>
+        </w:rPr>
+        <w:t>detZ</w:t>
+      </w:r>
+      <w:proofErr w:type="spellEnd"/>
+    </w:p>
+    <w:p>
+      <w:pPr>
+        <w:ind w:left="1276"/>
+      </w:pPr>
+    </w:p>
+    <w:p>
+      <w:pPr>
+        <w:ind w:left="1276"/>
+      </w:pPr>
+      <w:r>
+        <w:t xml:space="preserve">Z = </w:t>
+      </w:r>
+      <w:proofErr w:type="spellStart"/>
+      <w:r>
+        <w:t>detZ</w:t>
+      </w:r>
+      <w:proofErr w:type="spellEnd"/>
+      <w:r>
+        <w:t xml:space="preserve"> / </w:t>
+      </w:r>
+      <w:proofErr w:type="spellStart"/>
+      <w:r>
+        <w:t>det</w:t>
+      </w:r>
+      <w:proofErr w:type="spellEnd"/>
+      <w:r>
+        <w:t xml:space="preserve"> =</w:t>
+      </w:r>
+      <w:r>
+        <w:t xml:space="preserve"> </w:t>
+      </w:r>
+      <w:r>
+        <w:t>-1</w:t>
+      </w:r>
+      <w:r>
+        <w:t>/ (-2) =</w:t>
+      </w:r>
+      <w:proofErr w:type="gramStart"/>
+      <w:r>
+        <w:t xml:space="preserve">&gt;  </w:t>
+      </w:r>
+      <w:r>
+        <w:rPr>
+          <w:highlight w:val="yellow"/>
+        </w:rPr>
+        <w:t>½</w:t>
+      </w:r>
+      <w:proofErr w:type="gramEnd"/>
+      <w:r>
+        <w:rPr>
+          <w:highlight w:val="yellow"/>
+        </w:rPr>
+        <w:t xml:space="preserve"> </w:t>
+      </w:r>
+      <w:r>
+        <w:rPr>
+          <w:highlight w:val="yellow"/>
+        </w:rPr>
+        <w:t>= Z</w:t>
+      </w:r>
+    </w:p>
+    <w:p>
+      <w:pPr>
+        <w:ind w:left="1276"/>
+      </w:pPr>
+    </w:p>
+    <w:p>
+      <w:pPr>
+        <w:ind w:left="1276"/>
+      </w:pPr>
+      <w:proofErr w:type="spellStart"/>
+      <w:r>
+        <w:t>Ahora</w:t>
+      </w:r>
+      <w:proofErr w:type="spellEnd"/>
+      <w:r>
+        <w:t xml:space="preserve"> </w:t>
+      </w:r>
+      <w:proofErr w:type="spellStart"/>
+      <w:r>
+        <w:t>reemplazo</w:t>
+      </w:r>
+      <w:proofErr w:type="spellEnd"/>
+      <w:r>
+        <w:t xml:space="preserve"> </w:t>
+      </w:r>
+      <w:proofErr w:type="spellStart"/>
+      <w:r>
+        <w:t>los</w:t>
+      </w:r>
+      <w:proofErr w:type="spellEnd"/>
+      <w:r>
+        <w:t xml:space="preserve"> </w:t>
+      </w:r>
+      <w:proofErr w:type="spellStart"/>
+      <w:r>
+        <w:t>valores</w:t>
+      </w:r>
+      <w:proofErr w:type="spellEnd"/>
+      <w:r>
+        <w:t xml:space="preserve"> de X=3/2, Y=-2 y Z=1/2 </w:t>
+      </w:r>
+      <w:proofErr w:type="spellStart"/>
+      <w:r>
+        <w:t>en</w:t>
+      </w:r>
+      <w:proofErr w:type="spellEnd"/>
+      <w:r>
+        <w:t xml:space="preserve"> las </w:t>
+      </w:r>
+      <w:proofErr w:type="spellStart"/>
+      <w:r>
+        <w:t>ecuaciones</w:t>
+      </w:r>
+      <w:proofErr w:type="spellEnd"/>
+      <w:r>
+        <w:t xml:space="preserve"> para </w:t>
+      </w:r>
+      <w:proofErr w:type="spellStart"/>
+      <w:r>
+        <w:t>corroborar</w:t>
+      </w:r>
+      <w:proofErr w:type="spellEnd"/>
+      <w:r>
+        <w:t xml:space="preserve"> que </w:t>
+      </w:r>
+      <w:proofErr w:type="spellStart"/>
+      <w:r>
+        <w:t>esten</w:t>
+      </w:r>
+      <w:proofErr w:type="spellEnd"/>
+      <w:r>
+        <w:t xml:space="preserve"> </w:t>
+      </w:r>
+      <w:proofErr w:type="spellStart"/>
+      <w:r>
+        <w:t>bien</w:t>
+      </w:r>
+      <w:proofErr w:type="spellEnd"/>
+      <w:r>
+        <w:t>:</w:t>
+      </w:r>
+    </w:p>
+    <w:p>
+      <w:pPr>
+        <w:ind w:left="1276"/>
+      </w:pPr>
+      <w:proofErr w:type="gramStart"/>
+      <w:r>
+        <w:t>3.(</w:t>
+      </w:r>
+      <w:proofErr w:type="gramEnd"/>
+      <w:r>
+        <w:t xml:space="preserve">3/2) + 2.(-2) +1.(1/2) = </w:t>
+      </w:r>
+      <w:r>
+        <w:t xml:space="preserve"> </w:t>
+      </w:r>
+      <w:r>
+        <w:t xml:space="preserve">9/2 – 4 + 1/2 = (9 – 8 + 1)/2 = 1 -&gt; se </w:t>
+      </w:r>
+      <w:proofErr w:type="spellStart"/>
+      <w:r>
+        <w:t>cumple</w:t>
+      </w:r>
+      <w:proofErr w:type="spellEnd"/>
+    </w:p>
+    <w:p>
+      <w:pPr>
+        <w:ind w:left="1276"/>
+      </w:pPr>
+      <w:proofErr w:type="gramStart"/>
+      <w:r>
+        <w:t>5.(</w:t>
+      </w:r>
+      <w:proofErr w:type="gramEnd"/>
+      <w:r>
+        <w:t>3/2) + 3.(</w:t>
+      </w:r>
+      <w:r>
+        <w:t>-2</w:t>
+      </w:r>
+      <w:r>
+        <w:t>)</w:t>
+      </w:r>
+      <w:r>
+        <w:t xml:space="preserve"> + 3.(1/2) = 15/2 – 6 + 3/2 = (15 – 12 + 3)/ 2 = 3 -&gt; se </w:t>
+      </w:r>
+      <w:proofErr w:type="spellStart"/>
+      <w:r>
+        <w:t>cumple</w:t>
+      </w:r>
+      <w:proofErr w:type="spellEnd"/>
+      <w:r>
+        <w:br/>
+        <w:t xml:space="preserve">1.(3/2) + 1.(-2) + 1.(1/2) = 3/2  -2 +1/2 = (3 – 4 + 1) / 2 = 0 -&gt; se </w:t>
+      </w:r>
+      <w:proofErr w:type="spellStart"/>
+      <w:r>
+        <w:t>cumple</w:t>
+      </w:r>
+      <w:proofErr w:type="spellEnd"/>
+    </w:p>
+    <w:p>
+      <w:pPr>
+        <w:ind w:left="1276"/>
+      </w:pPr>
+      <w:r>
         <w:br/>
       </w:r>
       <w:r>
@@ -14765,14 +16384,14 @@
       </w:r>
       <w:r>
         <w:rPr>
-          <w:highlight w:val="darkCyan"/>
+          <w:highlight w:val="green"/>
         </w:rPr>
         <w:t xml:space="preserve">-7 = </w:t>
       </w:r>
       <w:proofErr w:type="spellStart"/>
       <w:r>
         <w:rPr>
-          <w:highlight w:val="darkCyan"/>
+          <w:highlight w:val="green"/>
         </w:rPr>
         <w:t>det</w:t>
       </w:r>
@@ -14844,14 +16463,14 @@
       </w:r>
       <w:r>
         <w:rPr>
-          <w:highlight w:val="darkCyan"/>
+          <w:highlight w:val="green"/>
         </w:rPr>
         <w:t xml:space="preserve">0 = </w:t>
       </w:r>
       <w:proofErr w:type="spellStart"/>
       <w:r>
         <w:rPr>
-          <w:highlight w:val="darkCyan"/>
+          <w:highlight w:val="green"/>
         </w:rPr>
         <w:t>detX</w:t>
       </w:r>
@@ -14929,20 +16548,14 @@
       </w:r>
       <w:r>
         <w:rPr>
-          <w:highlight w:val="darkCyan"/>
-        </w:rPr>
-        <w:t xml:space="preserve">0 </w:t>
-      </w:r>
-      <w:r>
-        <w:rPr>
-          <w:highlight w:val="darkCyan"/>
-        </w:rPr>
-        <w:t xml:space="preserve">= </w:t>
-      </w:r>
-      <w:proofErr w:type="spellStart"/>
-      <w:r>
-        <w:rPr>
-          <w:highlight w:val="darkCyan"/>
+          <w:highlight w:val="green"/>
+        </w:rPr>
+        <w:t xml:space="preserve">0 = </w:t>
+      </w:r>
+      <w:proofErr w:type="spellStart"/>
+      <w:r>
+        <w:rPr>
+          <w:highlight w:val="green"/>
         </w:rPr>
         <w:t>detY</w:t>
       </w:r>
@@ -15142,8 +16755,6 @@
       <w:r>
         <w:t>)</w:t>
       </w:r>
-      <w:bookmarkStart w:id="0" w:name="_GoBack"/>
-      <w:bookmarkEnd w:id="0"/>
       <w:r>
         <w:t xml:space="preserve">.0 + 3.0 = 0 + 0 -&gt; se </w:t>
       </w:r>

</xml_diff>